<commit_message>
Add response letter to tracked-changes doc
</commit_message>
<xml_diff>
--- a/submissions/5-proceedings-b/submission-3/creating-words-v3-with-response.docx
+++ b/submissions/5-proceedings-b/submission-3/creating-words-v3-with-response.docx
@@ -19,18 +19,14 @@
       <w:tblPr>
         <w:tblW w:w="5000" w:type="pct"/>
         <w:tblLook w:val="07E0" w:firstRow="1" w:lastRow="1" w:firstColumn="1" w:lastColumn="1" w:noHBand="1" w:noVBand="1"/>
-        <w:tblPrChange w:id="2" w:author="Revision" w:date="2018-02-07T13:14:00Z">
-          <w:tblPr>
-            <w:tblW w:w="5000" w:type="pct"/>
-            <w:tblLook w:val="04A0" w:firstRow="1" w:lastRow="0" w:firstColumn="1" w:lastColumn="0" w:noHBand="0" w:noVBand="1"/>
-          </w:tblPr>
-        </w:tblPrChange>
       </w:tblPr>
       <w:tblGrid>
         <w:gridCol w:w="9404"/>
-        <w:tblGridChange w:id="3">
+        <w:tblGridChange w:id="2">
           <w:tblGrid>
-            <w:gridCol w:w="9620"/>
+            <w:gridCol w:w="108"/>
+            <w:gridCol w:w="9404"/>
+            <w:gridCol w:w="108"/>
           </w:tblGrid>
         </w:tblGridChange>
       </w:tblGrid>
@@ -38,22 +34,336 @@
         <w:tc>
           <w:tcPr>
             <w:tcW w:w="0" w:type="auto"/>
-            <w:tcPrChange w:id="4" w:author="Revision" w:date="2018-02-07T13:14:00Z">
-              <w:tcPr>
-                <w:tcW w:w="0" w:type="auto"/>
-              </w:tcPr>
-            </w:tcPrChange>
           </w:tcPr>
+          <w:p>
+            <w:pPr>
+              <w:rPr>
+                <w:rFonts w:ascii="Arial" w:eastAsia="Times New Roman" w:hAnsi="Arial" w:cs="Arial"/>
+                <w:i/>
+                <w:color w:val="212121"/>
+                <w:sz w:val="20"/>
+                <w:szCs w:val="20"/>
+                <w:shd w:val="clear" w:color="auto" w:fill="FFFFFF"/>
+              </w:rPr>
+            </w:pPr>
+            <w:r>
+              <w:rPr>
+                <w:rFonts w:ascii="Arial" w:eastAsia="Times New Roman" w:hAnsi="Arial" w:cs="Arial"/>
+                <w:color w:val="212121"/>
+                <w:sz w:val="20"/>
+                <w:szCs w:val="20"/>
+                <w:shd w:val="clear" w:color="auto" w:fill="FFFFFF"/>
+              </w:rPr>
+              <w:t>Thank you for the opportunity to address Reviewer 2’s remaining concerns with our manuscript. Here are the specific changes we made.</w:t>
+            </w:r>
+            <w:r>
+              <w:rPr>
+                <w:rFonts w:ascii="Arial" w:eastAsia="Times New Roman" w:hAnsi="Arial" w:cs="Arial"/>
+                <w:color w:val="212121"/>
+                <w:sz w:val="20"/>
+                <w:szCs w:val="20"/>
+              </w:rPr>
+              <w:br/>
+            </w:r>
+          </w:p>
+          <w:p>
+            <w:pPr>
+              <w:rPr>
+                <w:rFonts w:ascii="Arial" w:eastAsia="Times New Roman" w:hAnsi="Arial" w:cs="Arial"/>
+                <w:i/>
+                <w:color w:val="212121"/>
+                <w:sz w:val="20"/>
+                <w:szCs w:val="20"/>
+                <w:shd w:val="clear" w:color="auto" w:fill="FFFFFF"/>
+              </w:rPr>
+            </w:pPr>
+            <w:r>
+              <w:rPr>
+                <w:rFonts w:ascii="Arial" w:eastAsia="Times New Roman" w:hAnsi="Arial" w:cs="Arial"/>
+                <w:i/>
+                <w:color w:val="212121"/>
+                <w:sz w:val="20"/>
+                <w:szCs w:val="20"/>
+                <w:shd w:val="clear" w:color="auto" w:fill="FFFFFF"/>
+              </w:rPr>
+              <w:t>1. Acknowledge that imitation alone is not sufficient for sounds to be used as words - other cognitive and intentional processes are also required for this.</w:t>
+            </w:r>
+          </w:p>
+          <w:p>
+            <w:pPr>
+              <w:rPr>
+                <w:rFonts w:ascii="Arial" w:eastAsia="Times New Roman" w:hAnsi="Arial" w:cs="Arial"/>
+                <w:color w:val="212121"/>
+                <w:sz w:val="20"/>
+                <w:szCs w:val="20"/>
+                <w:shd w:val="clear" w:color="auto" w:fill="FFFFFF"/>
+              </w:rPr>
+            </w:pPr>
+            <w:r>
+              <w:rPr>
+                <w:rFonts w:ascii="Arial" w:eastAsia="Times New Roman" w:hAnsi="Arial" w:cs="Arial"/>
+                <w:color w:val="212121"/>
+                <w:sz w:val="20"/>
+                <w:szCs w:val="20"/>
+                <w:shd w:val="clear" w:color="auto" w:fill="FFFFFF"/>
+              </w:rPr>
+              <w:t>We have added a section on Limitations in the General Discussion to acknowledge this point. The text now reads:</w:t>
+            </w:r>
+          </w:p>
+          <w:p>
+            <w:pPr>
+              <w:pStyle w:val="BodyText"/>
+              <w:spacing w:line="240" w:lineRule="auto"/>
+              <w:ind w:left="720" w:firstLine="0"/>
+              <w:rPr>
+                <w:rFonts w:ascii="Arial" w:hAnsi="Arial" w:cs="Arial"/>
+                <w:sz w:val="20"/>
+                <w:szCs w:val="20"/>
+              </w:rPr>
+            </w:pPr>
+            <w:r>
+              <w:rPr>
+                <w:rFonts w:ascii="Arial" w:hAnsi="Arial" w:cs="Arial"/>
+                <w:sz w:val="20"/>
+                <w:szCs w:val="20"/>
+              </w:rPr>
+              <w:t>Although our experiment demonstrates that constraints on vocal imitation drive vocalizations to increase in stability, there are additional factors that are required in order for vocalizations to be used as words, including experience with the referents that are being imitated. Here we used familiar sounds that participants were able to identify without any prior learning. Extending this research to other domains is likely to reveal the importance of experience with the referents being imitated in order to establish conventional signs.</w:t>
+            </w:r>
+          </w:p>
+          <w:p>
+            <w:pPr>
+              <w:rPr>
+                <w:rFonts w:ascii="Arial" w:eastAsia="Times New Roman" w:hAnsi="Arial" w:cs="Arial"/>
+                <w:i/>
+                <w:color w:val="212121"/>
+                <w:sz w:val="20"/>
+                <w:szCs w:val="20"/>
+                <w:shd w:val="clear" w:color="auto" w:fill="FFFFFF"/>
+              </w:rPr>
+            </w:pPr>
+            <w:r>
+              <w:rPr>
+                <w:rFonts w:ascii="Arial" w:eastAsia="Times New Roman" w:hAnsi="Arial" w:cs="Arial"/>
+                <w:color w:val="212121"/>
+                <w:sz w:val="20"/>
+                <w:szCs w:val="20"/>
+              </w:rPr>
+              <w:br/>
+            </w:r>
+            <w:r>
+              <w:rPr>
+                <w:rFonts w:ascii="Arial" w:eastAsia="Times New Roman" w:hAnsi="Arial" w:cs="Arial"/>
+                <w:i/>
+                <w:color w:val="212121"/>
+                <w:sz w:val="20"/>
+                <w:szCs w:val="20"/>
+                <w:shd w:val="clear" w:color="auto" w:fill="FFFFFF"/>
+              </w:rPr>
+              <w:t>2. You may wish to consider revising the title so you are not claiming that these vocalisations are words, but rather more word-like (e.g. Imitation makes human vocalisations more word-like)</w:t>
+            </w:r>
+          </w:p>
+          <w:p>
+            <w:pPr>
+              <w:outlineLvl w:val="0"/>
+              <w:rPr>
+                <w:rFonts w:ascii="Arial" w:eastAsia="Times New Roman" w:hAnsi="Arial" w:cs="Arial"/>
+                <w:color w:val="212121"/>
+                <w:sz w:val="20"/>
+                <w:szCs w:val="20"/>
+                <w:shd w:val="clear" w:color="auto" w:fill="FFFFFF"/>
+              </w:rPr>
+            </w:pPr>
+            <w:r>
+              <w:rPr>
+                <w:rFonts w:ascii="Arial" w:eastAsia="Times New Roman" w:hAnsi="Arial" w:cs="Arial"/>
+                <w:color w:val="212121"/>
+                <w:sz w:val="20"/>
+                <w:szCs w:val="20"/>
+                <w:shd w:val="clear" w:color="auto" w:fill="FFFFFF"/>
+              </w:rPr>
+              <w:t>We updated the title of the manuscript foll</w:t>
+            </w:r>
+            <w:bookmarkStart w:id="3" w:name="_GoBack"/>
+            <w:bookmarkEnd w:id="3"/>
+            <w:r>
+              <w:rPr>
+                <w:rFonts w:ascii="Arial" w:eastAsia="Times New Roman" w:hAnsi="Arial" w:cs="Arial"/>
+                <w:color w:val="212121"/>
+                <w:sz w:val="20"/>
+                <w:szCs w:val="20"/>
+                <w:shd w:val="clear" w:color="auto" w:fill="FFFFFF"/>
+              </w:rPr>
+              <w:t>owing your suggestion. We included “Repeated” to emphasize the iterative nature of our paradigm.</w:t>
+            </w:r>
+          </w:p>
+          <w:p>
+            <w:pPr>
+              <w:rPr>
+                <w:rFonts w:ascii="Arial" w:eastAsia="Times New Roman" w:hAnsi="Arial" w:cs="Arial"/>
+                <w:i/>
+                <w:color w:val="212121"/>
+                <w:sz w:val="20"/>
+                <w:szCs w:val="20"/>
+                <w:shd w:val="clear" w:color="auto" w:fill="FFFFFF"/>
+              </w:rPr>
+            </w:pPr>
+            <w:r>
+              <w:rPr>
+                <w:rFonts w:ascii="Arial" w:eastAsia="Times New Roman" w:hAnsi="Arial" w:cs="Arial"/>
+                <w:color w:val="212121"/>
+                <w:sz w:val="20"/>
+                <w:szCs w:val="20"/>
+              </w:rPr>
+              <w:br/>
+            </w:r>
+            <w:r>
+              <w:rPr>
+                <w:rFonts w:ascii="Arial" w:eastAsia="Times New Roman" w:hAnsi="Arial" w:cs="Arial"/>
+                <w:i/>
+                <w:color w:val="212121"/>
+                <w:sz w:val="20"/>
+                <w:szCs w:val="20"/>
+                <w:shd w:val="clear" w:color="auto" w:fill="FFFFFF"/>
+              </w:rPr>
+              <w:t>3. You could discuss in the general discussion that imitation in modern humans is shaped by the biases and constraints of a modern, language competent brain and thus, prior to language evolving, imitation may not have had the same effects as you found here (so be more tentative about how clearly these findings relate to early word emergence in our ancestors).</w:t>
+            </w:r>
+          </w:p>
+          <w:p>
+            <w:pPr>
+              <w:outlineLvl w:val="0"/>
+              <w:rPr>
+                <w:rFonts w:ascii="Arial" w:hAnsi="Arial" w:cs="Arial"/>
+                <w:sz w:val="20"/>
+                <w:szCs w:val="20"/>
+                <w:shd w:val="clear" w:color="auto" w:fill="FFFFFF"/>
+              </w:rPr>
+            </w:pPr>
+            <w:r>
+              <w:rPr>
+                <w:rFonts w:ascii="Arial" w:hAnsi="Arial" w:cs="Arial"/>
+                <w:sz w:val="20"/>
+                <w:szCs w:val="20"/>
+                <w:shd w:val="clear" w:color="auto" w:fill="FFFFFF"/>
+              </w:rPr>
+              <w:t xml:space="preserve">This is a fair point and applies to all experimental investigations of language evolution. We have addressed this concern in Limitations section of the general discussion: </w:t>
+            </w:r>
+          </w:p>
+          <w:p>
+            <w:pPr>
+              <w:ind w:left="720"/>
+              <w:rPr>
+                <w:rFonts w:ascii="Arial" w:hAnsi="Arial" w:cs="Arial"/>
+                <w:sz w:val="20"/>
+                <w:szCs w:val="20"/>
+              </w:rPr>
+            </w:pPr>
+            <w:r>
+              <w:rPr>
+                <w:rFonts w:ascii="Arial" w:hAnsi="Arial" w:cs="Arial"/>
+                <w:sz w:val="20"/>
+                <w:szCs w:val="20"/>
+              </w:rPr>
+              <w:t>In addition, the present studies—like nearly all experimental investigations of the evolution of language—are limited in their inferential power due to the use of participants who already speak at least one language. It may turn out that the ability to repeat vocal imitations and converge on more word-like forms only arises in humans who already know and use a full linguistic system, which would limit the relevance of our findings for the origins of language. Notably, however, our results also suggest an ongoing process by which new words may become incorporated into the vocabularies of modern languages</w:t>
+            </w:r>
+            <w:r>
+              <w:rPr>
+                <w:rFonts w:ascii="Arial" w:hAnsi="Arial" w:cs="Arial"/>
+                <w:sz w:val="20"/>
+                <w:szCs w:val="20"/>
+              </w:rPr>
+              <w:t>.</w:t>
+            </w:r>
+          </w:p>
+          <w:p>
+            <w:pPr>
+              <w:rPr>
+                <w:rFonts w:ascii="Arial" w:eastAsia="Times New Roman" w:hAnsi="Arial" w:cs="Arial"/>
+                <w:i/>
+                <w:color w:val="212121"/>
+                <w:sz w:val="20"/>
+                <w:szCs w:val="20"/>
+                <w:shd w:val="clear" w:color="auto" w:fill="FFFFFF"/>
+              </w:rPr>
+            </w:pPr>
+            <w:r>
+              <w:rPr>
+                <w:rFonts w:ascii="Arial" w:eastAsia="Times New Roman" w:hAnsi="Arial" w:cs="Arial"/>
+                <w:color w:val="212121"/>
+                <w:sz w:val="20"/>
+                <w:szCs w:val="20"/>
+              </w:rPr>
+              <w:br/>
+            </w:r>
+            <w:r>
+              <w:rPr>
+                <w:rFonts w:ascii="Arial" w:eastAsia="Times New Roman" w:hAnsi="Arial" w:cs="Arial"/>
+                <w:i/>
+                <w:color w:val="212121"/>
+                <w:sz w:val="20"/>
+                <w:szCs w:val="20"/>
+                <w:shd w:val="clear" w:color="auto" w:fill="FFFFFF"/>
+              </w:rPr>
+              <w:t>4. You could clarify the number of iterations in your chains needed to see the stabilisation of sounds.</w:t>
+            </w:r>
+          </w:p>
+          <w:p>
+            <w:pPr>
+              <w:rPr>
+                <w:rFonts w:ascii="Arial" w:eastAsia="Times New Roman" w:hAnsi="Arial" w:cs="Arial"/>
+                <w:color w:val="212121"/>
+                <w:sz w:val="20"/>
+                <w:szCs w:val="20"/>
+                <w:shd w:val="clear" w:color="auto" w:fill="FFFFFF"/>
+              </w:rPr>
+            </w:pPr>
+            <w:r>
+              <w:rPr>
+                <w:rFonts w:ascii="Arial" w:eastAsia="Times New Roman" w:hAnsi="Arial" w:cs="Arial"/>
+                <w:color w:val="212121"/>
+                <w:sz w:val="20"/>
+                <w:szCs w:val="20"/>
+                <w:shd w:val="clear" w:color="auto" w:fill="FFFFFF"/>
+              </w:rPr>
+              <w:t>We included the following paragraph in the results of Experiment 1 to clarify the length of the chains and the role that chain length played in our analyses.</w:t>
+            </w:r>
+          </w:p>
+          <w:p>
+            <w:pPr>
+              <w:pStyle w:val="Compact"/>
+              <w:spacing w:line="240" w:lineRule="auto"/>
+              <w:ind w:left="720"/>
+              <w:rPr>
+                <w:rFonts w:ascii="Arial" w:hAnsi="Arial" w:cs="Arial"/>
+                <w:sz w:val="20"/>
+                <w:szCs w:val="20"/>
+              </w:rPr>
+            </w:pPr>
+            <w:r>
+              <w:rPr>
+                <w:rFonts w:ascii="Arial" w:hAnsi="Arial" w:cs="Arial"/>
+                <w:sz w:val="20"/>
+                <w:szCs w:val="20"/>
+              </w:rPr>
+              <w:t>Although in some chains imitations were repeated up to 8 times, we found evidence that increasing similarity could be detected after fewer repetitions, in as little as 5 generations. Imitations from chains that did not reach 5 generations due to experimental constraints (see Fig. 1) were included in all analyses, which included appropriate random effects to assure that these shorter chains were not treated equally to longer chains. However, chains with fewer than 5 generations were excluded from analyses involving transcriptions of the first and last imitation in each chain because these analyses collapse across generation.</w:t>
+            </w:r>
+          </w:p>
+          <w:p>
+            <w:pPr>
+              <w:pStyle w:val="Compact"/>
+              <w:jc w:val="center"/>
+            </w:pPr>
+          </w:p>
           <w:p>
             <w:pPr>
               <w:pStyle w:val="Compact"/>
               <w:jc w:val="center"/>
               <w:rPr>
-                <w:ins w:id="5" w:author="Revision" w:date="2018-02-07T13:14:00Z"/>
+                <w:ins w:id="4" w:author="Revision" w:date="2018-02-07T13:14:00Z"/>
               </w:rPr>
             </w:pPr>
-            <w:ins w:id="6" w:author="Revision" w:date="2018-02-07T13:14:00Z">
+            <w:ins w:id="5" w:author="Revision" w:date="2018-02-07T13:14:00Z">
               <w:r>
+                <w:lastRenderedPageBreak/>
                 <w:t>Repeated imitation makes human vocalizations more word-like</w:t>
               </w:r>
             </w:ins>
@@ -97,12 +407,22 @@
         </w:tc>
       </w:tr>
       <w:tr>
+        <w:tblPrEx>
+          <w:tblW w:w="5000" w:type="pct"/>
+          <w:tblLook w:val="07E0" w:firstRow="1" w:lastRow="1" w:firstColumn="1" w:lastColumn="1" w:noHBand="1" w:noVBand="1"/>
+          <w:tblPrExChange w:id="6" w:author="Revision" w:date="2018-02-07T13:14:00Z">
+            <w:tblPrEx>
+              <w:tblW w:w="5000" w:type="pct"/>
+            </w:tblPrEx>
+          </w:tblPrExChange>
+        </w:tblPrEx>
         <w:tc>
           <w:tcPr>
             <w:tcW w:w="0" w:type="auto"/>
             <w:tcPrChange w:id="7" w:author="Revision" w:date="2018-02-07T13:14:00Z">
               <w:tcPr>
                 <w:tcW w:w="0" w:type="auto"/>
+                <w:gridSpan w:val="3"/>
               </w:tcPr>
             </w:tcPrChange>
           </w:tcPr>
@@ -118,6 +438,7 @@
             </w:pPr>
             <w:del w:id="9" w:author="Revision" w:date="2018-02-07T13:14:00Z">
               <w:r>
+                <w:lastRenderedPageBreak/>
                 <w:delText>                               </w:delText>
               </w:r>
             </w:del>
@@ -128,12 +449,22 @@
         </w:tc>
       </w:tr>
       <w:tr>
+        <w:tblPrEx>
+          <w:tblW w:w="5000" w:type="pct"/>
+          <w:tblLook w:val="07E0" w:firstRow="1" w:lastRow="1" w:firstColumn="1" w:lastColumn="1" w:noHBand="1" w:noVBand="1"/>
+          <w:tblPrExChange w:id="10" w:author="Revision" w:date="2018-02-07T13:14:00Z">
+            <w:tblPrEx>
+              <w:tblW w:w="5000" w:type="pct"/>
+            </w:tblPrEx>
+          </w:tblPrExChange>
+        </w:tblPrEx>
         <w:tc>
           <w:tcPr>
             <w:tcW w:w="0" w:type="auto"/>
-            <w:tcPrChange w:id="10" w:author="Revision" w:date="2018-02-07T13:14:00Z">
+            <w:tcPrChange w:id="11" w:author="Revision" w:date="2018-02-07T13:14:00Z">
               <w:tcPr>
                 <w:tcW w:w="0" w:type="auto"/>
+                <w:gridSpan w:val="3"/>
               </w:tcPr>
             </w:tcPrChange>
           </w:tcPr>
@@ -155,12 +486,22 @@
         </w:tc>
       </w:tr>
       <w:tr>
+        <w:tblPrEx>
+          <w:tblW w:w="5000" w:type="pct"/>
+          <w:tblLook w:val="07E0" w:firstRow="1" w:lastRow="1" w:firstColumn="1" w:lastColumn="1" w:noHBand="1" w:noVBand="1"/>
+          <w:tblPrExChange w:id="12" w:author="Revision" w:date="2018-02-07T13:14:00Z">
+            <w:tblPrEx>
+              <w:tblW w:w="5000" w:type="pct"/>
+            </w:tblPrEx>
+          </w:tblPrExChange>
+        </w:tblPrEx>
         <w:tc>
           <w:tcPr>
             <w:tcW w:w="0" w:type="auto"/>
-            <w:tcPrChange w:id="11" w:author="Revision" w:date="2018-02-07T13:14:00Z">
+            <w:tcPrChange w:id="13" w:author="Revision" w:date="2018-02-07T13:14:00Z">
               <w:tcPr>
                 <w:tcW w:w="0" w:type="auto"/>
+                <w:gridSpan w:val="3"/>
               </w:tcPr>
             </w:tcPrChange>
           </w:tcPr>
@@ -182,12 +523,22 @@
         </w:tc>
       </w:tr>
       <w:tr>
+        <w:tblPrEx>
+          <w:tblW w:w="5000" w:type="pct"/>
+          <w:tblLook w:val="07E0" w:firstRow="1" w:lastRow="1" w:firstColumn="1" w:lastColumn="1" w:noHBand="1" w:noVBand="1"/>
+          <w:tblPrExChange w:id="14" w:author="Revision" w:date="2018-02-07T13:14:00Z">
+            <w:tblPrEx>
+              <w:tblW w:w="5000" w:type="pct"/>
+            </w:tblPrEx>
+          </w:tblPrExChange>
+        </w:tblPrEx>
         <w:tc>
           <w:tcPr>
             <w:tcW w:w="0" w:type="auto"/>
-            <w:tcPrChange w:id="12" w:author="Revision" w:date="2018-02-07T13:14:00Z">
+            <w:tcPrChange w:id="15" w:author="Revision" w:date="2018-02-07T13:14:00Z">
               <w:tcPr>
                 <w:tcW w:w="0" w:type="auto"/>
+                <w:gridSpan w:val="3"/>
               </w:tcPr>
             </w:tcPrChange>
           </w:tcPr>
@@ -234,10 +585,10 @@
       <w:pPr>
         <w:pStyle w:val="BodyText"/>
         <w:rPr>
-          <w:del w:id="13" w:author="Revision" w:date="2018-02-07T13:14:00Z"/>
-        </w:rPr>
-      </w:pPr>
-      <w:del w:id="14" w:author="Revision" w:date="2018-02-07T13:14:00Z">
+          <w:del w:id="16" w:author="Revision" w:date="2018-02-07T13:14:00Z"/>
+        </w:rPr>
+      </w:pPr>
+      <w:del w:id="17" w:author="Revision" w:date="2018-02-07T13:14:00Z">
         <w:r>
           <w:delText> </w:delText>
         </w:r>
@@ -247,10 +598,10 @@
       <w:pPr>
         <w:pStyle w:val="BodyText"/>
         <w:rPr>
-          <w:ins w:id="15" w:author="Revision" w:date="2018-02-07T13:14:00Z"/>
-        </w:rPr>
-      </w:pPr>
-      <w:del w:id="16" w:author="Revision" w:date="2018-02-07T13:14:00Z">
+          <w:ins w:id="18" w:author="Revision" w:date="2018-02-07T13:14:00Z"/>
+        </w:rPr>
+      </w:pPr>
+      <w:del w:id="19" w:author="Revision" w:date="2018-02-07T13:14:00Z">
         <w:r>
           <w:delText> </w:delText>
         </w:r>
@@ -260,7 +611,7 @@
       <w:pPr>
         <w:pStyle w:val="BodyText"/>
         <w:rPr>
-          <w:ins w:id="17" w:author="Revision" w:date="2018-02-07T13:14:00Z"/>
+          <w:ins w:id="20" w:author="Revision" w:date="2018-02-07T13:14:00Z"/>
         </w:rPr>
       </w:pPr>
     </w:p>
@@ -273,11 +624,11 @@
       <w:pPr>
         <w:pStyle w:val="Heading1"/>
       </w:pPr>
-      <w:bookmarkStart w:id="18" w:name="author-note"/>
+      <w:bookmarkStart w:id="21" w:name="author-note"/>
       <w:r>
         <w:t>Author note</w:t>
       </w:r>
-      <w:bookmarkEnd w:id="18"/>
+      <w:bookmarkEnd w:id="21"/>
     </w:p>
     <w:p>
       <w:pPr>
@@ -310,12 +661,12 @@
       <w:pPr>
         <w:pStyle w:val="Heading1"/>
       </w:pPr>
-      <w:bookmarkStart w:id="19" w:name="abstract"/>
+      <w:bookmarkStart w:id="22" w:name="abstract"/>
       <w:r>
         <w:lastRenderedPageBreak/>
         <w:t>Abstract</w:t>
       </w:r>
-      <w:bookmarkEnd w:id="19"/>
+      <w:bookmarkEnd w:id="22"/>
     </w:p>
     <w:p>
       <w:pPr>
@@ -324,12 +675,12 @@
       <w:r>
         <w:t xml:space="preserve">People have long pondered the </w:t>
       </w:r>
-      <w:del w:id="20" w:author="Revision" w:date="2018-02-07T13:14:00Z">
+      <w:del w:id="23" w:author="Revision" w:date="2018-02-07T13:14:00Z">
         <w:r>
           <w:delText>origins</w:delText>
         </w:r>
       </w:del>
-      <w:ins w:id="21" w:author="Revision" w:date="2018-02-07T13:14:00Z">
+      <w:ins w:id="24" w:author="Revision" w:date="2018-02-07T13:14:00Z">
         <w:r>
           <w:t>evolution</w:t>
         </w:r>
@@ -337,34 +688,34 @@
       <w:r>
         <w:t xml:space="preserve"> of language</w:t>
       </w:r>
-      <w:del w:id="22" w:author="Revision" w:date="2018-02-07T13:14:00Z">
+      <w:del w:id="25" w:author="Revision" w:date="2018-02-07T13:14:00Z">
         <w:r>
           <w:delText>, especially</w:delText>
-        </w:r>
-      </w:del>
-      <w:ins w:id="23" w:author="Revision" w:date="2018-02-07T13:14:00Z">
-        <w:r>
-          <w:t xml:space="preserve"> and</w:t>
-        </w:r>
-      </w:ins>
-      <w:r>
-        <w:t xml:space="preserve"> the </w:t>
-      </w:r>
-      <w:ins w:id="24" w:author="Revision" w:date="2018-02-07T13:14:00Z">
-        <w:r>
-          <w:t xml:space="preserve">origin of </w:t>
-        </w:r>
-      </w:ins>
-      <w:r>
-        <w:t>words</w:t>
-      </w:r>
-      <w:del w:id="25" w:author="Revision" w:date="2018-02-07T13:14:00Z">
-        <w:r>
-          <w:delText xml:space="preserve"> that compose them.</w:delText>
         </w:r>
       </w:del>
       <w:ins w:id="26" w:author="Revision" w:date="2018-02-07T13:14:00Z">
         <w:r>
+          <w:t xml:space="preserve"> and</w:t>
+        </w:r>
+      </w:ins>
+      <w:r>
+        <w:t xml:space="preserve"> the </w:t>
+      </w:r>
+      <w:ins w:id="27" w:author="Revision" w:date="2018-02-07T13:14:00Z">
+        <w:r>
+          <w:t xml:space="preserve">origin of </w:t>
+        </w:r>
+      </w:ins>
+      <w:r>
+        <w:t>words</w:t>
+      </w:r>
+      <w:del w:id="28" w:author="Revision" w:date="2018-02-07T13:14:00Z">
+        <w:r>
+          <w:delText xml:space="preserve"> that compose them.</w:delText>
+        </w:r>
+      </w:del>
+      <w:ins w:id="29" w:author="Revision" w:date="2018-02-07T13:14:00Z">
+        <w:r>
           <w:t>.</w:t>
         </w:r>
       </w:ins>
@@ -374,12 +725,12 @@
       <w:r>
         <w:t xml:space="preserve">we </w:t>
       </w:r>
-      <w:del w:id="27" w:author="Revision" w:date="2018-02-07T13:14:00Z">
+      <w:del w:id="30" w:author="Revision" w:date="2018-02-07T13:14:00Z">
         <w:r>
           <w:delText>report a series of experiments investigating</w:delText>
         </w:r>
       </w:del>
-      <w:ins w:id="28" w:author="Revision" w:date="2018-02-07T13:14:00Z">
+      <w:ins w:id="31" w:author="Revision" w:date="2018-02-07T13:14:00Z">
         <w:r>
           <w:t>investigate</w:t>
         </w:r>
@@ -387,12 +738,12 @@
       <w:r>
         <w:t xml:space="preserve"> how conventional spoken words might emerge from imitations of environmental sounds. Does the repeated imitation of an environmental sound gradually give rise to more word-like forms? In what ways do these </w:t>
       </w:r>
-      <w:del w:id="29" w:author="Revision" w:date="2018-02-07T13:14:00Z">
+      <w:del w:id="32" w:author="Revision" w:date="2018-02-07T13:14:00Z">
         <w:r>
           <w:delText>words</w:delText>
         </w:r>
       </w:del>
-      <w:ins w:id="30" w:author="Revision" w:date="2018-02-07T13:14:00Z">
+      <w:ins w:id="33" w:author="Revision" w:date="2018-02-07T13:14:00Z">
         <w:r>
           <w:t>forms</w:t>
         </w:r>
@@ -403,7 +754,7 @@
       <w:r>
         <w:t xml:space="preserve">hat motivated them (i.e., </w:t>
       </w:r>
-      <w:ins w:id="31" w:author="Revision" w:date="2018-02-07T13:14:00Z">
+      <w:ins w:id="34" w:author="Revision" w:date="2018-02-07T13:14:00Z">
         <w:r>
           <w:t xml:space="preserve">exhibit </w:t>
         </w:r>
@@ -451,7 +802,7 @@
       <w:r>
         <w:t xml:space="preserve">Word count: </w:t>
       </w:r>
-      <w:del w:id="32" w:author="Revision" w:date="2018-02-07T13:14:00Z">
+      <w:del w:id="35" w:author="Revision" w:date="2018-02-07T13:14:00Z">
         <w:r>
           <w:delText>6913</w:delText>
         </w:r>
@@ -459,8 +810,6 @@
       <w:r>
         <w:t>7229</w:t>
       </w:r>
-      <w:bookmarkStart w:id="33" w:name="_GoBack"/>
-      <w:bookmarkEnd w:id="33"/>
     </w:p>
     <w:p>
       <w:pPr>
@@ -490,25 +839,25 @@
       <w:pPr>
         <w:pStyle w:val="Heading1"/>
         <w:rPr>
-          <w:del w:id="34" w:author="Revision" w:date="2018-02-07T13:14:00Z"/>
-        </w:rPr>
-      </w:pPr>
-      <w:bookmarkStart w:id="35" w:name="the-emergence-of-words-from-vocal-imitat"/>
-      <w:del w:id="36" w:author="Revision" w:date="2018-02-07T13:14:00Z">
+          <w:del w:id="36" w:author="Revision" w:date="2018-02-07T13:14:00Z"/>
+        </w:rPr>
+      </w:pPr>
+      <w:bookmarkStart w:id="37" w:name="the-emergence-of-words-from-vocal-imitat"/>
+      <w:del w:id="38" w:author="Revision" w:date="2018-02-07T13:14:00Z">
         <w:r>
           <w:delText>The emergence of words from vocal imitations</w:delText>
         </w:r>
-        <w:bookmarkEnd w:id="35"/>
+        <w:bookmarkEnd w:id="37"/>
       </w:del>
     </w:p>
     <w:p>
       <w:pPr>
         <w:pStyle w:val="BodyText"/>
         <w:rPr>
-          <w:ins w:id="37" w:author="Revision" w:date="2018-02-07T13:14:00Z"/>
-        </w:rPr>
-      </w:pPr>
-      <w:ins w:id="38" w:author="Revision" w:date="2018-02-07T13:14:00Z">
+          <w:ins w:id="39" w:author="Revision" w:date="2018-02-07T13:14:00Z"/>
+        </w:rPr>
+      </w:pPr>
+      <w:ins w:id="40" w:author="Revision" w:date="2018-02-07T13:14:00Z">
         <w:r>
           <w:t> </w:t>
         </w:r>
@@ -518,16 +867,16 @@
       <w:pPr>
         <w:pStyle w:val="Heading1"/>
         <w:rPr>
-          <w:ins w:id="39" w:author="Revision" w:date="2018-02-07T13:14:00Z"/>
-        </w:rPr>
-      </w:pPr>
-      <w:bookmarkStart w:id="40" w:name="repeated-imitation-makes-human-vocalizat"/>
-      <w:ins w:id="41" w:author="Revision" w:date="2018-02-07T13:14:00Z">
+          <w:ins w:id="41" w:author="Revision" w:date="2018-02-07T13:14:00Z"/>
+        </w:rPr>
+      </w:pPr>
+      <w:bookmarkStart w:id="42" w:name="repeated-imitation-makes-human-vocalizat"/>
+      <w:ins w:id="43" w:author="Revision" w:date="2018-02-07T13:14:00Z">
         <w:r>
           <w:lastRenderedPageBreak/>
           <w:t>Repeated imitation makes human vocalizations more word-like</w:t>
         </w:r>
-        <w:bookmarkEnd w:id="40"/>
+        <w:bookmarkEnd w:id="42"/>
       </w:ins>
     </w:p>
     <w:p>
@@ -540,62 +889,62 @@
       <w:r>
         <w:t>populations [1</w:t>
       </w:r>
-      <w:del w:id="42" w:author="Revision" w:date="2018-02-07T13:14:00Z">
+      <w:del w:id="44" w:author="Revision" w:date="2018-02-07T13:14:00Z">
         <w:r>
           <w:delText>] [</w:delText>
-        </w:r>
-      </w:del>
-      <w:ins w:id="43" w:author="Revision" w:date="2018-02-07T13:14:00Z">
-        <w:r>
-          <w:t>,</w:t>
-        </w:r>
-      </w:ins>
-      <w:r>
-        <w:t>2]. In contrast, human languages comprise a vast repertoire of learned meaningful elements (words and other morphemes) which can number in the tens of thousands or more [3]. Aside from their number, the words of different natural languages</w:t>
-      </w:r>
-      <w:r>
-        <w:t xml:space="preserve"> are characterized by their extreme diversity [4–6]. The words used within a speech community change relatively quickly over generations compared to the evolution of vocal signals [7]. At least in part as a consequence of this divergence, most words appear</w:t>
-      </w:r>
-      <w:r>
-        <w:t xml:space="preserve"> to bear a largely arbitrary relationship between their form and their meaning — seemingly, a product of their idiosyncratic etymological histories [8,9]. The apparently arbitrary nature of spoken vocabularies presents a quandary for the study of language </w:t>
-      </w:r>
-      <w:r>
-        <w:t>origins. If words of spoken languages are truly arbitrary, by what process were the first words ever coined?</w:t>
-      </w:r>
-    </w:p>
-    <w:p>
-      <w:pPr>
-        <w:pStyle w:val="BodyText"/>
-      </w:pPr>
-      <w:r>
-        <w:t>While the origin of most spoken words is hard to discern, the situation is somewhat different for signed languages. In signed languages, the origin</w:t>
-      </w:r>
-      <w:r>
-        <w:t>s of many signs are relatively transparent. Although signed languages rely on the same type of referential symbolism as spoken languages, many individual signs have clear iconic roots, formed from gestures that resemble their meaning [10–12]. For instance,</w:t>
-      </w:r>
-      <w:r>
-        <w:t xml:space="preserve"> [13] noted the iconic origins of the American Sign Language (ASL) sign for </w:t>
-      </w:r>
-      <w:del w:id="44" w:author="Revision" w:date="2018-02-07T13:14:00Z">
-        <w:r>
-          <w:delText>bird</w:delText>
         </w:r>
       </w:del>
       <w:ins w:id="45" w:author="Revision" w:date="2018-02-07T13:14:00Z">
         <w:r>
-          <w:t>‘bird’</w:t>
+          <w:t>,</w:t>
         </w:r>
       </w:ins>
       <w:r>
-        <w:t xml:space="preserve">, which is formed with a beak-like handshape articulated in front of the nose. Another example is </w:t>
+        <w:t>2]. In contrast, human languages comprise a vast repertoire of learned meaningful elements (words and other morphemes) which can number in the tens of thousands or more [3]. Aside from their number, the words of different natural languages</w:t>
+      </w:r>
+      <w:r>
+        <w:t xml:space="preserve"> are characterized by their extreme diversity [4–6]. The words used within a speech community change relatively quickly over generations compared to the evolution of vocal signals [7]. At least in part as a consequence of this divergence, most words appear</w:t>
+      </w:r>
+      <w:r>
+        <w:t xml:space="preserve"> to bear a largely arbitrary relationship between their form and their meaning — seemingly, a product of their idiosyncratic etymological histories [8,9]. The apparently arbitrary nature of spoken vocabularies presents a quandary for the study of language </w:t>
+      </w:r>
+      <w:r>
+        <w:t>origins. If words of spoken languages are truly arbitrary, by what process were the first words ever coined?</w:t>
+      </w:r>
+    </w:p>
+    <w:p>
+      <w:pPr>
+        <w:pStyle w:val="BodyText"/>
+      </w:pPr>
+      <w:r>
+        <w:t>While the origin of most spoken words is hard to discern, the situation is somewhat different for signed languages. In signed languages, the origin</w:t>
+      </w:r>
+      <w:r>
+        <w:t>s of many signs are relatively transparent. Although signed languages rely on the same type of referential symbolism as spoken languages, many individual signs have clear iconic roots, formed from gestures that resemble their meaning [10–12]. For instance,</w:t>
+      </w:r>
+      <w:r>
+        <w:t xml:space="preserve"> [13] noted the iconic origins of the American Sign Language (ASL) sign for </w:t>
       </w:r>
       <w:del w:id="46" w:author="Revision" w:date="2018-02-07T13:14:00Z">
         <w:r>
-          <w:delText>steal</w:delText>
+          <w:delText>bird</w:delText>
         </w:r>
       </w:del>
       <w:ins w:id="47" w:author="Revision" w:date="2018-02-07T13:14:00Z">
         <w:r>
+          <w:t>‘bird’</w:t>
+        </w:r>
+      </w:ins>
+      <w:r>
+        <w:t xml:space="preserve">, which is formed with a beak-like handshape articulated in front of the nose. Another example is </w:t>
+      </w:r>
+      <w:del w:id="48" w:author="Revision" w:date="2018-02-07T13:14:00Z">
+        <w:r>
+          <w:delText>steal</w:delText>
+        </w:r>
+      </w:del>
+      <w:ins w:id="49" w:author="Revision" w:date="2018-02-07T13:14:00Z">
+        <w:r>
           <w:t>‘steal’</w:t>
         </w:r>
       </w:ins>
@@ -652,14 +1001,14 @@
       <w:r>
         <w:t xml:space="preserve">rds [34]. </w:t>
       </w:r>
-      <w:moveFromRangeStart w:id="48" w:author="Revision" w:date="2018-02-07T13:14:00Z" w:name="move505772607"/>
-      <w:moveFrom w:id="49" w:author="Revision" w:date="2018-02-07T13:14:00Z">
+      <w:moveFromRangeStart w:id="50" w:author="Revision" w:date="2018-02-07T13:14:00Z" w:name="move505772607"/>
+      <w:moveFrom w:id="51" w:author="Revision" w:date="2018-02-07T13:14:00Z">
         <w:r>
           <w:t>Recent work has also shown that people are able to create novel imitative vocalizations for more abstract meanings (e.g. ‘slow’, ‘rough’, ‘good’, ‘many’) that are understandable to naïve listeners [33].</w:t>
         </w:r>
       </w:moveFrom>
-      <w:moveFromRangeEnd w:id="48"/>
-      <w:del w:id="50" w:author="Revision" w:date="2018-02-07T13:14:00Z">
+      <w:moveFromRangeEnd w:id="50"/>
+      <w:del w:id="52" w:author="Revision" w:date="2018-02-07T13:14:00Z">
         <w:r>
           <w:delText xml:space="preserve"> </w:delText>
         </w:r>
@@ -671,12 +1020,12 @@
         <w:lastRenderedPageBreak/>
         <w:t xml:space="preserve">with high fidelity, but because people are able to produce imitations that capture the salient features of </w:t>
       </w:r>
-      <w:del w:id="51" w:author="Revision" w:date="2018-02-07T13:14:00Z">
+      <w:del w:id="53" w:author="Revision" w:date="2018-02-07T13:14:00Z">
         <w:r>
           <w:delText>sounds</w:delText>
         </w:r>
       </w:del>
-      <w:ins w:id="52" w:author="Revision" w:date="2018-02-07T13:14:00Z">
+      <w:ins w:id="54" w:author="Revision" w:date="2018-02-07T13:14:00Z">
         <w:r>
           <w:t>the referent</w:t>
         </w:r>
@@ -690,18 +1039,18 @@
       <w:r>
         <w:t xml:space="preserve"> /m/ a slow, muffled decay [36].</w:t>
       </w:r>
-      <w:ins w:id="53" w:author="Revision" w:date="2018-02-07T13:14:00Z">
+      <w:ins w:id="55" w:author="Revision" w:date="2018-02-07T13:14:00Z">
         <w:r>
           <w:t xml:space="preserve"> </w:t>
         </w:r>
       </w:ins>
-      <w:moveToRangeStart w:id="54" w:author="Revision" w:date="2018-02-07T13:14:00Z" w:name="move505772607"/>
-      <w:moveTo w:id="55" w:author="Revision" w:date="2018-02-07T13:14:00Z">
+      <w:moveToRangeStart w:id="56" w:author="Revision" w:date="2018-02-07T13:14:00Z" w:name="move505772607"/>
+      <w:moveTo w:id="57" w:author="Revision" w:date="2018-02-07T13:14:00Z">
         <w:r>
           <w:t>Recent work has also shown that people are able to create novel imitative vocalizations for more abstract meanings (e.g. ‘slow’, ‘rough’, ‘good’, ‘many’) that are understandable to naïve listeners [33].</w:t>
         </w:r>
       </w:moveTo>
-      <w:moveToRangeEnd w:id="54"/>
+      <w:moveToRangeEnd w:id="56"/>
     </w:p>
     <w:p>
       <w:pPr>
@@ -713,29 +1062,29 @@
       <w:r>
         <w:t xml:space="preserve">dence suggests that people can use vocal imitation as an effective means of communication. At the same time, vocal imitations are not words. If vocal imitation played a role in the origin of some spoken words, then it is necessary to identify </w:t>
       </w:r>
-      <w:del w:id="56" w:author="Revision" w:date="2018-02-07T13:14:00Z">
+      <w:del w:id="58" w:author="Revision" w:date="2018-02-07T13:14:00Z">
         <w:r>
           <w:delText>the minimal conditions under which</w:delText>
-        </w:r>
-      </w:del>
-      <w:ins w:id="57" w:author="Revision" w:date="2018-02-07T13:14:00Z">
-        <w:r>
-          <w:t>whether</w:t>
-        </w:r>
-      </w:ins>
-      <w:r>
-        <w:t xml:space="preserve"> vocal</w:t>
-      </w:r>
-      <w:r>
-        <w:t xml:space="preserve"> </w:t>
-      </w:r>
-      <w:del w:id="58" w:author="Revision" w:date="2018-02-07T13:14:00Z">
-        <w:r>
-          <w:delText>imitations</w:delText>
         </w:r>
       </w:del>
       <w:ins w:id="59" w:author="Revision" w:date="2018-02-07T13:14:00Z">
         <w:r>
+          <w:t>whether</w:t>
+        </w:r>
+      </w:ins>
+      <w:r>
+        <w:t xml:space="preserve"> vocal</w:t>
+      </w:r>
+      <w:r>
+        <w:t xml:space="preserve"> </w:t>
+      </w:r>
+      <w:del w:id="60" w:author="Revision" w:date="2018-02-07T13:14:00Z">
+        <w:r>
+          <w:delText>imitations</w:delText>
+        </w:r>
+      </w:del>
+      <w:ins w:id="61" w:author="Revision" w:date="2018-02-07T13:14:00Z">
+        <w:r>
           <w:t>imitation</w:t>
         </w:r>
       </w:ins>
@@ -794,11 +1143,11 @@
       <w:pPr>
         <w:pStyle w:val="Heading1"/>
       </w:pPr>
-      <w:bookmarkStart w:id="60" w:name="experiment-1-stabilization-of-imitations"/>
+      <w:bookmarkStart w:id="62" w:name="experiment-1-stabilization-of-imitations"/>
       <w:r>
         <w:t>Experiment 1: Stabilization of imitations through repetition</w:t>
       </w:r>
-      <w:bookmarkEnd w:id="60"/>
+      <w:bookmarkEnd w:id="62"/>
     </w:p>
     <w:p>
       <w:pPr>
@@ -828,22 +1177,22 @@
       <w:pPr>
         <w:pStyle w:val="Heading2"/>
       </w:pPr>
-      <w:bookmarkStart w:id="61" w:name="methods"/>
+      <w:bookmarkStart w:id="63" w:name="methods"/>
       <w:r>
         <w:t>Methods</w:t>
       </w:r>
-      <w:bookmarkEnd w:id="61"/>
+      <w:bookmarkEnd w:id="63"/>
     </w:p>
     <w:p>
       <w:pPr>
         <w:pStyle w:val="Heading3"/>
         <w:framePr w:wrap="around"/>
       </w:pPr>
-      <w:bookmarkStart w:id="62" w:name="selecting-seed-sounds"/>
+      <w:bookmarkStart w:id="64" w:name="selecting-seed-sounds"/>
       <w:r>
         <w:t>Selecting seed sounds</w:t>
       </w:r>
-      <w:bookmarkEnd w:id="62"/>
+      <w:bookmarkEnd w:id="64"/>
     </w:p>
     <w:p>
       <w:pPr>
@@ -870,11 +1219,11 @@
         <w:pStyle w:val="Heading3"/>
         <w:framePr w:wrap="around"/>
       </w:pPr>
-      <w:bookmarkStart w:id="63" w:name="collecting-vocal-imitations"/>
+      <w:bookmarkStart w:id="65" w:name="collecting-vocal-imitations"/>
       <w:r>
         <w:t>Collecting vocal imitations</w:t>
       </w:r>
-      <w:bookmarkEnd w:id="63"/>
+      <w:bookmarkEnd w:id="65"/>
     </w:p>
     <w:p>
       <w:pPr>
@@ -989,14 +1338,14 @@
         <w:pStyle w:val="Heading3"/>
         <w:framePr w:wrap="around"/>
       </w:pPr>
-      <w:bookmarkStart w:id="64" w:name="measuring-acoustic-similarity"/>
+      <w:bookmarkStart w:id="66" w:name="measuring-acoustic-similarity"/>
       <w:r>
         <w:t>Measuring acoustic si</w:t>
       </w:r>
       <w:r>
         <w:t>milarity</w:t>
       </w:r>
-      <w:bookmarkEnd w:id="64"/>
+      <w:bookmarkEnd w:id="66"/>
     </w:p>
     <w:p>
       <w:pPr>
@@ -1050,11 +1399,11 @@
         <w:pStyle w:val="Heading3"/>
         <w:framePr w:wrap="around"/>
       </w:pPr>
-      <w:bookmarkStart w:id="65" w:name="collecting-transcriptions-of-imitations"/>
+      <w:bookmarkStart w:id="67" w:name="collecting-transcriptions-of-imitations"/>
       <w:r>
         <w:t>Collecting transcriptions of imitations</w:t>
       </w:r>
-      <w:bookmarkEnd w:id="65"/>
+      <w:bookmarkEnd w:id="67"/>
     </w:p>
     <w:p>
       <w:pPr>
@@ -1091,11 +1440,11 @@
       <w:pPr>
         <w:pStyle w:val="Heading2"/>
       </w:pPr>
-      <w:bookmarkStart w:id="66" w:name="results"/>
+      <w:bookmarkStart w:id="68" w:name="results"/>
       <w:r>
         <w:t>Results</w:t>
       </w:r>
-      <w:bookmarkEnd w:id="66"/>
+      <w:bookmarkEnd w:id="68"/>
     </w:p>
     <w:p>
       <w:pPr>
@@ -1212,10 +1561,10 @@
       <w:pPr>
         <w:pStyle w:val="BodyText"/>
         <w:rPr>
-          <w:ins w:id="67" w:author="Revision" w:date="2018-02-07T13:14:00Z"/>
-        </w:rPr>
-      </w:pPr>
-      <w:ins w:id="68" w:author="Revision" w:date="2018-02-07T13:14:00Z">
+          <w:ins w:id="69" w:author="Revision" w:date="2018-02-07T13:14:00Z"/>
+        </w:rPr>
+      </w:pPr>
+      <w:ins w:id="70" w:author="Revision" w:date="2018-02-07T13:14:00Z">
         <w:r>
           <w:t>Although in some chains imitations were repeated up to 8 times, we found evidence that increasing similarity could be</w:t>
         </w:r>
@@ -1237,12 +1586,12 @@
       <w:r>
         <w:t xml:space="preserve">Increasing similarity along transmission chains could also reflect the </w:t>
       </w:r>
-      <w:del w:id="69" w:author="Revision" w:date="2018-02-07T13:14:00Z">
+      <w:del w:id="71" w:author="Revision" w:date="2018-02-07T13:14:00Z">
         <w:r>
           <w:delText>continuous</w:delText>
         </w:r>
       </w:del>
-      <w:ins w:id="70" w:author="Revision" w:date="2018-02-07T13:14:00Z">
+      <w:ins w:id="72" w:author="Revision" w:date="2018-02-07T13:14:00Z">
         <w:r>
           <w:t>uniform</w:t>
         </w:r>
@@ -1587,11 +1936,11 @@
       <w:pPr>
         <w:pStyle w:val="Heading2"/>
       </w:pPr>
-      <w:bookmarkStart w:id="71" w:name="discussion"/>
+      <w:bookmarkStart w:id="73" w:name="discussion"/>
       <w:r>
         <w:t>Discussion</w:t>
       </w:r>
-      <w:bookmarkEnd w:id="71"/>
+      <w:bookmarkEnd w:id="73"/>
     </w:p>
     <w:p>
       <w:pPr>
@@ -1624,12 +1973,12 @@
       <w:r>
         <w:t xml:space="preserve">The results of Experiment 1 demonstrate the ease with which iterated imitation gives rise to stable </w:t>
       </w:r>
-      <w:del w:id="72" w:author="Revision" w:date="2018-02-07T13:14:00Z">
+      <w:del w:id="74" w:author="Revision" w:date="2018-02-07T13:14:00Z">
         <w:r>
           <w:delText>wordforms</w:delText>
         </w:r>
       </w:del>
-      <w:ins w:id="73" w:author="Revision" w:date="2018-02-07T13:14:00Z">
+      <w:ins w:id="75" w:author="Revision" w:date="2018-02-07T13:14:00Z">
         <w:r>
           <w:t>word forms</w:t>
         </w:r>
@@ -1648,11 +1997,11 @@
       <w:pPr>
         <w:pStyle w:val="Heading1"/>
       </w:pPr>
-      <w:bookmarkStart w:id="74" w:name="experiment-2-resemblance-of-imitations-t"/>
+      <w:bookmarkStart w:id="76" w:name="experiment-2-resemblance-of-imitations-t"/>
       <w:r>
         <w:t>Experiment 2: Resemblance of imitations to original seed sounds</w:t>
       </w:r>
-      <w:bookmarkEnd w:id="74"/>
+      <w:bookmarkEnd w:id="76"/>
     </w:p>
     <w:p>
       <w:pPr>
@@ -1685,22 +2034,22 @@
       <w:pPr>
         <w:pStyle w:val="Heading2"/>
       </w:pPr>
-      <w:bookmarkStart w:id="75" w:name="methods-1"/>
+      <w:bookmarkStart w:id="77" w:name="methods-1"/>
       <w:r>
         <w:t>Methods</w:t>
       </w:r>
-      <w:bookmarkEnd w:id="75"/>
+      <w:bookmarkEnd w:id="77"/>
     </w:p>
     <w:p>
       <w:pPr>
         <w:pStyle w:val="Heading3"/>
         <w:framePr w:wrap="around"/>
       </w:pPr>
-      <w:bookmarkStart w:id="76" w:name="matching-imitations-to-seed-sounds"/>
+      <w:bookmarkStart w:id="78" w:name="matching-imitations-to-seed-sounds"/>
       <w:r>
         <w:t>Matching imitations to seed sounds</w:t>
       </w:r>
-      <w:bookmarkEnd w:id="76"/>
+      <w:bookmarkEnd w:id="78"/>
     </w:p>
     <w:p>
       <w:pPr>
@@ -1738,11 +2087,11 @@
         <w:pStyle w:val="Heading3"/>
         <w:framePr w:wrap="around"/>
       </w:pPr>
-      <w:bookmarkStart w:id="77" w:name="matching-transcriptions-to-seed-sounds"/>
+      <w:bookmarkStart w:id="79" w:name="matching-transcriptions-to-seed-sounds"/>
       <w:r>
         <w:t>Matching transcriptions to seed sounds</w:t>
       </w:r>
-      <w:bookmarkEnd w:id="77"/>
+      <w:bookmarkEnd w:id="79"/>
     </w:p>
     <w:p>
       <w:pPr>
@@ -1774,12 +2123,12 @@
       <w:pPr>
         <w:pStyle w:val="Heading2"/>
       </w:pPr>
-      <w:bookmarkStart w:id="78" w:name="results-1"/>
+      <w:bookmarkStart w:id="80" w:name="results-1"/>
       <w:r>
         <w:lastRenderedPageBreak/>
         <w:t>Results</w:t>
       </w:r>
-      <w:bookmarkEnd w:id="78"/>
+      <w:bookmarkEnd w:id="80"/>
     </w:p>
     <w:p>
       <w:pPr>
@@ -1859,7 +2208,7 @@
       <w:r>
         <w:t xml:space="preserve"> &lt; 0.001. </w:t>
       </w:r>
-      <w:ins w:id="79" w:author="Revision" w:date="2018-02-07T13:14:00Z">
+      <w:ins w:id="81" w:author="Revision" w:date="2018-02-07T13:14:00Z">
         <w:r>
           <w:t>After 8 generations, imitations were stil</w:t>
         </w:r>
@@ -1900,7 +2249,7 @@
       <w:r>
         <w:t xml:space="preserve">re shown in Fig. 3B. Performance decreased over generations more rapidly for </w:t>
       </w:r>
-      <w:ins w:id="80" w:author="Revision" w:date="2018-02-07T13:14:00Z">
+      <w:ins w:id="82" w:author="Revision" w:date="2018-02-07T13:14:00Z">
         <w:r>
           <w:t xml:space="preserve">specific match </w:t>
         </w:r>
@@ -1908,12 +2257,12 @@
       <w:r>
         <w:t xml:space="preserve">questions </w:t>
       </w:r>
-      <w:del w:id="81" w:author="Revision" w:date="2018-02-07T13:14:00Z">
+      <w:del w:id="83" w:author="Revision" w:date="2018-02-07T13:14:00Z">
         <w:r>
           <w:delText>requiring</w:delText>
         </w:r>
       </w:del>
-      <w:ins w:id="82" w:author="Revision" w:date="2018-02-07T13:14:00Z">
+      <w:ins w:id="84" w:author="Revision" w:date="2018-02-07T13:14:00Z">
         <w:r>
           <w:t>that required</w:t>
         </w:r>
@@ -1921,7 +2270,7 @@
       <w:r>
         <w:t xml:space="preserve"> a within-category distinction than for </w:t>
       </w:r>
-      <w:ins w:id="83" w:author="Revision" w:date="2018-02-07T13:14:00Z">
+      <w:ins w:id="85" w:author="Revision" w:date="2018-02-07T13:14:00Z">
         <w:r>
           <w:t xml:space="preserve">category match questions that required a </w:t>
         </w:r>
@@ -1929,63 +2278,63 @@
       <w:r>
         <w:t xml:space="preserve">between-category </w:t>
       </w:r>
-      <w:del w:id="84" w:author="Revision" w:date="2018-02-07T13:14:00Z">
+      <w:del w:id="86" w:author="Revision" w:date="2018-02-07T13:14:00Z">
         <w:r>
           <w:delText>questions</w:delText>
-        </w:r>
-      </w:del>
-      <w:ins w:id="85" w:author="Revision" w:date="2018-02-07T13:14:00Z">
-        <w:r>
-          <w:t>distinction</w:t>
-        </w:r>
-      </w:ins>
-      <w:r>
-        <w:t xml:space="preserve">, </w:t>
-      </w:r>
-      <w:r>
-        <w:rPr>
-          <w:i/>
-        </w:rPr>
-        <w:t>b</w:t>
-      </w:r>
-      <w:r>
-        <w:t xml:space="preserve"> = -0.08 (SE = 0.03) log-odds</w:t>
-      </w:r>
-      <w:r>
-        <w:t xml:space="preserve">, </w:t>
-      </w:r>
-      <w:r>
-        <w:rPr>
-          <w:i/>
-        </w:rPr>
-        <w:t>z</w:t>
-      </w:r>
-      <w:r>
-        <w:t xml:space="preserve"> = -2.68, </w:t>
-      </w:r>
-      <w:r>
-        <w:rPr>
-          <w:i/>
-        </w:rPr>
-        <w:t>p</w:t>
-      </w:r>
-      <w:r>
-        <w:t xml:space="preserve"> = 0.007, suggesting that between-category information was more resistant to loss through repeated imitation.</w:t>
-      </w:r>
-    </w:p>
-    <w:p>
-      <w:pPr>
-        <w:pStyle w:val="BodyText"/>
-      </w:pPr>
-      <w:r>
-        <w:t xml:space="preserve">An alternative explanation of the drop off in accuracy for </w:t>
-      </w:r>
-      <w:del w:id="86" w:author="Revision" w:date="2018-02-07T13:14:00Z">
-        <w:r>
-          <w:delText>within-category</w:delText>
         </w:r>
       </w:del>
       <w:ins w:id="87" w:author="Revision" w:date="2018-02-07T13:14:00Z">
+        <w:r>
+          <w:t>distinction</w:t>
+        </w:r>
+      </w:ins>
+      <w:r>
+        <w:t xml:space="preserve">, </w:t>
+      </w:r>
+      <w:r>
+        <w:rPr>
+          <w:i/>
+        </w:rPr>
+        <w:t>b</w:t>
+      </w:r>
+      <w:r>
+        <w:t xml:space="preserve"> = -0.08 (SE = 0.03) log-odds</w:t>
+      </w:r>
+      <w:r>
+        <w:t xml:space="preserve">, </w:t>
+      </w:r>
+      <w:r>
+        <w:rPr>
+          <w:i/>
+        </w:rPr>
+        <w:t>z</w:t>
+      </w:r>
+      <w:r>
+        <w:t xml:space="preserve"> = -2.68, </w:t>
+      </w:r>
+      <w:r>
+        <w:rPr>
+          <w:i/>
+        </w:rPr>
+        <w:t>p</w:t>
+      </w:r>
+      <w:r>
+        <w:t xml:space="preserve"> = 0.007, suggesting that between-category information was more resistant to loss through repeated imitation.</w:t>
+      </w:r>
+    </w:p>
+    <w:p>
+      <w:pPr>
+        <w:pStyle w:val="BodyText"/>
+      </w:pPr>
+      <w:r>
+        <w:t xml:space="preserve">An alternative explanation of the drop off in accuracy for </w:t>
+      </w:r>
+      <w:del w:id="88" w:author="Revision" w:date="2018-02-07T13:14:00Z">
+        <w:r>
+          <w:delText>within-category</w:delText>
+        </w:r>
+      </w:del>
+      <w:ins w:id="89" w:author="Revision" w:date="2018-02-07T13:14:00Z">
         <w:r>
           <w:t>specific match</w:t>
         </w:r>
@@ -2232,11 +2581,11 @@
       <w:pPr>
         <w:pStyle w:val="Heading2"/>
       </w:pPr>
-      <w:bookmarkStart w:id="88" w:name="discussion-1"/>
+      <w:bookmarkStart w:id="90" w:name="discussion-1"/>
       <w:r>
         <w:t>Discussion</w:t>
       </w:r>
-      <w:bookmarkEnd w:id="88"/>
+      <w:bookmarkEnd w:id="90"/>
     </w:p>
     <w:p>
       <w:pPr>
@@ -2248,12 +2597,12 @@
       <w:r>
         <w:t xml:space="preserve">calizations were transcribed into orthographic forms. For vocal imitations, but not for transcriptions, this resemblance was stronger for the category of environmental sound than the </w:t>
       </w:r>
-      <w:del w:id="89" w:author="Revision" w:date="2018-02-07T13:14:00Z">
+      <w:del w:id="91" w:author="Revision" w:date="2018-02-07T13:14:00Z">
         <w:r>
           <w:delText>actual</w:delText>
         </w:r>
       </w:del>
-      <w:ins w:id="90" w:author="Revision" w:date="2018-02-07T13:14:00Z">
+      <w:ins w:id="92" w:author="Revision" w:date="2018-02-07T13:14:00Z">
         <w:r>
           <w:t>specific</w:t>
         </w:r>
@@ -2268,29 +2617,29 @@
         <w:lastRenderedPageBreak/>
         <w:t>appears to strip the vocalizations of some of the characteristics that individuate each particular sound while maintaining some category-based resemblance</w:t>
       </w:r>
-      <w:del w:id="91" w:author="Revision" w:date="2018-02-07T13:14:00Z">
+      <w:del w:id="93" w:author="Revision" w:date="2018-02-07T13:14:00Z">
         <w:r>
           <w:delText xml:space="preserve"> (</w:delText>
-        </w:r>
-      </w:del>
-      <w:ins w:id="92" w:author="Revision" w:date="2018-02-07T13:14:00Z">
-        <w:r>
-          <w:t>. This hap</w:t>
-        </w:r>
-        <w:r>
-          <w:t xml:space="preserve">pens </w:t>
-        </w:r>
-      </w:ins>
-      <w:r>
-        <w:t>even though participants were never informed about the meaning of the vocalizations and were not trying to communicate</w:t>
-      </w:r>
-      <w:del w:id="93" w:author="Revision" w:date="2018-02-07T13:14:00Z">
-        <w:r>
-          <w:delText>).</w:delText>
         </w:r>
       </w:del>
       <w:ins w:id="94" w:author="Revision" w:date="2018-02-07T13:14:00Z">
         <w:r>
+          <w:t>. This hap</w:t>
+        </w:r>
+        <w:r>
+          <w:t xml:space="preserve">pens </w:t>
+        </w:r>
+      </w:ins>
+      <w:r>
+        <w:t>even though participants were never informed about the meaning of the vocalizations and were not trying to communicate</w:t>
+      </w:r>
+      <w:del w:id="95" w:author="Revision" w:date="2018-02-07T13:14:00Z">
+        <w:r>
+          <w:delText>).</w:delText>
+        </w:r>
+      </w:del>
+      <w:ins w:id="96" w:author="Revision" w:date="2018-02-07T13:14:00Z">
+        <w:r>
           <w:t>.</w:t>
         </w:r>
       </w:ins>
@@ -2308,7 +2657,7 @@
       <w:r>
         <w:t>ible explanation of the difference between the acoustic and orthographic forms of this task is that the process of transcribing a non-</w:t>
       </w:r>
-      <w:del w:id="95" w:author="Revision" w:date="2018-02-07T13:14:00Z">
+      <w:del w:id="97" w:author="Revision" w:date="2018-02-07T13:14:00Z">
         <w:r>
           <w:delText xml:space="preserve"> </w:delText>
         </w:r>
@@ -2319,12 +2668,12 @@
       <w:r>
         <w:t xml:space="preserve">ization. </w:t>
       </w:r>
-      <w:del w:id="96" w:author="Revision" w:date="2018-02-07T13:14:00Z">
+      <w:del w:id="98" w:author="Revision" w:date="2018-02-07T13:14:00Z">
         <w:r>
           <w:delText>However,</w:delText>
         </w:r>
       </w:del>
-      <w:ins w:id="97" w:author="Revision" w:date="2018-02-07T13:14:00Z">
+      <w:ins w:id="99" w:author="Revision" w:date="2018-02-07T13:14:00Z">
         <w:r>
           <w:t>However, this does not provide a complete explanation of our results:</w:t>
         </w:r>
@@ -2332,7 +2681,7 @@
       <w:r>
         <w:t xml:space="preserve"> the fact that transcriptions of imitations can be matched back to other category members (Category match questions) suggests that transcriptions still </w:t>
       </w:r>
-      <w:ins w:id="98" w:author="Revision" w:date="2018-02-07T13:14:00Z">
+      <w:ins w:id="100" w:author="Revision" w:date="2018-02-07T13:14:00Z">
         <w:r>
           <w:t xml:space="preserve">do </w:t>
         </w:r>
@@ -2343,12 +2692,12 @@
       <w:r>
         <w:t xml:space="preserve">ormation, so this is not a complete explanation of our results. Another </w:t>
       </w:r>
-      <w:del w:id="99" w:author="Revision" w:date="2018-02-07T13:14:00Z">
+      <w:del w:id="101" w:author="Revision" w:date="2018-02-07T13:14:00Z">
         <w:r>
           <w:delText>possible reason</w:delText>
         </w:r>
       </w:del>
-      <w:ins w:id="100" w:author="Revision" w:date="2018-02-07T13:14:00Z">
+      <w:ins w:id="102" w:author="Revision" w:date="2018-02-07T13:14:00Z">
         <w:r>
           <w:t>possibility</w:t>
         </w:r>
@@ -2356,7 +2705,7 @@
       <w:r>
         <w:t xml:space="preserve"> is that by selecting only the most frequent transcriptions, we unintentionally excluded less frequent transcriptions that were </w:t>
       </w:r>
-      <w:del w:id="101" w:author="Revision" w:date="2018-02-07T13:14:00Z">
+      <w:del w:id="103" w:author="Revision" w:date="2018-02-07T13:14:00Z">
         <w:r>
           <w:delText xml:space="preserve">nonetheless </w:delText>
         </w:r>
@@ -2375,26 +2724,26 @@
       <w:r>
         <w:t xml:space="preserve">riments 1 and 2 document a process of gradual change from an imitation of an environmental sound to a more word-like form. But do these emergent words function like other words in </w:t>
       </w:r>
-      <w:del w:id="102" w:author="Revision" w:date="2018-02-07T13:14:00Z">
+      <w:del w:id="104" w:author="Revision" w:date="2018-02-07T13:14:00Z">
         <w:r>
           <w:delText>the</w:delText>
-        </w:r>
-      </w:del>
-      <w:ins w:id="103" w:author="Revision" w:date="2018-02-07T13:14:00Z">
-        <w:r>
-          <w:t>a</w:t>
-        </w:r>
-      </w:ins>
-      <w:r>
-        <w:t xml:space="preserve"> language? In Experiment 3, we test the suitability of </w:t>
-      </w:r>
-      <w:del w:id="104" w:author="Revision" w:date="2018-02-07T13:14:00Z">
-        <w:r>
-          <w:delText>words</w:delText>
         </w:r>
       </w:del>
       <w:ins w:id="105" w:author="Revision" w:date="2018-02-07T13:14:00Z">
         <w:r>
+          <w:t>a</w:t>
+        </w:r>
+      </w:ins>
+      <w:r>
+        <w:t xml:space="preserve"> language? In Experiment 3, we test the suitability of </w:t>
+      </w:r>
+      <w:del w:id="106" w:author="Revision" w:date="2018-02-07T13:14:00Z">
+        <w:r>
+          <w:delText>words</w:delText>
+        </w:r>
+      </w:del>
+      <w:ins w:id="107" w:author="Revision" w:date="2018-02-07T13:14:00Z">
+        <w:r>
           <w:t>imitations</w:t>
         </w:r>
       </w:ins>
@@ -2409,12 +2758,12 @@
       <w:pPr>
         <w:pStyle w:val="Heading1"/>
       </w:pPr>
-      <w:bookmarkStart w:id="106" w:name="experiment-3-suitability-of-created-word"/>
+      <w:bookmarkStart w:id="108" w:name="experiment-3-suitability-of-created-word"/>
       <w:r>
         <w:lastRenderedPageBreak/>
         <w:t>Experiment 3: Suitability of created words as category labels</w:t>
       </w:r>
-      <w:bookmarkEnd w:id="106"/>
+      <w:bookmarkEnd w:id="108"/>
     </w:p>
     <w:p>
       <w:pPr>
@@ -2437,22 +2786,22 @@
       <w:pPr>
         <w:pStyle w:val="Heading2"/>
       </w:pPr>
-      <w:bookmarkStart w:id="107" w:name="methods-2"/>
+      <w:bookmarkStart w:id="109" w:name="methods-2"/>
       <w:r>
         <w:t>Methods</w:t>
       </w:r>
-      <w:bookmarkEnd w:id="107"/>
+      <w:bookmarkEnd w:id="109"/>
     </w:p>
     <w:p>
       <w:pPr>
         <w:pStyle w:val="Heading3"/>
         <w:framePr w:wrap="around"/>
       </w:pPr>
-      <w:bookmarkStart w:id="108" w:name="selecting-words-to-learn-as-category-lab"/>
+      <w:bookmarkStart w:id="110" w:name="selecting-words-to-learn-as-category-lab"/>
       <w:r>
         <w:t>Selecting words to learn as category labels</w:t>
       </w:r>
-      <w:bookmarkEnd w:id="108"/>
+      <w:bookmarkEnd w:id="110"/>
     </w:p>
     <w:p>
       <w:pPr>
@@ -2473,11 +2822,11 @@
         <w:pStyle w:val="Heading3"/>
         <w:framePr w:wrap="around"/>
       </w:pPr>
-      <w:bookmarkStart w:id="109" w:name="procedure"/>
+      <w:bookmarkStart w:id="111" w:name="procedure"/>
       <w:r>
         <w:t>Procedure</w:t>
       </w:r>
-      <w:bookmarkEnd w:id="109"/>
+      <w:bookmarkEnd w:id="111"/>
     </w:p>
     <w:p>
       <w:pPr>
@@ -2527,11 +2876,11 @@
       <w:pPr>
         <w:pStyle w:val="Heading2"/>
       </w:pPr>
-      <w:bookmarkStart w:id="110" w:name="results-2"/>
+      <w:bookmarkStart w:id="112" w:name="results-2"/>
       <w:r>
         <w:t>Results</w:t>
       </w:r>
-      <w:bookmarkEnd w:id="110"/>
+      <w:bookmarkEnd w:id="112"/>
     </w:p>
     <w:p>
       <w:pPr>
@@ -2614,26 +2963,26 @@
       <w:r>
         <w:t xml:space="preserve"> = 0.034 (Fig. 4A). These faster responses suggest that, in addition to becoming more stable both in terms of acoustic and orthographic properties, </w:t>
       </w:r>
-      <w:del w:id="111" w:author="Revision" w:date="2018-02-07T13:14:00Z">
+      <w:del w:id="113" w:author="Revision" w:date="2018-02-07T13:14:00Z">
         <w:r>
           <w:delText>repeating</w:delText>
-        </w:r>
-      </w:del>
-      <w:ins w:id="112" w:author="Revision" w:date="2018-02-07T13:14:00Z">
-        <w:r>
-          <w:t>repeated</w:t>
-        </w:r>
-      </w:ins>
-      <w:r>
-        <w:t xml:space="preserve"> imitations </w:t>
-      </w:r>
-      <w:del w:id="113" w:author="Revision" w:date="2018-02-07T13:14:00Z">
-        <w:r>
-          <w:delText>makes them</w:delText>
         </w:r>
       </w:del>
       <w:ins w:id="114" w:author="Revision" w:date="2018-02-07T13:14:00Z">
         <w:r>
+          <w:t>repeated</w:t>
+        </w:r>
+      </w:ins>
+      <w:r>
+        <w:t xml:space="preserve"> imitations </w:t>
+      </w:r>
+      <w:del w:id="115" w:author="Revision" w:date="2018-02-07T13:14:00Z">
+        <w:r>
+          <w:delText>makes them</w:delText>
+        </w:r>
+      </w:del>
+      <w:ins w:id="116" w:author="Revision" w:date="2018-02-07T13:14:00Z">
+        <w:r>
           <w:t>become</w:t>
         </w:r>
       </w:ins>
@@ -2655,7 +3004,7 @@
       <w:r>
         <w:t>Next, we examined</w:t>
       </w:r>
-      <w:ins w:id="115" w:author="Revision" w:date="2018-02-07T13:14:00Z">
+      <w:ins w:id="117" w:author="Revision" w:date="2018-02-07T13:14:00Z">
         <w:r>
           <w:t xml:space="preserve"> specifically</w:t>
         </w:r>
@@ -2760,12 +3109,12 @@
       <w:pPr>
         <w:pStyle w:val="Heading2"/>
       </w:pPr>
-      <w:bookmarkStart w:id="116" w:name="discussion-2"/>
+      <w:bookmarkStart w:id="118" w:name="discussion-2"/>
       <w:r>
         <w:lastRenderedPageBreak/>
         <w:t>Discussion</w:t>
       </w:r>
-      <w:bookmarkEnd w:id="116"/>
+      <w:bookmarkEnd w:id="118"/>
     </w:p>
     <w:p>
       <w:pPr>
@@ -2777,26 +3126,26 @@
       <w:r>
         <w:t xml:space="preserve">ment demonstrate a possible benefit to the </w:t>
       </w:r>
-      <w:del w:id="117" w:author="Revision" w:date="2018-02-07T13:14:00Z">
+      <w:del w:id="119" w:author="Revision" w:date="2018-02-07T13:14:00Z">
         <w:r>
           <w:delText>stabilization of</w:delText>
-        </w:r>
-      </w:del>
-      <w:ins w:id="118" w:author="Revision" w:date="2018-02-07T13:14:00Z">
-        <w:r>
-          <w:t>way that</w:t>
-        </w:r>
-      </w:ins>
-      <w:r>
-        <w:t xml:space="preserve"> repeated imitations </w:t>
-      </w:r>
-      <w:del w:id="119" w:author="Revision" w:date="2018-02-07T13:14:00Z">
-        <w:r>
-          <w:delText>on</w:delText>
         </w:r>
       </w:del>
       <w:ins w:id="120" w:author="Revision" w:date="2018-02-07T13:14:00Z">
         <w:r>
+          <w:t>way that</w:t>
+        </w:r>
+      </w:ins>
+      <w:r>
+        <w:t xml:space="preserve"> repeated imitations </w:t>
+      </w:r>
+      <w:del w:id="121" w:author="Revision" w:date="2018-02-07T13:14:00Z">
+        <w:r>
+          <w:delText>on</w:delText>
+        </w:r>
+      </w:del>
+      <w:ins w:id="122" w:author="Revision" w:date="2018-02-07T13:14:00Z">
+        <w:r>
           <w:t>are molded into</w:t>
         </w:r>
       </w:ins>
@@ -2811,11 +3160,11 @@
       <w:pPr>
         <w:pStyle w:val="Heading1"/>
       </w:pPr>
-      <w:bookmarkStart w:id="121" w:name="general-discussion"/>
+      <w:bookmarkStart w:id="123" w:name="general-discussion"/>
       <w:r>
         <w:t>General Discussion</w:t>
       </w:r>
-      <w:bookmarkEnd w:id="121"/>
+      <w:bookmarkEnd w:id="123"/>
     </w:p>
     <w:p>
       <w:pPr>
@@ -2844,12 +3193,12 @@
       <w:r>
         <w:t xml:space="preserve">word-like both in form and function. In form, the vocalizations gradually stabilized over generations, becoming more similar from imitation to imitation. The standardization was also found when the </w:t>
       </w:r>
-      <w:del w:id="122" w:author="Revision" w:date="2018-02-07T13:14:00Z">
+      <w:del w:id="124" w:author="Revision" w:date="2018-02-07T13:14:00Z">
         <w:r>
           <w:delText>words</w:delText>
         </w:r>
       </w:del>
-      <w:ins w:id="123" w:author="Revision" w:date="2018-02-07T13:14:00Z">
+      <w:ins w:id="125" w:author="Revision" w:date="2018-02-07T13:14:00Z">
         <w:r>
           <w:t>vocalizations</w:t>
         </w:r>
@@ -2857,7 +3206,7 @@
       <w:r>
         <w:t xml:space="preserve"> were transcribed into </w:t>
       </w:r>
-      <w:del w:id="124" w:author="Revision" w:date="2018-02-07T13:14:00Z">
+      <w:del w:id="126" w:author="Revision" w:date="2018-02-07T13:14:00Z">
         <w:r>
           <w:delText xml:space="preserve">the </w:delText>
         </w:r>
@@ -2865,29 +3214,29 @@
       <w:r>
         <w:t xml:space="preserve">English </w:t>
       </w:r>
-      <w:del w:id="125" w:author="Revision" w:date="2018-02-07T13:14:00Z">
+      <w:del w:id="127" w:author="Revision" w:date="2018-02-07T13:14:00Z">
         <w:r>
           <w:delText>alphabet</w:delText>
-        </w:r>
-      </w:del>
-      <w:ins w:id="126" w:author="Revision" w:date="2018-02-07T13:14:00Z">
-        <w:r>
-          <w:t>orthography</w:t>
-        </w:r>
-      </w:ins>
-      <w:r>
-        <w:t>. E</w:t>
-      </w:r>
-      <w:r>
-        <w:t xml:space="preserve">ven as the vocalizations became more word-like, they maintained a resemblance to the original environmental sounds that motivated them. Notably, this resemblance appeared </w:t>
-      </w:r>
-      <w:del w:id="127" w:author="Revision" w:date="2018-02-07T13:14:00Z">
-        <w:r>
-          <w:delText>to be greater</w:delText>
         </w:r>
       </w:del>
       <w:ins w:id="128" w:author="Revision" w:date="2018-02-07T13:14:00Z">
         <w:r>
+          <w:t>orthography</w:t>
+        </w:r>
+      </w:ins>
+      <w:r>
+        <w:t>. E</w:t>
+      </w:r>
+      <w:r>
+        <w:t xml:space="preserve">ven as the vocalizations became more word-like, they maintained a resemblance to the original environmental sounds that motivated them. Notably, this resemblance appeared </w:t>
+      </w:r>
+      <w:del w:id="129" w:author="Revision" w:date="2018-02-07T13:14:00Z">
+        <w:r>
+          <w:delText>to be greater</w:delText>
+        </w:r>
+      </w:del>
+      <w:ins w:id="130" w:author="Revision" w:date="2018-02-07T13:14:00Z">
+        <w:r>
           <w:t>more resilient</w:t>
         </w:r>
       </w:ins>
@@ -2901,42 +3250,42 @@
       <w:r>
         <w:t xml:space="preserve">rather than to the specific exemplar (a particular water-splashing sound). After eight generations the vocalizations could no longer be matched to the </w:t>
       </w:r>
-      <w:del w:id="129" w:author="Revision" w:date="2018-02-07T13:14:00Z">
+      <w:del w:id="131" w:author="Revision" w:date="2018-02-07T13:14:00Z">
         <w:r>
           <w:delText>particular</w:delText>
-        </w:r>
-      </w:del>
-      <w:ins w:id="130" w:author="Revision" w:date="2018-02-07T13:14:00Z">
-        <w:r>
-          <w:t>specific</w:t>
-        </w:r>
-      </w:ins>
-      <w:r>
-        <w:t xml:space="preserve"> sound from which they originated any more accurately than they could be matched to the general c</w:t>
-      </w:r>
-      <w:r>
-        <w:t xml:space="preserve">ategory of environmental sound. Thus, information that distinguished an imitation from other sound categories was more </w:t>
-      </w:r>
-      <w:del w:id="131" w:author="Revision" w:date="2018-02-07T13:14:00Z">
-        <w:r>
-          <w:delText>resilient</w:delText>
         </w:r>
       </w:del>
       <w:ins w:id="132" w:author="Revision" w:date="2018-02-07T13:14:00Z">
         <w:r>
-          <w:t>resistant</w:t>
+          <w:t>specific</w:t>
         </w:r>
       </w:ins>
       <w:r>
-        <w:t xml:space="preserve"> to transmission decay than exemplar information within a category. </w:t>
+        <w:t xml:space="preserve"> sound from which they originated any more accurately than they could be matched to the general c</w:t>
+      </w:r>
+      <w:r>
+        <w:t xml:space="preserve">ategory of environmental sound. Thus, information that distinguished an imitation from other sound categories was more </w:t>
       </w:r>
       <w:del w:id="133" w:author="Revision" w:date="2018-02-07T13:14:00Z">
         <w:r>
-          <w:delText>Remarkably, the</w:delText>
+          <w:delText>resilient</w:delText>
         </w:r>
       </w:del>
       <w:ins w:id="134" w:author="Revision" w:date="2018-02-07T13:14:00Z">
         <w:r>
+          <w:t>resistant</w:t>
+        </w:r>
+      </w:ins>
+      <w:r>
+        <w:t xml:space="preserve"> to transmission decay than exemplar information within a category. </w:t>
+      </w:r>
+      <w:del w:id="135" w:author="Revision" w:date="2018-02-07T13:14:00Z">
+        <w:r>
+          <w:delText>Remarkably, the</w:delText>
+        </w:r>
+      </w:del>
+      <w:ins w:id="136" w:author="Revision" w:date="2018-02-07T13:14:00Z">
+        <w:r>
           <w:t>The</w:t>
         </w:r>
       </w:ins>
@@ -2968,10 +3317,10 @@
       <w:pPr>
         <w:pStyle w:val="BodyText"/>
         <w:rPr>
-          <w:del w:id="135" w:author="Revision" w:date="2018-02-07T13:14:00Z"/>
-        </w:rPr>
-      </w:pPr>
-      <w:del w:id="136" w:author="Revision" w:date="2018-02-07T13:14:00Z">
+          <w:del w:id="137" w:author="Revision" w:date="2018-02-07T13:14:00Z"/>
+        </w:rPr>
+      </w:pPr>
+      <w:del w:id="138" w:author="Revision" w:date="2018-02-07T13:14:00Z">
         <w:r>
           <w:delText>Even as the vocalizations became more word-like, they nevertheless maintained an imitative quality. After eight generations they could no longer be matched to the particular sound from which they originated any more accurately than they could be matched to the general category of environmental sound. Thus, information that distinguished an imitation from other sound categories was more resilient to transmission decay than exemplar information within a category. Remarkably, even after the vocalizations were transcribed into English orthography, participants were able to guess their original sound category from the written “words”. In contrast to the vocalizations, participants continued to be more accurate at matching late generation transcriptions back to their particular source sound relative to other exemplars from the same category.</w:delText>
         </w:r>
@@ -2981,12 +3330,12 @@
       <w:pPr>
         <w:pStyle w:val="BodyText"/>
       </w:pPr>
-      <w:del w:id="137" w:author="Revision" w:date="2018-02-07T13:14:00Z">
+      <w:del w:id="139" w:author="Revision" w:date="2018-02-07T13:14:00Z">
         <w:r>
           <w:delText>Unlike</w:delText>
         </w:r>
       </w:del>
-      <w:ins w:id="138" w:author="Revision" w:date="2018-02-07T13:14:00Z">
+      <w:ins w:id="140" w:author="Revision" w:date="2018-02-07T13:14:00Z">
         <w:r>
           <w:t>Compared to</w:t>
         </w:r>
@@ -3018,21 +3367,21 @@
       <w:pPr>
         <w:pStyle w:val="Heading2"/>
         <w:rPr>
-          <w:ins w:id="139" w:author="Revision" w:date="2018-02-07T13:14:00Z"/>
-        </w:rPr>
-      </w:pPr>
-      <w:bookmarkStart w:id="140" w:name="limitations"/>
-      <w:ins w:id="141" w:author="Revision" w:date="2018-02-07T13:14:00Z">
+          <w:ins w:id="141" w:author="Revision" w:date="2018-02-07T13:14:00Z"/>
+        </w:rPr>
+      </w:pPr>
+      <w:bookmarkStart w:id="142" w:name="limitations"/>
+      <w:ins w:id="143" w:author="Revision" w:date="2018-02-07T13:14:00Z">
         <w:r>
           <w:t>Limitations</w:t>
         </w:r>
-        <w:bookmarkEnd w:id="140"/>
+        <w:bookmarkEnd w:id="142"/>
       </w:ins>
     </w:p>
     <w:p>
       <w:pPr>
         <w:pStyle w:val="FirstParagraph"/>
-        <w:pPrChange w:id="142" w:author="Revision" w:date="2018-02-07T13:14:00Z">
+        <w:pPrChange w:id="144" w:author="Revision" w:date="2018-02-07T13:14:00Z">
           <w:pPr>
             <w:pStyle w:val="BodyText"/>
           </w:pPr>
@@ -3044,26 +3393,26 @@
       <w:r>
         <w:t>ations of environmental sounds</w:t>
       </w:r>
-      <w:del w:id="143" w:author="Revision" w:date="2018-02-07T13:14:00Z">
+      <w:del w:id="145" w:author="Revision" w:date="2018-02-07T13:14:00Z">
         <w:r>
           <w:delText>, and more</w:delText>
-        </w:r>
-      </w:del>
-      <w:ins w:id="144" w:author="Revision" w:date="2018-02-07T13:14:00Z">
-        <w:r>
-          <w:t xml:space="preserve"> as a source domain of meaning. Additional</w:t>
-        </w:r>
-      </w:ins>
-      <w:r>
-        <w:t xml:space="preserve"> work </w:t>
-      </w:r>
-      <w:del w:id="145" w:author="Revision" w:date="2018-02-07T13:14:00Z">
-        <w:r>
-          <w:delText>remains to be done</w:delText>
         </w:r>
       </w:del>
       <w:ins w:id="146" w:author="Revision" w:date="2018-02-07T13:14:00Z">
         <w:r>
+          <w:t xml:space="preserve"> as a source domain of meaning. Additional</w:t>
+        </w:r>
+      </w:ins>
+      <w:r>
+        <w:t xml:space="preserve"> work </w:t>
+      </w:r>
+      <w:del w:id="147" w:author="Revision" w:date="2018-02-07T13:14:00Z">
+        <w:r>
+          <w:delText>remains to be done</w:delText>
+        </w:r>
+      </w:del>
+      <w:ins w:id="148" w:author="Revision" w:date="2018-02-07T13:14:00Z">
+        <w:r>
           <w:t>is required</w:t>
         </w:r>
       </w:ins>
@@ -3073,7 +3422,7 @@
       <w:r>
         <w:rPr>
           <w:i/>
-          <w:rPrChange w:id="147" w:author="Revision" w:date="2018-02-07T13:14:00Z">
+          <w:rPrChange w:id="149" w:author="Revision" w:date="2018-02-07T13:14:00Z">
             <w:rPr/>
           </w:rPrChange>
         </w:rPr>
@@ -3082,7 +3431,7 @@
       <w:r>
         <w:t xml:space="preserve"> vocabulary </w:t>
       </w:r>
-      <w:del w:id="148" w:author="Revision" w:date="2018-02-07T13:14:00Z">
+      <w:del w:id="150" w:author="Revision" w:date="2018-02-07T13:14:00Z">
         <w:r>
           <w:delText xml:space="preserve">creation </w:delText>
         </w:r>
@@ -3090,29 +3439,29 @@
       <w:r>
         <w:t xml:space="preserve">in other semantic domains [33,52]. </w:t>
       </w:r>
-      <w:del w:id="149" w:author="Revision" w:date="2018-02-07T13:14:00Z">
+      <w:del w:id="151" w:author="Revision" w:date="2018-02-07T13:14:00Z">
         <w:r>
           <w:delText>Notably, our</w:delText>
-        </w:r>
-      </w:del>
-      <w:ins w:id="150" w:author="Revision" w:date="2018-02-07T13:14:00Z">
-        <w:r>
-          <w:t>Our</w:t>
-        </w:r>
-      </w:ins>
-      <w:r>
-        <w:t xml:space="preserve"> hypothesis that vocal imitation may have played </w:t>
-      </w:r>
-      <w:r>
-        <w:t xml:space="preserve">a role in the origin of some of the first spoken words does not preclude that gesture played an equal or more important role in establishing the first linguistic conventions [10,11,53]. </w:t>
-      </w:r>
-      <w:del w:id="151" w:author="Revision" w:date="2018-02-07T13:14:00Z">
-        <w:r>
-          <w:delText>What the present results make clear is that the transition from imitation to word can be a rapid and simple process: the mere act of repeated imitation can drive vocalizations to become more word-like in both form and function while still retaining some resemblance to the real world referents</w:delText>
         </w:r>
       </w:del>
       <w:ins w:id="152" w:author="Revision" w:date="2018-02-07T13:14:00Z">
         <w:r>
+          <w:t>Our</w:t>
+        </w:r>
+      </w:ins>
+      <w:r>
+        <w:t xml:space="preserve"> hypothesis that vocal imitation may have played </w:t>
+      </w:r>
+      <w:r>
+        <w:t xml:space="preserve">a role in the origin of some of the first spoken words does not preclude that gesture played an equal or more important role in establishing the first linguistic conventions [10,11,53]. </w:t>
+      </w:r>
+      <w:del w:id="153" w:author="Revision" w:date="2018-02-07T13:14:00Z">
+        <w:r>
+          <w:delText>What the present results make clear is that the transition from imitation to word can be a rapid and simple process: the mere act of repeated imitation can drive vocalizations to become more word-like in both form and function while still retaining some resemblance to the real world referents</w:delText>
+        </w:r>
+      </w:del>
+      <w:ins w:id="154" w:author="Revision" w:date="2018-02-07T13:14:00Z">
+        <w:r>
           <w:t>In addition, the present studies—like nearly all experimental investig</w:t>
         </w:r>
         <w:r>
@@ -3133,10 +3482,10 @@
       <w:pPr>
         <w:pStyle w:val="BodyText"/>
         <w:rPr>
-          <w:ins w:id="153" w:author="Revision" w:date="2018-02-07T13:14:00Z"/>
-        </w:rPr>
-      </w:pPr>
-      <w:ins w:id="154" w:author="Revision" w:date="2018-02-07T13:14:00Z">
+          <w:ins w:id="155" w:author="Revision" w:date="2018-02-07T13:14:00Z"/>
+        </w:rPr>
+      </w:pPr>
+      <w:ins w:id="156" w:author="Revision" w:date="2018-02-07T13:14:00Z">
         <w:r>
           <w:t xml:space="preserve">Although our experiment demonstrates that constraints on vocal imitation drive vocalizations to increase in stability, there are additional factors that are required in order for </w:t>
         </w:r>
@@ -3156,25 +3505,25 @@
       <w:pPr>
         <w:pStyle w:val="Heading1"/>
         <w:rPr>
-          <w:ins w:id="155" w:author="Revision" w:date="2018-02-07T13:14:00Z"/>
-        </w:rPr>
-      </w:pPr>
-      <w:bookmarkStart w:id="156" w:name="conclusion"/>
-      <w:ins w:id="157" w:author="Revision" w:date="2018-02-07T13:14:00Z">
+          <w:ins w:id="157" w:author="Revision" w:date="2018-02-07T13:14:00Z"/>
+        </w:rPr>
+      </w:pPr>
+      <w:bookmarkStart w:id="158" w:name="conclusion"/>
+      <w:ins w:id="159" w:author="Revision" w:date="2018-02-07T13:14:00Z">
         <w:r>
           <w:t>Conclusion</w:t>
         </w:r>
-        <w:bookmarkEnd w:id="156"/>
+        <w:bookmarkEnd w:id="158"/>
       </w:ins>
     </w:p>
     <w:p>
       <w:pPr>
         <w:pStyle w:val="FirstParagraph"/>
         <w:rPr>
-          <w:ins w:id="158" w:author="Revision" w:date="2018-02-07T13:14:00Z"/>
-        </w:rPr>
-      </w:pPr>
-      <w:ins w:id="159" w:author="Revision" w:date="2018-02-07T13:14:00Z">
+          <w:ins w:id="160" w:author="Revision" w:date="2018-02-07T13:14:00Z"/>
+        </w:rPr>
+      </w:pPr>
+      <w:ins w:id="161" w:author="Revision" w:date="2018-02-07T13:14:00Z">
         <w:r>
           <w:t>Human language is unique among animal communication systems in, among other qualities, the extreme diversity of signals in an individual’s repertoires (</w:t>
         </w:r>
@@ -3199,11 +3548,11 @@
       <w:pPr>
         <w:pStyle w:val="Heading1"/>
       </w:pPr>
-      <w:bookmarkStart w:id="160" w:name="ethics"/>
+      <w:bookmarkStart w:id="162" w:name="ethics"/>
       <w:r>
         <w:t>Ethics</w:t>
       </w:r>
-      <w:bookmarkEnd w:id="160"/>
+      <w:bookmarkEnd w:id="162"/>
     </w:p>
     <w:p>
       <w:pPr>
@@ -3224,11 +3573,11 @@
       <w:pPr>
         <w:pStyle w:val="Heading1"/>
       </w:pPr>
-      <w:bookmarkStart w:id="161" w:name="data-code-and-materials"/>
+      <w:bookmarkStart w:id="163" w:name="data-code-and-materials"/>
       <w:r>
         <w:t>Data, code, and materials</w:t>
       </w:r>
-      <w:bookmarkEnd w:id="161"/>
+      <w:bookmarkEnd w:id="163"/>
     </w:p>
     <w:p>
       <w:pPr>
@@ -3256,11 +3605,11 @@
       <w:pPr>
         <w:pStyle w:val="Heading1"/>
       </w:pPr>
-      <w:bookmarkStart w:id="162" w:name="competing-interests"/>
+      <w:bookmarkStart w:id="164" w:name="competing-interests"/>
       <w:r>
         <w:t>Competing interests</w:t>
       </w:r>
-      <w:bookmarkEnd w:id="162"/>
+      <w:bookmarkEnd w:id="164"/>
     </w:p>
     <w:p>
       <w:pPr>
@@ -3274,11 +3623,11 @@
       <w:pPr>
         <w:pStyle w:val="Heading1"/>
       </w:pPr>
-      <w:bookmarkStart w:id="163" w:name="authors-contributions"/>
+      <w:bookmarkStart w:id="165" w:name="authors-contributions"/>
       <w:r>
         <w:t>Authors’ contributions</w:t>
       </w:r>
-      <w:bookmarkEnd w:id="163"/>
+      <w:bookmarkEnd w:id="165"/>
     </w:p>
     <w:p>
       <w:pPr>
@@ -3295,11 +3644,11 @@
       <w:pPr>
         <w:pStyle w:val="Heading1"/>
       </w:pPr>
-      <w:bookmarkStart w:id="164" w:name="funding"/>
+      <w:bookmarkStart w:id="166" w:name="funding"/>
       <w:r>
         <w:t>Funding</w:t>
       </w:r>
-      <w:bookmarkEnd w:id="164"/>
+      <w:bookmarkEnd w:id="166"/>
     </w:p>
     <w:p>
       <w:pPr>
@@ -3313,18 +3662,18 @@
       <w:pPr>
         <w:pStyle w:val="Heading1"/>
       </w:pPr>
-      <w:bookmarkStart w:id="165" w:name="references"/>
+      <w:bookmarkStart w:id="167" w:name="references"/>
       <w:r>
         <w:t>References</w:t>
       </w:r>
-      <w:bookmarkEnd w:id="165"/>
+      <w:bookmarkEnd w:id="167"/>
     </w:p>
     <w:p>
       <w:pPr>
         <w:pStyle w:val="Bibliography"/>
       </w:pPr>
-      <w:bookmarkStart w:id="166" w:name="ref-Seyfarth:1986tw"/>
-      <w:bookmarkStart w:id="167" w:name="refs"/>
+      <w:bookmarkStart w:id="168" w:name="ref-Seyfarth:1986tw"/>
+      <w:bookmarkStart w:id="169" w:name="refs"/>
       <w:r>
         <w:t>1. Seyfarth RM, Cheney DL. 1986 Vocal development i</w:t>
       </w:r>
@@ -3354,8 +3703,8 @@
       <w:pPr>
         <w:pStyle w:val="Bibliography"/>
       </w:pPr>
-      <w:bookmarkStart w:id="168" w:name="ref-Crockford:2004cz"/>
-      <w:bookmarkEnd w:id="166"/>
+      <w:bookmarkStart w:id="170" w:name="ref-Crockford:2004cz"/>
+      <w:bookmarkEnd w:id="168"/>
       <w:r>
         <w:t xml:space="preserve">2. Crockford C, Herbinger I, Vigilant L, Boesch C. 2004 Wild chimpanzees produce group-specific calls: a case for vocal learning? </w:t>
       </w:r>
@@ -3382,8 +3731,8 @@
       <w:pPr>
         <w:pStyle w:val="Bibliography"/>
       </w:pPr>
-      <w:bookmarkStart w:id="169" w:name="ref-Brysbaert:2016fg"/>
-      <w:bookmarkEnd w:id="168"/>
+      <w:bookmarkStart w:id="171" w:name="ref-Brysbaert:2016fg"/>
+      <w:bookmarkEnd w:id="170"/>
       <w:r>
         <w:lastRenderedPageBreak/>
         <w:t>3. Brysbaert M, Stevens M, Mandera P, Keuleers E. 2</w:t>
@@ -3414,8 +3763,8 @@
       <w:pPr>
         <w:pStyle w:val="Bibliography"/>
       </w:pPr>
-      <w:bookmarkStart w:id="170" w:name="ref-Wierzbicka:1996sm"/>
-      <w:bookmarkEnd w:id="169"/>
+      <w:bookmarkStart w:id="172" w:name="ref-Wierzbicka:1996sm"/>
+      <w:bookmarkEnd w:id="171"/>
       <w:r>
         <w:t xml:space="preserve">4. Wierzbicka A. 1996 </w:t>
       </w:r>
@@ -3439,8 +3788,8 @@
       <w:pPr>
         <w:pStyle w:val="Bibliography"/>
       </w:pPr>
-      <w:bookmarkStart w:id="171" w:name="ref-Evans:2009dk"/>
-      <w:bookmarkEnd w:id="170"/>
+      <w:bookmarkStart w:id="173" w:name="ref-Evans:2009dk"/>
+      <w:bookmarkEnd w:id="172"/>
       <w:r>
         <w:t xml:space="preserve">5. Evans N, Levinson SC. 2009 The myth of language universals: Language diversity and its importance for cognitive science. </w:t>
       </w:r>
@@ -3467,8 +3816,8 @@
       <w:pPr>
         <w:pStyle w:val="Bibliography"/>
       </w:pPr>
-      <w:bookmarkStart w:id="172" w:name="ref-Lupyan:2016uw"/>
-      <w:bookmarkEnd w:id="171"/>
+      <w:bookmarkStart w:id="174" w:name="ref-Lupyan:2016uw"/>
+      <w:bookmarkEnd w:id="173"/>
       <w:r>
         <w:t>6. Lupyan G, Dale R. 2016 Why are there diff</w:t>
       </w:r>
@@ -3480,8 +3829,8 @@
       <w:pPr>
         <w:pStyle w:val="Bibliography"/>
       </w:pPr>
-      <w:bookmarkStart w:id="173" w:name="ref-Pagel:2007br"/>
-      <w:bookmarkEnd w:id="172"/>
+      <w:bookmarkStart w:id="175" w:name="ref-Pagel:2007br"/>
+      <w:bookmarkEnd w:id="174"/>
       <w:r>
         <w:t xml:space="preserve">7. Pagel M, Atkinson QD, Meade A. 2007 Frequency of word-use predicts rates of lexical evolution throughout Indo-European history. </w:t>
       </w:r>
@@ -3508,8 +3857,8 @@
       <w:pPr>
         <w:pStyle w:val="Bibliography"/>
       </w:pPr>
-      <w:bookmarkStart w:id="174" w:name="ref-Sapir:1921"/>
-      <w:bookmarkEnd w:id="173"/>
+      <w:bookmarkStart w:id="176" w:name="ref-Sapir:1921"/>
+      <w:bookmarkEnd w:id="175"/>
       <w:r>
         <w:t xml:space="preserve">8. Sapir E. 1921 </w:t>
       </w:r>
@@ -3527,8 +3876,8 @@
       <w:pPr>
         <w:pStyle w:val="Bibliography"/>
       </w:pPr>
-      <w:bookmarkStart w:id="175" w:name="ref-Labov:1972"/>
-      <w:bookmarkEnd w:id="174"/>
+      <w:bookmarkStart w:id="177" w:name="ref-Labov:1972"/>
+      <w:bookmarkEnd w:id="176"/>
       <w:r>
         <w:t xml:space="preserve">9. Labov W. 1972 </w:t>
       </w:r>
@@ -3546,8 +3895,8 @@
       <w:pPr>
         <w:pStyle w:val="Bibliography"/>
       </w:pPr>
-      <w:bookmarkStart w:id="176" w:name="ref-GoldinMeadow:2016bw"/>
-      <w:bookmarkEnd w:id="175"/>
+      <w:bookmarkStart w:id="178" w:name="ref-GoldinMeadow:2016bw"/>
+      <w:bookmarkEnd w:id="177"/>
       <w:r>
         <w:t xml:space="preserve">10. Goldin-Meadow S. 2016 What the hands can tell us about language emergence. </w:t>
       </w:r>
@@ -3580,8 +3929,8 @@
       <w:pPr>
         <w:pStyle w:val="Bibliography"/>
       </w:pPr>
-      <w:bookmarkStart w:id="177" w:name="ref-Kendon:2014eg"/>
-      <w:bookmarkEnd w:id="176"/>
+      <w:bookmarkStart w:id="179" w:name="ref-Kendon:2014eg"/>
+      <w:bookmarkEnd w:id="178"/>
       <w:r>
         <w:t xml:space="preserve">11. Kendon A. 2014 Semiotic diversity in utterance production and the concept of ’language’. </w:t>
       </w:r>
@@ -3608,8 +3957,8 @@
       <w:pPr>
         <w:pStyle w:val="Bibliography"/>
       </w:pPr>
-      <w:bookmarkStart w:id="178" w:name="ref-Klima:1980si"/>
-      <w:bookmarkEnd w:id="177"/>
+      <w:bookmarkStart w:id="180" w:name="ref-Klima:1980si"/>
+      <w:bookmarkEnd w:id="179"/>
       <w:r>
         <w:t xml:space="preserve">12. Klima ES, Bellugi U. 1980 </w:t>
       </w:r>
@@ -3627,8 +3976,8 @@
       <w:pPr>
         <w:pStyle w:val="Bibliography"/>
       </w:pPr>
-      <w:bookmarkStart w:id="179" w:name="ref-Frishberg:1975dh"/>
-      <w:bookmarkEnd w:id="178"/>
+      <w:bookmarkStart w:id="181" w:name="ref-Frishberg:1975dh"/>
+      <w:bookmarkEnd w:id="180"/>
       <w:r>
         <w:lastRenderedPageBreak/>
         <w:t xml:space="preserve">13. Frishberg N. 1975 Arbitrariness and Iconicity: Historical Change in American Sign Language. </w:t>
@@ -3656,8 +4005,8 @@
       <w:pPr>
         <w:pStyle w:val="Bibliography"/>
       </w:pPr>
-      <w:bookmarkStart w:id="180" w:name="ref-Stokoe:1965"/>
-      <w:bookmarkEnd w:id="179"/>
+      <w:bookmarkStart w:id="182" w:name="ref-Stokoe:1965"/>
+      <w:bookmarkEnd w:id="181"/>
       <w:r>
         <w:t xml:space="preserve">14. Stokoe W. 1965 </w:t>
       </w:r>
@@ -3681,8 +4030,8 @@
       <w:pPr>
         <w:pStyle w:val="Bibliography"/>
       </w:pPr>
-      <w:bookmarkStart w:id="181" w:name="ref-Wescott:1971to"/>
-      <w:bookmarkEnd w:id="180"/>
+      <w:bookmarkStart w:id="183" w:name="ref-Wescott:1971to"/>
+      <w:bookmarkEnd w:id="182"/>
       <w:r>
         <w:t xml:space="preserve">15. Wescott RW. 1971 Linguistic iconism. </w:t>
       </w:r>
@@ -3709,8 +4058,8 @@
       <w:pPr>
         <w:pStyle w:val="Bibliography"/>
       </w:pPr>
-      <w:bookmarkStart w:id="182" w:name="ref-GoldinMeadow:1977gz"/>
-      <w:bookmarkEnd w:id="181"/>
+      <w:bookmarkStart w:id="184" w:name="ref-GoldinMeadow:1977gz"/>
+      <w:bookmarkEnd w:id="183"/>
       <w:r>
         <w:t xml:space="preserve">16. Goldin-Meadow S, Feldman H. 1977 The development of language-like communication without a language model. </w:t>
       </w:r>
@@ -3740,8 +4089,8 @@
       <w:pPr>
         <w:pStyle w:val="Bibliography"/>
       </w:pPr>
-      <w:bookmarkStart w:id="183" w:name="ref-Fay:2014cw"/>
-      <w:bookmarkEnd w:id="182"/>
+      <w:bookmarkStart w:id="185" w:name="ref-Fay:2014cw"/>
+      <w:bookmarkEnd w:id="184"/>
       <w:r>
         <w:t xml:space="preserve">17. Fay N, Lister CJ, Ellison TM, Goldin-Meadow S. 2014 Creating a communication system from scratch: Gesture beats vocalization hands down. </w:t>
       </w:r>
@@ -3768,8 +4117,8 @@
       <w:pPr>
         <w:pStyle w:val="Bibliography"/>
       </w:pPr>
-      <w:bookmarkStart w:id="184" w:name="ref-Arbib:2012htb"/>
-      <w:bookmarkEnd w:id="183"/>
+      <w:bookmarkStart w:id="186" w:name="ref-Arbib:2012htb"/>
+      <w:bookmarkEnd w:id="185"/>
       <w:r>
         <w:t xml:space="preserve">18. Arbib MA. 2012 </w:t>
       </w:r>
@@ -3790,8 +4139,8 @@
       <w:pPr>
         <w:pStyle w:val="Bibliography"/>
       </w:pPr>
-      <w:bookmarkStart w:id="185" w:name="ref-Armstrong:2007go"/>
-      <w:bookmarkEnd w:id="184"/>
+      <w:bookmarkStart w:id="187" w:name="ref-Armstrong:2007go"/>
+      <w:bookmarkEnd w:id="186"/>
       <w:r>
         <w:t xml:space="preserve">19. Armstrong DF, Wilcox S. 2007 </w:t>
       </w:r>
@@ -3809,8 +4158,8 @@
       <w:pPr>
         <w:pStyle w:val="Bibliography"/>
       </w:pPr>
-      <w:bookmarkStart w:id="186" w:name="ref-Corballis:2003ha"/>
-      <w:bookmarkEnd w:id="185"/>
+      <w:bookmarkStart w:id="188" w:name="ref-Corballis:2003ha"/>
+      <w:bookmarkEnd w:id="187"/>
       <w:r>
         <w:t xml:space="preserve">20. Corballis MC. 2003 </w:t>
       </w:r>
@@ -3828,8 +4177,8 @@
       <w:pPr>
         <w:pStyle w:val="Bibliography"/>
       </w:pPr>
-      <w:bookmarkStart w:id="187" w:name="ref-Hewes:1973vr"/>
-      <w:bookmarkEnd w:id="186"/>
+      <w:bookmarkStart w:id="189" w:name="ref-Hewes:1973vr"/>
+      <w:bookmarkEnd w:id="188"/>
       <w:r>
         <w:t xml:space="preserve">21. Hewes GW. 1973 Primate Communication </w:t>
       </w:r>
@@ -3859,8 +4208,8 @@
       <w:pPr>
         <w:pStyle w:val="Bibliography"/>
       </w:pPr>
-      <w:bookmarkStart w:id="188" w:name="ref-Hockett:1978se"/>
-      <w:bookmarkEnd w:id="187"/>
+      <w:bookmarkStart w:id="190" w:name="ref-Hockett:1978se"/>
+      <w:bookmarkEnd w:id="189"/>
       <w:r>
         <w:t xml:space="preserve">22. Hockett CF. 1978 In search of Jove’s brow. </w:t>
       </w:r>
@@ -3887,8 +4236,8 @@
       <w:pPr>
         <w:pStyle w:val="Bibliography"/>
       </w:pPr>
-      <w:bookmarkStart w:id="189" w:name="ref-Tomasello:2010or"/>
-      <w:bookmarkEnd w:id="188"/>
+      <w:bookmarkStart w:id="191" w:name="ref-Tomasello:2010or"/>
+      <w:bookmarkEnd w:id="190"/>
       <w:r>
         <w:t xml:space="preserve">23. Tomasello M. 2010 </w:t>
       </w:r>
@@ -3906,8 +4255,8 @@
       <w:pPr>
         <w:pStyle w:val="Bibliography"/>
       </w:pPr>
-      <w:bookmarkStart w:id="190" w:name="ref-Pinker:2005cv"/>
-      <w:bookmarkEnd w:id="189"/>
+      <w:bookmarkStart w:id="192" w:name="ref-Pinker:2005cv"/>
+      <w:bookmarkEnd w:id="191"/>
       <w:r>
         <w:t>24. Pinker S, Jackendoff R. 2005 The faculty</w:t>
       </w:r>
@@ -3937,8 +4286,8 @@
       <w:pPr>
         <w:pStyle w:val="Bibliography"/>
       </w:pPr>
-      <w:bookmarkStart w:id="191" w:name="ref-Dingemanse:2015cu"/>
-      <w:bookmarkEnd w:id="190"/>
+      <w:bookmarkStart w:id="193" w:name="ref-Dingemanse:2015cu"/>
+      <w:bookmarkEnd w:id="192"/>
       <w:r>
         <w:lastRenderedPageBreak/>
         <w:t xml:space="preserve">25. Dingemanse M, Blasi DE, Lupyan G, Christiansen MH, Monaghan P. 2015 Arbitrariness, Iconicity, and Systematicity in Language. </w:t>
@@ -3966,8 +4315,8 @@
       <w:pPr>
         <w:pStyle w:val="Bibliography"/>
       </w:pPr>
-      <w:bookmarkStart w:id="192" w:name="ref-Perniss:2010fb"/>
-      <w:bookmarkEnd w:id="191"/>
+      <w:bookmarkStart w:id="194" w:name="ref-Perniss:2010fb"/>
+      <w:bookmarkEnd w:id="193"/>
       <w:r>
         <w:t>26. Perniss P, Thomps</w:t>
       </w:r>
@@ -3997,8 +4346,8 @@
       <w:pPr>
         <w:pStyle w:val="Bibliography"/>
       </w:pPr>
-      <w:bookmarkStart w:id="193" w:name="ref-Clark:1990cl"/>
-      <w:bookmarkEnd w:id="192"/>
+      <w:bookmarkStart w:id="195" w:name="ref-Clark:1990cl"/>
+      <w:bookmarkEnd w:id="194"/>
       <w:r>
         <w:t xml:space="preserve">27. Clark HH, Gerrig RJ. 1990 Quotations as demonstrations. </w:t>
       </w:r>
@@ -4025,8 +4374,8 @@
       <w:pPr>
         <w:pStyle w:val="Bibliography"/>
       </w:pPr>
-      <w:bookmarkStart w:id="194" w:name="ref-Lewis:2009wz"/>
-      <w:bookmarkEnd w:id="193"/>
+      <w:bookmarkStart w:id="196" w:name="ref-Lewis:2009wz"/>
+      <w:bookmarkEnd w:id="195"/>
       <w:r>
         <w:t>28. Lewis J. 2009 As well as wor</w:t>
       </w:r>
@@ -4047,8 +4396,8 @@
       <w:pPr>
         <w:pStyle w:val="Bibliography"/>
       </w:pPr>
-      <w:bookmarkStart w:id="195" w:name="ref-Brown:1955wy"/>
-      <w:bookmarkEnd w:id="194"/>
+      <w:bookmarkStart w:id="197" w:name="ref-Brown:1955wy"/>
+      <w:bookmarkEnd w:id="196"/>
       <w:r>
         <w:t xml:space="preserve">29. Brown RW, Black AH, Horowitz AE. 1955 Phonetic symbolism in natural languages. </w:t>
       </w:r>
@@ -4075,8 +4424,8 @@
       <w:pPr>
         <w:pStyle w:val="Bibliography"/>
       </w:pPr>
-      <w:bookmarkStart w:id="196" w:name="ref-Dingemanse:2014gj"/>
-      <w:bookmarkEnd w:id="195"/>
+      <w:bookmarkStart w:id="198" w:name="ref-Dingemanse:2014gj"/>
+      <w:bookmarkEnd w:id="197"/>
       <w:r>
         <w:t xml:space="preserve">30. Dingemanse M. 2014 Making new ideophones in Siwu: Creative depiction in conversation. </w:t>
       </w:r>
@@ -4094,8 +4443,8 @@
       <w:pPr>
         <w:pStyle w:val="Bibliography"/>
       </w:pPr>
-      <w:bookmarkStart w:id="197" w:name="ref-Donald:2016kd"/>
-      <w:bookmarkEnd w:id="196"/>
+      <w:bookmarkStart w:id="199" w:name="ref-Donald:2016kd"/>
+      <w:bookmarkEnd w:id="198"/>
       <w:r>
         <w:t xml:space="preserve">31. Donald M. 2016 Key cognitive preconditions for the evolution of language. </w:t>
       </w:r>
@@ -4113,8 +4462,8 @@
       <w:pPr>
         <w:pStyle w:val="Bibliography"/>
       </w:pPr>
-      <w:bookmarkStart w:id="198" w:name="ref-Imai:2014dea"/>
-      <w:bookmarkEnd w:id="197"/>
+      <w:bookmarkStart w:id="200" w:name="ref-Imai:2014dea"/>
+      <w:bookmarkEnd w:id="199"/>
       <w:r>
         <w:t>32. Imai M, Kita S. 2014 Th</w:t>
       </w:r>
@@ -4144,8 +4493,8 @@
       <w:pPr>
         <w:pStyle w:val="Bibliography"/>
       </w:pPr>
-      <w:bookmarkStart w:id="199" w:name="ref-Perlman:2015ip"/>
-      <w:bookmarkEnd w:id="198"/>
+      <w:bookmarkStart w:id="201" w:name="ref-Perlman:2015ip"/>
+      <w:bookmarkEnd w:id="200"/>
       <w:r>
         <w:t>33. Perlman M, Dale R, Lupyan G. 2015 Iconicity can ground the creation of vocal symbol</w:t>
       </w:r>
@@ -4175,8 +4524,8 @@
       <w:pPr>
         <w:pStyle w:val="Bibliography"/>
       </w:pPr>
-      <w:bookmarkStart w:id="200" w:name="ref-Lemaitre:2014kr"/>
-      <w:bookmarkEnd w:id="199"/>
+      <w:bookmarkStart w:id="202" w:name="ref-Lemaitre:2014kr"/>
+      <w:bookmarkEnd w:id="201"/>
       <w:r>
         <w:t xml:space="preserve">34. Lemaitre G, Rocchesso D. 2014 On the effectiveness of vocal imitations and verbal descriptions of sounds. </w:t>
       </w:r>
@@ -4203,8 +4552,8 @@
       <w:pPr>
         <w:pStyle w:val="Bibliography"/>
       </w:pPr>
-      <w:bookmarkStart w:id="201" w:name="ref-Lemaitre:2016kz"/>
-      <w:bookmarkEnd w:id="200"/>
+      <w:bookmarkStart w:id="203" w:name="ref-Lemaitre:2016kz"/>
+      <w:bookmarkEnd w:id="202"/>
       <w:r>
         <w:lastRenderedPageBreak/>
         <w:t>35. Lemaitre G, Houix O, Voisin F, Mi</w:t>
@@ -4235,8 +4584,8 @@
       <w:pPr>
         <w:pStyle w:val="Bibliography"/>
       </w:pPr>
-      <w:bookmarkStart w:id="202" w:name="ref-Rhodes:1994au"/>
-      <w:bookmarkEnd w:id="201"/>
+      <w:bookmarkStart w:id="204" w:name="ref-Rhodes:1994au"/>
+      <w:bookmarkEnd w:id="203"/>
       <w:r>
         <w:t xml:space="preserve">36. Rhodes R. 1994 Aural images. </w:t>
       </w:r>
@@ -4254,8 +4603,8 @@
       <w:pPr>
         <w:pStyle w:val="Bibliography"/>
       </w:pPr>
-      <w:bookmarkStart w:id="203" w:name="ref-Tamariz:2017bd"/>
-      <w:bookmarkEnd w:id="202"/>
+      <w:bookmarkStart w:id="205" w:name="ref-Tamariz:2017bd"/>
+      <w:bookmarkEnd w:id="204"/>
       <w:r>
         <w:t xml:space="preserve">37. Tamariz M. 2017 Experimental Studies on the Cultural Evolution of Language. </w:t>
       </w:r>
@@ -4282,8 +4631,8 @@
       <w:pPr>
         <w:pStyle w:val="Bibliography"/>
       </w:pPr>
-      <w:bookmarkStart w:id="204" w:name="ref-Kirby:2008kja"/>
-      <w:bookmarkEnd w:id="203"/>
+      <w:bookmarkStart w:id="206" w:name="ref-Kirby:2008kja"/>
+      <w:bookmarkEnd w:id="205"/>
       <w:r>
         <w:t xml:space="preserve">38. Kirby S, Cornish H, Smith K. 2008 Cumulative cultural evolution in the laboratory: an experimental approach to the origins of structure in human language. </w:t>
       </w:r>
@@ -4313,8 +4662,8 @@
       <w:pPr>
         <w:pStyle w:val="Bibliography"/>
       </w:pPr>
-      <w:bookmarkStart w:id="205" w:name="ref-PCT:1.1"/>
-      <w:bookmarkEnd w:id="204"/>
+      <w:bookmarkStart w:id="207" w:name="ref-PCT:1.1"/>
+      <w:bookmarkEnd w:id="206"/>
       <w:r>
         <w:t xml:space="preserve">39. Hall KC, Allen B, Fry M, Mackie S, McAuliffe M. 2016 Phonological CorpusTools. </w:t>
       </w:r>
@@ -4332,8 +4681,8 @@
       <w:pPr>
         <w:pStyle w:val="Bibliography"/>
       </w:pPr>
-      <w:bookmarkStart w:id="206" w:name="ref-Edmiston:2015he"/>
-      <w:bookmarkEnd w:id="205"/>
+      <w:bookmarkStart w:id="208" w:name="ref-Edmiston:2015he"/>
+      <w:bookmarkEnd w:id="207"/>
       <w:r>
         <w:t xml:space="preserve">40. Edmiston P, Lupyan G. 2015 What makes words special? Words as unmotivated cues. </w:t>
       </w:r>
@@ -4360,8 +4709,8 @@
       <w:pPr>
         <w:pStyle w:val="Bibliography"/>
       </w:pPr>
-      <w:bookmarkStart w:id="207" w:name="ref-Lupyan:2012cp"/>
-      <w:bookmarkEnd w:id="206"/>
+      <w:bookmarkStart w:id="209" w:name="ref-Lupyan:2012cp"/>
+      <w:bookmarkEnd w:id="208"/>
       <w:r>
         <w:t xml:space="preserve">41. Lupyan </w:t>
       </w:r>
@@ -4391,8 +4740,8 @@
       <w:pPr>
         <w:pStyle w:val="Bibliography"/>
       </w:pPr>
-      <w:bookmarkStart w:id="208" w:name="ref-Fay:2014ih"/>
-      <w:bookmarkEnd w:id="207"/>
+      <w:bookmarkStart w:id="210" w:name="ref-Fay:2014ih"/>
+      <w:bookmarkEnd w:id="209"/>
       <w:r>
         <w:t>42. Fay N, Ellison TM, Garrod S. 2014 Iconicity: From sign to system in human communi</w:t>
       </w:r>
@@ -4422,8 +4771,8 @@
       <w:pPr>
         <w:pStyle w:val="Bibliography"/>
       </w:pPr>
-      <w:bookmarkStart w:id="209" w:name="ref-Boutonnet:2015fz"/>
-      <w:bookmarkEnd w:id="208"/>
+      <w:bookmarkStart w:id="211" w:name="ref-Boutonnet:2015fz"/>
+      <w:bookmarkEnd w:id="210"/>
       <w:r>
         <w:t xml:space="preserve">43. Boutonnet B, Lupyan G. 2015 Words Jump-Start Vision: A Label Advantage in Object Recognition. </w:t>
       </w:r>
@@ -4450,8 +4799,8 @@
       <w:pPr>
         <w:pStyle w:val="Bibliography"/>
       </w:pPr>
-      <w:bookmarkStart w:id="210" w:name="ref-Crystal:1987en"/>
-      <w:bookmarkEnd w:id="209"/>
+      <w:bookmarkStart w:id="212" w:name="ref-Crystal:1987en"/>
+      <w:bookmarkEnd w:id="211"/>
       <w:r>
         <w:t xml:space="preserve">44. Crystal D. 1987 </w:t>
       </w:r>
@@ -4469,8 +4818,8 @@
       <w:pPr>
         <w:pStyle w:val="Bibliography"/>
       </w:pPr>
-      <w:bookmarkStart w:id="211" w:name="ref-Newmeyer:1992we"/>
-      <w:bookmarkEnd w:id="210"/>
+      <w:bookmarkStart w:id="213" w:name="ref-Newmeyer:1992we"/>
+      <w:bookmarkEnd w:id="212"/>
       <w:r>
         <w:lastRenderedPageBreak/>
         <w:t xml:space="preserve">45. Newmeyer FJ. 1992 Iconicity and generative grammar. </w:t>
@@ -4489,8 +4838,8 @@
       <w:pPr>
         <w:pStyle w:val="Bibliography"/>
       </w:pPr>
-      <w:bookmarkStart w:id="212" w:name="ref-Dingemanse:2012fc"/>
-      <w:bookmarkEnd w:id="211"/>
+      <w:bookmarkStart w:id="214" w:name="ref-Dingemanse:2012fc"/>
+      <w:bookmarkEnd w:id="213"/>
       <w:r>
         <w:t xml:space="preserve">46. Dingemanse M. 2012 Advances in the Cross-Linguistic Study of Ideophones. </w:t>
       </w:r>
@@ -4517,8 +4866,8 @@
       <w:pPr>
         <w:pStyle w:val="Bibliography"/>
       </w:pPr>
-      <w:bookmarkStart w:id="213" w:name="ref-Vigliocco:2014fc"/>
-      <w:bookmarkEnd w:id="212"/>
+      <w:bookmarkStart w:id="215" w:name="ref-Vigliocco:2014fc"/>
+      <w:bookmarkEnd w:id="214"/>
       <w:r>
         <w:t>47. Vigliocco G, Perniss P, Vinson D. 2014</w:t>
       </w:r>
@@ -4548,8 +4897,8 @@
       <w:pPr>
         <w:pStyle w:val="Bibliography"/>
       </w:pPr>
-      <w:bookmarkStart w:id="214" w:name="ref-Sobkowiak:1990ph"/>
-      <w:bookmarkEnd w:id="213"/>
+      <w:bookmarkStart w:id="216" w:name="ref-Sobkowiak:1990ph"/>
+      <w:bookmarkEnd w:id="215"/>
       <w:r>
         <w:t xml:space="preserve">48. Sobkowiak W. 1990 On the phonostatistics of English onomatopoeia. </w:t>
       </w:r>
@@ -4576,8 +4925,8 @@
       <w:pPr>
         <w:pStyle w:val="Bibliography"/>
       </w:pPr>
-      <w:bookmarkStart w:id="215" w:name="ref-Nuckolls:1999ca"/>
-      <w:bookmarkEnd w:id="214"/>
+      <w:bookmarkStart w:id="217" w:name="ref-Nuckolls:1999ca"/>
+      <w:bookmarkEnd w:id="216"/>
       <w:r>
         <w:t xml:space="preserve">49. Nuckolls JB. 1999 The case for sound symbolism. </w:t>
       </w:r>
@@ -4604,8 +4953,8 @@
       <w:pPr>
         <w:pStyle w:val="Bibliography"/>
       </w:pPr>
-      <w:bookmarkStart w:id="216" w:name="ref-Voeltz:2001vv"/>
-      <w:bookmarkEnd w:id="215"/>
+      <w:bookmarkStart w:id="218" w:name="ref-Voeltz:2001vv"/>
+      <w:bookmarkEnd w:id="217"/>
       <w:r>
         <w:t xml:space="preserve">50. Voeltz FE, Kilian-Hatz C. 2001 </w:t>
       </w:r>
@@ -4626,8 +4975,8 @@
       <w:pPr>
         <w:pStyle w:val="Bibliography"/>
       </w:pPr>
-      <w:bookmarkStart w:id="217" w:name="ref-Dingemanse:2016vd"/>
-      <w:bookmarkEnd w:id="216"/>
+      <w:bookmarkStart w:id="219" w:name="ref-Dingemanse:2016vd"/>
+      <w:bookmarkEnd w:id="218"/>
       <w:r>
         <w:t xml:space="preserve">51. Dingemanse M, Schuerman W, Reinisch E. 2016 What sound symbolism can and cannot do: Testing the iconicity of ideophones from five languages. </w:t>
       </w:r>
@@ -4654,8 +5003,8 @@
       <w:pPr>
         <w:pStyle w:val="Bibliography"/>
       </w:pPr>
-      <w:bookmarkStart w:id="218" w:name="ref-Lupyan:2015vic"/>
-      <w:bookmarkEnd w:id="217"/>
+      <w:bookmarkStart w:id="220" w:name="ref-Lupyan:2015vic"/>
+      <w:bookmarkEnd w:id="219"/>
       <w:r>
         <w:t xml:space="preserve">52. Lupyan G, Perlman M. 2015 The vocal iconicity challenge! In </w:t>
       </w:r>
@@ -4679,8 +5028,8 @@
       <w:pPr>
         <w:pStyle w:val="Bibliography"/>
       </w:pPr>
-      <w:bookmarkStart w:id="219" w:name="ref-Fay:2013jpa"/>
-      <w:bookmarkEnd w:id="218"/>
+      <w:bookmarkStart w:id="221" w:name="ref-Fay:2013jpa"/>
+      <w:bookmarkEnd w:id="220"/>
       <w:r>
         <w:t xml:space="preserve">53. Fay N, Arbib MA, Garrod S. 2013 How to Bootstrap a Human Communication System. </w:t>
       </w:r>
@@ -4702,8 +5051,8 @@
       <w:r>
         <w:t xml:space="preserve">, 1356–1367. </w:t>
       </w:r>
-      <w:bookmarkEnd w:id="167"/>
-      <w:bookmarkEnd w:id="219"/>
+      <w:bookmarkEnd w:id="169"/>
+      <w:bookmarkEnd w:id="221"/>
     </w:p>
     <w:sectPr>
       <w:headerReference w:type="default" r:id="rId13"/>
@@ -5466,7 +5815,7 @@
     <w:lsdException w:name="toc 9" w:semiHidden="1" w:unhideWhenUsed="1"/>
     <w:lsdException w:name="Normal Indent" w:semiHidden="1" w:unhideWhenUsed="1"/>
     <w:lsdException w:name="footnote text" w:semiHidden="1" w:uiPriority="9" w:unhideWhenUsed="1" w:qFormat="1"/>
-    <w:lsdException w:name="annotation text" w:semiHidden="1" w:unhideWhenUsed="1"/>
+    <w:lsdException w:name="annotation text" w:semiHidden="1" w:uiPriority="99" w:unhideWhenUsed="1"/>
     <w:lsdException w:name="header" w:semiHidden="1" w:unhideWhenUsed="1"/>
     <w:lsdException w:name="footer" w:semiHidden="1" w:unhideWhenUsed="1"/>
     <w:lsdException w:name="index heading" w:semiHidden="1" w:unhideWhenUsed="1"/>
@@ -5475,7 +5824,7 @@
     <w:lsdException w:name="envelope address" w:semiHidden="1" w:unhideWhenUsed="1"/>
     <w:lsdException w:name="envelope return" w:semiHidden="1" w:unhideWhenUsed="1"/>
     <w:lsdException w:name="footnote reference" w:semiHidden="1" w:unhideWhenUsed="1"/>
-    <w:lsdException w:name="annotation reference" w:semiHidden="1" w:unhideWhenUsed="1"/>
+    <w:lsdException w:name="annotation reference" w:semiHidden="1" w:uiPriority="99" w:unhideWhenUsed="1"/>
     <w:lsdException w:name="line number" w:semiHidden="1" w:unhideWhenUsed="1"/>
     <w:lsdException w:name="page number" w:semiHidden="1" w:unhideWhenUsed="1"/>
     <w:lsdException w:name="endnote reference" w:semiHidden="1" w:unhideWhenUsed="1"/>
@@ -6677,6 +7026,38 @@
     <w:basedOn w:val="DefaultParagraphFont"/>
     <w:link w:val="Footer"/>
     <w:rsid w:val="00123DF4"/>
+  </w:style>
+  <w:style w:type="character" w:styleId="CommentReference">
+    <w:name w:val="annotation reference"/>
+    <w:basedOn w:val="DefaultParagraphFont"/>
+    <w:uiPriority w:val="99"/>
+    <w:semiHidden/>
+    <w:unhideWhenUsed/>
+    <w:rsid w:val="003236D0"/>
+    <w:rPr>
+      <w:sz w:val="18"/>
+      <w:szCs w:val="18"/>
+    </w:rPr>
+  </w:style>
+  <w:style w:type="paragraph" w:styleId="CommentText">
+    <w:name w:val="annotation text"/>
+    <w:basedOn w:val="Normal"/>
+    <w:link w:val="CommentTextChar"/>
+    <w:uiPriority w:val="99"/>
+    <w:semiHidden/>
+    <w:unhideWhenUsed/>
+    <w:rsid w:val="003236D0"/>
+    <w:pPr>
+      <w:spacing w:after="0"/>
+    </w:pPr>
+  </w:style>
+  <w:style w:type="character" w:customStyle="1" w:styleId="CommentTextChar">
+    <w:name w:val="Comment Text Char"/>
+    <w:basedOn w:val="DefaultParagraphFont"/>
+    <w:link w:val="CommentText"/>
+    <w:uiPriority w:val="99"/>
+    <w:semiHidden/>
+    <w:rsid w:val="003236D0"/>
   </w:style>
 </w:styles>
 </file>

</xml_diff>

<commit_message>
Starting over after last look by GL
</commit_message>
<xml_diff>
--- a/submissions/5-proceedings-b/submission-3/creating-words-v3-with-response.docx
+++ b/submissions/5-proceedings-b/submission-3/creating-words-v3-with-response.docx
@@ -1,6 +1,6 @@
 
 <file path=word/document.xml><?xml version="1.0" encoding="utf-8"?>
-<w:document xmlns:wpc="http://schemas.microsoft.com/office/word/2010/wordprocessingCanvas" xmlns:cx="http://schemas.microsoft.com/office/drawing/2014/chartex" xmlns:cx1="http://schemas.microsoft.com/office/drawing/2015/9/8/chartex" xmlns:cx2="http://schemas.microsoft.com/office/drawing/2015/10/21/chartex" xmlns:cx3="http://schemas.microsoft.com/office/drawing/2016/5/9/chartex" xmlns:cx4="http://schemas.microsoft.com/office/drawing/2016/5/10/chartex" xmlns:cx5="http://schemas.microsoft.com/office/drawing/2016/5/11/chartex" xmlns:cx6="http://schemas.microsoft.com/office/drawing/2016/5/12/chartex" xmlns:cx7="http://schemas.microsoft.com/office/drawing/2016/5/13/chartex" xmlns:cx8="http://schemas.microsoft.com/office/drawing/2016/5/14/chartex" xmlns:mc="http://schemas.openxmlformats.org/markup-compatibility/2006" xmlns:aink="http://schemas.microsoft.com/office/drawing/2016/ink" xmlns:am3d="http://schemas.microsoft.com/office/drawing/2017/model3d" xmlns:o="urn:schemas-microsoft-com:office:office" xmlns:r="http://schemas.openxmlformats.org/officeDocument/2006/relationships" xmlns:m="http://schemas.openxmlformats.org/officeDocument/2006/math" xmlns:v="urn:schemas-microsoft-com:vml" xmlns:wp14="http://schemas.microsoft.com/office/word/2010/wordprocessingDrawing" xmlns:wp="http://schemas.openxmlformats.org/drawingml/2006/wordprocessingDrawing" xmlns:w10="urn:schemas-microsoft-com:office:word" xmlns:w="http://schemas.openxmlformats.org/wordprocessingml/2006/main" xmlns:w14="http://schemas.microsoft.com/office/word/2010/wordml" xmlns:w15="http://schemas.microsoft.com/office/word/2012/wordml" xmlns:w16cid="http://schemas.microsoft.com/office/word/2016/wordml/cid" xmlns:w16se="http://schemas.microsoft.com/office/word/2015/wordml/symex" xmlns:wpg="http://schemas.microsoft.com/office/word/2010/wordprocessingGroup" xmlns:wpi="http://schemas.microsoft.com/office/word/2010/wordprocessingInk" xmlns:wne="http://schemas.microsoft.com/office/word/2006/wordml" xmlns:wps="http://schemas.microsoft.com/office/word/2010/wordprocessingShape" mc:Ignorable="w14 w15 w16se w16cid wp14">
+<w:document xmlns:wpc="http://schemas.microsoft.com/office/word/2010/wordprocessingCanvas" xmlns:mo="http://schemas.microsoft.com/office/mac/office/2008/main" xmlns:mc="http://schemas.openxmlformats.org/markup-compatibility/2006" xmlns:mv="urn:schemas-microsoft-com:mac:vml" xmlns:o="urn:schemas-microsoft-com:office:office" xmlns:r="http://schemas.openxmlformats.org/officeDocument/2006/relationships" xmlns:m="http://schemas.openxmlformats.org/officeDocument/2006/math" xmlns:v="urn:schemas-microsoft-com:vml" xmlns:wp14="http://schemas.microsoft.com/office/word/2010/wordprocessingDrawing" xmlns:wp="http://schemas.openxmlformats.org/drawingml/2006/wordprocessingDrawing" xmlns:w10="urn:schemas-microsoft-com:office:word" xmlns:w="http://schemas.openxmlformats.org/wordprocessingml/2006/main" xmlns:w14="http://schemas.microsoft.com/office/word/2010/wordml" xmlns:w15="http://schemas.microsoft.com/office/word/2012/wordml" xmlns:wpg="http://schemas.microsoft.com/office/word/2010/wordprocessingGroup" xmlns:wpi="http://schemas.microsoft.com/office/word/2010/wordprocessingInk" xmlns:wne="http://schemas.microsoft.com/office/word/2006/wordml" xmlns:wps="http://schemas.microsoft.com/office/word/2010/wordprocessingShape" mc:Ignorable="w14 w15 wp14">
   <w:body>
     <w:p>
       <w:pPr>
@@ -24,9 +24,8 @@
         <w:gridCol w:w="9404"/>
         <w:tblGridChange w:id="2">
           <w:tblGrid>
-            <w:gridCol w:w="108"/>
             <w:gridCol w:w="9404"/>
-            <w:gridCol w:w="108"/>
+            <w:gridCol w:w="216"/>
           </w:tblGrid>
         </w:tblGridChange>
       </w:tblGrid>
@@ -56,6 +55,44 @@
               </w:rPr>
               <w:t>Thank you for the opportunity to address Reviewer 2’s remaining concerns with our manuscript. Here are the specific changes we made.</w:t>
             </w:r>
+            <w:ins w:id="3" w:author="Gary Lupyan" w:date="2018-02-07T14:41:00Z">
+              <w:r>
+                <w:rPr>
+                  <w:rFonts w:ascii="Arial" w:eastAsia="Times New Roman" w:hAnsi="Arial" w:cs="Arial"/>
+                  <w:color w:val="212121"/>
+                  <w:sz w:val="20"/>
+                  <w:szCs w:val="20"/>
+                  <w:shd w:val="clear" w:color="auto" w:fill="FFFFFF"/>
+                </w:rPr>
+                <w:t xml:space="preserve"> We focus in this letter on </w:t>
+              </w:r>
+            </w:ins>
+            <w:ins w:id="4" w:author="Gary Lupyan" w:date="2018-02-07T14:42:00Z">
+              <w:r>
+                <w:rPr>
+                  <w:rFonts w:ascii="Arial" w:eastAsia="Times New Roman" w:hAnsi="Arial" w:cs="Arial"/>
+                  <w:color w:val="212121"/>
+                  <w:sz w:val="20"/>
+                  <w:szCs w:val="20"/>
+                  <w:shd w:val="clear" w:color="auto" w:fill="FFFFFF"/>
+                </w:rPr>
+                <w:t xml:space="preserve">the specific </w:t>
+              </w:r>
+            </w:ins>
+            <w:bookmarkStart w:id="5" w:name="_GoBack"/>
+            <w:bookmarkEnd w:id="5"/>
+            <w:ins w:id="6" w:author="Gary Lupyan" w:date="2018-02-07T14:41:00Z">
+              <w:r>
+                <w:rPr>
+                  <w:rFonts w:ascii="Arial" w:eastAsia="Times New Roman" w:hAnsi="Arial" w:cs="Arial"/>
+                  <w:color w:val="212121"/>
+                  <w:sz w:val="20"/>
+                  <w:szCs w:val="20"/>
+                  <w:shd w:val="clear" w:color="auto" w:fill="FFFFFF"/>
+                </w:rPr>
+                <w:t>issues raised in your letter, but we are happy to provide more detailed responses to Reviewer 2, if needed.</w:t>
+              </w:r>
+            </w:ins>
             <w:r>
               <w:rPr>
                 <w:rFonts w:ascii="Arial" w:eastAsia="Times New Roman" w:hAnsi="Arial" w:cs="Arial"/>
@@ -107,8 +144,62 @@
                 <w:szCs w:val="20"/>
                 <w:shd w:val="clear" w:color="auto" w:fill="FFFFFF"/>
               </w:rPr>
-              <w:t>We have added a section on Limitations in the General Discussion to acknowledge this point. The text now reads:</w:t>
+              <w:t xml:space="preserve">We have added a </w:t>
             </w:r>
+            <w:r>
+              <w:rPr>
+                <w:rFonts w:ascii="Arial" w:eastAsia="Times New Roman" w:hAnsi="Arial" w:cs="Arial"/>
+                <w:i/>
+                <w:color w:val="212121"/>
+                <w:sz w:val="20"/>
+                <w:szCs w:val="20"/>
+                <w:shd w:val="clear" w:color="auto" w:fill="FFFFFF"/>
+              </w:rPr>
+              <w:t>Limitations</w:t>
+            </w:r>
+            <w:r>
+              <w:rPr>
+                <w:rFonts w:ascii="Arial" w:eastAsia="Times New Roman" w:hAnsi="Arial" w:cs="Arial"/>
+                <w:color w:val="212121"/>
+                <w:sz w:val="20"/>
+                <w:szCs w:val="20"/>
+                <w:shd w:val="clear" w:color="auto" w:fill="FFFFFF"/>
+              </w:rPr>
+              <w:t xml:space="preserve"> </w:t>
+            </w:r>
+            <w:r>
+              <w:rPr>
+                <w:rFonts w:ascii="Arial" w:eastAsia="Times New Roman" w:hAnsi="Arial" w:cs="Arial"/>
+                <w:color w:val="212121"/>
+                <w:sz w:val="20"/>
+                <w:szCs w:val="20"/>
+                <w:shd w:val="clear" w:color="auto" w:fill="FFFFFF"/>
+              </w:rPr>
+              <w:t>section in the General Discussion to acknowledge this point. The text now reads:</w:t>
+            </w:r>
+          </w:p>
+          <w:p>
+            <w:pPr>
+              <w:pStyle w:val="BodyText"/>
+              <w:spacing w:line="240" w:lineRule="auto"/>
+              <w:ind w:left="720" w:firstLine="0"/>
+              <w:rPr>
+                <w:ins w:id="7" w:author="Gary Lupyan" w:date="2018-02-07T14:11:00Z"/>
+                <w:rFonts w:ascii="Arial" w:hAnsi="Arial" w:cs="Arial"/>
+                <w:sz w:val="20"/>
+                <w:szCs w:val="20"/>
+              </w:rPr>
+            </w:pPr>
+            <w:ins w:id="8" w:author="Gary Lupyan" w:date="2018-02-07T14:11:00Z">
+              <w:r>
+                <w:rPr>
+                  <w:rFonts w:ascii="Arial" w:hAnsi="Arial" w:cs="Arial"/>
+                  <w:sz w:val="20"/>
+                  <w:szCs w:val="20"/>
+                </w:rPr>
+                <w:t>Although our results show that repeated imitations lead to increases in stability of spoken (and transcribed, written), additional factors are required in order for vocalizations to be used as words. One of these is presumably familiarity with the referents that are being imitated. Here we used familiar environmental sounds that participants could readily identify. The extent to which our results depend on prior familiarity with the referents can be measured by extending our procedure to other referential domains less familiar to participants.</w:t>
+              </w:r>
+            </w:ins>
           </w:p>
           <w:p>
             <w:pPr>
@@ -121,14 +212,32 @@
                 <w:szCs w:val="20"/>
               </w:rPr>
             </w:pPr>
-            <w:r>
-              <w:rPr>
-                <w:rFonts w:ascii="Arial" w:hAnsi="Arial" w:cs="Arial"/>
-                <w:sz w:val="20"/>
-                <w:szCs w:val="20"/>
-              </w:rPr>
-              <w:t>Although our experiment demonstrates that constraints on vocal imitation drive vocalizations to increase in stability, there are additional factors that are required in order for vocalizations to be used as words, including experience with the referents that are being imitated. Here we used familiar sounds that participants were able to identify without any prior learning. Extending this research to other domains is likely to reveal the importance of experience with the referents being imitated in order to establish conventional signs.</w:t>
-            </w:r>
+            <w:del w:id="9" w:author="Gary Lupyan" w:date="2018-02-07T14:11:00Z">
+              <w:r>
+                <w:rPr>
+                  <w:rFonts w:ascii="Arial" w:hAnsi="Arial" w:cs="Arial"/>
+                  <w:sz w:val="20"/>
+                  <w:szCs w:val="20"/>
+                </w:rPr>
+                <w:delText>Although our experiment</w:delText>
+              </w:r>
+              <w:r>
+                <w:rPr>
+                  <w:rFonts w:ascii="Arial" w:hAnsi="Arial" w:cs="Arial"/>
+                  <w:sz w:val="20"/>
+                  <w:szCs w:val="20"/>
+                </w:rPr>
+                <w:delText xml:space="preserve"> demonstrates that constraints i</w:delText>
+              </w:r>
+              <w:r>
+                <w:rPr>
+                  <w:rFonts w:ascii="Arial" w:hAnsi="Arial" w:cs="Arial"/>
+                  <w:sz w:val="20"/>
+                  <w:szCs w:val="20"/>
+                </w:rPr>
+                <w:delText>n vocal imitation drive vocalizations to increase in stability, there are additional factors that are required in order for vocalizations to be used as words, including experience with the referents that are being imitated. Here we used familiar sounds that participants were able to identify without any prior learning. Extending this research to other domains is likely to reveal the importance of experience with the referents being imitated in order to establish conventional signs.</w:delText>
+              </w:r>
+            </w:del>
           </w:p>
           <w:p>
             <w:pPr>
@@ -181,19 +290,7 @@
                 <w:szCs w:val="20"/>
                 <w:shd w:val="clear" w:color="auto" w:fill="FFFFFF"/>
               </w:rPr>
-              <w:t>We updated the title of the manuscript foll</w:t>
-            </w:r>
-            <w:bookmarkStart w:id="3" w:name="_GoBack"/>
-            <w:bookmarkEnd w:id="3"/>
-            <w:r>
-              <w:rPr>
-                <w:rFonts w:ascii="Arial" w:eastAsia="Times New Roman" w:hAnsi="Arial" w:cs="Arial"/>
-                <w:color w:val="212121"/>
-                <w:sz w:val="20"/>
-                <w:szCs w:val="20"/>
-                <w:shd w:val="clear" w:color="auto" w:fill="FFFFFF"/>
-              </w:rPr>
-              <w:t>owing your suggestion. We included “Repeated” to emphasize the iterative nature of our paradigm.</w:t>
+              <w:t>We updated the title of the manuscript following your suggestion. We included “Repeated” to emphasize the iterative nature of our paradigm.</w:t>
             </w:r>
           </w:p>
           <w:p>
@@ -245,7 +342,89 @@
                 <w:szCs w:val="20"/>
                 <w:shd w:val="clear" w:color="auto" w:fill="FFFFFF"/>
               </w:rPr>
-              <w:t xml:space="preserve">This is a fair point and applies to all experimental investigations of language evolution. We have addressed this concern in Limitations section of the general discussion: </w:t>
+              <w:t>This is a fair point and applies to</w:t>
+            </w:r>
+            <w:r>
+              <w:rPr>
+                <w:rFonts w:ascii="Arial" w:hAnsi="Arial" w:cs="Arial"/>
+                <w:sz w:val="20"/>
+                <w:szCs w:val="20"/>
+                <w:shd w:val="clear" w:color="auto" w:fill="FFFFFF"/>
+              </w:rPr>
+              <w:t xml:space="preserve"> nearly</w:t>
+            </w:r>
+            <w:r>
+              <w:rPr>
+                <w:rFonts w:ascii="Arial" w:hAnsi="Arial" w:cs="Arial"/>
+                <w:sz w:val="20"/>
+                <w:szCs w:val="20"/>
+                <w:shd w:val="clear" w:color="auto" w:fill="FFFFFF"/>
+              </w:rPr>
+              <w:t xml:space="preserve"> all experimental investigations of language evolution. We have addressed this concern in </w:t>
+            </w:r>
+            <w:r>
+              <w:rPr>
+                <w:rFonts w:ascii="Arial" w:hAnsi="Arial" w:cs="Arial"/>
+                <w:sz w:val="20"/>
+                <w:szCs w:val="20"/>
+                <w:shd w:val="clear" w:color="auto" w:fill="FFFFFF"/>
+              </w:rPr>
+              <w:t xml:space="preserve">the </w:t>
+            </w:r>
+            <w:r>
+              <w:rPr>
+                <w:rFonts w:ascii="Arial" w:hAnsi="Arial" w:cs="Arial"/>
+                <w:i/>
+                <w:sz w:val="20"/>
+                <w:szCs w:val="20"/>
+                <w:shd w:val="clear" w:color="auto" w:fill="FFFFFF"/>
+              </w:rPr>
+              <w:t>Limitations</w:t>
+            </w:r>
+            <w:r>
+              <w:rPr>
+                <w:rFonts w:ascii="Arial" w:hAnsi="Arial" w:cs="Arial"/>
+                <w:sz w:val="20"/>
+                <w:szCs w:val="20"/>
+                <w:shd w:val="clear" w:color="auto" w:fill="FFFFFF"/>
+              </w:rPr>
+              <w:t xml:space="preserve"> section of the </w:t>
+            </w:r>
+            <w:r>
+              <w:rPr>
+                <w:rFonts w:ascii="Arial" w:hAnsi="Arial" w:cs="Arial"/>
+                <w:sz w:val="20"/>
+                <w:szCs w:val="20"/>
+                <w:shd w:val="clear" w:color="auto" w:fill="FFFFFF"/>
+              </w:rPr>
+              <w:t>G</w:t>
+            </w:r>
+            <w:r>
+              <w:rPr>
+                <w:rFonts w:ascii="Arial" w:hAnsi="Arial" w:cs="Arial"/>
+                <w:sz w:val="20"/>
+                <w:szCs w:val="20"/>
+                <w:shd w:val="clear" w:color="auto" w:fill="FFFFFF"/>
+              </w:rPr>
+              <w:t xml:space="preserve">eneral </w:t>
+            </w:r>
+            <w:r>
+              <w:rPr>
+                <w:rFonts w:ascii="Arial" w:hAnsi="Arial" w:cs="Arial"/>
+                <w:sz w:val="20"/>
+                <w:szCs w:val="20"/>
+                <w:shd w:val="clear" w:color="auto" w:fill="FFFFFF"/>
+              </w:rPr>
+              <w:t>D</w:t>
+            </w:r>
+            <w:r>
+              <w:rPr>
+                <w:rFonts w:ascii="Arial" w:hAnsi="Arial" w:cs="Arial"/>
+                <w:sz w:val="20"/>
+                <w:szCs w:val="20"/>
+                <w:shd w:val="clear" w:color="auto" w:fill="FFFFFF"/>
+              </w:rPr>
+              <w:t xml:space="preserve">iscussion: </w:t>
             </w:r>
           </w:p>
           <w:p>
@@ -263,15 +442,87 @@
                 <w:sz w:val="20"/>
                 <w:szCs w:val="20"/>
               </w:rPr>
-              <w:t>In addition, the present studies—like nearly all experimental investigations of the evolution of language—are limited in their inferential power due to the use of participants who already speak at least one language. It may turn out that the ability to repeat vocal imitations and converge on more word-like forms only arises in humans who already know and use a full linguistic system, which would limit the relevance of our findings for the origins of language. Notably, however, our results also suggest an ongoing process by which new words may become incorporated into the vocabularies of modern languages</w:t>
+              <w:t xml:space="preserve">In addition, the present studies—like nearly all experimental investigations of the evolution of language—are limited in their inferential power </w:t>
+            </w:r>
+            <w:ins w:id="10" w:author="Gary Lupyan" w:date="2018-02-07T14:01:00Z">
+              <w:r>
+                <w:rPr>
+                  <w:rFonts w:ascii="Arial" w:hAnsi="Arial" w:cs="Arial"/>
+                  <w:sz w:val="20"/>
+                  <w:szCs w:val="20"/>
+                </w:rPr>
+                <w:t xml:space="preserve">by the </w:t>
+              </w:r>
+            </w:ins>
+            <w:del w:id="11" w:author="Gary Lupyan" w:date="2018-02-07T14:01:00Z">
+              <w:r>
+                <w:rPr>
+                  <w:rFonts w:ascii="Arial" w:hAnsi="Arial" w:cs="Arial"/>
+                  <w:sz w:val="20"/>
+                  <w:szCs w:val="20"/>
+                </w:rPr>
+                <w:delText xml:space="preserve">due to the </w:delText>
+              </w:r>
+            </w:del>
+            <w:r>
+              <w:rPr>
+                <w:rFonts w:ascii="Arial" w:hAnsi="Arial" w:cs="Arial"/>
+                <w:sz w:val="20"/>
+                <w:szCs w:val="20"/>
+              </w:rPr>
+              <w:t xml:space="preserve">use of participants who already speak at least one language. It may turn out that the ability to repeat vocal imitations and converge on more word-like forms only arises in </w:t>
+            </w:r>
+            <w:del w:id="12" w:author="Gary Lupyan" w:date="2018-02-07T14:02:00Z">
+              <w:r>
+                <w:rPr>
+                  <w:rFonts w:ascii="Arial" w:hAnsi="Arial" w:cs="Arial"/>
+                  <w:sz w:val="20"/>
+                  <w:szCs w:val="20"/>
+                </w:rPr>
+                <w:delText xml:space="preserve">humans </w:delText>
+              </w:r>
+            </w:del>
+            <w:ins w:id="13" w:author="Gary Lupyan" w:date="2018-02-07T14:02:00Z">
+              <w:r>
+                <w:rPr>
+                  <w:rFonts w:ascii="Arial" w:hAnsi="Arial" w:cs="Arial"/>
+                  <w:sz w:val="20"/>
+                  <w:szCs w:val="20"/>
+                </w:rPr>
+                <w:t>people</w:t>
+              </w:r>
+              <w:r>
+                <w:rPr>
+                  <w:rFonts w:ascii="Arial" w:hAnsi="Arial" w:cs="Arial"/>
+                  <w:sz w:val="20"/>
+                  <w:szCs w:val="20"/>
+                </w:rPr>
+                <w:t xml:space="preserve"> </w:t>
+              </w:r>
+            </w:ins>
+            <w:r>
+              <w:rPr>
+                <w:rFonts w:ascii="Arial" w:hAnsi="Arial" w:cs="Arial"/>
+                <w:sz w:val="20"/>
+                <w:szCs w:val="20"/>
+              </w:rPr>
+              <w:t xml:space="preserve">who already know and use a full linguistic system, which would limit the relevance of our findings for the origins of language. </w:t>
             </w:r>
             <w:r>
               <w:rPr>
                 <w:rFonts w:ascii="Arial" w:hAnsi="Arial" w:cs="Arial"/>
                 <w:sz w:val="20"/>
                 <w:szCs w:val="20"/>
+                <w:highlight w:val="yellow"/>
+                <w:rPrChange w:id="14" w:author="Gary Lupyan" w:date="2018-02-07T14:02:00Z">
+                  <w:rPr>
+                    <w:rFonts w:ascii="Arial" w:hAnsi="Arial" w:cs="Arial"/>
+                    <w:sz w:val="20"/>
+                    <w:szCs w:val="20"/>
+                  </w:rPr>
+                </w:rPrChange>
               </w:rPr>
-              <w:t>.</w:t>
+              <w:t>Notably, however, our results also suggest an ongoing process by which new words may become incorporated into the vocabularies of modern languages.</w:t>
             </w:r>
           </w:p>
           <w:p>
@@ -338,13 +589,67 @@
                 <w:szCs w:val="20"/>
               </w:rPr>
             </w:pPr>
+            <w:ins w:id="15" w:author="Gary Lupyan" w:date="2018-02-07T14:04:00Z">
+              <w:r>
+                <w:rPr>
+                  <w:rFonts w:ascii="Arial" w:hAnsi="Arial" w:cs="Arial"/>
+                  <w:sz w:val="20"/>
+                  <w:szCs w:val="20"/>
+                </w:rPr>
+                <w:t xml:space="preserve">Although in some chains, imitations were repeated up to 8 times, increasing similarity between generations </w:t>
+              </w:r>
+              <w:r>
+                <w:rPr>
+                  <w:rFonts w:ascii="Arial" w:hAnsi="Arial" w:cs="Arial"/>
+                  <w:i/>
+                  <w:sz w:val="20"/>
+                  <w:szCs w:val="20"/>
+                </w:rPr>
+                <w:t>n</w:t>
+              </w:r>
+              <w:r>
+                <w:rPr>
+                  <w:rFonts w:ascii="Arial" w:hAnsi="Arial" w:cs="Arial"/>
+                  <w:sz w:val="20"/>
+                  <w:szCs w:val="20"/>
+                </w:rPr>
+                <w:t xml:space="preserve"> and </w:t>
+              </w:r>
+              <w:r>
+                <w:rPr>
+                  <w:rFonts w:ascii="Arial" w:hAnsi="Arial" w:cs="Arial"/>
+                  <w:i/>
+                  <w:sz w:val="20"/>
+                  <w:szCs w:val="20"/>
+                </w:rPr>
+                <w:t>n+1</w:t>
+              </w:r>
+              <w:r>
+                <w:rPr>
+                  <w:rFonts w:ascii="Arial" w:hAnsi="Arial" w:cs="Arial"/>
+                  <w:sz w:val="20"/>
+                  <w:szCs w:val="20"/>
+                </w:rPr>
+                <w:t xml:space="preserve"> could be detected after fewer repetitions, generally in 5 generations or fewer.</w:t>
+              </w:r>
+            </w:ins>
+            <w:del w:id="16" w:author="Gary Lupyan" w:date="2018-02-07T14:04:00Z">
+              <w:r>
+                <w:rPr>
+                  <w:rFonts w:ascii="Arial" w:hAnsi="Arial" w:cs="Arial"/>
+                  <w:sz w:val="20"/>
+                  <w:szCs w:val="20"/>
+                </w:rPr>
+                <w:delText>Although in some chains imitations were repeated up to 8 times, we found evidence that increasing similarity could be detected after fewer repetitions, in as little as 5 generations.</w:delText>
+              </w:r>
+            </w:del>
             <w:r>
               <w:rPr>
                 <w:rFonts w:ascii="Arial" w:hAnsi="Arial" w:cs="Arial"/>
                 <w:sz w:val="20"/>
                 <w:szCs w:val="20"/>
               </w:rPr>
-              <w:t>Although in some chains imitations were repeated up to 8 times, we found evidence that increasing similarity could be detected after fewer repetitions, in as little as 5 generations. Imitations from chains that did not reach 5 generations due to experimental constraints (see Fig. 1) were included in all analyses, which included appropriate random effects to assure that these shorter chains were not treated equally to longer chains. However, chains with fewer than 5 generations were excluded from analyses involving transcriptions of the first and last imitation in each chain because these analyses collapse across generation.</w:t>
+              <w:t xml:space="preserve"> Imitations from chains that did not reach 5 generations due to experimental constraints (see Fig. 1) were included in all analyses, which included appropriate random effects to assure that these shorter chains were not treated equally to longer chains. However, chains with fewer than 5 generations were excluded from analyses involving transcriptions of the first and last imitation in each chain because these analyses collapse across generation.</w:t>
             </w:r>
           </w:p>
           <w:p>
@@ -358,12 +663,11 @@
               <w:pStyle w:val="Compact"/>
               <w:jc w:val="center"/>
               <w:rPr>
-                <w:ins w:id="4" w:author="Revision" w:date="2018-02-07T13:14:00Z"/>
+                <w:ins w:id="17" w:author="Revision" w:date="2018-02-07T13:14:00Z"/>
               </w:rPr>
             </w:pPr>
-            <w:ins w:id="5" w:author="Revision" w:date="2018-02-07T13:14:00Z">
+            <w:ins w:id="18" w:author="Revision" w:date="2018-02-07T13:14:00Z">
               <w:r>
-                <w:lastRenderedPageBreak/>
                 <w:t>Repeated imitation makes human vocalizations more word-like</w:t>
               </w:r>
             </w:ins>
@@ -374,10 +678,7 @@
               <w:jc w:val="center"/>
             </w:pPr>
             <w:r>
-              <w:t>P</w:t>
-            </w:r>
-            <w:r>
-              <w:t>ierce Edmiston</w:t>
+              <w:t>Pierce Edmiston</w:t>
             </w:r>
             <w:r>
               <w:rPr>
@@ -410,33 +711,34 @@
         <w:tblPrEx>
           <w:tblW w:w="5000" w:type="pct"/>
           <w:tblLook w:val="07E0" w:firstRow="1" w:lastRow="1" w:firstColumn="1" w:lastColumn="1" w:noHBand="1" w:noVBand="1"/>
-          <w:tblPrExChange w:id="6" w:author="Revision" w:date="2018-02-07T13:14:00Z">
+          <w:tblPrExChange w:id="19" w:author="Revision" w:date="2018-02-07T13:14:00Z">
             <w:tblPrEx>
               <w:tblW w:w="5000" w:type="pct"/>
+              <w:tblLook w:val="07E0" w:firstRow="1" w:lastRow="1" w:firstColumn="1" w:lastColumn="1" w:noHBand="1" w:noVBand="1"/>
             </w:tblPrEx>
           </w:tblPrExChange>
         </w:tblPrEx>
         <w:tc>
           <w:tcPr>
             <w:tcW w:w="0" w:type="auto"/>
-            <w:tcPrChange w:id="7" w:author="Revision" w:date="2018-02-07T13:14:00Z">
+            <w:tcPrChange w:id="20" w:author="Revision" w:date="2018-02-07T13:14:00Z">
               <w:tcPr>
                 <w:tcW w:w="0" w:type="auto"/>
-                <w:gridSpan w:val="3"/>
+                <w:gridSpan w:val="2"/>
               </w:tcPr>
             </w:tcPrChange>
           </w:tcPr>
           <w:p>
             <w:pPr>
               <w:pStyle w:val="Compact"/>
-              <w:pPrChange w:id="8" w:author="Revision" w:date="2018-02-07T13:14:00Z">
+              <w:pPrChange w:id="21" w:author="Revision" w:date="2018-02-07T13:14:00Z">
                 <w:pPr>
                   <w:pStyle w:val="Compact"/>
                   <w:jc w:val="center"/>
                 </w:pPr>
               </w:pPrChange>
             </w:pPr>
-            <w:del w:id="9" w:author="Revision" w:date="2018-02-07T13:14:00Z">
+            <w:del w:id="22" w:author="Revision" w:date="2018-02-07T13:14:00Z">
               <w:r>
                 <w:lastRenderedPageBreak/>
                 <w:delText>                               </w:delText>
@@ -452,19 +754,20 @@
         <w:tblPrEx>
           <w:tblW w:w="5000" w:type="pct"/>
           <w:tblLook w:val="07E0" w:firstRow="1" w:lastRow="1" w:firstColumn="1" w:lastColumn="1" w:noHBand="1" w:noVBand="1"/>
-          <w:tblPrExChange w:id="10" w:author="Revision" w:date="2018-02-07T13:14:00Z">
+          <w:tblPrExChange w:id="23" w:author="Revision" w:date="2018-02-07T13:14:00Z">
             <w:tblPrEx>
               <w:tblW w:w="5000" w:type="pct"/>
+              <w:tblLook w:val="07E0" w:firstRow="1" w:lastRow="1" w:firstColumn="1" w:lastColumn="1" w:noHBand="1" w:noVBand="1"/>
             </w:tblPrEx>
           </w:tblPrExChange>
         </w:tblPrEx>
         <w:tc>
           <w:tcPr>
             <w:tcW w:w="0" w:type="auto"/>
-            <w:tcPrChange w:id="11" w:author="Revision" w:date="2018-02-07T13:14:00Z">
+            <w:tcPrChange w:id="24" w:author="Revision" w:date="2018-02-07T13:14:00Z">
               <w:tcPr>
                 <w:tcW w:w="0" w:type="auto"/>
-                <w:gridSpan w:val="3"/>
+                <w:gridSpan w:val="2"/>
               </w:tcPr>
             </w:tcPrChange>
           </w:tcPr>
@@ -489,19 +792,20 @@
         <w:tblPrEx>
           <w:tblW w:w="5000" w:type="pct"/>
           <w:tblLook w:val="07E0" w:firstRow="1" w:lastRow="1" w:firstColumn="1" w:lastColumn="1" w:noHBand="1" w:noVBand="1"/>
-          <w:tblPrExChange w:id="12" w:author="Revision" w:date="2018-02-07T13:14:00Z">
+          <w:tblPrExChange w:id="25" w:author="Revision" w:date="2018-02-07T13:14:00Z">
             <w:tblPrEx>
               <w:tblW w:w="5000" w:type="pct"/>
+              <w:tblLook w:val="07E0" w:firstRow="1" w:lastRow="1" w:firstColumn="1" w:lastColumn="1" w:noHBand="1" w:noVBand="1"/>
             </w:tblPrEx>
           </w:tblPrExChange>
         </w:tblPrEx>
         <w:tc>
           <w:tcPr>
             <w:tcW w:w="0" w:type="auto"/>
-            <w:tcPrChange w:id="13" w:author="Revision" w:date="2018-02-07T13:14:00Z">
+            <w:tcPrChange w:id="26" w:author="Revision" w:date="2018-02-07T13:14:00Z">
               <w:tcPr>
                 <w:tcW w:w="0" w:type="auto"/>
-                <w:gridSpan w:val="3"/>
+                <w:gridSpan w:val="2"/>
               </w:tcPr>
             </w:tcPrChange>
           </w:tcPr>
@@ -526,19 +830,20 @@
         <w:tblPrEx>
           <w:tblW w:w="5000" w:type="pct"/>
           <w:tblLook w:val="07E0" w:firstRow="1" w:lastRow="1" w:firstColumn="1" w:lastColumn="1" w:noHBand="1" w:noVBand="1"/>
-          <w:tblPrExChange w:id="14" w:author="Revision" w:date="2018-02-07T13:14:00Z">
+          <w:tblPrExChange w:id="27" w:author="Revision" w:date="2018-02-07T13:14:00Z">
             <w:tblPrEx>
               <w:tblW w:w="5000" w:type="pct"/>
+              <w:tblLook w:val="07E0" w:firstRow="1" w:lastRow="1" w:firstColumn="1" w:lastColumn="1" w:noHBand="1" w:noVBand="1"/>
             </w:tblPrEx>
           </w:tblPrExChange>
         </w:tblPrEx>
         <w:tc>
           <w:tcPr>
             <w:tcW w:w="0" w:type="auto"/>
-            <w:tcPrChange w:id="15" w:author="Revision" w:date="2018-02-07T13:14:00Z">
+            <w:tcPrChange w:id="28" w:author="Revision" w:date="2018-02-07T13:14:00Z">
               <w:tcPr>
                 <w:tcW w:w="0" w:type="auto"/>
-                <w:gridSpan w:val="3"/>
+                <w:gridSpan w:val="2"/>
               </w:tcPr>
             </w:tcPrChange>
           </w:tcPr>
@@ -548,10 +853,7 @@
               <w:jc w:val="center"/>
             </w:pPr>
             <w:r>
-              <w:t>                                           </w:t>
-            </w:r>
-            <w:r>
-              <w:t>                                                                                                         </w:t>
+              <w:t>                                                                                                                                                    </w:t>
             </w:r>
           </w:p>
         </w:tc>
@@ -585,10 +887,10 @@
       <w:pPr>
         <w:pStyle w:val="BodyText"/>
         <w:rPr>
-          <w:del w:id="16" w:author="Revision" w:date="2018-02-07T13:14:00Z"/>
-        </w:rPr>
-      </w:pPr>
-      <w:del w:id="17" w:author="Revision" w:date="2018-02-07T13:14:00Z">
+          <w:del w:id="29" w:author="Revision" w:date="2018-02-07T13:14:00Z"/>
+        </w:rPr>
+      </w:pPr>
+      <w:del w:id="30" w:author="Revision" w:date="2018-02-07T13:14:00Z">
         <w:r>
           <w:delText> </w:delText>
         </w:r>
@@ -598,10 +900,10 @@
       <w:pPr>
         <w:pStyle w:val="BodyText"/>
         <w:rPr>
-          <w:ins w:id="18" w:author="Revision" w:date="2018-02-07T13:14:00Z"/>
-        </w:rPr>
-      </w:pPr>
-      <w:del w:id="19" w:author="Revision" w:date="2018-02-07T13:14:00Z">
+          <w:ins w:id="31" w:author="Revision" w:date="2018-02-07T13:14:00Z"/>
+        </w:rPr>
+      </w:pPr>
+      <w:del w:id="32" w:author="Revision" w:date="2018-02-07T13:14:00Z">
         <w:r>
           <w:delText> </w:delText>
         </w:r>
@@ -611,7 +913,7 @@
       <w:pPr>
         <w:pStyle w:val="BodyText"/>
         <w:rPr>
-          <w:ins w:id="20" w:author="Revision" w:date="2018-02-07T13:14:00Z"/>
+          <w:ins w:id="33" w:author="Revision" w:date="2018-02-07T13:14:00Z"/>
         </w:rPr>
       </w:pPr>
     </w:p>
@@ -624,11 +926,11 @@
       <w:pPr>
         <w:pStyle w:val="Heading1"/>
       </w:pPr>
-      <w:bookmarkStart w:id="21" w:name="author-note"/>
+      <w:bookmarkStart w:id="34" w:name="author-note"/>
       <w:r>
         <w:t>Author note</w:t>
       </w:r>
-      <w:bookmarkEnd w:id="21"/>
+      <w:bookmarkEnd w:id="34"/>
     </w:p>
     <w:p>
       <w:pPr>
@@ -643,10 +945,7 @@
         <w:pStyle w:val="BodyText"/>
       </w:pPr>
       <w:r>
-        <w:t>Correspondence concerning this</w:t>
-      </w:r>
-      <w:r>
-        <w:t xml:space="preserve"> article should be addressed to Pierce Edmiston, 1202 W. Johnson St., Madison, WI, 53703. E-mail: </w:t>
+        <w:t xml:space="preserve">Correspondence concerning this article should be addressed to Pierce Edmiston, 1202 W. Johnson St., Madison, WI, 53703. E-mail: </w:t>
       </w:r>
       <w:hyperlink r:id="rId7">
         <w:r>
@@ -661,12 +960,12 @@
       <w:pPr>
         <w:pStyle w:val="Heading1"/>
       </w:pPr>
-      <w:bookmarkStart w:id="22" w:name="abstract"/>
+      <w:bookmarkStart w:id="35" w:name="abstract"/>
       <w:r>
         <w:lastRenderedPageBreak/>
         <w:t>Abstract</w:t>
       </w:r>
-      <w:bookmarkEnd w:id="22"/>
+      <w:bookmarkEnd w:id="35"/>
     </w:p>
     <w:p>
       <w:pPr>
@@ -675,12 +974,12 @@
       <w:r>
         <w:t xml:space="preserve">People have long pondered the </w:t>
       </w:r>
-      <w:del w:id="23" w:author="Revision" w:date="2018-02-07T13:14:00Z">
+      <w:del w:id="36" w:author="Revision" w:date="2018-02-07T13:14:00Z">
         <w:r>
           <w:delText>origins</w:delText>
         </w:r>
       </w:del>
-      <w:ins w:id="24" w:author="Revision" w:date="2018-02-07T13:14:00Z">
+      <w:ins w:id="37" w:author="Revision" w:date="2018-02-07T13:14:00Z">
         <w:r>
           <w:t>evolution</w:t>
         </w:r>
@@ -688,12 +987,12 @@
       <w:r>
         <w:t xml:space="preserve"> of language</w:t>
       </w:r>
-      <w:del w:id="25" w:author="Revision" w:date="2018-02-07T13:14:00Z">
+      <w:del w:id="38" w:author="Revision" w:date="2018-02-07T13:14:00Z">
         <w:r>
           <w:delText>, especially</w:delText>
         </w:r>
       </w:del>
-      <w:ins w:id="26" w:author="Revision" w:date="2018-02-07T13:14:00Z">
+      <w:ins w:id="39" w:author="Revision" w:date="2018-02-07T13:14:00Z">
         <w:r>
           <w:t xml:space="preserve"> and</w:t>
         </w:r>
@@ -701,36 +1000,38 @@
       <w:r>
         <w:t xml:space="preserve"> the </w:t>
       </w:r>
-      <w:ins w:id="27" w:author="Revision" w:date="2018-02-07T13:14:00Z">
+      <w:ins w:id="40" w:author="Revision" w:date="2018-02-07T13:14:00Z">
         <w:r>
           <w:t xml:space="preserve">origin of </w:t>
         </w:r>
       </w:ins>
+      <w:ins w:id="41" w:author="Gary Lupyan" w:date="2018-02-07T14:05:00Z">
+        <w:r>
+          <w:t xml:space="preserve">spoken </w:t>
+        </w:r>
+      </w:ins>
       <w:r>
         <w:t>words</w:t>
       </w:r>
-      <w:del w:id="28" w:author="Revision" w:date="2018-02-07T13:14:00Z">
+      <w:del w:id="42" w:author="Revision" w:date="2018-02-07T13:14:00Z">
         <w:r>
           <w:delText xml:space="preserve"> that compose them.</w:delText>
         </w:r>
       </w:del>
-      <w:ins w:id="29" w:author="Revision" w:date="2018-02-07T13:14:00Z">
+      <w:ins w:id="43" w:author="Revision" w:date="2018-02-07T13:14:00Z">
         <w:r>
           <w:t>.</w:t>
         </w:r>
       </w:ins>
       <w:r>
-        <w:t xml:space="preserve"> Here, </w:t>
-      </w:r>
-      <w:r>
-        <w:t xml:space="preserve">we </w:t>
-      </w:r>
-      <w:del w:id="30" w:author="Revision" w:date="2018-02-07T13:14:00Z">
+        <w:t xml:space="preserve"> Here, we </w:t>
+      </w:r>
+      <w:del w:id="44" w:author="Revision" w:date="2018-02-07T13:14:00Z">
         <w:r>
           <w:delText>report a series of experiments investigating</w:delText>
         </w:r>
       </w:del>
-      <w:ins w:id="31" w:author="Revision" w:date="2018-02-07T13:14:00Z">
+      <w:ins w:id="45" w:author="Revision" w:date="2018-02-07T13:14:00Z">
         <w:r>
           <w:t>investigate</w:t>
         </w:r>
@@ -738,38 +1039,26 @@
       <w:r>
         <w:t xml:space="preserve"> how conventional spoken words might emerge from imitations of environmental sounds. Does the repeated imitation of an environmental sound gradually give rise to more word-like forms? In what ways do these </w:t>
       </w:r>
-      <w:del w:id="32" w:author="Revision" w:date="2018-02-07T13:14:00Z">
+      <w:del w:id="46" w:author="Revision" w:date="2018-02-07T13:14:00Z">
         <w:r>
           <w:delText>words</w:delText>
         </w:r>
       </w:del>
-      <w:ins w:id="33" w:author="Revision" w:date="2018-02-07T13:14:00Z">
+      <w:ins w:id="47" w:author="Revision" w:date="2018-02-07T13:14:00Z">
         <w:r>
           <w:t>forms</w:t>
         </w:r>
       </w:ins>
       <w:r>
-        <w:t xml:space="preserve"> resemble the original sounds t</w:t>
-      </w:r>
-      <w:r>
-        <w:t xml:space="preserve">hat motivated them (i.e., </w:t>
-      </w:r>
-      <w:ins w:id="34" w:author="Revision" w:date="2018-02-07T13:14:00Z">
+        <w:t xml:space="preserve"> resemble the original sounds that motivated them (i.e., </w:t>
+      </w:r>
+      <w:ins w:id="48" w:author="Revision" w:date="2018-02-07T13:14:00Z">
         <w:r>
           <w:t xml:space="preserve">exhibit </w:t>
         </w:r>
       </w:ins>
       <w:r>
-        <w:t xml:space="preserve">iconicity)? Participants played a version of the children’s game “Telephone”. The first generation of participants imitated recognizable environmental sounds (e.g., glass breaking, water splashing). Subsequent generations </w:t>
-      </w:r>
-      <w:r>
-        <w:t>imitated the previous generation of imitations for a maximum of 8 generations. The results showed that the imitations became more stable and word-like, and later imitations were easier to learn as category labels. At the same time, even after 8 generations</w:t>
-      </w:r>
-      <w:r>
-        <w:t xml:space="preserve">, both spoken imitations and their written transcriptions could be matched above chance to the category of environmental sound that motivated them. These results show how repeated imitation can create progressively more word-like forms while continuing to </w:t>
-      </w:r>
-      <w:r>
-        <w:t>retain a resemblance to the original sound that motivated them, and speak to the possible role of human vocal imitation in explaining the origins of at least some spoken words.</w:t>
+        <w:t>iconicity)? Participants played a version of the children’s game “Telephone”. The first generation of participants imitated recognizable environmental sounds (e.g., glass breaking, water splashing). Subsequent generations imitated the previous generation of imitations for a maximum of 8 generations. The results showed that the imitations became more stable and word-like, and later imitations were easier to learn as category labels. At the same time, even after 8 generations, both spoken imitations and their written transcriptions could be matched above chance to the category of environmental sound that motivated them. These results show how repeated imitation can create progressively more word-like forms while continuing to retain a resemblance to the original sound that motivated them, and speak to the possible role of human vocal imitation in explaining the origins of at least some spoken words.</w:t>
       </w:r>
     </w:p>
     <w:p>
@@ -780,19 +1069,10 @@
         <w:rPr>
           <w:i/>
         </w:rPr>
-        <w:t>K</w:t>
-      </w:r>
-      <w:r>
-        <w:rPr>
-          <w:i/>
-        </w:rPr>
-        <w:t>eywords:</w:t>
-      </w:r>
-      <w:r>
-        <w:t xml:space="preserve"> language evolution, iconicity, vocal imitatio</w:t>
-      </w:r>
-      <w:r>
-        <w:t>n, transmission chain</w:t>
+        <w:t>Keywords:</w:t>
+      </w:r>
+      <w:r>
+        <w:t xml:space="preserve"> language evolution, iconicity, vocal imitation, transmission chain</w:t>
       </w:r>
     </w:p>
     <w:p>
@@ -802,7 +1082,7 @@
       <w:r>
         <w:t xml:space="preserve">Word count: </w:t>
       </w:r>
-      <w:del w:id="35" w:author="Revision" w:date="2018-02-07T13:14:00Z">
+      <w:del w:id="49" w:author="Revision" w:date="2018-02-07T13:14:00Z">
         <w:r>
           <w:delText>6913</w:delText>
         </w:r>
@@ -839,25 +1119,25 @@
       <w:pPr>
         <w:pStyle w:val="Heading1"/>
         <w:rPr>
-          <w:del w:id="36" w:author="Revision" w:date="2018-02-07T13:14:00Z"/>
-        </w:rPr>
-      </w:pPr>
-      <w:bookmarkStart w:id="37" w:name="the-emergence-of-words-from-vocal-imitat"/>
-      <w:del w:id="38" w:author="Revision" w:date="2018-02-07T13:14:00Z">
+          <w:del w:id="50" w:author="Revision" w:date="2018-02-07T13:14:00Z"/>
+        </w:rPr>
+      </w:pPr>
+      <w:bookmarkStart w:id="51" w:name="the-emergence-of-words-from-vocal-imitat"/>
+      <w:del w:id="52" w:author="Revision" w:date="2018-02-07T13:14:00Z">
         <w:r>
           <w:delText>The emergence of words from vocal imitations</w:delText>
         </w:r>
-        <w:bookmarkEnd w:id="37"/>
+        <w:bookmarkEnd w:id="51"/>
       </w:del>
     </w:p>
     <w:p>
       <w:pPr>
         <w:pStyle w:val="BodyText"/>
         <w:rPr>
-          <w:ins w:id="39" w:author="Revision" w:date="2018-02-07T13:14:00Z"/>
-        </w:rPr>
-      </w:pPr>
-      <w:ins w:id="40" w:author="Revision" w:date="2018-02-07T13:14:00Z">
+          <w:ins w:id="53" w:author="Revision" w:date="2018-02-07T13:14:00Z"/>
+        </w:rPr>
+      </w:pPr>
+      <w:ins w:id="54" w:author="Revision" w:date="2018-02-07T13:14:00Z">
         <w:r>
           <w:t> </w:t>
         </w:r>
@@ -867,16 +1147,16 @@
       <w:pPr>
         <w:pStyle w:val="Heading1"/>
         <w:rPr>
-          <w:ins w:id="41" w:author="Revision" w:date="2018-02-07T13:14:00Z"/>
-        </w:rPr>
-      </w:pPr>
-      <w:bookmarkStart w:id="42" w:name="repeated-imitation-makes-human-vocalizat"/>
-      <w:ins w:id="43" w:author="Revision" w:date="2018-02-07T13:14:00Z">
+          <w:ins w:id="55" w:author="Revision" w:date="2018-02-07T13:14:00Z"/>
+        </w:rPr>
+      </w:pPr>
+      <w:bookmarkStart w:id="56" w:name="repeated-imitation-makes-human-vocalizat"/>
+      <w:ins w:id="57" w:author="Revision" w:date="2018-02-07T13:14:00Z">
         <w:r>
           <w:lastRenderedPageBreak/>
           <w:t>Repeated imitation makes human vocalizations more word-like</w:t>
         </w:r>
-        <w:bookmarkEnd w:id="42"/>
+        <w:bookmarkEnd w:id="56"/>
       </w:ins>
     </w:p>
     <w:p>
@@ -889,27 +1169,18 @@
       <w:r>
         <w:t>populations [1</w:t>
       </w:r>
-      <w:del w:id="44" w:author="Revision" w:date="2018-02-07T13:14:00Z">
+      <w:del w:id="58" w:author="Revision" w:date="2018-02-07T13:14:00Z">
         <w:r>
           <w:delText>] [</w:delText>
         </w:r>
       </w:del>
-      <w:ins w:id="45" w:author="Revision" w:date="2018-02-07T13:14:00Z">
+      <w:ins w:id="59" w:author="Revision" w:date="2018-02-07T13:14:00Z">
         <w:r>
           <w:t>,</w:t>
         </w:r>
       </w:ins>
       <w:r>
-        <w:t>2]. In contrast, human languages comprise a vast repertoire of learned meaningful elements (words and other morphemes) which can number in the tens of thousands or more [3]. Aside from their number, the words of different natural languages</w:t>
-      </w:r>
-      <w:r>
-        <w:t xml:space="preserve"> are characterized by their extreme diversity [4–6]. The words used within a speech community change relatively quickly over generations compared to the evolution of vocal signals [7]. At least in part as a consequence of this divergence, most words appear</w:t>
-      </w:r>
-      <w:r>
-        <w:t xml:space="preserve"> to bear a largely arbitrary relationship between their form and their meaning — seemingly, a product of their idiosyncratic etymological histories [8,9]. The apparently arbitrary nature of spoken vocabularies presents a quandary for the study of language </w:t>
-      </w:r>
-      <w:r>
-        <w:t>origins. If words of spoken languages are truly arbitrary, by what process were the first words ever coined?</w:t>
+        <w:t>2]. In contrast, human languages comprise a vast repertoire of learned meaningful elements (words and other morphemes) which can number in the tens of thousands or more [3]. Aside from their number, the words of different natural languages are characterized by their extreme diversity [4–6]. The words used within a speech community change relatively quickly over generations compared to the evolution of vocal signals [7]. At least in part as a consequence of this divergence, most words appear to bear a largely arbitrary relationship between their form and their meaning — seemingly, a product of their idiosyncratic etymological histories [8,9]. The apparently arbitrary nature of spoken vocabularies presents a quandary for the study of language origins. If words of spoken languages are truly arbitrary, by what process were the first words ever coined?</w:t>
       </w:r>
     </w:p>
     <w:p>
@@ -917,20 +1188,14 @@
         <w:pStyle w:val="BodyText"/>
       </w:pPr>
       <w:r>
-        <w:t>While the origin of most spoken words is hard to discern, the situation is somewhat different for signed languages. In signed languages, the origin</w:t>
-      </w:r>
-      <w:r>
-        <w:t>s of many signs are relatively transparent. Although signed languages rely on the same type of referential symbolism as spoken languages, many individual signs have clear iconic roots, formed from gestures that resemble their meaning [10–12]. For instance,</w:t>
-      </w:r>
-      <w:r>
-        <w:t xml:space="preserve"> [13] noted the iconic origins of the American Sign Language (ASL) sign for </w:t>
-      </w:r>
-      <w:del w:id="46" w:author="Revision" w:date="2018-02-07T13:14:00Z">
+        <w:t xml:space="preserve">While the origin of most spoken words is hard to discern, the situation is somewhat different for signed languages. In signed languages, the origins of many signs are relatively transparent. Although signed languages rely on the same type of referential symbolism as spoken languages, many individual signs have clear iconic roots, formed from gestures that resemble their meaning [10–12]. For instance, [13] noted the iconic origins of the American Sign Language (ASL) sign for </w:t>
+      </w:r>
+      <w:del w:id="60" w:author="Revision" w:date="2018-02-07T13:14:00Z">
         <w:r>
           <w:delText>bird</w:delText>
         </w:r>
       </w:del>
-      <w:ins w:id="47" w:author="Revision" w:date="2018-02-07T13:14:00Z">
+      <w:ins w:id="61" w:author="Revision" w:date="2018-02-07T13:14:00Z">
         <w:r>
           <w:t>‘bird’</w:t>
         </w:r>
@@ -938,31 +1203,22 @@
       <w:r>
         <w:t xml:space="preserve">, which is formed with a beak-like handshape articulated in front of the nose. Another example is </w:t>
       </w:r>
-      <w:del w:id="48" w:author="Revision" w:date="2018-02-07T13:14:00Z">
+      <w:del w:id="62" w:author="Revision" w:date="2018-02-07T13:14:00Z">
         <w:r>
           <w:delText>steal</w:delText>
         </w:r>
       </w:del>
-      <w:ins w:id="49" w:author="Revision" w:date="2018-02-07T13:14:00Z">
+      <w:ins w:id="63" w:author="Revision" w:date="2018-02-07T13:14:00Z">
         <w:r>
           <w:t>‘steal’</w:t>
         </w:r>
       </w:ins>
       <w:r>
-        <w:t>, derived from a grabbing motion to represent the act of stealing som</w:t>
-      </w:r>
-      <w:r>
-        <w:t>ething. [14] identified about 25% of American Sign Language signs to be iconic, and reviewing the remaining 75% of ASL signs, [15] determined that about two-thirds of these seemed plausibly derived from iconic origins. Further support for iconic origins of</w:t>
-      </w:r>
-      <w:r>
-        <w:t xml:space="preserve"> signed languages comes from observations of deaf children raised without exposure to a signed </w:t>
+        <w:t xml:space="preserve">, derived from a grabbing motion to represent the act of stealing something. [14] identified about 25% of American Sign Language signs to be iconic, and reviewing the remaining 75% of ASL signs, [15] determined that about two-thirds of these seemed plausibly derived from iconic origins. Further support for iconic origins of signed languages comes from observations of deaf children raised without exposure to a signed </w:t>
       </w:r>
       <w:r>
         <w:lastRenderedPageBreak/>
-        <w:t>language, who develop homesign systems to use with their family. These communication systems are generally built from a process in which the children establish c</w:t>
-      </w:r>
-      <w:r>
-        <w:t>onventional gestures through the use of pantomimes and various iconic and indexical gestures [16]. Participants in laboratory experiments utilize a similar strategy when they communicate with gestures in iterated communication games [17].</w:t>
+        <w:t>language, who develop homesign systems to use with their family. These communication systems are generally built from a process in which the children establish conventional gestures through the use of pantomimes and various iconic and indexical gestures [16]. Participants in laboratory experiments utilize a similar strategy when they communicate with gestures in iterated communication games [17].</w:t>
       </w:r>
     </w:p>
     <w:p>
@@ -970,19 +1226,7 @@
         <w:pStyle w:val="BodyText"/>
       </w:pPr>
       <w:r>
-        <w:t>In contrast to th</w:t>
-      </w:r>
-      <w:r>
-        <w:t>e visual gestures of signed languages, many have argued that iconic vocalizations could not have played a significant role in the origin of spoken words because the vocal modality simply does not afford much resemblance between form and meaning [18–23]. It</w:t>
-      </w:r>
-      <w:r>
-        <w:t xml:space="preserve"> has also been argued that the human capacity for vocal imitation is a domain-specific skill, geared towards learning to speak, rather than the representation of environmental sounds. For example, [24] suggested that, “most humans lack the ability… to conv</w:t>
-      </w:r>
-      <w:r>
-        <w:t>incingly reproduce environmental sounds… Thus ‘capacity for vocal imitation’ in humans might be better described as a capacity to learn to produce speech” (p. 209). Consequently, it is still widely assumed that vocal imitation — or more broadly, the use of</w:t>
-      </w:r>
-      <w:r>
-        <w:t xml:space="preserve"> any sort of resemblance between form and meaning — cannot be important to understanding the origin of spoken words.</w:t>
+        <w:t>In contrast to the visual gestures of signed languages, many have argued that iconic vocalizations could not have played a significant role in the origin of spoken words because the vocal modality simply does not afford much resemblance between form and meaning [18–23]. It has also been argued that the human capacity for vocal imitation is a domain-specific skill, geared towards learning to speak, rather than the representation of environmental sounds. For example, [24] suggested that, “most humans lack the ability… to convincingly reproduce environmental sounds… Thus ‘capacity for vocal imitation’ in humans might be better described as a capacity to learn to produce speech” (p. 209). Consequently, it is still widely assumed that vocal imitation — or more broadly, the use of any sort of resemblance between form and meaning — cannot be important to understanding the origin of spoken words.</w:t>
       </w:r>
     </w:p>
     <w:p>
@@ -990,25 +1234,16 @@
         <w:pStyle w:val="BodyText"/>
       </w:pPr>
       <w:r>
-        <w:t>Although most words of contemporary spoken languages are not clearly imitative in origin, there has been a growing recognition of the impor</w:t>
-      </w:r>
-      <w:r>
-        <w:t>tance of iconicity in spoken languages [25,26] and the common use of vocal imitation and depiction in spoken discourse [27,28]. This has led some to argue for the importance of imitation for understanding the origin of spoken words [29–33]. In addition, co</w:t>
-      </w:r>
-      <w:r>
-        <w:t>unter to previous assumptions, people are highly effective at using vocal imitations to refer to environmental sounds such as coins dropping in a jar or mechanical events such as scraping — in some cases, even more effective than when using conventional wo</w:t>
-      </w:r>
-      <w:r>
-        <w:t xml:space="preserve">rds [34]. </w:t>
-      </w:r>
-      <w:moveFromRangeStart w:id="50" w:author="Revision" w:date="2018-02-07T13:14:00Z" w:name="move505772607"/>
-      <w:moveFrom w:id="51" w:author="Revision" w:date="2018-02-07T13:14:00Z">
+        <w:t xml:space="preserve">Although most words of contemporary spoken languages are not clearly imitative in origin, there has been a growing recognition of the importance of iconicity in spoken languages [25,26] and the common use of vocal imitation and depiction in spoken discourse [27,28]. This has led some to argue for the importance of imitation for understanding the origin of spoken words [29–33]. In addition, counter to previous assumptions, people are highly effective at using vocal imitations to refer to environmental sounds such as coins dropping in a jar or mechanical events such as scraping — in some cases, even more effective than when using conventional words [34]. </w:t>
+      </w:r>
+      <w:moveFromRangeStart w:id="64" w:author="Revision" w:date="2018-02-07T13:14:00Z" w:name="move505772607"/>
+      <w:moveFrom w:id="65" w:author="Revision" w:date="2018-02-07T13:14:00Z">
         <w:r>
           <w:t>Recent work has also shown that people are able to create novel imitative vocalizations for more abstract meanings (e.g. ‘slow’, ‘rough’, ‘good’, ‘many’) that are understandable to naïve listeners [33].</w:t>
         </w:r>
       </w:moveFrom>
-      <w:moveFromRangeEnd w:id="50"/>
-      <w:del w:id="52" w:author="Revision" w:date="2018-02-07T13:14:00Z">
+      <w:moveFromRangeEnd w:id="64"/>
+      <w:del w:id="66" w:author="Revision" w:date="2018-02-07T13:14:00Z">
         <w:r>
           <w:delText xml:space="preserve"> </w:delText>
         </w:r>
@@ -1020,82 +1255,64 @@
         <w:lastRenderedPageBreak/>
         <w:t xml:space="preserve">with high fidelity, but because people are able to produce imitations that capture the salient features of </w:t>
       </w:r>
-      <w:del w:id="53" w:author="Revision" w:date="2018-02-07T13:14:00Z">
+      <w:del w:id="67" w:author="Revision" w:date="2018-02-07T13:14:00Z">
         <w:r>
           <w:delText>sounds</w:delText>
         </w:r>
       </w:del>
-      <w:ins w:id="54" w:author="Revision" w:date="2018-02-07T13:14:00Z">
+      <w:ins w:id="68" w:author="Revision" w:date="2018-02-07T13:14:00Z">
         <w:r>
           <w:t>the referent</w:t>
         </w:r>
       </w:ins>
       <w:r>
-        <w:t xml:space="preserve"> in ways that are understandable to listeners </w:t>
-      </w:r>
-      <w:r>
-        <w:t>[35]. Similarly, the features of onomatopoeic words might highlight distinctive aspects of the sounds they represent. For example, the initial voiced, plosive /b/ in “boom” represents an abrupt, loud onset, the back vowel /u/ a low pitch, and the nasalized</w:t>
-      </w:r>
-      <w:r>
-        <w:t xml:space="preserve"> /m/ a slow, muffled decay [36].</w:t>
-      </w:r>
-      <w:ins w:id="55" w:author="Revision" w:date="2018-02-07T13:14:00Z">
+        <w:t xml:space="preserve"> in ways that are understandable to listeners [35]. Similarly, the features of onomatopoeic words might highlight distinctive aspects of the sounds they represent. For example, the initial voiced, plosive /b/ in “boom” represents an abrupt, loud onset, the back vowel /u/ a low pitch, and the nasalized /m/ a slow, muffled decay [36].</w:t>
+      </w:r>
+      <w:ins w:id="69" w:author="Revision" w:date="2018-02-07T13:14:00Z">
         <w:r>
           <w:t xml:space="preserve"> </w:t>
         </w:r>
       </w:ins>
-      <w:moveToRangeStart w:id="56" w:author="Revision" w:date="2018-02-07T13:14:00Z" w:name="move505772607"/>
-      <w:moveTo w:id="57" w:author="Revision" w:date="2018-02-07T13:14:00Z">
+      <w:moveToRangeStart w:id="70" w:author="Revision" w:date="2018-02-07T13:14:00Z" w:name="move505772607"/>
+      <w:moveTo w:id="71" w:author="Revision" w:date="2018-02-07T13:14:00Z">
         <w:r>
           <w:t>Recent work has also shown that people are able to create novel imitative vocalizations for more abstract meanings (e.g. ‘slow’, ‘rough’, ‘good’, ‘many’) that are understandable to naïve listeners [33].</w:t>
         </w:r>
       </w:moveTo>
-      <w:moveToRangeEnd w:id="56"/>
+      <w:moveToRangeEnd w:id="70"/>
     </w:p>
     <w:p>
       <w:pPr>
         <w:pStyle w:val="BodyText"/>
       </w:pPr>
       <w:r>
-        <w:t>Thus, converging evi</w:t>
-      </w:r>
-      <w:r>
-        <w:t xml:space="preserve">dence suggests that people can use vocal imitation as an effective means of communication. At the same time, vocal imitations are not words. If vocal imitation played a role in the origin of some spoken words, then it is necessary to identify </w:t>
-      </w:r>
-      <w:del w:id="58" w:author="Revision" w:date="2018-02-07T13:14:00Z">
+        <w:t xml:space="preserve">Thus, converging evidence suggests that people can use vocal imitation as an effective means of communication. At the same time, vocal imitations are not words. If vocal imitation played a role in the origin of some spoken words, then it is necessary to identify </w:t>
+      </w:r>
+      <w:del w:id="72" w:author="Revision" w:date="2018-02-07T13:14:00Z">
         <w:r>
           <w:delText>the minimal conditions under which</w:delText>
         </w:r>
       </w:del>
-      <w:ins w:id="59" w:author="Revision" w:date="2018-02-07T13:14:00Z">
+      <w:ins w:id="73" w:author="Revision" w:date="2018-02-07T13:14:00Z">
         <w:r>
           <w:t>whether</w:t>
         </w:r>
       </w:ins>
       <w:r>
-        <w:t xml:space="preserve"> vocal</w:t>
-      </w:r>
-      <w:r>
-        <w:t xml:space="preserve"> </w:t>
-      </w:r>
-      <w:del w:id="60" w:author="Revision" w:date="2018-02-07T13:14:00Z">
+        <w:t xml:space="preserve"> vocal </w:t>
+      </w:r>
+      <w:del w:id="74" w:author="Revision" w:date="2018-02-07T13:14:00Z">
         <w:r>
           <w:delText>imitations</w:delText>
         </w:r>
       </w:del>
-      <w:ins w:id="61" w:author="Revision" w:date="2018-02-07T13:14:00Z">
+      <w:ins w:id="75" w:author="Revision" w:date="2018-02-07T13:14:00Z">
         <w:r>
           <w:t>imitation</w:t>
         </w:r>
       </w:ins>
       <w:r>
-        <w:t xml:space="preserve"> can give rise to more word-like vocalizations that can eventually be integrated into a vocabulary of a language. In the present set of studies we ask whether vocal imitations can transition to more word-like forms through sheer repetition — with</w:t>
-      </w:r>
-      <w:r>
-        <w:t>out an explicit intent to communicate. To answer this question, we recruited participants to play an online version of the children’s game of “Telephone”. In the children’s game, a spoken message is whispered from one person to the next. In our version, th</w:t>
-      </w:r>
-      <w:r>
-        <w:t>e original message or “seed sound” was a recording of an environmental sound. The initial group of participants (first generation) imitated these seed sounds, the next generation imitated the previous imitators, and so on for up to 8 generations.</w:t>
+        <w:t xml:space="preserve"> can give rise to more word-like vocalizations that can eventually be integrated into a vocabulary of a language. In the present set of studies we ask whether vocal imitations can transition to more word-like forms through sheer repetition — without an explicit intent to communicate. To answer this question, we recruited participants to play an online version of the children’s game of “Telephone”. In the children’s game, a spoken message is whispered from one person to the next. In our version, the original message or “seed sound” was a recording of an environmental sound. The initial group of participants (first generation) imitated these seed sounds, the next generation imitated the previous imitators, and so on for up to 8 generations.</w:t>
       </w:r>
     </w:p>
     <w:p>
@@ -1103,23 +1320,11 @@
         <w:pStyle w:val="BodyText"/>
       </w:pPr>
       <w:r>
-        <w:t>Our appro</w:t>
-      </w:r>
-      <w:r>
-        <w:t>ach uses a transmission chain methodology similar to that frequently used in experimental studies of language evolution [37]. As with other transmission chain studies (and iterated learning studies more generally), we seek to discover how various biases an</w:t>
-      </w:r>
-      <w:r>
-        <w:t xml:space="preserve">d constraints of individuals change the nature of a linguistic signal. Importantly, while typical transmission chain studies focus on the impact of learning biases [38], the present studies involve iterated </w:t>
+        <w:t xml:space="preserve">Our approach uses a transmission chain methodology similar to that frequently used in experimental studies of language evolution [37]. As with other transmission chain studies (and iterated learning studies more generally), we seek to discover how various biases and constraints of individuals change the nature of a linguistic signal. Importantly, while typical transmission chain studies focus on the impact of learning biases [38], the present studies involve iterated </w:t>
       </w:r>
       <w:r>
         <w:lastRenderedPageBreak/>
-        <w:t xml:space="preserve">reproduction that does not involve any learning. </w:t>
-      </w:r>
-      <w:r>
-        <w:t>Participants simply attempt to imitate a sound as best as they can. The biases we hypothesize to drive vocalizations to become more word-like are therefore not related to any learning process, but instead are expected to emerge from constraints on the repr</w:t>
-      </w:r>
-      <w:r>
-        <w:t>oducibility of vocalizations. Our aim is thus to determine whether iterated reproduction, even without learning, is a sufficient enough constraint to enable the emergence of more word-like signals.</w:t>
+        <w:t>reproduction that does not involve any learning. Participants simply attempt to imitate a sound as best as they can. The biases we hypothesize to drive vocalizations to become more word-like are therefore not related to any learning process, but instead are expected to emerge from constraints on the reproducibility of vocalizations. Our aim is thus to determine whether iterated reproduction, even without learning, is a sufficient enough constraint to enable the emergence of more word-like signals.</w:t>
       </w:r>
     </w:p>
     <w:p>
@@ -1127,82 +1332,58 @@
         <w:pStyle w:val="BodyText"/>
       </w:pPr>
       <w:r>
-        <w:t xml:space="preserve">After collecting the imitations, we conducted a series of </w:t>
-      </w:r>
-      <w:r>
-        <w:t xml:space="preserve">analyses and additional experiments to systematically answer the following questions: First, do imitations stabilize in form and become more word-like as they are repeated? Second, do the imitations retain a resemblance to the original environmental sound </w:t>
-      </w:r>
-      <w:r>
-        <w:t xml:space="preserve">that inspired them? If so, it should be possible for naïve participants to match the emergent words back to the original seed sounds. Third, do the imitations become more suitable as categorical labels for the sounds that motivated them? For example, does </w:t>
-      </w:r>
-      <w:r>
-        <w:t>the imitation of a particular water-splashing sound become, over generations of repeated imitation, a better label for the more general category of water-splashing sounds?</w:t>
+        <w:t>After collecting the imitations, we conducted a series of analyses and additional experiments to systematically answer the following questions: First, do imitations stabilize in form and become more word-like as they are repeated? Second, do the imitations retain a resemblance to the original environmental sound that inspired them? If so, it should be possible for naïve participants to match the emergent words back to the original seed sounds. Third, do the imitations become more suitable as categorical labels for the sounds that motivated them? For example, does the imitation of a particular water-splashing sound become, over generations of repeated imitation, a better label for the more general category of water-splashing sounds?</w:t>
       </w:r>
     </w:p>
     <w:p>
       <w:pPr>
         <w:pStyle w:val="Heading1"/>
       </w:pPr>
-      <w:bookmarkStart w:id="62" w:name="experiment-1-stabilization-of-imitations"/>
+      <w:bookmarkStart w:id="76" w:name="experiment-1-stabilization-of-imitations"/>
       <w:r>
         <w:t>Experiment 1: Stabilization of imitations through repetition</w:t>
       </w:r>
-      <w:bookmarkEnd w:id="62"/>
+      <w:bookmarkEnd w:id="76"/>
     </w:p>
     <w:p>
       <w:pPr>
         <w:pStyle w:val="FirstParagraph"/>
       </w:pPr>
       <w:r>
-        <w:t>In the first experiment</w:t>
-      </w:r>
-      <w:r>
-        <w:t>, we collected the vocal imitations, and assessed the extent to which repeating imitations of environmental sounds results in progressive stabilization toward more word-like forms in three ways. First, we measured changes in the perception of acoustic simi</w:t>
-      </w:r>
-      <w:r>
-        <w:t>larity between subsequent generations of imitations. Second, we used algorithmic measures of acoustic similarity to assess the similarity of imitations sampled within and between transmission chains. Third, we obtained transcriptions of imitations, and mea</w:t>
-      </w:r>
-      <w:r>
-        <w:t xml:space="preserve">sured the extent to which later generation imitations were transcribed with greater consistency and agreement. The </w:t>
+        <w:t xml:space="preserve">In the first experiment, we collected the vocal imitations, and assessed the extent to which repeating imitations of environmental sounds results in progressive stabilization toward more word-like forms in three ways. First, we measured changes in the perception of acoustic similarity between subsequent generations of imitations. Second, we used algorithmic measures of acoustic similarity to assess the similarity of imitations sampled within and between transmission chains. Third, we obtained transcriptions of imitations, and measured the extent to which later generation imitations were transcribed with greater consistency and agreement. The </w:t>
       </w:r>
       <w:r>
         <w:lastRenderedPageBreak/>
-        <w:t xml:space="preserve">results show that repeated imitation results in vocalizations that are easier to repeat with high fidelity and more consistently transcribed </w:t>
-      </w:r>
-      <w:r>
-        <w:t>into English orthography.</w:t>
+        <w:t>results show that repeated imitation results in vocalizations that are easier to repeat with high fidelity and more consistently transcribed into English orthography.</w:t>
       </w:r>
     </w:p>
     <w:p>
       <w:pPr>
         <w:pStyle w:val="Heading2"/>
       </w:pPr>
-      <w:bookmarkStart w:id="63" w:name="methods"/>
+      <w:bookmarkStart w:id="77" w:name="methods"/>
       <w:r>
         <w:t>Methods</w:t>
       </w:r>
-      <w:bookmarkEnd w:id="63"/>
+      <w:bookmarkEnd w:id="77"/>
     </w:p>
     <w:p>
       <w:pPr>
         <w:pStyle w:val="Heading3"/>
         <w:framePr w:wrap="around"/>
       </w:pPr>
-      <w:bookmarkStart w:id="64" w:name="selecting-seed-sounds"/>
+      <w:bookmarkStart w:id="78" w:name="selecting-seed-sounds"/>
       <w:r>
         <w:t>Selecting seed sounds</w:t>
       </w:r>
-      <w:bookmarkEnd w:id="64"/>
+      <w:bookmarkEnd w:id="78"/>
     </w:p>
     <w:p>
       <w:pPr>
         <w:pStyle w:val="FirstParagraph"/>
       </w:pPr>
       <w:r>
-        <w:t>To avoid sounds with lexicalized or conventionalized onomatopoeic forms in English, we used inanimate categories of environmental sounds. To select sounds that were equally distinguishable within each</w:t>
-      </w:r>
-      <w:r>
-        <w:t xml:space="preserve"> category, we used an odd-one-out norming procedure (</w:t>
+        <w:t>To avoid sounds with lexicalized or conventionalized onomatopoeic forms in English, we used inanimate categories of environmental sounds. To select sounds that were equally distinguishable within each category, we used an odd-one-out norming procedure (</w:t>
       </w:r>
       <w:r>
         <w:rPr>
@@ -1219,11 +1400,11 @@
         <w:pStyle w:val="Heading3"/>
         <w:framePr w:wrap="around"/>
       </w:pPr>
-      <w:bookmarkStart w:id="65" w:name="collecting-vocal-imitations"/>
+      <w:bookmarkStart w:id="79" w:name="collecting-vocal-imitations"/>
       <w:r>
         <w:t>Collecting vocal imitations</w:t>
       </w:r>
-      <w:bookmarkEnd w:id="65"/>
+      <w:bookmarkEnd w:id="79"/>
     </w:p>
     <w:p>
       <w:pPr>
@@ -1239,13 +1420,7 @@
         <w:t>N</w:t>
       </w:r>
       <w:r>
-        <w:t>=94) recruited from Amazon Mecha</w:t>
-      </w:r>
-      <w:r>
-        <w:t xml:space="preserve">nical Turk were paid to participate in an online version of the children’s game of “Telephone”. Participants were instructed that they would hear some sound and their task was to reproduce it as accurately as possible using their computer microphone. Full </w:t>
-      </w:r>
-      <w:r>
-        <w:t>instructions are provided in the Supplemental Materials.</w:t>
+        <w:t>=94) recruited from Amazon Mechanical Turk were paid to participate in an online version of the children’s game of “Telephone”. Participants were instructed that they would hear some sound and their task was to reproduce it as accurately as possible using their computer microphone. Full instructions are provided in the Supplemental Materials.</w:t>
       </w:r>
     </w:p>
     <w:p>
@@ -1253,10 +1428,7 @@
         <w:pStyle w:val="BodyText"/>
       </w:pPr>
       <w:r>
-        <w:t>Each participant listened to and imitated four sounds: one from each of the four categories of environmental sounds. Sounds were assigned at random such that participants were unlikely to imitate the</w:t>
-      </w:r>
-      <w:r>
-        <w:t xml:space="preserve"> same person more than once. Participants were allowed to listen to each target sound as many times as they wished, but were only allowed a single recording in response. Recordings that were too quiet (less than -30 dBFS) were not accepted.</w:t>
+        <w:t>Each participant listened to and imitated four sounds: one from each of the four categories of environmental sounds. Sounds were assigned at random such that participants were unlikely to imitate the same person more than once. Participants were allowed to listen to each target sound as many times as they wished, but were only allowed a single recording in response. Recordings that were too quiet (less than -30 dBFS) were not accepted.</w:t>
       </w:r>
     </w:p>
     <w:p>
@@ -1264,13 +1436,7 @@
         <w:pStyle w:val="BodyText"/>
       </w:pPr>
       <w:r>
-        <w:t>Imitations were</w:t>
-      </w:r>
-      <w:r>
-        <w:t xml:space="preserve"> monitored by an experimenter to remove poor quality recordings (e.g., loud background sounds), and recordings that violated the rules of the experiment (e.g., an utterance in English). A total of 115 (24%) imitations were removed. The final sample contain</w:t>
-      </w:r>
-      <w:r>
-        <w:t>ed 365 imitations along 105 contiguous transmission chains (Fig. 1).</w:t>
+        <w:t>Imitations were monitored by an experimenter to remove poor quality recordings (e.g., loud background sounds), and recordings that violated the rules of the experiment (e.g., an utterance in English). A total of 115 (24%) imitations were removed. The final sample contained 365 imitations along 105 contiguous transmission chains (Fig. 1).</w:t>
       </w:r>
     </w:p>
     <w:p>
@@ -1280,7 +1446,7 @@
         </w:rPr>
         <w:lastRenderedPageBreak/>
         <w:drawing>
-          <wp:inline distT="0" distB="0" distL="0" distR="0">
+          <wp:inline distT="0" distB="0" distL="0" distR="0" wp14:anchorId="0B771BF8" wp14:editId="7378BAE1">
             <wp:extent cx="5969000" cy="5222875"/>
             <wp:effectExtent l="0" t="0" r="0" b="0"/>
             <wp:docPr id="1" name="Picture" descr="Figure 1 Vocal imitations collected in the transmission chain experiment. Seed sounds (16) were sampled from four categories of environmental sounds: glass, tear, water, zipper. Participants imitated each seed sound, and then the next generation of participants imitated the imitations, and so on, for up to 8 generations. Chains are unbalanced due to random assignment and the exclusion of some low quality recordings."/>
@@ -1327,10 +1493,7 @@
         <w:pStyle w:val="ImageCaption"/>
       </w:pPr>
       <w:r>
-        <w:t>Figure 1 Vocal imitations collected in the transmission chain experiment. Seed sounds (16) were sampled from four categories of environmental sounds: glass, tear, water, zipper. Partici</w:t>
-      </w:r>
-      <w:r>
-        <w:t>pants imitated each seed sound, and then the next generation of participants imitated the imitations, and so on, for up to 8 generations. Chains are unbalanced due to random assignment and the exclusion of some low quality recordings.</w:t>
+        <w:t>Figure 1 Vocal imitations collected in the transmission chain experiment. Seed sounds (16) were sampled from four categories of environmental sounds: glass, tear, water, zipper. Participants imitated each seed sound, and then the next generation of participants imitated the imitations, and so on, for up to 8 generations. Chains are unbalanced due to random assignment and the exclusion of some low quality recordings.</w:t>
       </w:r>
     </w:p>
     <w:p>
@@ -1338,14 +1501,11 @@
         <w:pStyle w:val="Heading3"/>
         <w:framePr w:wrap="around"/>
       </w:pPr>
-      <w:bookmarkStart w:id="66" w:name="measuring-acoustic-similarity"/>
-      <w:r>
-        <w:t>Measuring acoustic si</w:t>
-      </w:r>
-      <w:r>
-        <w:t>milarity</w:t>
-      </w:r>
-      <w:bookmarkEnd w:id="66"/>
+      <w:bookmarkStart w:id="80" w:name="measuring-acoustic-similarity"/>
+      <w:r>
+        <w:t>Measuring acoustic similarity</w:t>
+      </w:r>
+      <w:bookmarkEnd w:id="80"/>
     </w:p>
     <w:p>
       <w:pPr>
@@ -1356,10 +1516,7 @@
       </w:r>
       <w:r>
         <w:lastRenderedPageBreak/>
-        <w:t>orde</w:t>
-      </w:r>
-      <w:r>
-        <w:t xml:space="preserve">r, and indicated the similarity between the sounds on a 7- point Likert scale from </w:t>
+        <w:t xml:space="preserve">order, and indicated the similarity between the sounds on a 7- point Likert scale from </w:t>
       </w:r>
       <w:r>
         <w:rPr>
@@ -1385,13 +1542,7 @@
         <w:pStyle w:val="BodyText"/>
       </w:pPr>
       <w:r>
-        <w:t>To obt</w:t>
-      </w:r>
-      <w:r>
-        <w:t>ain algorithmic measures of acoustic similarity, we used the acoustic distance functions included in Phonological Corpus Tools [39]. We computed Mel-frequency cepstral coefficients (MFCCs) between pairs of imitations using 12 coefficients in order to obtai</w:t>
-      </w:r>
-      <w:r>
-        <w:t>n speaker-independent estimates.</w:t>
+        <w:t>To obtain algorithmic measures of acoustic similarity, we used the acoustic distance functions included in Phonological Corpus Tools [39]. We computed Mel-frequency cepstral coefficients (MFCCs) between pairs of imitations using 12 coefficients in order to obtain speaker-independent estimates.</w:t>
       </w:r>
     </w:p>
     <w:p>
@@ -1399,21 +1550,18 @@
         <w:pStyle w:val="Heading3"/>
         <w:framePr w:wrap="around"/>
       </w:pPr>
-      <w:bookmarkStart w:id="67" w:name="collecting-transcriptions-of-imitations"/>
+      <w:bookmarkStart w:id="81" w:name="collecting-transcriptions-of-imitations"/>
       <w:r>
         <w:t>Collecting transcriptions of imitations</w:t>
       </w:r>
-      <w:bookmarkEnd w:id="67"/>
+      <w:bookmarkEnd w:id="81"/>
     </w:p>
     <w:p>
       <w:pPr>
         <w:pStyle w:val="FirstParagraph"/>
       </w:pPr>
       <w:r>
-        <w:t xml:space="preserve">Transcriptions were obtained for the first and last three generations of each transmission chain. Additional “transcriptions” of the original sounds used as seeds were also collected </w:t>
-      </w:r>
-      <w:r>
-        <w:t>and are analyzed in the Supplementary Materials (Fig. S6).</w:t>
+        <w:t>Transcriptions were obtained for the first and last three generations of each transmission chain. Additional “transcriptions” of the original sounds used as seeds were also collected and are analyzed in the Supplementary Materials (Fig. S6).</w:t>
       </w:r>
     </w:p>
     <w:p>
@@ -1430,37 +1578,25 @@
         <w:t>N</w:t>
       </w:r>
       <w:r>
-        <w:t xml:space="preserve">=216) recruited from Amazon Mechanical Turk were paid to listen to imitations and write down what they heard as a single “word” </w:t>
-      </w:r>
-      <w:r>
-        <w:t>so that the written word would sound as much like the sound as possible. Participants were instructed to avoid transcribing the imitations into existing English words. Each participant completed 10 transcriptions.</w:t>
+        <w:t>=216) recruited from Amazon Mechanical Turk were paid to listen to imitations and write down what they heard as a single “word” so that the written word would sound as much like the sound as possible. Participants were instructed to avoid transcribing the imitations into existing English words. Each participant completed 10 transcriptions.</w:t>
       </w:r>
     </w:p>
     <w:p>
       <w:pPr>
         <w:pStyle w:val="Heading2"/>
       </w:pPr>
-      <w:bookmarkStart w:id="68" w:name="results"/>
+      <w:bookmarkStart w:id="82" w:name="results"/>
       <w:r>
         <w:t>Results</w:t>
       </w:r>
-      <w:bookmarkEnd w:id="68"/>
+      <w:bookmarkEnd w:id="82"/>
     </w:p>
     <w:p>
       <w:pPr>
         <w:pStyle w:val="FirstParagraph"/>
       </w:pPr>
       <w:r>
-        <w:t>Imitations of environmental sounds</w:t>
-      </w:r>
-      <w:r>
-        <w:t xml:space="preserve"> became more stable over the course of being repeated as revealed by increasing acoustic similarity judgments along individual transmission chains. Acoustic similarity ratings were fit with a linear mixed-effects model predicting perceived acoustic similar</w:t>
-      </w:r>
-      <w:r>
-        <w:t>ity from generation with random effects (intercepts and slopes) for raters. To test whether the hypothesized increase in acoustic similarity was true across all seed sounds and categories, we added random effects (intercepts and slopes) for seed sounds nes</w:t>
-      </w:r>
-      <w:r>
-        <w:t xml:space="preserve">ted within </w:t>
+        <w:t xml:space="preserve">Imitations of environmental sounds became more stable over the course of being repeated as revealed by increasing acoustic similarity judgments along individual transmission chains. Acoustic similarity ratings were fit with a linear mixed-effects model predicting perceived acoustic similarity from generation with random effects (intercepts and slopes) for raters. To test whether the hypothesized increase in acoustic similarity was true across all seed sounds and categories, we added random effects (intercepts and slopes) for seed sounds nested within </w:t>
       </w:r>
       <w:r>
         <w:lastRenderedPageBreak/>
@@ -1491,10 +1627,7 @@
         <w:t>p</w:t>
       </w:r>
       <w:r>
-        <w:t xml:space="preserve"> = 0.011 (Fig. 2)</w:t>
-      </w:r>
-      <w:r>
-        <w:t>. This result suggests that imitations became more stable (i.e., easier to imitate with high fidelity) with each generation of repetition.</w:t>
+        <w:t xml:space="preserve"> = 0.011 (Fig. 2). This result suggests that imitations became more stable (i.e., easier to imitate with high fidelity) with each generation of repetition.</w:t>
       </w:r>
     </w:p>
     <w:p>
@@ -1503,7 +1636,7 @@
           <w:noProof/>
         </w:rPr>
         <w:drawing>
-          <wp:inline distT="0" distB="0" distL="0" distR="0">
+          <wp:inline distT="0" distB="0" distL="0" distR="0" wp14:anchorId="79A63602" wp14:editId="7872D6B2">
             <wp:extent cx="5969000" cy="5969000"/>
             <wp:effectExtent l="0" t="0" r="0" b="0"/>
             <wp:docPr id="2" name="Picture" descr="Figure 2 Change in perception of acoustic similarity over generations of iterated imitation. Points depict mean acoustic similarity ratings for pairs of imitations in each category. The predictions of the linear mixed-effects model are shown with ±1 SE."/>
@@ -1551,31 +1684,100 @@
       </w:pPr>
       <w:r>
         <w:lastRenderedPageBreak/>
-        <w:t>Figure 2 Change in perception of acoustic similarity over generations of iterated imitation. Points depict mean aco</w:t>
-      </w:r>
-      <w:r>
-        <w:t>ustic similarity ratings for pairs of imitations in each category. The predictions of the linear mixed-effects model are shown with ±1 SE.</w:t>
+        <w:t>Figure 2 Change in perception of acoustic similarity over generations of iterated imitation. Points depict mean acoustic similarity ratings for pairs of imitations in each category. The predictions of the linear mixed-effects model are shown with ±1 SE.</w:t>
       </w:r>
     </w:p>
     <w:p>
       <w:pPr>
         <w:pStyle w:val="BodyText"/>
         <w:rPr>
-          <w:ins w:id="69" w:author="Revision" w:date="2018-02-07T13:14:00Z"/>
-        </w:rPr>
-      </w:pPr>
-      <w:ins w:id="70" w:author="Revision" w:date="2018-02-07T13:14:00Z">
-        <w:r>
-          <w:t>Although in some chains imitations were repeated up to 8 times, we found evidence that increasing similarity could be</w:t>
-        </w:r>
-        <w:r>
-          <w:t xml:space="preserve"> detected after fewer repetitions, in as little as 5 generations. Imitations from chains that did not reach 5 generations due to experimental constraints (see Fig. 1) were included in all analyses, which included appropriate random effects to assure that t</w:t>
-        </w:r>
-        <w:r>
-          <w:t>hese shorter chains were not treated equally to longer chains. However, chains with fewer than 5 generations were excluded from analyses involving transcriptions of the first and last imitation in each chain because these analyses collapse across generatio</w:t>
-        </w:r>
-        <w:r>
-          <w:t>n.</w:t>
+          <w:ins w:id="83" w:author="Revision" w:date="2018-02-07T13:14:00Z"/>
+        </w:rPr>
+      </w:pPr>
+      <w:ins w:id="84" w:author="Revision" w:date="2018-02-07T13:14:00Z">
+        <w:r>
+          <w:t>Although in some chains</w:t>
+        </w:r>
+      </w:ins>
+      <w:ins w:id="85" w:author="Gary Lupyan" w:date="2018-02-07T14:03:00Z">
+        <w:r>
+          <w:t>,</w:t>
+        </w:r>
+      </w:ins>
+      <w:ins w:id="86" w:author="Revision" w:date="2018-02-07T13:14:00Z">
+        <w:r>
+          <w:t xml:space="preserve"> imitations were repeated up to 8 times, </w:t>
+        </w:r>
+        <w:del w:id="87" w:author="Gary Lupyan" w:date="2018-02-07T14:03:00Z">
+          <w:r>
+            <w:delText xml:space="preserve">we found evidence that </w:delText>
+          </w:r>
+        </w:del>
+        <w:r>
+          <w:t>increasing similarity</w:t>
+        </w:r>
+      </w:ins>
+      <w:ins w:id="88" w:author="Gary Lupyan" w:date="2018-02-07T14:03:00Z">
+        <w:r>
+          <w:t xml:space="preserve"> between generations </w:t>
+        </w:r>
+        <w:r>
+          <w:rPr>
+            <w:i/>
+          </w:rPr>
+          <w:t>n</w:t>
+        </w:r>
+        <w:r>
+          <w:t xml:space="preserve"> and </w:t>
+        </w:r>
+        <w:r>
+          <w:rPr>
+            <w:i/>
+          </w:rPr>
+          <w:t>n+1</w:t>
+        </w:r>
+      </w:ins>
+      <w:ins w:id="89" w:author="Revision" w:date="2018-02-07T13:14:00Z">
+        <w:r>
+          <w:t xml:space="preserve"> could be detected after fewer repetitions,</w:t>
+        </w:r>
+      </w:ins>
+      <w:ins w:id="90" w:author="Gary Lupyan" w:date="2018-02-07T14:03:00Z">
+        <w:r>
+          <w:t xml:space="preserve"> generally</w:t>
+        </w:r>
+      </w:ins>
+      <w:ins w:id="91" w:author="Revision" w:date="2018-02-07T13:14:00Z">
+        <w:r>
+          <w:t xml:space="preserve"> in </w:t>
+        </w:r>
+        <w:del w:id="92" w:author="Gary Lupyan" w:date="2018-02-07T14:04:00Z">
+          <w:r>
+            <w:delText xml:space="preserve">as </w:delText>
+          </w:r>
+        </w:del>
+        <w:del w:id="93" w:author="Gary Lupyan" w:date="2018-02-07T14:03:00Z">
+          <w:r>
+            <w:delText xml:space="preserve">little </w:delText>
+          </w:r>
+        </w:del>
+        <w:del w:id="94" w:author="Gary Lupyan" w:date="2018-02-07T14:04:00Z">
+          <w:r>
+            <w:delText xml:space="preserve">as </w:delText>
+          </w:r>
+        </w:del>
+        <w:r>
+          <w:t>5 generations</w:t>
+        </w:r>
+      </w:ins>
+      <w:ins w:id="95" w:author="Gary Lupyan" w:date="2018-02-07T14:04:00Z">
+        <w:r>
+          <w:t xml:space="preserve"> or fewer</w:t>
+        </w:r>
+      </w:ins>
+      <w:ins w:id="96" w:author="Revision" w:date="2018-02-07T13:14:00Z">
+        <w:r>
+          <w:t>. Imitations from chains that did not reach 5 generations due to experimental constraints (see Fig. 1) were included in all analyses, which included appropriate random effects to assure that these shorter chains were not treated equally to longer chains. However, chains with fewer than 5 generations were excluded from analyses involving transcriptions of the first and last imitation in each chain because these analyses collapse across generation.</w:t>
         </w:r>
       </w:ins>
     </w:p>
@@ -1586,24 +1788,18 @@
       <w:r>
         <w:t xml:space="preserve">Increasing similarity along transmission chains could also reflect the </w:t>
       </w:r>
-      <w:del w:id="71" w:author="Revision" w:date="2018-02-07T13:14:00Z">
+      <w:del w:id="97" w:author="Revision" w:date="2018-02-07T13:14:00Z">
         <w:r>
           <w:delText>continuous</w:delText>
         </w:r>
       </w:del>
-      <w:ins w:id="72" w:author="Revision" w:date="2018-02-07T13:14:00Z">
+      <w:ins w:id="98" w:author="Revision" w:date="2018-02-07T13:14:00Z">
         <w:r>
           <w:t>uniform</w:t>
         </w:r>
       </w:ins>
       <w:r>
-        <w:t xml:space="preserve"> degradation of the signal due to repeated imitation, in which case acoustic similarity would increase both within as well as between chains. To test this, we calculated MFCCs</w:t>
-      </w:r>
-      <w:r>
-        <w:t xml:space="preserve"> for pairs of sounds sampled from within and between transmission chains across categories, and fit a linear model predicting acoustic similarity from the generation of sounds. We found that acoustic similarity increased within chains more than it increase</w:t>
-      </w:r>
-      <w:r>
-        <w:t xml:space="preserve">d between chains, </w:t>
+        <w:t xml:space="preserve"> degradation of the signal due to repeated imitation, in which case acoustic similarity would increase both within as well as between chains. To test this, we calculated MFCCs for pairs of sounds sampled from within and between transmission chains across categories, and fit a linear model predicting acoustic similarity from the generation of sounds. We found that acoustic similarity increased within chains more than it increased between chains, </w:t>
       </w:r>
       <w:r>
         <w:rPr>
@@ -1638,17 +1834,11 @@
         <w:pStyle w:val="BodyText"/>
       </w:pPr>
       <w:r>
-        <w:t>An additional test of stabili</w:t>
-      </w:r>
-      <w:r>
-        <w:t xml:space="preserve">zation and word-likeness was to measure whether later generation imitations were transcribed more consistently than first generation imitations. We collected a total of 2163 transcriptions — approximately 20 transcriptions per sound. Of these, </w:t>
+        <w:t xml:space="preserve">An additional test of stabilization and word-likeness was to measure whether later generation imitations were transcribed more consistently than first generation imitations. We collected a total of 2163 transcriptions — approximately 20 transcriptions per sound. Of these, </w:t>
       </w:r>
       <w:r>
         <w:lastRenderedPageBreak/>
-        <w:t>179 transcri</w:t>
-      </w:r>
-      <w:r>
-        <w:t>ptions (8%) were removed because they contained English words. Some examples of the final transcriptions are presented in Table 1.</w:t>
+        <w:t>179 transcriptions (8%) were removed because they contained English words. Some examples of the final transcriptions are presented in Table 1.</w:t>
       </w:r>
     </w:p>
     <w:p>
@@ -1893,13 +2083,7 @@
         <w:pStyle w:val="BodyText"/>
       </w:pPr>
       <w:r>
-        <w:t>To measure the similarity among transcriptions for a given imitation, we calculated the average orthographic distance between the most frequent transcription and all other transcription</w:t>
-      </w:r>
-      <w:r>
-        <w:t>s of the same imitation. We then fit a hierarchical linear model predicting orthographic distance from the generation of the imitation (First generation, Last generation) with random effects (intercepts and slopes) for seed sound nested within category. Th</w:t>
-      </w:r>
-      <w:r>
-        <w:t xml:space="preserve">e results showed that transcriptions of last generation imitations were more similar to one another than transcriptions of first generation imitations, </w:t>
+        <w:t xml:space="preserve">To measure the similarity among transcriptions for a given imitation, we calculated the average orthographic distance between the most frequent transcription and all other transcriptions of the same imitation. We then fit a hierarchical linear model predicting orthographic distance from the generation of the imitation (First generation, Last generation) with random effects (intercepts and slopes) for seed sound nested within category. The results showed that transcriptions of last generation imitations were more similar to one another than transcriptions of first generation imitations, </w:t>
       </w:r>
       <w:r>
         <w:rPr>
@@ -1926,44 +2110,29 @@
         <w:t>p</w:t>
       </w:r>
       <w:r>
-        <w:t xml:space="preserve"> = 0.035 (Fig. S3). The same result is reached through alternati</w:t>
-      </w:r>
-      <w:r>
-        <w:t>ve measures of orthographic distance (Fig. S4). Differences between transcriptions of human vocalizations and transcriptions directly of environmental sound cues are reported in the Supplementary Materials (Fig. S6).</w:t>
+        <w:t xml:space="preserve"> = 0.035 (Fig. S3). The same result is reached through alternative measures of orthographic distance (Fig. S4). Differences between transcriptions of human vocalizations and transcriptions directly of environmental sound cues are reported in the Supplementary Materials (Fig. S6).</w:t>
       </w:r>
     </w:p>
     <w:p>
       <w:pPr>
         <w:pStyle w:val="Heading2"/>
       </w:pPr>
-      <w:bookmarkStart w:id="73" w:name="discussion"/>
+      <w:bookmarkStart w:id="99" w:name="discussion"/>
       <w:r>
         <w:t>Discussion</w:t>
       </w:r>
-      <w:bookmarkEnd w:id="73"/>
+      <w:bookmarkEnd w:id="99"/>
     </w:p>
     <w:p>
       <w:pPr>
         <w:pStyle w:val="FirstParagraph"/>
       </w:pPr>
       <w:r>
-        <w:t>Repeating imitations of envi</w:t>
-      </w:r>
-      <w:r>
-        <w:t xml:space="preserve">ronmental sounds over generations of imitators was sufficient to create more word-like forms, even without any explicit intent to communicate. We defined word-likeness in terms of acoustic stability and orthographic agreement. With each repetition, the </w:t>
+        <w:t xml:space="preserve">Repeating imitations of environmental sounds over generations of imitators was sufficient to create more word-like forms, even without any explicit intent to communicate. We defined word-likeness in terms of acoustic stability and orthographic agreement. With each repetition, the </w:t>
       </w:r>
       <w:r>
         <w:lastRenderedPageBreak/>
-        <w:t>aco</w:t>
-      </w:r>
-      <w:r>
-        <w:t>ustic forms of the imitations became more similar to one another, indicating they became easier to repeat with high fidelity. The possibility that this similarity was due to uniform degradation across all transmission chains was ruled out by algorithmic an</w:t>
-      </w:r>
-      <w:r>
-        <w:t>alyses of acoustic similarity demonstrating that acoustic similarity increased within chains but not between them. Additionally, later generation imitations were transcribed more consistently into English orthography, further supporting our hypothesis that</w:t>
-      </w:r>
-      <w:r>
-        <w:t xml:space="preserve"> repeating imitations makes them more stable and word-like.</w:t>
+        <w:t>acoustic forms of the imitations became more similar to one another, indicating they became easier to repeat with high fidelity. The possibility that this similarity was due to uniform degradation across all transmission chains was ruled out by algorithmic analyses of acoustic similarity demonstrating that acoustic similarity increased within chains but not between them. Additionally, later generation imitations were transcribed more consistently into English orthography, further supporting our hypothesis that repeating imitations makes them more stable and word-like.</w:t>
       </w:r>
     </w:p>
     <w:p>
@@ -1973,83 +2142,62 @@
       <w:r>
         <w:t xml:space="preserve">The results of Experiment 1 demonstrate the ease with which iterated imitation gives rise to stable </w:t>
       </w:r>
-      <w:del w:id="74" w:author="Revision" w:date="2018-02-07T13:14:00Z">
+      <w:del w:id="100" w:author="Revision" w:date="2018-02-07T13:14:00Z">
         <w:r>
           <w:delText>wordforms</w:delText>
         </w:r>
       </w:del>
-      <w:ins w:id="75" w:author="Revision" w:date="2018-02-07T13:14:00Z">
+      <w:ins w:id="101" w:author="Revision" w:date="2018-02-07T13:14:00Z">
         <w:r>
           <w:t>word forms</w:t>
         </w:r>
       </w:ins>
       <w:r>
-        <w:t xml:space="preserve">. However, the results do not address how these emergent words relate to the original </w:t>
-      </w:r>
-      <w:r>
-        <w:t>sounds that were being imitated. As the imitations became more word-like, were they stabilizing on arbitrary acoustic and orthographic forms, or did they maintain some resemblance to the environmental sounds that motivated them? The purpose of Experiment 2</w:t>
-      </w:r>
-      <w:r>
-        <w:t xml:space="preserve"> was to assess the extent to which repeated imitations and their transcriptions maintained a resemblance to the original set of seed sounds.</w:t>
+        <w:t>. However, the results do not address how these emergent words relate to the original sounds that were being imitated. As the imitations became more word-like, were they stabilizing on arbitrary acoustic and orthographic forms, or did they maintain some resemblance to the environmental sounds that motivated them? The purpose of Experiment 2 was to assess the extent to which repeated imitations and their transcriptions maintained a resemblance to the original set of seed sounds.</w:t>
       </w:r>
     </w:p>
     <w:p>
       <w:pPr>
         <w:pStyle w:val="Heading1"/>
       </w:pPr>
-      <w:bookmarkStart w:id="76" w:name="experiment-2-resemblance-of-imitations-t"/>
+      <w:bookmarkStart w:id="102" w:name="experiment-2-resemblance-of-imitations-t"/>
       <w:r>
         <w:t>Experiment 2: Resemblance of imitations to original seed sounds</w:t>
       </w:r>
-      <w:bookmarkEnd w:id="76"/>
+      <w:bookmarkEnd w:id="102"/>
     </w:p>
     <w:p>
       <w:pPr>
         <w:pStyle w:val="FirstParagraph"/>
       </w:pPr>
       <w:r>
-        <w:t>To assess the resemblance of repeated imitations to</w:t>
-      </w:r>
-      <w:r>
-        <w:t xml:space="preserve"> the original seed sounds, we measured the ability of participants naïve to the design of the experiment to match imitations and their transcriptions back to their original sound source relative to other seed sounds from either the same category or from di</w:t>
-      </w:r>
-      <w:r>
-        <w:t xml:space="preserve">fferent categories (Fig. 3A). Using these match accuracies, we first asked whether and for how many generations the imitations and their transcriptions could be matched back to the original sounds. Second, we asked whether repeated imitation resulted in a </w:t>
-      </w:r>
-      <w:r>
-        <w:t xml:space="preserve">uniform degradation of the signal in each imitation, or if repeated imitation resulted in some </w:t>
+        <w:t xml:space="preserve">To assess the resemblance of repeated imitations to the original seed sounds, we measured the ability of participants naïve to the design of the experiment to match imitations and their transcriptions back to their original sound source relative to other seed sounds from either the same category or from different categories (Fig. 3A). Using these match accuracies, we first asked whether and for how many generations the imitations and their transcriptions could be matched back to the original sounds. Second, we asked whether repeated imitation resulted in a uniform degradation of the signal in each imitation, or if repeated imitation resulted in some </w:t>
       </w:r>
       <w:r>
         <w:lastRenderedPageBreak/>
-        <w:t>kinds of information degrading more rapidly than others. Specifically, we tested the hypothesis that if imitations were becoming more word-like, then they should</w:t>
-      </w:r>
-      <w:r>
-        <w:t xml:space="preserve"> also be interpreted more categorically, and thus we anticipated that imitations would lose information identifying the specific source of an imitation more rapidly than category information that identifies the category of environmental sound being imitate</w:t>
-      </w:r>
-      <w:r>
-        <w:t>d.</w:t>
+        <w:t>kinds of information degrading more rapidly than others. Specifically, we tested the hypothesis that if imitations were becoming more word-like, then they should also be interpreted more categorically, and thus we anticipated that imitations would lose information identifying the specific source of an imitation more rapidly than category information that identifies the category of environmental sound being imitated.</w:t>
       </w:r>
     </w:p>
     <w:p>
       <w:pPr>
         <w:pStyle w:val="Heading2"/>
       </w:pPr>
-      <w:bookmarkStart w:id="77" w:name="methods-1"/>
+      <w:bookmarkStart w:id="103" w:name="methods-1"/>
       <w:r>
         <w:t>Methods</w:t>
       </w:r>
-      <w:bookmarkEnd w:id="77"/>
+      <w:bookmarkEnd w:id="103"/>
     </w:p>
     <w:p>
       <w:pPr>
         <w:pStyle w:val="Heading3"/>
         <w:framePr w:wrap="around"/>
       </w:pPr>
-      <w:bookmarkStart w:id="78" w:name="matching-imitations-to-seed-sounds"/>
+      <w:bookmarkStart w:id="104" w:name="matching-imitations-to-seed-sounds"/>
       <w:r>
         <w:t>Matching imitations to seed sounds</w:t>
       </w:r>
-      <w:bookmarkEnd w:id="78"/>
+      <w:bookmarkEnd w:id="104"/>
     </w:p>
     <w:p>
       <w:pPr>
@@ -2065,10 +2213,7 @@
         <w:t>N</w:t>
       </w:r>
       <w:r>
-        <w:t>=751) recruited from Amazon Mechanical Turk were paid to listen to imitations, one at a time, and for each one, choose one of four possible sounds they thought the person was trying to imitate. T</w:t>
-      </w:r>
-      <w:r>
-        <w:t>he task was not speeded and no feedback was provided. Participants completed 10 questions at a time.</w:t>
+        <w:t>=751) recruited from Amazon Mechanical Turk were paid to listen to imitations, one at a time, and for each one, choose one of four possible sounds they thought the person was trying to imitate. The task was not speeded and no feedback was provided. Participants completed 10 questions at a time.</w:t>
       </w:r>
     </w:p>
     <w:p>
@@ -2076,10 +2221,7 @@
         <w:pStyle w:val="BodyText"/>
       </w:pPr>
       <w:r>
-        <w:t xml:space="preserve">All imitations were tested in each of the three question types depicted in Fig. 3A. These questions differed in the relationship between the imitation and </w:t>
-      </w:r>
-      <w:r>
-        <w:t>the four seed sounds provided as the choices in the question. Question types (True seed, Category match, Specific match) were assigned between-subject.</w:t>
+        <w:t>All imitations were tested in each of the three question types depicted in Fig. 3A. These questions differed in the relationship between the imitation and the four seed sounds provided as the choices in the question. Question types (True seed, Category match, Specific match) were assigned between-subject.</w:t>
       </w:r>
     </w:p>
     <w:p>
@@ -2087,11 +2229,11 @@
         <w:pStyle w:val="Heading3"/>
         <w:framePr w:wrap="around"/>
       </w:pPr>
-      <w:bookmarkStart w:id="79" w:name="matching-transcriptions-to-seed-sounds"/>
+      <w:bookmarkStart w:id="105" w:name="matching-transcriptions-to-seed-sounds"/>
       <w:r>
         <w:t>Matching transcriptions to seed sounds</w:t>
       </w:r>
-      <w:bookmarkEnd w:id="79"/>
+      <w:bookmarkEnd w:id="105"/>
     </w:p>
     <w:p>
       <w:pPr>
@@ -2107,41 +2249,26 @@
         <w:t>N</w:t>
       </w:r>
       <w:r>
-        <w:t xml:space="preserve">=461) recruited from Amazon </w:t>
-      </w:r>
-      <w:r>
-        <w:t>Mechanical Turk completed a modified version of the matching survey described above. Instead of listening to imitations, participants now read a word (a transcription of an imitation), which they were told was invented to describe one of the four presented</w:t>
-      </w:r>
-      <w:r>
-        <w:t xml:space="preserve"> sounds. Of the unique transcriptions that were generated for each sound (imitations and seed sounds), only the top four most frequent transcriptions were used in the matching experiment. The distractors for all questions were between-category, i.e. true s</w:t>
-      </w:r>
-      <w:r>
-        <w:t>eed and category match. Specific match questions were omitted.</w:t>
+        <w:t>=461) recruited from Amazon Mechanical Turk completed a modified version of the matching survey described above. Instead of listening to imitations, participants now read a word (a transcription of an imitation), which they were told was invented to describe one of the four presented sounds. Of the unique transcriptions that were generated for each sound (imitations and seed sounds), only the top four most frequent transcriptions were used in the matching experiment. The distractors for all questions were between-category, i.e. true seed and category match. Specific match questions were omitted.</w:t>
       </w:r>
     </w:p>
     <w:p>
       <w:pPr>
         <w:pStyle w:val="Heading2"/>
       </w:pPr>
-      <w:bookmarkStart w:id="80" w:name="results-1"/>
+      <w:bookmarkStart w:id="106" w:name="results-1"/>
       <w:r>
         <w:lastRenderedPageBreak/>
         <w:t>Results</w:t>
       </w:r>
-      <w:bookmarkEnd w:id="80"/>
+      <w:bookmarkEnd w:id="106"/>
     </w:p>
     <w:p>
       <w:pPr>
         <w:pStyle w:val="FirstParagraph"/>
       </w:pPr>
       <w:r>
-        <w:t>Response accuracies in matching imitations to seed sounds were fit by a generalized linear mixed-effects model predicting match accuracy as different from chance (25%) based on the type</w:t>
-      </w:r>
-      <w:r>
-        <w:t xml:space="preserve"> of question being answered (True seed, Category match, Specific match) and the generation of the imitation. Question types were contrast coded using Category match questions as the baseline condition in comparison to the other two question types, each con</w:t>
-      </w:r>
-      <w:r>
-        <w:t>taining the actual seed that generated the imitation as one of the choices. The model included random intercepts for participant, and random slopes and intercepts for seed sounds nested within categories.</w:t>
+        <w:t>Response accuracies in matching imitations to seed sounds were fit by a generalized linear mixed-effects model predicting match accuracy as different from chance (25%) based on the type of question being answered (True seed, Category match, Specific match) and the generation of the imitation. Question types were contrast coded using Category match questions as the baseline condition in comparison to the other two question types, each containing the actual seed that generated the imitation as one of the choices. The model included random intercepts for participant, and random slopes and intercepts for seed sounds nested within categories.</w:t>
       </w:r>
     </w:p>
     <w:p>
@@ -2149,10 +2276,7 @@
         <w:pStyle w:val="BodyText"/>
       </w:pPr>
       <w:r>
-        <w:t>Accuracy in matching first generation imitations to</w:t>
-      </w:r>
-      <w:r>
-        <w:t xml:space="preserve"> seed sounds was above chance for all question types, </w:t>
+        <w:t xml:space="preserve">Accuracy in matching first generation imitations to seed sounds was above chance for all question types, </w:t>
       </w:r>
       <w:r>
         <w:rPr>
@@ -2208,12 +2332,9 @@
       <w:r>
         <w:t xml:space="preserve"> &lt; 0.001. </w:t>
       </w:r>
-      <w:ins w:id="81" w:author="Revision" w:date="2018-02-07T13:14:00Z">
-        <w:r>
-          <w:t>After 8 generations, imitations were stil</w:t>
-        </w:r>
-        <w:r>
-          <w:t xml:space="preserve">l recognizable, </w:t>
+      <w:ins w:id="107" w:author="Revision" w:date="2018-02-07T13:14:00Z">
+        <w:r>
+          <w:t xml:space="preserve">After 8 generations, imitations were still recognizable, </w:t>
         </w:r>
         <w:r>
           <w:rPr>
@@ -2244,12 +2365,9 @@
         </w:r>
       </w:ins>
       <w:r>
-        <w:t>We then tested whether this increase in difficulty was constant across the three types of questions or if some question types became more difficult than others. The results a</w:t>
-      </w:r>
-      <w:r>
-        <w:t xml:space="preserve">re shown in Fig. 3B. Performance decreased over generations more rapidly for </w:t>
-      </w:r>
-      <w:ins w:id="82" w:author="Revision" w:date="2018-02-07T13:14:00Z">
+        <w:t xml:space="preserve">We then tested whether this increase in difficulty was constant across the three types of questions or if some question types became more difficult than others. The results are shown in Fig. 3B. Performance decreased over generations more rapidly for </w:t>
+      </w:r>
+      <w:ins w:id="108" w:author="Revision" w:date="2018-02-07T13:14:00Z">
         <w:r>
           <w:t xml:space="preserve">specific match </w:t>
         </w:r>
@@ -2257,12 +2375,12 @@
       <w:r>
         <w:t xml:space="preserve">questions </w:t>
       </w:r>
-      <w:del w:id="83" w:author="Revision" w:date="2018-02-07T13:14:00Z">
+      <w:del w:id="109" w:author="Revision" w:date="2018-02-07T13:14:00Z">
         <w:r>
           <w:delText>requiring</w:delText>
         </w:r>
       </w:del>
-      <w:ins w:id="84" w:author="Revision" w:date="2018-02-07T13:14:00Z">
+      <w:ins w:id="110" w:author="Revision" w:date="2018-02-07T13:14:00Z">
         <w:r>
           <w:t>that required</w:t>
         </w:r>
@@ -2270,7 +2388,7 @@
       <w:r>
         <w:t xml:space="preserve"> a within-category distinction than for </w:t>
       </w:r>
-      <w:ins w:id="85" w:author="Revision" w:date="2018-02-07T13:14:00Z">
+      <w:ins w:id="111" w:author="Revision" w:date="2018-02-07T13:14:00Z">
         <w:r>
           <w:t xml:space="preserve">category match questions that required a </w:t>
         </w:r>
@@ -2278,12 +2396,12 @@
       <w:r>
         <w:t xml:space="preserve">between-category </w:t>
       </w:r>
-      <w:del w:id="86" w:author="Revision" w:date="2018-02-07T13:14:00Z">
+      <w:del w:id="112" w:author="Revision" w:date="2018-02-07T13:14:00Z">
         <w:r>
           <w:delText>questions</w:delText>
         </w:r>
       </w:del>
-      <w:ins w:id="87" w:author="Revision" w:date="2018-02-07T13:14:00Z">
+      <w:ins w:id="113" w:author="Revision" w:date="2018-02-07T13:14:00Z">
         <w:r>
           <w:t>distinction</w:t>
         </w:r>
@@ -2298,10 +2416,7 @@
         <w:t>b</w:t>
       </w:r>
       <w:r>
-        <w:t xml:space="preserve"> = -0.08 (SE = 0.03) log-odds</w:t>
-      </w:r>
-      <w:r>
-        <w:t xml:space="preserve">, </w:t>
+        <w:t xml:space="preserve"> = -0.08 (SE = 0.03) log-odds, </w:t>
       </w:r>
       <w:r>
         <w:rPr>
@@ -2329,28 +2444,22 @@
       <w:r>
         <w:t xml:space="preserve">An alternative explanation of the drop off in accuracy for </w:t>
       </w:r>
-      <w:del w:id="88" w:author="Revision" w:date="2018-02-07T13:14:00Z">
+      <w:del w:id="114" w:author="Revision" w:date="2018-02-07T13:14:00Z">
         <w:r>
           <w:delText>within-category</w:delText>
         </w:r>
       </w:del>
-      <w:ins w:id="89" w:author="Revision" w:date="2018-02-07T13:14:00Z">
+      <w:ins w:id="115" w:author="Revision" w:date="2018-02-07T13:14:00Z">
         <w:r>
           <w:t>specific match</w:t>
         </w:r>
       </w:ins>
       <w:r>
-        <w:t xml:space="preserve"> questions but not category match questions is that the wit</w:t>
-      </w:r>
-      <w:r>
-        <w:t xml:space="preserve">hin-category questions are simply more difficult because the sounds presented as choices are more acoustically similar to one another. However, performance also decreased relative to the category match questions for the easiest type of </w:t>
+        <w:t xml:space="preserve"> questions but not category match questions is that the within-category questions are simply more difficult because the sounds presented as choices are more acoustically similar to one another. However, performance also decreased relative to the category match questions for the easiest type of </w:t>
       </w:r>
       <w:r>
         <w:lastRenderedPageBreak/>
-        <w:t>question where the c</w:t>
-      </w:r>
-      <w:r>
-        <w:t xml:space="preserve">orrect answer was the actual seed generating the imitation (True seed questions; see Fig. 3A). That is, the advantage of having the true seed among between-category distractors decreased over generations, </w:t>
+        <w:t xml:space="preserve">question where the correct answer was the actual seed generating the imitation (True seed questions; see Fig. 3A). That is, the advantage of having the true seed among between-category distractors decreased over generations, </w:t>
       </w:r>
       <w:r>
         <w:rPr>
@@ -2377,13 +2486,7 @@
         <w:t>p</w:t>
       </w:r>
       <w:r>
-        <w:t xml:space="preserve"> </w:t>
-      </w:r>
-      <w:r>
-        <w:t>= 0.006. The observed decrease in the “true seed advantage” (the advantage of having the actual seed among the choices) combined with the increase in the “category advantage” (the advantage of having between-category distractors) shows that the changes ind</w:t>
-      </w:r>
-      <w:r>
-        <w:t>uced by repeated imitation caused the imitations to lose some of properties that linked the earlier imitations to the specific sound that motivated them, while nevertheless preserving a more abstract category-based resemblance.</w:t>
+        <w:t xml:space="preserve"> = 0.006. The observed decrease in the “true seed advantage” (the advantage of having the actual seed among the choices) combined with the increase in the “category advantage” (the advantage of having between-category distractors) shows that the changes induced by repeated imitation caused the imitations to lose some of properties that linked the earlier imitations to the specific sound that motivated them, while nevertheless preserving a more abstract category-based resemblance.</w:t>
       </w:r>
     </w:p>
     <w:p>
@@ -2391,10 +2494,7 @@
         <w:pStyle w:val="BodyText"/>
       </w:pPr>
       <w:r>
-        <w:t>We next report the results o</w:t>
-      </w:r>
-      <w:r>
-        <w:t xml:space="preserve">f matching the written transcriptions of the auditory sounds back to the original environmental sounds. Remarkably, participants were able to guess the correct meaning of a word that was transcribed from an imitation that had been repeated up to 8 times, </w:t>
+        <w:t xml:space="preserve">We next report the results of matching the written transcriptions of the auditory sounds back to the original environmental sounds. Remarkably, participants were able to guess the correct meaning of a word that was transcribed from an imitation that had been repeated up to 8 times, </w:t>
       </w:r>
       <w:r>
         <w:rPr>
@@ -2448,10 +2548,7 @@
         <w:t>p</w:t>
       </w:r>
       <w:r>
-        <w:t xml:space="preserve"> &lt; 0.001, and for Category match que</w:t>
-      </w:r>
-      <w:r>
-        <w:t xml:space="preserve">stions where participants had to associate transcriptions with a particular category of environmental sounds, </w:t>
+        <w:t xml:space="preserve"> &lt; 0.001, and for Category match questions where participants had to associate transcriptions with a particular category of environmental sounds, </w:t>
       </w:r>
       <w:r>
         <w:rPr>
@@ -2487,10 +2584,7 @@
         <w:t>b</w:t>
       </w:r>
       <w:r>
-        <w:t xml:space="preserve"> = 0.05 (SE = 0.10) log-od</w:t>
-      </w:r>
-      <w:r>
-        <w:t xml:space="preserve">ds, </w:t>
+        <w:t xml:space="preserve"> = 0.05 (SE = 0.10) log-odds, </w:t>
       </w:r>
       <w:r>
         <w:rPr>
@@ -2518,7 +2612,7 @@
         </w:rPr>
         <w:lastRenderedPageBreak/>
         <w:drawing>
-          <wp:inline distT="0" distB="0" distL="0" distR="0">
+          <wp:inline distT="0" distB="0" distL="0" distR="0" wp14:anchorId="68A36120" wp14:editId="5ED1E935">
             <wp:extent cx="5969000" cy="2611437"/>
             <wp:effectExtent l="0" t="0" r="0" b="0"/>
             <wp:docPr id="3" name="Picture" descr="Figure 3 Repeated imitations retained category resemblance. A. Three types of matching questions. True seed and category match questions had choices from different sound categories. Specific match questions pitted the actual seed against the other seeds within the same category. B. Accuracy in matching vocal imitations to original seed sounds. Curves show predictions of the generalized linear mixed effects models with ±1 SE of the model predictions. C. Accuracy in matching transcriptions of the imitations to original seed sounds (e.g., “boococucuwich” to a water splashing sound). Circles show mean matching accuracy for the vocal imitations that were transcribed for comparison."/>
@@ -2565,80 +2659,62 @@
         <w:pStyle w:val="ImageCaption"/>
       </w:pPr>
       <w:r>
-        <w:t>Figure 3 Repeated imitations retained category resemblance. A. Three types of matching questions. True seed and category match qu</w:t>
-      </w:r>
-      <w:r>
-        <w:t>estions had choices from different sound categories. Specific match questions pitted the actual seed against the other seeds within the same category. B. Accuracy in matching vocal imitations to original seed sounds. Curves show predictions of the generali</w:t>
-      </w:r>
-      <w:r>
-        <w:t>zed linear mixed effects models with ±1 SE of the model predictions. C. Accuracy in matching transcriptions of the imitations to original seed sounds (e.g., “boococucuwich” to a water splashing sound). Circles show mean matching accuracy for the vocal imit</w:t>
-      </w:r>
-      <w:r>
-        <w:t>ations that were transcribed for comparison.</w:t>
+        <w:t>Figure 3 Repeated imitations retained category resemblance. A. Three types of matching questions. True seed and category match questions had choices from different sound categories. Specific match questions pitted the actual seed against the other seeds within the same category. B. Accuracy in matching vocal imitations to original seed sounds. Curves show predictions of the generalized linear mixed effects models with ±1 SE of the model predictions. C. Accuracy in matching transcriptions of the imitations to original seed sounds (e.g., “boococucuwich” to a water splashing sound). Circles show mean matching accuracy for the vocal imitations that were transcribed for comparison.</w:t>
       </w:r>
     </w:p>
     <w:p>
       <w:pPr>
         <w:pStyle w:val="Heading2"/>
       </w:pPr>
-      <w:bookmarkStart w:id="90" w:name="discussion-1"/>
+      <w:bookmarkStart w:id="116" w:name="discussion-1"/>
       <w:r>
         <w:t>Discussion</w:t>
       </w:r>
-      <w:bookmarkEnd w:id="90"/>
+      <w:bookmarkEnd w:id="116"/>
     </w:p>
     <w:p>
       <w:pPr>
         <w:pStyle w:val="FirstParagraph"/>
       </w:pPr>
       <w:r>
-        <w:t>Even after being repeated up to 8 times across 8 different individuals, vocalizations retained a resemblance to the environmental sound that motivated them. This resemblance remained even after the vo</w:t>
-      </w:r>
-      <w:r>
-        <w:t xml:space="preserve">calizations were transcribed into orthographic forms. For vocal imitations, but not for transcriptions, this resemblance was stronger for the category of environmental sound than the </w:t>
-      </w:r>
-      <w:del w:id="91" w:author="Revision" w:date="2018-02-07T13:14:00Z">
+        <w:t xml:space="preserve">Even after being repeated up to 8 times across 8 different individuals, vocalizations retained a resemblance to the environmental sound that motivated them. This resemblance remained even after the vocalizations were transcribed into orthographic forms. For vocal imitations, but not for transcriptions, this resemblance was stronger for the category of environmental sound than the </w:t>
+      </w:r>
+      <w:del w:id="117" w:author="Revision" w:date="2018-02-07T13:14:00Z">
         <w:r>
           <w:delText>actual</w:delText>
         </w:r>
       </w:del>
-      <w:ins w:id="92" w:author="Revision" w:date="2018-02-07T13:14:00Z">
+      <w:ins w:id="118" w:author="Revision" w:date="2018-02-07T13:14:00Z">
         <w:r>
           <w:t>specific</w:t>
         </w:r>
       </w:ins>
       <w:r>
-        <w:t xml:space="preserve"> seed sound, suggesting that iterated imitation produces vocaliza</w:t>
-      </w:r>
-      <w:r>
-        <w:t xml:space="preserve">tions that are interpreted by naïve listeners in a more categorical way. Iterated imitation </w:t>
+        <w:t xml:space="preserve"> seed sound, suggesting that iterated imitation produces vocalizations that are interpreted by naïve listeners in a more categorical way. Iterated imitation </w:t>
       </w:r>
       <w:r>
         <w:lastRenderedPageBreak/>
         <w:t>appears to strip the vocalizations of some of the characteristics that individuate each particular sound while maintaining some category-based resemblance</w:t>
       </w:r>
-      <w:del w:id="93" w:author="Revision" w:date="2018-02-07T13:14:00Z">
+      <w:del w:id="119" w:author="Revision" w:date="2018-02-07T13:14:00Z">
         <w:r>
           <w:delText xml:space="preserve"> (</w:delText>
         </w:r>
       </w:del>
-      <w:ins w:id="94" w:author="Revision" w:date="2018-02-07T13:14:00Z">
-        <w:r>
-          <w:t>. This hap</w:t>
-        </w:r>
-        <w:r>
-          <w:t xml:space="preserve">pens </w:t>
+      <w:ins w:id="120" w:author="Revision" w:date="2018-02-07T13:14:00Z">
+        <w:r>
+          <w:t xml:space="preserve">. This happens </w:t>
         </w:r>
       </w:ins>
       <w:r>
         <w:t>even though participants were never informed about the meaning of the vocalizations and were not trying to communicate</w:t>
       </w:r>
-      <w:del w:id="95" w:author="Revision" w:date="2018-02-07T13:14:00Z">
+      <w:del w:id="121" w:author="Revision" w:date="2018-02-07T13:14:00Z">
         <w:r>
           <w:delText>).</w:delText>
         </w:r>
       </w:del>
-      <w:ins w:id="96" w:author="Revision" w:date="2018-02-07T13:14:00Z">
+      <w:ins w:id="122" w:author="Revision" w:date="2018-02-07T13:14:00Z">
         <w:r>
           <w:t>.</w:t>
         </w:r>
@@ -2649,31 +2725,22 @@
         <w:pStyle w:val="BodyText"/>
       </w:pPr>
       <w:r>
-        <w:t>Transcriptions of the vocalizations, like the vocalizations themselves, were able to be matched to the original environmental sound</w:t>
-      </w:r>
-      <w:r>
-        <w:t>s at levels above chance. Unlike vocalizations, the transcriptions continued to be matched more accurately to the true seed compared to the general category. That is, transcription appears to impact specific and category-level information equally. One poss</w:t>
-      </w:r>
-      <w:r>
-        <w:t>ible explanation of the difference between the acoustic and orthographic forms of this task is that the process of transcribing a non-</w:t>
-      </w:r>
-      <w:del w:id="97" w:author="Revision" w:date="2018-02-07T13:14:00Z">
+        <w:t>Transcriptions of the vocalizations, like the vocalizations themselves, were able to be matched to the original environmental sounds at levels above chance. Unlike vocalizations, the transcriptions continued to be matched more accurately to the true seed compared to the general category. That is, transcription appears to impact specific and category-level information equally. One possible explanation of the difference between the acoustic and orthographic forms of this task is that the process of transcribing a non-</w:t>
+      </w:r>
+      <w:del w:id="123" w:author="Revision" w:date="2018-02-07T13:14:00Z">
         <w:r>
           <w:delText xml:space="preserve"> </w:delText>
         </w:r>
       </w:del>
       <w:r>
-        <w:t>linguistic vocalization into a written word encourages transcribers to emphasize individuating information about the vocal</w:t>
-      </w:r>
-      <w:r>
-        <w:t xml:space="preserve">ization. </w:t>
-      </w:r>
-      <w:del w:id="98" w:author="Revision" w:date="2018-02-07T13:14:00Z">
+        <w:t xml:space="preserve">linguistic vocalization into a written word encourages transcribers to emphasize individuating information about the vocalization. </w:t>
+      </w:r>
+      <w:del w:id="124" w:author="Revision" w:date="2018-02-07T13:14:00Z">
         <w:r>
           <w:delText>However,</w:delText>
         </w:r>
       </w:del>
-      <w:ins w:id="99" w:author="Revision" w:date="2018-02-07T13:14:00Z">
+      <w:ins w:id="125" w:author="Revision" w:date="2018-02-07T13:14:00Z">
         <w:r>
           <w:t>However, this does not provide a complete explanation of our results:</w:t>
         </w:r>
@@ -2681,23 +2748,20 @@
       <w:r>
         <w:t xml:space="preserve"> the fact that transcriptions of imitations can be matched back to other category members (Category match questions) suggests that transcriptions still </w:t>
       </w:r>
-      <w:ins w:id="100" w:author="Revision" w:date="2018-02-07T13:14:00Z">
+      <w:ins w:id="126" w:author="Revision" w:date="2018-02-07T13:14:00Z">
         <w:r>
           <w:t xml:space="preserve">do </w:t>
         </w:r>
       </w:ins>
       <w:r>
-        <w:t>carry some category inf</w:t>
-      </w:r>
-      <w:r>
-        <w:t xml:space="preserve">ormation, so this is not a complete explanation of our results. Another </w:t>
-      </w:r>
-      <w:del w:id="101" w:author="Revision" w:date="2018-02-07T13:14:00Z">
+        <w:t xml:space="preserve">carry some category information, so this is not a complete explanation of our results. Another </w:t>
+      </w:r>
+      <w:del w:id="127" w:author="Revision" w:date="2018-02-07T13:14:00Z">
         <w:r>
           <w:delText>possible reason</w:delText>
         </w:r>
       </w:del>
-      <w:ins w:id="102" w:author="Revision" w:date="2018-02-07T13:14:00Z">
+      <w:ins w:id="128" w:author="Revision" w:date="2018-02-07T13:14:00Z">
         <w:r>
           <w:t>possibility</w:t>
         </w:r>
@@ -2705,7 +2769,7 @@
       <w:r>
         <w:t xml:space="preserve"> is that by selecting only the most frequent transcriptions, we unintentionally excluded less frequent transcriptions that were </w:t>
       </w:r>
-      <w:del w:id="103" w:author="Revision" w:date="2018-02-07T13:14:00Z">
+      <w:del w:id="129" w:author="Revision" w:date="2018-02-07T13:14:00Z">
         <w:r>
           <w:delText xml:space="preserve">nonetheless </w:delText>
         </w:r>
@@ -2719,17 +2783,14 @@
         <w:pStyle w:val="BodyText"/>
       </w:pPr>
       <w:r>
-        <w:t>Expe</w:t>
-      </w:r>
-      <w:r>
-        <w:t xml:space="preserve">riments 1 and 2 document a process of gradual change from an imitation of an environmental sound to a more word-like form. But do these emergent words function like other words in </w:t>
-      </w:r>
-      <w:del w:id="104" w:author="Revision" w:date="2018-02-07T13:14:00Z">
+        <w:t xml:space="preserve">Experiments 1 and 2 document a process of gradual change from an imitation of an environmental sound to a more word-like form. But do these emergent words function like other words in </w:t>
+      </w:r>
+      <w:del w:id="130" w:author="Revision" w:date="2018-02-07T13:14:00Z">
         <w:r>
           <w:delText>the</w:delText>
         </w:r>
       </w:del>
-      <w:ins w:id="105" w:author="Revision" w:date="2018-02-07T13:14:00Z">
+      <w:ins w:id="131" w:author="Revision" w:date="2018-02-07T13:14:00Z">
         <w:r>
           <w:t>a</w:t>
         </w:r>
@@ -2737,84 +2798,66 @@
       <w:r>
         <w:t xml:space="preserve"> language? In Experiment 3, we test the suitability of </w:t>
       </w:r>
-      <w:del w:id="106" w:author="Revision" w:date="2018-02-07T13:14:00Z">
+      <w:del w:id="132" w:author="Revision" w:date="2018-02-07T13:14:00Z">
         <w:r>
           <w:delText>words</w:delText>
         </w:r>
       </w:del>
-      <w:ins w:id="107" w:author="Revision" w:date="2018-02-07T13:14:00Z">
+      <w:ins w:id="133" w:author="Revision" w:date="2018-02-07T13:14:00Z">
         <w:r>
           <w:t>imitations</w:t>
         </w:r>
       </w:ins>
       <w:r>
-        <w:t xml:space="preserve"> taken fro</w:t>
-      </w:r>
-      <w:r>
-        <w:t>m the beginning and end of transmission chains in serving as category labels in a category learning task.</w:t>
+        <w:t xml:space="preserve"> taken from the beginning and end of transmission chains in serving as category labels in a category learning task.</w:t>
       </w:r>
     </w:p>
     <w:p>
       <w:pPr>
         <w:pStyle w:val="Heading1"/>
       </w:pPr>
-      <w:bookmarkStart w:id="108" w:name="experiment-3-suitability-of-created-word"/>
+      <w:bookmarkStart w:id="134" w:name="experiment-3-suitability-of-created-word"/>
       <w:r>
         <w:lastRenderedPageBreak/>
         <w:t>Experiment 3: Suitability of created words as category labels</w:t>
       </w:r>
-      <w:bookmarkEnd w:id="108"/>
+      <w:bookmarkEnd w:id="134"/>
     </w:p>
     <w:p>
       <w:pPr>
         <w:pStyle w:val="FirstParagraph"/>
       </w:pPr>
       <w:r>
-        <w:t>One consequence of imitations becoming more word-like is that they may make for better c</w:t>
-      </w:r>
-      <w:r>
-        <w:t>ategory labels. For example, an imitation from a later generation, by virtue of having a more word-like form, may be easier to learn as a label for the category of sounds that motivated it than an earlier imitation, which is more closely yoked to a particu</w:t>
-      </w:r>
-      <w:r>
-        <w:t>lar environmental sound. To the extent that repeating imitations abstracts away the idiosyncrasies of a particular category member [40,41], it may also be easier to generalize to new category members. We tested these predictions using a category learning t</w:t>
-      </w:r>
-      <w:r>
-        <w:t>ask in which participants learned novel labels for the categories of environmental sounds. The novel labels were transcriptions of either first or last generation imitations gathered in Experiment 1.</w:t>
+        <w:t>One consequence of imitations becoming more word-like is that they may make for better category labels. For example, an imitation from a later generation, by virtue of having a more word-like form, may be easier to learn as a label for the category of sounds that motivated it than an earlier imitation, which is more closely yoked to a particular environmental sound. To the extent that repeating imitations abstracts away the idiosyncrasies of a particular category member [40,41], it may also be easier to generalize to new category members. We tested these predictions using a category learning task in which participants learned novel labels for the categories of environmental sounds. The novel labels were transcriptions of either first or last generation imitations gathered in Experiment 1.</w:t>
       </w:r>
     </w:p>
     <w:p>
       <w:pPr>
         <w:pStyle w:val="Heading2"/>
       </w:pPr>
-      <w:bookmarkStart w:id="109" w:name="methods-2"/>
+      <w:bookmarkStart w:id="135" w:name="methods-2"/>
       <w:r>
         <w:t>Methods</w:t>
       </w:r>
-      <w:bookmarkEnd w:id="109"/>
+      <w:bookmarkEnd w:id="135"/>
     </w:p>
     <w:p>
       <w:pPr>
         <w:pStyle w:val="Heading3"/>
         <w:framePr w:wrap="around"/>
       </w:pPr>
-      <w:bookmarkStart w:id="110" w:name="selecting-words-to-learn-as-category-lab"/>
+      <w:bookmarkStart w:id="136" w:name="selecting-words-to-learn-as-category-lab"/>
       <w:r>
         <w:t>Selecting words to learn as category labels</w:t>
       </w:r>
-      <w:bookmarkEnd w:id="110"/>
+      <w:bookmarkEnd w:id="136"/>
     </w:p>
     <w:p>
       <w:pPr>
         <w:pStyle w:val="FirstParagraph"/>
       </w:pPr>
       <w:r>
-        <w:t>Of t</w:t>
-      </w:r>
-      <w:r>
-        <w:t>he 1814 unique words created through the transmission chain and transcription procedures, we sampled 56 words transcribed from first and last generation imitations that were equated in terms of length and match accuracy with the original sounds. Our proced</w:t>
-      </w:r>
-      <w:r>
-        <w:t>ure for selecting otherwise-equal transcriptions is detailed in the Supplementary Materials.</w:t>
+        <w:t>Of the 1814 unique words created through the transmission chain and transcription procedures, we sampled 56 words transcribed from first and last generation imitations that were equated in terms of length and match accuracy with the original sounds. Our procedure for selecting otherwise-equal transcriptions is detailed in the Supplementary Materials.</w:t>
       </w:r>
     </w:p>
     <w:p>
@@ -2822,11 +2865,11 @@
         <w:pStyle w:val="Heading3"/>
         <w:framePr w:wrap="around"/>
       </w:pPr>
-      <w:bookmarkStart w:id="111" w:name="procedure"/>
+      <w:bookmarkStart w:id="137" w:name="procedure"/>
       <w:r>
         <w:t>Procedure</w:t>
       </w:r>
-      <w:bookmarkEnd w:id="111"/>
+      <w:bookmarkEnd w:id="137"/>
     </w:p>
     <w:p>
       <w:pPr>
@@ -2842,20 +2885,11 @@
         <w:t>N</w:t>
       </w:r>
       <w:r>
-        <w:t>=67) were University of Wisconsin undergraduates who received course credit for participation. Participants were randomly assigned four no</w:t>
-      </w:r>
-      <w:r>
-        <w:t>vel labels to learn for four categories of environmental sounds. Full instructions are provided in the Supplementary Materials. Participants were assigned between-subject to learn labels (transcriptions) of either first or last generation imitations. On ea</w:t>
-      </w:r>
-      <w:r>
-        <w:t xml:space="preserve">ch trial, participants heard one of the 16 seed sounds. After a 1s delay, participants saw a label (one of the transcribed imitations) </w:t>
+        <w:t xml:space="preserve">=67) were University of Wisconsin undergraduates who received course credit for participation. Participants were randomly assigned four novel labels to learn for four categories of environmental sounds. Full instructions are provided in the Supplementary Materials. Participants were assigned between-subject to learn labels (transcriptions) of either first or last generation imitations. On each trial, participants heard one of the 16 seed sounds. After a 1s delay, participants saw a label (one of the transcribed imitations) </w:t>
       </w:r>
       <w:r>
         <w:lastRenderedPageBreak/>
-        <w:t>and responded yes or no using a gamepad controller depending on whether the sound and the word went together. Participant</w:t>
-      </w:r>
-      <w:r>
-        <w:t>s received accuracy feedback (a bell sound and a green checkmark if correct; a buzzing sound and a red “X” if incorrect). Four outlier participants were excluded from the final sample due to high error rates and slow RTs.</w:t>
+        <w:t>and responded yes or no using a gamepad controller depending on whether the sound and the word went together. Participants received accuracy feedback (a bell sound and a green checkmark if correct; a buzzing sound and a red “X” if incorrect). Four outlier participants were excluded from the final sample due to high error rates and slow RTs.</w:t>
       </w:r>
     </w:p>
     <w:p>
@@ -2863,37 +2897,25 @@
         <w:pStyle w:val="BodyText"/>
       </w:pPr>
       <w:r>
-        <w:t>Participants categorized all 16 se</w:t>
-      </w:r>
-      <w:r>
-        <w:t>ed sounds over the course of the experiment, but they learned them in blocks of 4 sounds at a time. Within each block of 24 trials, participants heard the same four sounds and the same four words multiple times, with a 50% probability of the sound matching</w:t>
-      </w:r>
-      <w:r>
-        <w:t xml:space="preserve"> the word on any given trial. At the start of a new block of trials, participants heard four new sounds they had not heard before, and had to learn to associate these new sounds with the words they had learned in the previous blocks.</w:t>
+        <w:t>Participants categorized all 16 seed sounds over the course of the experiment, but they learned them in blocks of 4 sounds at a time. Within each block of 24 trials, participants heard the same four sounds and the same four words multiple times, with a 50% probability of the sound matching the word on any given trial. At the start of a new block of trials, participants heard four new sounds they had not heard before, and had to learn to associate these new sounds with the words they had learned in the previous blocks.</w:t>
       </w:r>
     </w:p>
     <w:p>
       <w:pPr>
         <w:pStyle w:val="Heading2"/>
       </w:pPr>
-      <w:bookmarkStart w:id="112" w:name="results-2"/>
+      <w:bookmarkStart w:id="138" w:name="results-2"/>
       <w:r>
         <w:t>Results</w:t>
       </w:r>
-      <w:bookmarkEnd w:id="112"/>
+      <w:bookmarkEnd w:id="138"/>
     </w:p>
     <w:p>
       <w:pPr>
         <w:pStyle w:val="FirstParagraph"/>
       </w:pPr>
       <w:r>
-        <w:t>Participants b</w:t>
-      </w:r>
-      <w:r>
-        <w:t xml:space="preserve">egan by learning through trial-and-error to associate four written labels with four categories of environmental sounds. The small number of categories made this an easy task (mean accuracy after the first block of 24 trials was 81%; Fig. S5). Participants </w:t>
-      </w:r>
-      <w:r>
-        <w:t xml:space="preserve">learning transcriptions of first or last generation imitations did not differ in overall accuracy, </w:t>
+        <w:t xml:space="preserve">Participants began by learning through trial-and-error to associate four written labels with four categories of environmental sounds. The small number of categories made this an easy task (mean accuracy after the first block of 24 trials was 81%; Fig. S5). Participants learning transcriptions of first or last generation imitations did not differ in overall accuracy, </w:t>
       </w:r>
       <w:r>
         <w:rPr>
@@ -2919,10 +2941,7 @@
         <w:pStyle w:val="BodyText"/>
       </w:pPr>
       <w:r>
-        <w:t>After this initial learning phase (i.e. after the first block of trials), accuracy performance quickly reached ceilin</w:t>
-      </w:r>
-      <w:r>
-        <w:t xml:space="preserve">g and did not differ between groups </w:t>
+        <w:t xml:space="preserve">After this initial learning phase (i.e. after the first block of trials), accuracy performance quickly reached ceiling and did not differ between groups </w:t>
       </w:r>
       <w:r>
         <w:rPr>
@@ -2949,10 +2968,7 @@
         <w:t>t</w:t>
       </w:r>
       <w:r>
-        <w:t>(3</w:t>
-      </w:r>
-      <w:r>
-        <w:t xml:space="preserve">9.9) = -2.19, </w:t>
+        <w:t xml:space="preserve">(39.9) = -2.19, </w:t>
       </w:r>
       <w:r>
         <w:rPr>
@@ -2963,12 +2979,12 @@
       <w:r>
         <w:t xml:space="preserve"> = 0.034 (Fig. 4A). These faster responses suggest that, in addition to becoming more stable both in terms of acoustic and orthographic properties, </w:t>
       </w:r>
-      <w:del w:id="113" w:author="Revision" w:date="2018-02-07T13:14:00Z">
+      <w:del w:id="139" w:author="Revision" w:date="2018-02-07T13:14:00Z">
         <w:r>
           <w:delText>repeating</w:delText>
         </w:r>
       </w:del>
-      <w:ins w:id="114" w:author="Revision" w:date="2018-02-07T13:14:00Z">
+      <w:ins w:id="140" w:author="Revision" w:date="2018-02-07T13:14:00Z">
         <w:r>
           <w:t>repeated</w:t>
         </w:r>
@@ -2976,12 +2992,12 @@
       <w:r>
         <w:t xml:space="preserve"> imitations </w:t>
       </w:r>
-      <w:del w:id="115" w:author="Revision" w:date="2018-02-07T13:14:00Z">
+      <w:del w:id="141" w:author="Revision" w:date="2018-02-07T13:14:00Z">
         <w:r>
           <w:delText>makes them</w:delText>
         </w:r>
       </w:del>
-      <w:ins w:id="116" w:author="Revision" w:date="2018-02-07T13:14:00Z">
+      <w:ins w:id="142" w:author="Revision" w:date="2018-02-07T13:14:00Z">
         <w:r>
           <w:t>become</w:t>
         </w:r>
@@ -2991,10 +3007,7 @@
       </w:r>
       <w:r>
         <w:lastRenderedPageBreak/>
-        <w:t>process as category labels. We predict that given a hard</w:t>
-      </w:r>
-      <w:r>
-        <w:t>er task (i.e., more than four categories and 16 exemplars) would yield differences in initial learning rates as well.</w:t>
+        <w:t>process as category labels. We predict that given a harder task (i.e., more than four categories and 16 exemplars) would yield differences in initial learning rates as well.</w:t>
       </w:r>
     </w:p>
     <w:p>
@@ -3004,19 +3017,13 @@
       <w:r>
         <w:t>Next, we examined</w:t>
       </w:r>
-      <w:ins w:id="117" w:author="Revision" w:date="2018-02-07T13:14:00Z">
+      <w:ins w:id="143" w:author="Revision" w:date="2018-02-07T13:14:00Z">
         <w:r>
           <w:t xml:space="preserve"> specifically</w:t>
         </w:r>
       </w:ins>
       <w:r>
-        <w:t xml:space="preserve"> whether transcriptions from last generation imitations were easier to generalize to novel category exemplar</w:t>
-      </w:r>
-      <w:r>
-        <w:t>s. To test this hypothesis, we compared RTs on trials immediately prior to the introduction of novel sounds (new category members) and the first trials after the block transition (±6 trials). The results revealed a reliable interaction between the generati</w:t>
-      </w:r>
-      <w:r>
-        <w:t xml:space="preserve">on of the transcribed imitation and the block transition, </w:t>
+        <w:t xml:space="preserve"> whether transcriptions from last generation imitations were easier to generalize to novel category exemplars. To test this hypothesis, we compared RTs on trials immediately prior to the introduction of novel sounds (new category members) and the first trials after the block transition (±6 trials). The results revealed a reliable interaction between the generation of the transcribed imitation and the block transition, </w:t>
       </w:r>
       <w:r>
         <w:rPr>
@@ -3052,7 +3059,7 @@
           <w:noProof/>
         </w:rPr>
         <w:drawing>
-          <wp:inline distT="0" distB="0" distL="0" distR="0">
+          <wp:inline distT="0" distB="0" distL="0" distR="0" wp14:anchorId="35EC7544" wp14:editId="4B5B7177">
             <wp:extent cx="5969000" cy="3481916"/>
             <wp:effectExtent l="0" t="0" r="0" b="0"/>
             <wp:docPr id="4" name="Picture" descr="Figure 4 Repeated imitations made for better category labels. A. Mean RTs for correct responses in the category learning experiment with ±1 SE. B. Cost of generalizing to new category members with ±1 SE."/>
@@ -3099,39 +3106,33 @@
         <w:pStyle w:val="ImageCaption"/>
       </w:pPr>
       <w:r>
-        <w:t xml:space="preserve">Figure </w:t>
-      </w:r>
-      <w:r>
-        <w:t>4 Repeated imitations made for better category labels. A. Mean RTs for correct responses in the category learning experiment with ±1 SE. B. Cost of generalizing to new category members with ±1 SE.</w:t>
+        <w:t>Figure 4 Repeated imitations made for better category labels. A. Mean RTs for correct responses in the category learning experiment with ±1 SE. B. Cost of generalizing to new category members with ±1 SE.</w:t>
       </w:r>
     </w:p>
     <w:p>
       <w:pPr>
         <w:pStyle w:val="Heading2"/>
       </w:pPr>
-      <w:bookmarkStart w:id="118" w:name="discussion-2"/>
+      <w:bookmarkStart w:id="144" w:name="discussion-2"/>
       <w:r>
         <w:lastRenderedPageBreak/>
         <w:t>Discussion</w:t>
       </w:r>
-      <w:bookmarkEnd w:id="118"/>
+      <w:bookmarkEnd w:id="144"/>
     </w:p>
     <w:p>
       <w:pPr>
         <w:pStyle w:val="FirstParagraph"/>
       </w:pPr>
       <w:r>
-        <w:t>The results of a simple category learning experi</w:t>
-      </w:r>
-      <w:r>
-        <w:t xml:space="preserve">ment demonstrate a possible benefit to the </w:t>
-      </w:r>
-      <w:del w:id="119" w:author="Revision" w:date="2018-02-07T13:14:00Z">
+        <w:t xml:space="preserve">The results of a simple category learning experiment demonstrate a possible benefit to the </w:t>
+      </w:r>
+      <w:del w:id="145" w:author="Revision" w:date="2018-02-07T13:14:00Z">
         <w:r>
           <w:delText>stabilization of</w:delText>
         </w:r>
       </w:del>
-      <w:ins w:id="120" w:author="Revision" w:date="2018-02-07T13:14:00Z">
+      <w:ins w:id="146" w:author="Revision" w:date="2018-02-07T13:14:00Z">
         <w:r>
           <w:t>way that</w:t>
         </w:r>
@@ -3139,48 +3140,36 @@
       <w:r>
         <w:t xml:space="preserve"> repeated imitations </w:t>
       </w:r>
-      <w:del w:id="121" w:author="Revision" w:date="2018-02-07T13:14:00Z">
+      <w:del w:id="147" w:author="Revision" w:date="2018-02-07T13:14:00Z">
         <w:r>
           <w:delText>on</w:delText>
         </w:r>
       </w:del>
-      <w:ins w:id="122" w:author="Revision" w:date="2018-02-07T13:14:00Z">
+      <w:ins w:id="148" w:author="Revision" w:date="2018-02-07T13:14:00Z">
         <w:r>
           <w:t>are molded into</w:t>
         </w:r>
       </w:ins>
       <w:r>
-        <w:t xml:space="preserve"> more word-like forms. As a consequence of being more word-like, repeated imitations were responded to more quickly, and generalized to new category members more easily.</w:t>
-      </w:r>
-      <w:r>
-        <w:t xml:space="preserve"> These results suggest an advantage to repeating imitations from the perspective of the language learner in that they afford better category generalization.</w:t>
+        <w:t xml:space="preserve"> more word-like forms. As a consequence of being more word-like, repeated imitations were responded to more quickly, and generalized to new category members more easily. These results suggest an advantage to repeating imitations from the perspective of the language learner in that they afford better category generalization.</w:t>
       </w:r>
     </w:p>
     <w:p>
       <w:pPr>
         <w:pStyle w:val="Heading1"/>
       </w:pPr>
-      <w:bookmarkStart w:id="123" w:name="general-discussion"/>
+      <w:bookmarkStart w:id="149" w:name="general-discussion"/>
       <w:r>
         <w:t>General Discussion</w:t>
       </w:r>
-      <w:bookmarkEnd w:id="123"/>
+      <w:bookmarkEnd w:id="149"/>
     </w:p>
     <w:p>
       <w:pPr>
         <w:pStyle w:val="FirstParagraph"/>
       </w:pPr>
       <w:r>
-        <w:t xml:space="preserve">Accumulating evidence shows that iconic words are prevalent across the spoken </w:t>
-      </w:r>
-      <w:r>
-        <w:t>languages of the world [25,26,32]. And counter to past assumptions about the limitations of human vocal imitation, people are surprisingly effective at using vocal imitation to represent and communicate about the sounds in their environment [35] and more a</w:t>
-      </w:r>
-      <w:r>
-        <w:t>bstract meanings [33]. These findings raise the hypothesis that early spoken words originated from vocal imitations, perhaps comparable to the way that many of the signs of signed languages appear to be formed originally from pantomimes [33,42]. Here, we e</w:t>
-      </w:r>
-      <w:r>
-        <w:t>xamined whether simply repeating an imitation of an environmental sound — with no intention to create a new word or even to communicate — produces more word-like forms.</w:t>
+        <w:t>Accumulating evidence shows that iconic words are prevalent across the spoken languages of the world [25,26,32]. And counter to past assumptions about the limitations of human vocal imitation, people are surprisingly effective at using vocal imitation to represent and communicate about the sounds in their environment [35] and more abstract meanings [33]. These findings raise the hypothesis that early spoken words originated from vocal imitations, perhaps comparable to the way that many of the signs of signed languages appear to be formed originally from pantomimes [33,42]. Here, we examined whether simply repeating an imitation of an environmental sound — with no intention to create a new word or even to communicate — produces more word-like forms.</w:t>
       </w:r>
     </w:p>
     <w:p>
@@ -3188,17 +3177,14 @@
         <w:pStyle w:val="BodyText"/>
       </w:pPr>
       <w:r>
-        <w:t xml:space="preserve">Our results show that through unguided repetition, imitative vocalizations became more </w:t>
-      </w:r>
-      <w:r>
-        <w:t xml:space="preserve">word-like both in form and function. In form, the vocalizations gradually stabilized over generations, becoming more similar from imitation to imitation. The standardization was also found when the </w:t>
-      </w:r>
-      <w:del w:id="124" w:author="Revision" w:date="2018-02-07T13:14:00Z">
+        <w:t xml:space="preserve">Our results show that through unguided repetition, imitative vocalizations became more word-like both in form and function. In form, the vocalizations gradually stabilized over generations, becoming more similar from imitation to imitation. The standardization was also found when the </w:t>
+      </w:r>
+      <w:del w:id="150" w:author="Revision" w:date="2018-02-07T13:14:00Z">
         <w:r>
           <w:delText>words</w:delText>
         </w:r>
       </w:del>
-      <w:ins w:id="125" w:author="Revision" w:date="2018-02-07T13:14:00Z">
+      <w:ins w:id="151" w:author="Revision" w:date="2018-02-07T13:14:00Z">
         <w:r>
           <w:t>vocalizations</w:t>
         </w:r>
@@ -3206,7 +3192,7 @@
       <w:r>
         <w:t xml:space="preserve"> were transcribed into </w:t>
       </w:r>
-      <w:del w:id="126" w:author="Revision" w:date="2018-02-07T13:14:00Z">
+      <w:del w:id="152" w:author="Revision" w:date="2018-02-07T13:14:00Z">
         <w:r>
           <w:delText xml:space="preserve">the </w:delText>
         </w:r>
@@ -3214,28 +3200,25 @@
       <w:r>
         <w:t xml:space="preserve">English </w:t>
       </w:r>
-      <w:del w:id="127" w:author="Revision" w:date="2018-02-07T13:14:00Z">
+      <w:del w:id="153" w:author="Revision" w:date="2018-02-07T13:14:00Z">
         <w:r>
           <w:delText>alphabet</w:delText>
         </w:r>
       </w:del>
-      <w:ins w:id="128" w:author="Revision" w:date="2018-02-07T13:14:00Z">
+      <w:ins w:id="154" w:author="Revision" w:date="2018-02-07T13:14:00Z">
         <w:r>
           <w:t>orthography</w:t>
         </w:r>
       </w:ins>
       <w:r>
-        <w:t>. E</w:t>
-      </w:r>
-      <w:r>
-        <w:t xml:space="preserve">ven as the vocalizations became more word-like, they maintained a resemblance to the original environmental sounds that motivated them. Notably, this resemblance appeared </w:t>
-      </w:r>
-      <w:del w:id="129" w:author="Revision" w:date="2018-02-07T13:14:00Z">
+        <w:t xml:space="preserve">. Even as the vocalizations became more word-like, they maintained a resemblance to the original environmental sounds that motivated them. Notably, this resemblance appeared </w:t>
+      </w:r>
+      <w:del w:id="155" w:author="Revision" w:date="2018-02-07T13:14:00Z">
         <w:r>
           <w:delText>to be greater</w:delText>
         </w:r>
       </w:del>
-      <w:ins w:id="130" w:author="Revision" w:date="2018-02-07T13:14:00Z">
+      <w:ins w:id="156" w:author="Revision" w:date="2018-02-07T13:14:00Z">
         <w:r>
           <w:t>more resilient</w:t>
         </w:r>
@@ -3245,33 +3228,27 @@
       </w:r>
       <w:r>
         <w:lastRenderedPageBreak/>
-        <w:t xml:space="preserve">with respect to the category of sound (e.g., water-splashing sounds), </w:t>
-      </w:r>
-      <w:r>
-        <w:t xml:space="preserve">rather than to the specific exemplar (a particular water-splashing sound). After eight generations the vocalizations could no longer be matched to the </w:t>
-      </w:r>
-      <w:del w:id="131" w:author="Revision" w:date="2018-02-07T13:14:00Z">
+        <w:t xml:space="preserve">with respect to the category of sound (e.g., water-splashing sounds), rather than to the specific exemplar (a particular water-splashing sound). After eight generations the vocalizations could no longer be matched to the </w:t>
+      </w:r>
+      <w:del w:id="157" w:author="Revision" w:date="2018-02-07T13:14:00Z">
         <w:r>
           <w:delText>particular</w:delText>
         </w:r>
       </w:del>
-      <w:ins w:id="132" w:author="Revision" w:date="2018-02-07T13:14:00Z">
+      <w:ins w:id="158" w:author="Revision" w:date="2018-02-07T13:14:00Z">
         <w:r>
           <w:t>specific</w:t>
         </w:r>
       </w:ins>
       <w:r>
-        <w:t xml:space="preserve"> sound from which they originated any more accurately than they could be matched to the general c</w:t>
-      </w:r>
-      <w:r>
-        <w:t xml:space="preserve">ategory of environmental sound. Thus, information that distinguished an imitation from other sound categories was more </w:t>
-      </w:r>
-      <w:del w:id="133" w:author="Revision" w:date="2018-02-07T13:14:00Z">
+        <w:t xml:space="preserve"> sound from which they originated any more accurately than they could be matched to the general category of environmental sound. Thus, information that distinguished an imitation from other sound categories was more </w:t>
+      </w:r>
+      <w:del w:id="159" w:author="Revision" w:date="2018-02-07T13:14:00Z">
         <w:r>
           <w:delText>resilient</w:delText>
         </w:r>
       </w:del>
-      <w:ins w:id="134" w:author="Revision" w:date="2018-02-07T13:14:00Z">
+      <w:ins w:id="160" w:author="Revision" w:date="2018-02-07T13:14:00Z">
         <w:r>
           <w:t>resistant</w:t>
         </w:r>
@@ -3279,21 +3256,18 @@
       <w:r>
         <w:t xml:space="preserve"> to transmission decay than exemplar information within a category. </w:t>
       </w:r>
-      <w:del w:id="135" w:author="Revision" w:date="2018-02-07T13:14:00Z">
+      <w:del w:id="161" w:author="Revision" w:date="2018-02-07T13:14:00Z">
         <w:r>
           <w:delText>Remarkably, the</w:delText>
         </w:r>
       </w:del>
-      <w:ins w:id="136" w:author="Revision" w:date="2018-02-07T13:14:00Z">
+      <w:ins w:id="162" w:author="Revision" w:date="2018-02-07T13:14:00Z">
         <w:r>
           <w:t>The</w:t>
         </w:r>
       </w:ins>
       <w:r>
-        <w:t xml:space="preserve"> resemblance to the original sounds was maintained even w</w:t>
-      </w:r>
-      <w:r>
-        <w:t>hen the vocalizations were transcribed into a written form: participants were able to match the transcribed vocalizations to the original sound category at levels above chance.</w:t>
+        <w:t xml:space="preserve"> resemblance to the original sounds was maintained even when the vocalizations were transcribed into a written form: participants were able to match the transcribed vocalizations to the original sound category at levels above chance.</w:t>
       </w:r>
     </w:p>
     <w:p>
@@ -3301,26 +3275,17 @@
         <w:pStyle w:val="BodyText"/>
       </w:pPr>
       <w:r>
-        <w:t>We further tested the hypothesis that repeated imitation led to vocalizations b</w:t>
-      </w:r>
-      <w:r>
-        <w:t xml:space="preserve">ecoming more word-like by testing the ease with which people learned the (transcribed) vocalizations as category labels (e.g., “pshfft” from generation 1 vs. “shewp” from generation 8 as labels for tearing sounds) (Exp. 3). Labels from the last generation </w:t>
-      </w:r>
-      <w:r>
-        <w:t>were responded to more quickly than labels from the first generation. More importantly the labels from the last generation generalized better to novel category members. This fits with previous research showing that the relatively arbitrary forms that are t</w:t>
-      </w:r>
-      <w:r>
-        <w:t>ypical of words (e.g. “dog”) makes them better suited to function as category labels compared to direct auditory cues (e.g., the sound of a dog bark) [40,41,43].</w:t>
+        <w:t>We further tested the hypothesis that repeated imitation led to vocalizations becoming more word-like by testing the ease with which people learned the (transcribed) vocalizations as category labels (e.g., “pshfft” from generation 1 vs. “shewp” from generation 8 as labels for tearing sounds) (Exp. 3). Labels from the last generation were responded to more quickly than labels from the first generation. More importantly the labels from the last generation generalized better to novel category members. This fits with previous research showing that the relatively arbitrary forms that are typical of words (e.g. “dog”) makes them better suited to function as category labels compared to direct auditory cues (e.g., the sound of a dog bark) [40,41,43].</w:t>
       </w:r>
     </w:p>
     <w:p>
       <w:pPr>
         <w:pStyle w:val="BodyText"/>
         <w:rPr>
-          <w:del w:id="137" w:author="Revision" w:date="2018-02-07T13:14:00Z"/>
-        </w:rPr>
-      </w:pPr>
-      <w:del w:id="138" w:author="Revision" w:date="2018-02-07T13:14:00Z">
+          <w:del w:id="163" w:author="Revision" w:date="2018-02-07T13:14:00Z"/>
+        </w:rPr>
+      </w:pPr>
+      <w:del w:id="164" w:author="Revision" w:date="2018-02-07T13:14:00Z">
         <w:r>
           <w:delText>Even as the vocalizations became more word-like, they nevertheless maintained an imitative quality. After eight generations they could no longer be matched to the particular sound from which they originated any more accurately than they could be matched to the general category of environmental sound. Thus, information that distinguished an imitation from other sound categories was more resilient to transmission decay than exemplar information within a category. Remarkably, even after the vocalizations were transcribed into English orthography, participants were able to guess their original sound category from the written “words”. In contrast to the vocalizations, participants continued to be more accurate at matching late generation transcriptions back to their particular source sound relative to other exemplars from the same category.</w:delText>
         </w:r>
@@ -3330,75 +3295,57 @@
       <w:pPr>
         <w:pStyle w:val="BodyText"/>
       </w:pPr>
-      <w:del w:id="139" w:author="Revision" w:date="2018-02-07T13:14:00Z">
+      <w:del w:id="165" w:author="Revision" w:date="2018-02-07T13:14:00Z">
         <w:r>
           <w:delText>Unlike</w:delText>
         </w:r>
       </w:del>
-      <w:ins w:id="140" w:author="Revision" w:date="2018-02-07T13:14:00Z">
+      <w:ins w:id="166" w:author="Revision" w:date="2018-02-07T13:14:00Z">
         <w:r>
           <w:t>Compared to</w:t>
         </w:r>
       </w:ins>
       <w:r>
-        <w:t xml:space="preserve"> the large number of iconic signs in signed languages [10], the number of iconic wo</w:t>
-      </w:r>
-      <w:r>
-        <w:t>rds in spoken languages may appear to be very small [44,45]. However, increasing evidence from disparate language suggests that vocal imitation is, in fact, a widespread source of vocabulary. Cross-linguistic surveys indicate that onomatopoeia—iconic words</w:t>
-      </w:r>
-      <w:r>
-        <w:t xml:space="preserve"> used to represent sounds—are a universal lexical category found across the world’s languages [46]. Even English, a language that has been characterized as relatively limited in iconic vocabulary [47], is documented as having hundreds of onomatopoeic words</w:t>
-      </w:r>
-      <w:r>
-        <w:t xml:space="preserve"> not only for animal and human </w:t>
+        <w:t xml:space="preserve"> the large number of iconic signs in signed languages [10], the number of iconic words in spoken languages may appear to be very small [44,45]. However, increasing evidence from disparate language suggests that vocal imitation is, in fact, a widespread source of vocabulary. Cross-linguistic surveys indicate that onomatopoeia—iconic words used to represent sounds—are a universal lexical category found across the world’s languages [46]. Even English, a language that has been characterized as relatively limited in iconic vocabulary [47], is documented as having hundreds of onomatopoeic words not only for animal and human </w:t>
       </w:r>
       <w:r>
         <w:lastRenderedPageBreak/>
-        <w:t>vocalizations (“meow”, “tweet”, “slurp”, “babble”, murmur”), but also for a variety of environmental sounds (e.g., “ping”, “click”, “plop”) [36,48]. Besides words that directly resemble sounds — the focus of the present study</w:t>
-      </w:r>
-      <w:r>
-        <w:t xml:space="preserve"> — many languages contain semantically broader inventories of ideophones. These words comprise a grammatically and phonologically distinct class of words that are used to express various sensory-rich meanings, such as qualities related to manner of motion,</w:t>
-      </w:r>
-      <w:r>
-        <w:t xml:space="preserve"> visual properties, textures and touch, inner feelings and cognitive states [46,49,50]. As with onomatopoeia, ideophones are often recognized by naïve listeners as bearing a degree of resemblance to their meaning [51].</w:t>
+        <w:t>vocalizations (“meow”, “tweet”, “slurp”, “babble”, murmur”), but also for a variety of environmental sounds (e.g., “ping”, “click”, “plop”) [36,48]. Besides words that directly resemble sounds — the focus of the present study — many languages contain semantically broader inventories of ideophones. These words comprise a grammatically and phonologically distinct class of words that are used to express various sensory-rich meanings, such as qualities related to manner of motion, visual properties, textures and touch, inner feelings and cognitive states [46,49,50]. As with onomatopoeia, ideophones are often recognized by naïve listeners as bearing a degree of resemblance to their meaning [51].</w:t>
       </w:r>
     </w:p>
     <w:p>
       <w:pPr>
         <w:pStyle w:val="Heading2"/>
         <w:rPr>
-          <w:ins w:id="141" w:author="Revision" w:date="2018-02-07T13:14:00Z"/>
-        </w:rPr>
-      </w:pPr>
-      <w:bookmarkStart w:id="142" w:name="limitations"/>
-      <w:ins w:id="143" w:author="Revision" w:date="2018-02-07T13:14:00Z">
+          <w:ins w:id="167" w:author="Revision" w:date="2018-02-07T13:14:00Z"/>
+        </w:rPr>
+      </w:pPr>
+      <w:bookmarkStart w:id="168" w:name="limitations"/>
+      <w:ins w:id="169" w:author="Revision" w:date="2018-02-07T13:14:00Z">
         <w:r>
           <w:t>Limitations</w:t>
         </w:r>
-        <w:bookmarkEnd w:id="142"/>
+        <w:bookmarkEnd w:id="168"/>
       </w:ins>
     </w:p>
     <w:p>
       <w:pPr>
         <w:pStyle w:val="FirstParagraph"/>
-        <w:pPrChange w:id="144" w:author="Revision" w:date="2018-02-07T13:14:00Z">
+        <w:pPrChange w:id="170" w:author="Revision" w:date="2018-02-07T13:14:00Z">
           <w:pPr>
             <w:pStyle w:val="BodyText"/>
           </w:pPr>
         </w:pPrChange>
       </w:pPr>
       <w:r>
-        <w:t>Our study focused on imit</w:t>
-      </w:r>
-      <w:r>
-        <w:t>ations of environmental sounds</w:t>
-      </w:r>
-      <w:del w:id="145" w:author="Revision" w:date="2018-02-07T13:14:00Z">
+        <w:t>Our study focused on imitations of environmental sounds</w:t>
+      </w:r>
+      <w:del w:id="171" w:author="Revision" w:date="2018-02-07T13:14:00Z">
         <w:r>
           <w:delText>, and more</w:delText>
         </w:r>
       </w:del>
-      <w:ins w:id="146" w:author="Revision" w:date="2018-02-07T13:14:00Z">
+      <w:ins w:id="172" w:author="Revision" w:date="2018-02-07T13:14:00Z">
         <w:r>
           <w:t xml:space="preserve"> as a source domain of meaning. Additional</w:t>
         </w:r>
@@ -3406,12 +3353,12 @@
       <w:r>
         <w:t xml:space="preserve"> work </w:t>
       </w:r>
-      <w:del w:id="147" w:author="Revision" w:date="2018-02-07T13:14:00Z">
+      <w:del w:id="173" w:author="Revision" w:date="2018-02-07T13:14:00Z">
         <w:r>
           <w:delText>remains to be done</w:delText>
         </w:r>
       </w:del>
-      <w:ins w:id="148" w:author="Revision" w:date="2018-02-07T13:14:00Z">
+      <w:ins w:id="174" w:author="Revision" w:date="2018-02-07T13:14:00Z">
         <w:r>
           <w:t>is required</w:t>
         </w:r>
@@ -3422,7 +3369,7 @@
       <w:r>
         <w:rPr>
           <w:i/>
-          <w:rPrChange w:id="149" w:author="Revision" w:date="2018-02-07T13:14:00Z">
+          <w:rPrChange w:id="175" w:author="Revision" w:date="2018-02-07T13:14:00Z">
             <w:rPr/>
           </w:rPrChange>
         </w:rPr>
@@ -3431,7 +3378,7 @@
       <w:r>
         <w:t xml:space="preserve"> vocabulary </w:t>
       </w:r>
-      <w:del w:id="150" w:author="Revision" w:date="2018-02-07T13:14:00Z">
+      <w:del w:id="176" w:author="Revision" w:date="2018-02-07T13:14:00Z">
         <w:r>
           <w:delText xml:space="preserve">creation </w:delText>
         </w:r>
@@ -3439,108 +3386,690 @@
       <w:r>
         <w:t xml:space="preserve">in other semantic domains [33,52]. </w:t>
       </w:r>
-      <w:del w:id="151" w:author="Revision" w:date="2018-02-07T13:14:00Z">
+      <w:del w:id="177" w:author="Revision" w:date="2018-02-07T13:14:00Z">
         <w:r>
           <w:delText>Notably, our</w:delText>
         </w:r>
       </w:del>
-      <w:ins w:id="152" w:author="Revision" w:date="2018-02-07T13:14:00Z">
+      <w:ins w:id="178" w:author="Revision" w:date="2018-02-07T13:14:00Z">
         <w:r>
           <w:t>Our</w:t>
         </w:r>
       </w:ins>
       <w:r>
-        <w:t xml:space="preserve"> hypothesis that vocal imitation may have played </w:t>
-      </w:r>
-      <w:r>
-        <w:t xml:space="preserve">a role in the origin of some of the first spoken words does not preclude that gesture played an equal or more important role in establishing the first linguistic conventions [10,11,53]. </w:t>
-      </w:r>
-      <w:del w:id="153" w:author="Revision" w:date="2018-02-07T13:14:00Z">
+        <w:t xml:space="preserve"> hypothesis that vocal imitation may have played a role in the origin of some of the first spoken words does not preclude that gesture played an equal or more important role in establishing the first linguistic conventions [10,11,53]. </w:t>
+      </w:r>
+      <w:del w:id="179" w:author="Revision" w:date="2018-02-07T13:14:00Z">
         <w:r>
           <w:delText>What the present results make clear is that the transition from imitation to word can be a rapid and simple process: the mere act of repeated imitation can drive vocalizations to become more word-like in both form and function while still retaining some resemblance to the real world referents</w:delText>
         </w:r>
       </w:del>
-      <w:ins w:id="154" w:author="Revision" w:date="2018-02-07T13:14:00Z">
-        <w:r>
-          <w:t>In addition, the present studies—like nearly all experimental investig</w:t>
-        </w:r>
-        <w:r>
-          <w:t xml:space="preserve">ations of the evolution of language—are limited in their inferential power due to the use of participants who already speak at least one language. It may turn out that the ability to repeat vocal imitations and converge on more word-like forms only arises </w:t>
-        </w:r>
-        <w:r>
-          <w:t>in humans who already know and use a full linguistic system, which would limit the relevance of our findings for the origins of language. Notably, however, our results also suggest an ongoing process by which new words may become incorporated into the voca</w:t>
-        </w:r>
-        <w:r>
-          <w:t>bularies of modern languages</w:t>
-        </w:r>
-      </w:ins>
-      <w:r>
-        <w:t>.</w:t>
-      </w:r>
+      <w:ins w:id="180" w:author="Revision" w:date="2018-02-07T13:14:00Z">
+        <w:r>
+          <w:t xml:space="preserve">In addition, the present studies—like nearly all experimental investigations of the evolution of language—are limited in their inferential power </w:t>
+        </w:r>
+      </w:ins>
+      <w:ins w:id="181" w:author="Gary Lupyan" w:date="2018-02-07T14:02:00Z">
+        <w:r>
+          <w:t xml:space="preserve">by </w:t>
+        </w:r>
+      </w:ins>
+      <w:ins w:id="182" w:author="Revision" w:date="2018-02-07T13:14:00Z">
+        <w:del w:id="183" w:author="Gary Lupyan" w:date="2018-02-07T14:02:00Z">
+          <w:r>
+            <w:delText xml:space="preserve">due to </w:delText>
+          </w:r>
+        </w:del>
+        <w:r>
+          <w:t xml:space="preserve">the use of participants who already speak at least one language. It may turn out that the ability to repeat vocal imitations and converge on more word-like forms only arises in </w:t>
+        </w:r>
+        <w:del w:id="184" w:author="Gary Lupyan" w:date="2018-02-07T14:02:00Z">
+          <w:r>
+            <w:delText>humans</w:delText>
+          </w:r>
+        </w:del>
+      </w:ins>
+      <w:ins w:id="185" w:author="Gary Lupyan" w:date="2018-02-07T14:02:00Z">
+        <w:r>
+          <w:t>people</w:t>
+        </w:r>
+      </w:ins>
+      <w:ins w:id="186" w:author="Revision" w:date="2018-02-07T13:14:00Z">
+        <w:r>
+          <w:t xml:space="preserve"> who already know and use a full linguistic system, which would limit the relevance of our findings for the origins of </w:t>
+        </w:r>
+        <w:del w:id="187" w:author="Gary Lupyan" w:date="2018-02-07T14:23:00Z">
+          <w:r>
+            <w:delText>language</w:delText>
+          </w:r>
+        </w:del>
+      </w:ins>
+      <w:ins w:id="188" w:author="Gary Lupyan" w:date="2018-02-07T14:23:00Z">
+        <w:r>
+          <w:t>spoken words</w:t>
+        </w:r>
+      </w:ins>
+      <w:ins w:id="189" w:author="Revision" w:date="2018-02-07T13:14:00Z">
+        <w:r>
+          <w:t xml:space="preserve">. </w:t>
+        </w:r>
+        <w:del w:id="190" w:author="Gary Lupyan" w:date="2018-02-07T14:08:00Z">
+          <w:r>
+            <w:delText xml:space="preserve">Notably, however, </w:delText>
+          </w:r>
+        </w:del>
+        <w:del w:id="191" w:author="Gary Lupyan" w:date="2018-02-07T14:23:00Z">
+          <w:r>
+            <w:delText>our results also suggest an ongoing process by which new words may become incorporated into the vocabularies of modern languages</w:delText>
+          </w:r>
+        </w:del>
+      </w:ins>
+      <w:del w:id="192" w:author="Gary Lupyan" w:date="2018-02-07T14:23:00Z">
+        <w:r>
+          <w:delText>.</w:delText>
+        </w:r>
+      </w:del>
     </w:p>
     <w:p>
       <w:pPr>
         <w:pStyle w:val="BodyText"/>
         <w:rPr>
-          <w:ins w:id="155" w:author="Revision" w:date="2018-02-07T13:14:00Z"/>
-        </w:rPr>
-      </w:pPr>
-      <w:ins w:id="156" w:author="Revision" w:date="2018-02-07T13:14:00Z">
-        <w:r>
-          <w:t xml:space="preserve">Although our experiment demonstrates that constraints on vocal imitation drive vocalizations to increase in stability, there are additional factors that are required in order for </w:t>
+          <w:del w:id="193" w:author="Gary Lupyan" w:date="2018-02-07T14:39:00Z"/>
+        </w:rPr>
+      </w:pPr>
+      <w:ins w:id="194" w:author="Revision" w:date="2018-02-07T13:14:00Z">
+        <w:r>
+          <w:t xml:space="preserve">Although our </w:t>
+        </w:r>
+        <w:del w:id="195" w:author="Gary Lupyan" w:date="2018-02-07T14:08:00Z">
+          <w:r>
+            <w:delText>experiment</w:delText>
+          </w:r>
+        </w:del>
+      </w:ins>
+      <w:ins w:id="196" w:author="Gary Lupyan" w:date="2018-02-07T14:08:00Z">
+        <w:r>
+          <w:t>results show that repeated imitations lead to increases in stability of spoken (</w:t>
+        </w:r>
+      </w:ins>
+      <w:ins w:id="197" w:author="Gary Lupyan" w:date="2018-02-07T14:24:00Z">
+        <w:r>
+          <w:t xml:space="preserve">as well as </w:t>
+        </w:r>
+      </w:ins>
+      <w:ins w:id="198" w:author="Gary Lupyan" w:date="2018-02-07T14:08:00Z">
+        <w:r>
+          <w:t>transcribed)</w:t>
+        </w:r>
+      </w:ins>
+      <w:ins w:id="199" w:author="Gary Lupyan" w:date="2018-02-07T14:24:00Z">
+        <w:r>
+          <w:t xml:space="preserve"> forms</w:t>
+        </w:r>
+      </w:ins>
+      <w:ins w:id="200" w:author="Revision" w:date="2018-02-07T13:14:00Z">
+        <w:del w:id="201" w:author="Gary Lupyan" w:date="2018-02-07T14:09:00Z">
+          <w:r>
+            <w:delText xml:space="preserve"> demonstrates that constraints on vocal imitation drive vocalizations to increase in stability</w:delText>
+          </w:r>
+        </w:del>
+        <w:r>
+          <w:t>,</w:t>
+        </w:r>
+      </w:ins>
+      <w:ins w:id="202" w:author="Gary Lupyan" w:date="2018-02-07T14:24:00Z">
+        <w:r>
+          <w:t xml:space="preserve"> we recognize that there are additional </w:t>
+        </w:r>
+      </w:ins>
+      <w:ins w:id="203" w:author="Gary Lupyan" w:date="2018-02-07T14:25:00Z">
+        <w:r>
+          <w:t>requirements for the vocalizations to be incorporated into a linguistic system</w:t>
+        </w:r>
+      </w:ins>
+      <w:ins w:id="204" w:author="Revision" w:date="2018-02-07T13:14:00Z">
+        <w:del w:id="205" w:author="Gary Lupyan" w:date="2018-02-07T14:24:00Z">
+          <w:r>
+            <w:delText xml:space="preserve"> </w:delText>
+          </w:r>
+        </w:del>
+        <w:del w:id="206" w:author="Gary Lupyan" w:date="2018-02-07T14:09:00Z">
+          <w:r>
+            <w:delText xml:space="preserve">there are </w:delText>
+          </w:r>
+        </w:del>
+        <w:del w:id="207" w:author="Gary Lupyan" w:date="2018-02-07T14:25:00Z">
+          <w:r>
+            <w:delText xml:space="preserve">additional factors </w:delText>
+          </w:r>
+        </w:del>
+        <w:del w:id="208" w:author="Gary Lupyan" w:date="2018-02-07T14:09:00Z">
+          <w:r>
+            <w:delText xml:space="preserve">that </w:delText>
+          </w:r>
+        </w:del>
+        <w:del w:id="209" w:author="Gary Lupyan" w:date="2018-02-07T14:25:00Z">
+          <w:r>
+            <w:delText>are required in order for vocalizations to be used as words</w:delText>
+          </w:r>
+        </w:del>
+      </w:ins>
+      <w:ins w:id="210" w:author="Gary Lupyan" w:date="2018-02-07T14:09:00Z">
+        <w:r>
+          <w:t xml:space="preserve">. One of these </w:t>
+        </w:r>
+      </w:ins>
+      <w:ins w:id="211" w:author="Gary Lupyan" w:date="2018-02-07T14:24:00Z">
+        <w:r>
+          <w:t xml:space="preserve">may be </w:t>
+        </w:r>
+      </w:ins>
+      <w:ins w:id="212" w:author="Revision" w:date="2018-02-07T13:14:00Z">
+        <w:del w:id="213" w:author="Gary Lupyan" w:date="2018-02-07T14:09:00Z">
+          <w:r>
+            <w:delText>,</w:delText>
+          </w:r>
+        </w:del>
+        <w:del w:id="214" w:author="Gary Lupyan" w:date="2018-02-07T14:24:00Z">
+          <w:r>
+            <w:delText xml:space="preserve"> </w:delText>
+          </w:r>
+        </w:del>
+        <w:del w:id="215" w:author="Gary Lupyan" w:date="2018-02-07T14:09:00Z">
+          <w:r>
+            <w:delText>including experience</w:delText>
+          </w:r>
+        </w:del>
+      </w:ins>
+      <w:ins w:id="216" w:author="Gary Lupyan" w:date="2018-02-07T14:09:00Z">
+        <w:r>
+          <w:t>familiarity</w:t>
+        </w:r>
+      </w:ins>
+      <w:ins w:id="217" w:author="Revision" w:date="2018-02-07T13:14:00Z">
+        <w:r>
+          <w:t xml:space="preserve"> with the referents that are being imitated. </w:t>
+        </w:r>
+        <w:del w:id="218" w:author="Gary Lupyan" w:date="2018-02-07T14:40:00Z">
+          <w:r>
+            <w:delText xml:space="preserve">Here we used familiar sounds that participants </w:delText>
+          </w:r>
+        </w:del>
+        <w:del w:id="219" w:author="Gary Lupyan" w:date="2018-02-07T14:10:00Z">
+          <w:r>
+            <w:delText>were able to identify without any prior learning</w:delText>
+          </w:r>
+        </w:del>
+        <w:del w:id="220" w:author="Gary Lupyan" w:date="2018-02-07T14:40:00Z">
+          <w:r>
+            <w:delText xml:space="preserve">. </w:delText>
+          </w:r>
+        </w:del>
+      </w:ins>
+      <w:ins w:id="221" w:author="Gary Lupyan" w:date="2018-02-07T14:10:00Z">
+        <w:r>
+          <w:t xml:space="preserve">The extent to which our results depend on </w:t>
+        </w:r>
+      </w:ins>
+      <w:ins w:id="222" w:author="Gary Lupyan" w:date="2018-02-07T14:11:00Z">
+        <w:r>
+          <w:t xml:space="preserve">prior </w:t>
+        </w:r>
+      </w:ins>
+      <w:ins w:id="223" w:author="Gary Lupyan" w:date="2018-02-07T14:10:00Z">
+        <w:r>
+          <w:t xml:space="preserve">familiarity </w:t>
+        </w:r>
+      </w:ins>
+      <w:ins w:id="224" w:author="Gary Lupyan" w:date="2018-02-07T14:11:00Z">
+        <w:r>
+          <w:t xml:space="preserve">with </w:t>
         </w:r>
         <w:r>
           <w:lastRenderedPageBreak/>
-          <w:t>vocalizations to be used as words, including ex</w:t>
-        </w:r>
-        <w:r>
-          <w:t>perience with the referents that are being imitated. Here we used familiar sounds that participants were able to identify without any prior learning. Extending this research to other domains is likely to reveal the importance of experience with the referen</w:t>
-        </w:r>
-        <w:r>
-          <w:t>ts being imitated in order to establish conventional signs.</w:t>
-        </w:r>
+          <w:t xml:space="preserve">the referents </w:t>
+        </w:r>
+      </w:ins>
+      <w:ins w:id="225" w:author="Gary Lupyan" w:date="2018-02-07T14:10:00Z">
+        <w:r>
+          <w:t xml:space="preserve">can be measured by </w:t>
+        </w:r>
+      </w:ins>
+      <w:ins w:id="226" w:author="Revision" w:date="2018-02-07T13:14:00Z">
+        <w:del w:id="227" w:author="Gary Lupyan" w:date="2018-02-07T14:11:00Z">
+          <w:r>
+            <w:delText>E</w:delText>
+          </w:r>
+        </w:del>
+      </w:ins>
+      <w:ins w:id="228" w:author="Gary Lupyan" w:date="2018-02-07T14:11:00Z">
+        <w:r>
+          <w:t>e</w:t>
+        </w:r>
+      </w:ins>
+      <w:ins w:id="229" w:author="Revision" w:date="2018-02-07T13:14:00Z">
+        <w:r>
+          <w:t xml:space="preserve">xtending </w:t>
+        </w:r>
+        <w:del w:id="230" w:author="Gary Lupyan" w:date="2018-02-07T14:10:00Z">
+          <w:r>
+            <w:delText xml:space="preserve">this </w:delText>
+          </w:r>
+        </w:del>
+      </w:ins>
+      <w:ins w:id="231" w:author="Gary Lupyan" w:date="2018-02-07T14:10:00Z">
+        <w:r>
+          <w:t xml:space="preserve">our procedure </w:t>
+        </w:r>
+      </w:ins>
+      <w:ins w:id="232" w:author="Revision" w:date="2018-02-07T13:14:00Z">
+        <w:del w:id="233" w:author="Gary Lupyan" w:date="2018-02-07T14:10:00Z">
+          <w:r>
+            <w:delText xml:space="preserve">research </w:delText>
+          </w:r>
+        </w:del>
+        <w:r>
+          <w:t xml:space="preserve">to </w:t>
+        </w:r>
+        <w:del w:id="234" w:author="Gary Lupyan" w:date="2018-02-07T14:25:00Z">
+          <w:r>
+            <w:delText xml:space="preserve">other domains </w:delText>
+          </w:r>
+        </w:del>
+      </w:ins>
+      <w:ins w:id="235" w:author="Gary Lupyan" w:date="2018-02-07T14:11:00Z">
+        <w:r>
+          <w:t xml:space="preserve">less familiar </w:t>
+        </w:r>
+      </w:ins>
+      <w:ins w:id="236" w:author="Gary Lupyan" w:date="2018-02-07T14:25:00Z">
+        <w:r>
+          <w:t>referential domains</w:t>
+        </w:r>
+      </w:ins>
+      <w:ins w:id="237" w:author="Gary Lupyan" w:date="2018-02-07T14:11:00Z">
+        <w:r>
+          <w:t>.</w:t>
+        </w:r>
+      </w:ins>
+      <w:ins w:id="238" w:author="Gary Lupyan" w:date="2018-02-07T14:27:00Z">
+        <w:r>
+          <w:t xml:space="preserve"> Another </w:t>
+        </w:r>
+      </w:ins>
+      <w:ins w:id="239" w:author="Gary Lupyan" w:date="2018-02-07T14:32:00Z">
+        <w:r>
+          <w:t xml:space="preserve">design limitation </w:t>
+        </w:r>
+      </w:ins>
+      <w:ins w:id="240" w:author="Gary Lupyan" w:date="2018-02-07T14:27:00Z">
+        <w:r>
+          <w:t xml:space="preserve">is the use of </w:t>
+        </w:r>
+      </w:ins>
+      <w:ins w:id="241" w:author="Gary Lupyan" w:date="2018-02-07T14:28:00Z">
+        <w:r>
+          <w:t xml:space="preserve">auditory </w:t>
+        </w:r>
+      </w:ins>
+      <w:ins w:id="242" w:author="Gary Lupyan" w:date="2018-02-07T14:27:00Z">
+        <w:r>
+          <w:t xml:space="preserve">referents that </w:t>
+        </w:r>
+      </w:ins>
+      <w:ins w:id="243" w:author="Gary Lupyan" w:date="2018-02-07T14:28:00Z">
+        <w:r>
+          <w:rPr>
+            <w:i/>
+          </w:rPr>
+          <w:t>can</w:t>
+        </w:r>
+        <w:r>
+          <w:t xml:space="preserve"> be imitated</w:t>
+        </w:r>
+      </w:ins>
+      <w:ins w:id="244" w:author="Gary Lupyan" w:date="2018-02-07T14:38:00Z">
+        <w:r>
+          <w:t xml:space="preserve"> (environmental sounds). </w:t>
+        </w:r>
+      </w:ins>
+      <w:ins w:id="245" w:author="Gary Lupyan" w:date="2018-02-07T14:39:00Z">
+        <w:r>
+          <w:t xml:space="preserve">But </w:t>
+        </w:r>
+      </w:ins>
+    </w:p>
+    <w:p>
+      <w:pPr>
+        <w:pStyle w:val="BodyText"/>
+        <w:rPr>
+          <w:ins w:id="246" w:author="Gary Lupyan" w:date="2018-02-07T14:34:00Z"/>
+        </w:rPr>
+      </w:pPr>
+      <w:ins w:id="247" w:author="Gary Lupyan" w:date="2018-02-07T14:39:00Z">
+        <w:r>
+          <w:t>a</w:t>
+        </w:r>
+      </w:ins>
+      <w:ins w:id="248" w:author="Gary Lupyan" w:date="2018-02-07T14:32:00Z">
+        <w:r>
+          <w:t xml:space="preserve">lthough </w:t>
+        </w:r>
+      </w:ins>
+      <w:ins w:id="249" w:author="Gary Lupyan" w:date="2018-02-07T14:33:00Z">
+        <w:r>
+          <w:t xml:space="preserve">vocal </w:t>
+        </w:r>
+      </w:ins>
+      <w:ins w:id="250" w:author="Gary Lupyan" w:date="2018-02-07T14:32:00Z">
+        <w:r>
+          <w:t xml:space="preserve">imitation may seem to be </w:t>
+        </w:r>
+      </w:ins>
+      <w:ins w:id="251" w:author="Gary Lupyan" w:date="2018-02-07T14:39:00Z">
+        <w:r>
+          <w:t xml:space="preserve">restricted </w:t>
+        </w:r>
+      </w:ins>
+      <w:ins w:id="252" w:author="Gary Lupyan" w:date="2018-02-07T14:32:00Z">
+        <w:r>
+          <w:t>to au</w:t>
+        </w:r>
+      </w:ins>
+      <w:ins w:id="253" w:author="Gary Lupyan" w:date="2018-02-07T14:33:00Z">
+        <w:r>
+          <w:t xml:space="preserve">ditory referents, </w:t>
+        </w:r>
+      </w:ins>
+      <w:ins w:id="254" w:author="Gary Lupyan" w:date="2018-02-07T14:39:00Z">
+        <w:r>
+          <w:t xml:space="preserve">prior results indicate that people show considerable agreement on how to vocally “imitate” non-auditory and </w:t>
+        </w:r>
+      </w:ins>
+      <w:ins w:id="255" w:author="Gary Lupyan" w:date="2018-02-07T14:34:00Z">
+        <w:r>
+          <w:t>even somewhat abstract meanings [</w:t>
+        </w:r>
+        <w:commentRangeStart w:id="256"/>
+        <w:r>
+          <w:t>REFS</w:t>
+        </w:r>
+      </w:ins>
+      <w:commentRangeEnd w:id="256"/>
+      <w:ins w:id="257" w:author="Gary Lupyan" w:date="2018-02-07T14:35:00Z">
+        <w:r>
+          <w:rPr>
+            <w:rStyle w:val="CommentReference"/>
+            <w:rFonts w:asciiTheme="minorHAnsi" w:hAnsiTheme="minorHAnsi"/>
+          </w:rPr>
+          <w:commentReference w:id="256"/>
+        </w:r>
+      </w:ins>
+      <w:ins w:id="258" w:author="Gary Lupyan" w:date="2018-02-07T14:34:00Z">
+        <w:r>
+          <w:t>]</w:t>
+        </w:r>
+      </w:ins>
+      <w:ins w:id="259" w:author="Gary Lupyan" w:date="2018-02-07T14:39:00Z">
+        <w:r>
+          <w:t>.</w:t>
+        </w:r>
+      </w:ins>
+    </w:p>
+    <w:p>
+      <w:pPr>
+        <w:pStyle w:val="BodyText"/>
+        <w:rPr>
+          <w:ins w:id="260" w:author="Revision" w:date="2018-02-07T13:14:00Z"/>
+          <w:del w:id="261" w:author="Gary Lupyan" w:date="2018-02-07T14:39:00Z"/>
+        </w:rPr>
+      </w:pPr>
+      <w:ins w:id="262" w:author="Revision" w:date="2018-02-07T13:14:00Z">
+        <w:del w:id="263" w:author="Gary Lupyan" w:date="2018-02-07T14:11:00Z">
+          <w:r>
+            <w:delText>is likely to reveal the importance of experience with the referents being imitated in order to establish conventional signs.</w:delText>
+          </w:r>
+        </w:del>
       </w:ins>
     </w:p>
     <w:p>
       <w:pPr>
         <w:pStyle w:val="Heading1"/>
         <w:rPr>
-          <w:ins w:id="157" w:author="Revision" w:date="2018-02-07T13:14:00Z"/>
-        </w:rPr>
-      </w:pPr>
-      <w:bookmarkStart w:id="158" w:name="conclusion"/>
-      <w:ins w:id="159" w:author="Revision" w:date="2018-02-07T13:14:00Z">
+          <w:ins w:id="264" w:author="Revision" w:date="2018-02-07T13:14:00Z"/>
+        </w:rPr>
+      </w:pPr>
+      <w:bookmarkStart w:id="265" w:name="conclusion"/>
+      <w:ins w:id="266" w:author="Revision" w:date="2018-02-07T13:14:00Z">
         <w:r>
           <w:t>Conclusion</w:t>
         </w:r>
-        <w:bookmarkEnd w:id="158"/>
+        <w:bookmarkEnd w:id="265"/>
       </w:ins>
     </w:p>
     <w:p>
       <w:pPr>
         <w:pStyle w:val="FirstParagraph"/>
         <w:rPr>
-          <w:ins w:id="160" w:author="Revision" w:date="2018-02-07T13:14:00Z"/>
-        </w:rPr>
-      </w:pPr>
-      <w:ins w:id="161" w:author="Revision" w:date="2018-02-07T13:14:00Z">
-        <w:r>
-          <w:t>Human language is unique among animal communication systems in, among other qualities, the extreme diversity of signals in an individual’s repertoires (</w:t>
-        </w:r>
-        <w:r>
-          <w:t>e.g. words) and how rapidly thes</w:t>
-        </w:r>
-        <w:r>
-          <w:t>e signals change over generations of speakers. As a consequence, the origins of most spoken words are opaque, making it difficult to investigate the process by which they were formed. Our experimental results show that the transition from vocal imitation t</w:t>
-        </w:r>
-        <w:r>
-          <w:t>o more word-like signals can, in some cases, be a rapid and simple process. The mere act of repeated imitation can drive vocalizations to become more like words in both form and function while still retaining some resemblance to their real-world referents.</w:t>
-        </w:r>
-        <w:r>
-          <w:t xml:space="preserve"> These findings suggest that new words might derive largely from a mechanical process of repetition, rather than from any deliberate effort to coin a new symbol. It remains for future work to determine the extent to which this process of word formation dep</w:t>
-        </w:r>
-        <w:r>
-          <w:t>ends on the linguistic competence of modern humans, and whether a similar process would also characterize repeated imitations by non-linguistic humans.</w:t>
+          <w:ins w:id="267" w:author="Revision" w:date="2018-02-07T13:14:00Z"/>
+        </w:rPr>
+      </w:pPr>
+      <w:ins w:id="268" w:author="Gary Lupyan" w:date="2018-02-07T14:13:00Z">
+        <w:r>
+          <w:t xml:space="preserve">Among the qualities that </w:t>
+        </w:r>
+      </w:ins>
+      <w:ins w:id="269" w:author="Gary Lupyan" w:date="2018-02-07T14:12:00Z">
+        <w:r>
+          <w:t xml:space="preserve">distinguish natural </w:t>
+        </w:r>
+      </w:ins>
+      <w:ins w:id="270" w:author="Revision" w:date="2018-02-07T13:14:00Z">
+        <w:del w:id="271" w:author="Gary Lupyan" w:date="2018-02-07T14:12:00Z">
+          <w:r>
+            <w:delText xml:space="preserve">Human </w:delText>
+          </w:r>
+        </w:del>
+        <w:r>
+          <w:t xml:space="preserve">language </w:t>
+        </w:r>
+      </w:ins>
+      <w:ins w:id="272" w:author="Gary Lupyan" w:date="2018-02-07T14:12:00Z">
+        <w:r>
+          <w:t xml:space="preserve">from </w:t>
+        </w:r>
+      </w:ins>
+      <w:ins w:id="273" w:author="Revision" w:date="2018-02-07T13:14:00Z">
+        <w:del w:id="274" w:author="Gary Lupyan" w:date="2018-02-07T14:12:00Z">
+          <w:r>
+            <w:delText xml:space="preserve">is unique </w:delText>
+          </w:r>
+        </w:del>
+      </w:ins>
+      <w:ins w:id="275" w:author="Gary Lupyan" w:date="2018-02-07T14:12:00Z">
+        <w:r>
+          <w:t xml:space="preserve">other </w:t>
+        </w:r>
+      </w:ins>
+      <w:ins w:id="276" w:author="Revision" w:date="2018-02-07T13:14:00Z">
+        <w:del w:id="277" w:author="Gary Lupyan" w:date="2018-02-07T14:12:00Z">
+          <w:r>
+            <w:delText xml:space="preserve">among animal </w:delText>
+          </w:r>
+        </w:del>
+        <w:r>
+          <w:t xml:space="preserve">communication systems </w:t>
+        </w:r>
+      </w:ins>
+      <w:ins w:id="278" w:author="Gary Lupyan" w:date="2018-02-07T14:13:00Z">
+        <w:r>
+          <w:t xml:space="preserve">is </w:t>
+        </w:r>
+      </w:ins>
+      <w:ins w:id="279" w:author="Revision" w:date="2018-02-07T13:14:00Z">
+        <w:del w:id="280" w:author="Gary Lupyan" w:date="2018-02-07T14:13:00Z">
+          <w:r>
+            <w:delText xml:space="preserve">in, among other qualities, </w:delText>
+          </w:r>
+        </w:del>
+        <w:r>
+          <w:t xml:space="preserve">the extreme diversity of signals </w:t>
+        </w:r>
+        <w:del w:id="281" w:author="Gary Lupyan" w:date="2018-02-07T14:13:00Z">
+          <w:r>
+            <w:delText xml:space="preserve">in an individual’s repertoires </w:delText>
+          </w:r>
+        </w:del>
+        <w:r>
+          <w:t>(e.g. words)</w:t>
+        </w:r>
+      </w:ins>
+      <w:ins w:id="282" w:author="Gary Lupyan" w:date="2018-02-07T14:13:00Z">
+        <w:r>
+          <w:t xml:space="preserve"> that individuals learn and use</w:t>
+        </w:r>
+      </w:ins>
+      <w:ins w:id="283" w:author="Revision" w:date="2018-02-07T13:14:00Z">
+        <w:r>
+          <w:t xml:space="preserve"> and </w:t>
+        </w:r>
+      </w:ins>
+      <w:ins w:id="284" w:author="Gary Lupyan" w:date="2018-02-07T14:14:00Z">
+        <w:r>
+          <w:t xml:space="preserve">the </w:t>
+        </w:r>
+      </w:ins>
+      <w:ins w:id="285" w:author="Revision" w:date="2018-02-07T13:14:00Z">
+        <w:del w:id="286" w:author="Gary Lupyan" w:date="2018-02-07T14:14:00Z">
+          <w:r>
+            <w:delText xml:space="preserve">how rapidly </w:delText>
+          </w:r>
+        </w:del>
+      </w:ins>
+      <w:ins w:id="287" w:author="Gary Lupyan" w:date="2018-02-07T14:26:00Z">
+        <w:r>
+          <w:t>speed</w:t>
+        </w:r>
+      </w:ins>
+      <w:ins w:id="288" w:author="Gary Lupyan" w:date="2018-02-07T14:14:00Z">
+        <w:r>
+          <w:t xml:space="preserve"> with which </w:t>
+        </w:r>
+      </w:ins>
+      <w:ins w:id="289" w:author="Revision" w:date="2018-02-07T13:14:00Z">
+        <w:r>
+          <w:t xml:space="preserve">these signals change over generations of speakers. As a consequence, the origins of most spoken words are opaque, making it difficult to investigate the process by which they were formed. Our experimental results show that the transition from vocal imitation to more word-like signals can, in some cases, be a rapid and simple process. The mere act of repeated imitation can drive vocalizations to become more </w:t>
+        </w:r>
+      </w:ins>
+      <w:ins w:id="290" w:author="Gary Lupyan" w:date="2018-02-07T14:14:00Z">
+        <w:r>
+          <w:t xml:space="preserve">word-like </w:t>
+        </w:r>
+      </w:ins>
+      <w:ins w:id="291" w:author="Revision" w:date="2018-02-07T13:14:00Z">
+        <w:del w:id="292" w:author="Gary Lupyan" w:date="2018-02-07T14:14:00Z">
+          <w:r>
+            <w:delText xml:space="preserve">like words </w:delText>
+          </w:r>
+        </w:del>
+        <w:r>
+          <w:t xml:space="preserve">in both form and function </w:t>
+        </w:r>
+      </w:ins>
+      <w:ins w:id="293" w:author="Gary Lupyan" w:date="2018-02-07T14:15:00Z">
+        <w:r>
+          <w:t xml:space="preserve">with the </w:t>
+        </w:r>
+      </w:ins>
+      <w:ins w:id="294" w:author="Gary Lupyan" w:date="2018-02-07T14:17:00Z">
+        <w:r>
+          <w:t>vocalizations</w:t>
+        </w:r>
+      </w:ins>
+      <w:ins w:id="295" w:author="Gary Lupyan" w:date="2018-02-07T14:15:00Z">
+        <w:r>
+          <w:t xml:space="preserve"> nevertheless </w:t>
+        </w:r>
+      </w:ins>
+      <w:ins w:id="296" w:author="Revision" w:date="2018-02-07T13:14:00Z">
+        <w:del w:id="297" w:author="Gary Lupyan" w:date="2018-02-07T14:15:00Z">
+          <w:r>
+            <w:delText xml:space="preserve">while </w:delText>
+          </w:r>
+        </w:del>
+        <w:r>
+          <w:t xml:space="preserve">still retaining some resemblance to their real-world referents. These findings suggest that </w:t>
+        </w:r>
+      </w:ins>
+      <w:ins w:id="298" w:author="Gary Lupyan" w:date="2018-02-07T14:40:00Z">
+        <w:r>
+          <w:t xml:space="preserve">repeated vocal imitation may constitute a significant mechanism for the origin of </w:t>
+        </w:r>
+      </w:ins>
+      <w:ins w:id="299" w:author="Revision" w:date="2018-02-07T13:14:00Z">
+        <w:r>
+          <w:t>new words</w:t>
+        </w:r>
+        <w:del w:id="300" w:author="Gary Lupyan" w:date="2018-02-07T14:40:00Z">
+          <w:r>
+            <w:delText xml:space="preserve"> might derive largely from a mechanical process of repetition, rather than from a</w:delText>
+          </w:r>
+        </w:del>
+        <w:del w:id="301" w:author="Gary Lupyan" w:date="2018-02-07T14:16:00Z">
+          <w:r>
+            <w:delText>ny</w:delText>
+          </w:r>
+        </w:del>
+        <w:del w:id="302" w:author="Gary Lupyan" w:date="2018-02-07T14:40:00Z">
+          <w:r>
+            <w:delText xml:space="preserve"> deliberate effort to coin a new symbol</w:delText>
+          </w:r>
+        </w:del>
+        <w:r>
+          <w:t xml:space="preserve">. It remains for future work to determine the extent to which </w:t>
+        </w:r>
+      </w:ins>
+      <w:ins w:id="303" w:author="Gary Lupyan" w:date="2018-02-07T14:15:00Z">
+        <w:r>
+          <w:t xml:space="preserve">the functioning of </w:t>
+        </w:r>
+      </w:ins>
+      <w:ins w:id="304" w:author="Revision" w:date="2018-02-07T13:14:00Z">
+        <w:r>
+          <w:t xml:space="preserve">this process </w:t>
+        </w:r>
+        <w:del w:id="305" w:author="Gary Lupyan" w:date="2018-02-07T14:15:00Z">
+          <w:r>
+            <w:delText xml:space="preserve">of word formation </w:delText>
+          </w:r>
+        </w:del>
+        <w:r>
+          <w:t>depends on the linguistic competenc</w:t>
+        </w:r>
+      </w:ins>
+      <w:ins w:id="306" w:author="Gary Lupyan" w:date="2018-02-07T14:15:00Z">
+        <w:r>
+          <w:t>ies</w:t>
+        </w:r>
+      </w:ins>
+      <w:ins w:id="307" w:author="Revision" w:date="2018-02-07T13:14:00Z">
+        <w:del w:id="308" w:author="Gary Lupyan" w:date="2018-02-07T14:15:00Z">
+          <w:r>
+            <w:delText>e</w:delText>
+          </w:r>
+        </w:del>
+        <w:r>
+          <w:t xml:space="preserve"> of modern humans</w:t>
+        </w:r>
+        <w:del w:id="309" w:author="Gary Lupyan" w:date="2018-02-07T14:16:00Z">
+          <w:r>
+            <w:delText>, and whether a similar process would also characterize repeated imitations by non-linguistic humans.</w:delText>
+          </w:r>
+        </w:del>
+      </w:ins>
+      <w:ins w:id="310" w:author="Gary Lupyan" w:date="2018-02-07T14:16:00Z">
+        <w:r>
+          <w:t>.</w:t>
         </w:r>
       </w:ins>
     </w:p>
@@ -3548,21 +4077,18 @@
       <w:pPr>
         <w:pStyle w:val="Heading1"/>
       </w:pPr>
-      <w:bookmarkStart w:id="162" w:name="ethics"/>
+      <w:bookmarkStart w:id="311" w:name="ethics"/>
       <w:r>
         <w:t>Ethics</w:t>
       </w:r>
-      <w:bookmarkEnd w:id="162"/>
+      <w:bookmarkEnd w:id="311"/>
     </w:p>
     <w:p>
       <w:pPr>
         <w:pStyle w:val="FirstParagraph"/>
       </w:pPr>
       <w:r>
-        <w:t>This was approved by the University of Wisconsin-Madison’s Educational and Social/Behavioral Scie</w:t>
-      </w:r>
-      <w:r>
-        <w:t xml:space="preserve">nces Institutional Review Board and conducted in accordance with the </w:t>
+        <w:t xml:space="preserve">This was approved by the University of Wisconsin-Madison’s Educational and Social/Behavioral Sciences Institutional Review Board and conducted in accordance with the </w:t>
       </w:r>
       <w:r>
         <w:lastRenderedPageBreak/>
@@ -3573,23 +4099,20 @@
       <w:pPr>
         <w:pStyle w:val="Heading1"/>
       </w:pPr>
-      <w:bookmarkStart w:id="163" w:name="data-code-and-materials"/>
+      <w:bookmarkStart w:id="312" w:name="data-code-and-materials"/>
       <w:r>
         <w:t>Data, code, and materials</w:t>
       </w:r>
-      <w:bookmarkEnd w:id="163"/>
+      <w:bookmarkEnd w:id="312"/>
     </w:p>
     <w:p>
       <w:pPr>
         <w:pStyle w:val="FirstParagraph"/>
       </w:pPr>
       <w:r>
-        <w:t>Our data along with all methods, materials, and analysis</w:t>
-      </w:r>
-      <w:r>
-        <w:t xml:space="preserve"> scripts, are available in public repositories described on the Open Science Framework page for this research here: </w:t>
-      </w:r>
-      <w:hyperlink r:id="rId12">
+        <w:t xml:space="preserve">Our data along with all methods, materials, and analysis scripts, are available in public repositories described on the Open Science Framework page for this research here: </w:t>
+      </w:r>
+      <w:hyperlink r:id="rId14">
         <w:r>
           <w:rPr>
             <w:rStyle w:val="Hyperlink"/>
@@ -3605,11 +4128,11 @@
       <w:pPr>
         <w:pStyle w:val="Heading1"/>
       </w:pPr>
-      <w:bookmarkStart w:id="164" w:name="competing-interests"/>
+      <w:bookmarkStart w:id="313" w:name="competing-interests"/>
       <w:r>
         <w:t>Competing interests</w:t>
       </w:r>
-      <w:bookmarkEnd w:id="164"/>
+      <w:bookmarkEnd w:id="313"/>
     </w:p>
     <w:p>
       <w:pPr>
@@ -3623,32 +4146,29 @@
       <w:pPr>
         <w:pStyle w:val="Heading1"/>
       </w:pPr>
-      <w:bookmarkStart w:id="165" w:name="authors-contributions"/>
+      <w:bookmarkStart w:id="314" w:name="authors-contributions"/>
       <w:r>
         <w:t>Authors’ contributions</w:t>
       </w:r>
-      <w:bookmarkEnd w:id="165"/>
+      <w:bookmarkEnd w:id="314"/>
     </w:p>
     <w:p>
       <w:pPr>
         <w:pStyle w:val="FirstParagraph"/>
       </w:pPr>
       <w:r>
-        <w:t>P.E., M.P.,</w:t>
-      </w:r>
-      <w:r>
-        <w:t xml:space="preserve"> and G.L. designed the research. P.E. conducted the research and analyzed the data. P.E., M.P., and G.L. wrote the manuscript.</w:t>
+        <w:t>P.E., M.P., and G.L. designed the research. P.E. conducted the research and analyzed the data. P.E., M.P., and G.L. wrote the manuscript.</w:t>
       </w:r>
     </w:p>
     <w:p>
       <w:pPr>
         <w:pStyle w:val="Heading1"/>
       </w:pPr>
-      <w:bookmarkStart w:id="166" w:name="funding"/>
+      <w:bookmarkStart w:id="315" w:name="funding"/>
       <w:r>
         <w:t>Funding</w:t>
       </w:r>
-      <w:bookmarkEnd w:id="166"/>
+      <w:bookmarkEnd w:id="315"/>
     </w:p>
     <w:p>
       <w:pPr>
@@ -3662,23 +4182,20 @@
       <w:pPr>
         <w:pStyle w:val="Heading1"/>
       </w:pPr>
-      <w:bookmarkStart w:id="167" w:name="references"/>
+      <w:bookmarkStart w:id="316" w:name="references"/>
       <w:r>
         <w:t>References</w:t>
       </w:r>
-      <w:bookmarkEnd w:id="167"/>
+      <w:bookmarkEnd w:id="316"/>
     </w:p>
     <w:p>
       <w:pPr>
         <w:pStyle w:val="Bibliography"/>
       </w:pPr>
-      <w:bookmarkStart w:id="168" w:name="ref-Seyfarth:1986tw"/>
-      <w:bookmarkStart w:id="169" w:name="refs"/>
-      <w:r>
-        <w:t>1. Seyfarth RM, Cheney DL. 1986 Vocal development i</w:t>
-      </w:r>
-      <w:r>
-        <w:t xml:space="preserve">n vervet monkeys. </w:t>
+      <w:bookmarkStart w:id="317" w:name="ref-Seyfarth:1986tw"/>
+      <w:bookmarkStart w:id="318" w:name="refs"/>
+      <w:r>
+        <w:t xml:space="preserve">1. Seyfarth RM, Cheney DL. 1986 Vocal development in vervet monkeys. </w:t>
       </w:r>
       <w:r>
         <w:rPr>
@@ -3703,8 +4220,8 @@
       <w:pPr>
         <w:pStyle w:val="Bibliography"/>
       </w:pPr>
-      <w:bookmarkStart w:id="170" w:name="ref-Crockford:2004cz"/>
-      <w:bookmarkEnd w:id="168"/>
+      <w:bookmarkStart w:id="319" w:name="ref-Crockford:2004cz"/>
+      <w:bookmarkEnd w:id="317"/>
       <w:r>
         <w:t xml:space="preserve">2. Crockford C, Herbinger I, Vigilant L, Boesch C. 2004 Wild chimpanzees produce group-specific calls: a case for vocal learning? </w:t>
       </w:r>
@@ -3731,14 +4248,11 @@
       <w:pPr>
         <w:pStyle w:val="Bibliography"/>
       </w:pPr>
-      <w:bookmarkStart w:id="171" w:name="ref-Brysbaert:2016fg"/>
-      <w:bookmarkEnd w:id="170"/>
+      <w:bookmarkStart w:id="320" w:name="ref-Brysbaert:2016fg"/>
+      <w:bookmarkEnd w:id="319"/>
       <w:r>
         <w:lastRenderedPageBreak/>
-        <w:t>3. Brysbaert M, Stevens M, Mandera P, Keuleers E. 2</w:t>
-      </w:r>
-      <w:r>
-        <w:t xml:space="preserve">016 How Many Words Do We Know? Practical Estimates of Vocabulary Size Dependent on Word Definition, the Degree of Language Input and the Participant’s Age. </w:t>
+        <w:t xml:space="preserve">3. Brysbaert M, Stevens M, Mandera P, Keuleers E. 2016 How Many Words Do We Know? Practical Estimates of Vocabulary Size Dependent on Word Definition, the Degree of Language Input and the Participant’s Age. </w:t>
       </w:r>
       <w:r>
         <w:rPr>
@@ -3763,8 +4277,8 @@
       <w:pPr>
         <w:pStyle w:val="Bibliography"/>
       </w:pPr>
-      <w:bookmarkStart w:id="172" w:name="ref-Wierzbicka:1996sm"/>
-      <w:bookmarkEnd w:id="171"/>
+      <w:bookmarkStart w:id="321" w:name="ref-Wierzbicka:1996sm"/>
+      <w:bookmarkEnd w:id="320"/>
       <w:r>
         <w:t xml:space="preserve">4. Wierzbicka A. 1996 </w:t>
       </w:r>
@@ -3772,13 +4286,7 @@
         <w:rPr>
           <w:i/>
         </w:rPr>
-        <w:t>Semantics: Primes and universals: Primes an</w:t>
-      </w:r>
-      <w:r>
-        <w:rPr>
-          <w:i/>
-        </w:rPr>
-        <w:t>d universals</w:t>
+        <w:t>Semantics: Primes and universals: Primes and universals</w:t>
       </w:r>
       <w:r>
         <w:t xml:space="preserve">. Oxford University Press, UK. </w:t>
@@ -3788,8 +4296,8 @@
       <w:pPr>
         <w:pStyle w:val="Bibliography"/>
       </w:pPr>
-      <w:bookmarkStart w:id="173" w:name="ref-Evans:2009dk"/>
-      <w:bookmarkEnd w:id="172"/>
+      <w:bookmarkStart w:id="322" w:name="ref-Evans:2009dk"/>
+      <w:bookmarkEnd w:id="321"/>
       <w:r>
         <w:t xml:space="preserve">5. Evans N, Levinson SC. 2009 The myth of language universals: Language diversity and its importance for cognitive science. </w:t>
       </w:r>
@@ -3816,21 +4324,18 @@
       <w:pPr>
         <w:pStyle w:val="Bibliography"/>
       </w:pPr>
-      <w:bookmarkStart w:id="174" w:name="ref-Lupyan:2016uw"/>
-      <w:bookmarkEnd w:id="173"/>
-      <w:r>
-        <w:t>6. Lupyan G, Dale R. 2016 Why are there diff</w:t>
-      </w:r>
-      <w:r>
-        <w:t xml:space="preserve">erent languages? The role of adaptation in linguistic diversity. </w:t>
+      <w:bookmarkStart w:id="323" w:name="ref-Lupyan:2016uw"/>
+      <w:bookmarkEnd w:id="322"/>
+      <w:r>
+        <w:t xml:space="preserve">6. Lupyan G, Dale R. 2016 Why are there different languages? The role of adaptation in linguistic diversity. </w:t>
       </w:r>
     </w:p>
     <w:p>
       <w:pPr>
         <w:pStyle w:val="Bibliography"/>
       </w:pPr>
-      <w:bookmarkStart w:id="175" w:name="ref-Pagel:2007br"/>
-      <w:bookmarkEnd w:id="174"/>
+      <w:bookmarkStart w:id="324" w:name="ref-Pagel:2007br"/>
+      <w:bookmarkEnd w:id="323"/>
       <w:r>
         <w:t xml:space="preserve">7. Pagel M, Atkinson QD, Meade A. 2007 Frequency of word-use predicts rates of lexical evolution throughout Indo-European history. </w:t>
       </w:r>
@@ -3857,8 +4362,8 @@
       <w:pPr>
         <w:pStyle w:val="Bibliography"/>
       </w:pPr>
-      <w:bookmarkStart w:id="176" w:name="ref-Sapir:1921"/>
-      <w:bookmarkEnd w:id="175"/>
+      <w:bookmarkStart w:id="325" w:name="ref-Sapir:1921"/>
+      <w:bookmarkEnd w:id="324"/>
       <w:r>
         <w:t xml:space="preserve">8. Sapir E. 1921 </w:t>
       </w:r>
@@ -3876,8 +4381,8 @@
       <w:pPr>
         <w:pStyle w:val="Bibliography"/>
       </w:pPr>
-      <w:bookmarkStart w:id="177" w:name="ref-Labov:1972"/>
-      <w:bookmarkEnd w:id="176"/>
+      <w:bookmarkStart w:id="326" w:name="ref-Labov:1972"/>
+      <w:bookmarkEnd w:id="325"/>
       <w:r>
         <w:t xml:space="preserve">9. Labov W. 1972 </w:t>
       </w:r>
@@ -3895,8 +4400,8 @@
       <w:pPr>
         <w:pStyle w:val="Bibliography"/>
       </w:pPr>
-      <w:bookmarkStart w:id="178" w:name="ref-GoldinMeadow:2016bw"/>
-      <w:bookmarkEnd w:id="177"/>
+      <w:bookmarkStart w:id="327" w:name="ref-GoldinMeadow:2016bw"/>
+      <w:bookmarkEnd w:id="326"/>
       <w:r>
         <w:t xml:space="preserve">10. Goldin-Meadow S. 2016 What the hands can tell us about language emergence. </w:t>
       </w:r>
@@ -3904,13 +4409,7 @@
         <w:rPr>
           <w:i/>
         </w:rPr>
-        <w:t xml:space="preserve">Psychonomic </w:t>
-      </w:r>
-      <w:r>
-        <w:rPr>
-          <w:i/>
-        </w:rPr>
-        <w:t>Bulletin &amp; Review</w:t>
+        <w:t>Psychonomic Bulletin &amp; Review</w:t>
       </w:r>
       <w:r>
         <w:t xml:space="preserve"> </w:t>
@@ -3929,8 +4428,8 @@
       <w:pPr>
         <w:pStyle w:val="Bibliography"/>
       </w:pPr>
-      <w:bookmarkStart w:id="179" w:name="ref-Kendon:2014eg"/>
-      <w:bookmarkEnd w:id="178"/>
+      <w:bookmarkStart w:id="328" w:name="ref-Kendon:2014eg"/>
+      <w:bookmarkEnd w:id="327"/>
       <w:r>
         <w:t xml:space="preserve">11. Kendon A. 2014 Semiotic diversity in utterance production and the concept of ’language’. </w:t>
       </w:r>
@@ -3957,8 +4456,8 @@
       <w:pPr>
         <w:pStyle w:val="Bibliography"/>
       </w:pPr>
-      <w:bookmarkStart w:id="180" w:name="ref-Klima:1980si"/>
-      <w:bookmarkEnd w:id="179"/>
+      <w:bookmarkStart w:id="329" w:name="ref-Klima:1980si"/>
+      <w:bookmarkEnd w:id="328"/>
       <w:r>
         <w:t xml:space="preserve">12. Klima ES, Bellugi U. 1980 </w:t>
       </w:r>
@@ -3976,8 +4475,8 @@
       <w:pPr>
         <w:pStyle w:val="Bibliography"/>
       </w:pPr>
-      <w:bookmarkStart w:id="181" w:name="ref-Frishberg:1975dh"/>
-      <w:bookmarkEnd w:id="180"/>
+      <w:bookmarkStart w:id="330" w:name="ref-Frishberg:1975dh"/>
+      <w:bookmarkEnd w:id="329"/>
       <w:r>
         <w:lastRenderedPageBreak/>
         <w:t xml:space="preserve">13. Frishberg N. 1975 Arbitrariness and Iconicity: Historical Change in American Sign Language. </w:t>
@@ -4005,8 +4504,8 @@
       <w:pPr>
         <w:pStyle w:val="Bibliography"/>
       </w:pPr>
-      <w:bookmarkStart w:id="182" w:name="ref-Stokoe:1965"/>
-      <w:bookmarkEnd w:id="181"/>
+      <w:bookmarkStart w:id="331" w:name="ref-Stokoe:1965"/>
+      <w:bookmarkEnd w:id="330"/>
       <w:r>
         <w:t xml:space="preserve">14. Stokoe W. 1965 </w:t>
       </w:r>
@@ -4014,13 +4513,7 @@
         <w:rPr>
           <w:i/>
         </w:rPr>
-        <w:t>Dictionary of the American Sign Language based on scientific princip</w:t>
-      </w:r>
-      <w:r>
-        <w:rPr>
-          <w:i/>
-        </w:rPr>
-        <w:t>les</w:t>
+        <w:t>Dictionary of the American Sign Language based on scientific principles</w:t>
       </w:r>
       <w:r>
         <w:t xml:space="preserve">. Gallaudet College Press, Washington. </w:t>
@@ -4030,8 +4523,8 @@
       <w:pPr>
         <w:pStyle w:val="Bibliography"/>
       </w:pPr>
-      <w:bookmarkStart w:id="183" w:name="ref-Wescott:1971to"/>
-      <w:bookmarkEnd w:id="182"/>
+      <w:bookmarkStart w:id="332" w:name="ref-Wescott:1971to"/>
+      <w:bookmarkEnd w:id="331"/>
       <w:r>
         <w:t xml:space="preserve">15. Wescott RW. 1971 Linguistic iconism. </w:t>
       </w:r>
@@ -4058,8 +4551,8 @@
       <w:pPr>
         <w:pStyle w:val="Bibliography"/>
       </w:pPr>
-      <w:bookmarkStart w:id="184" w:name="ref-GoldinMeadow:1977gz"/>
-      <w:bookmarkEnd w:id="183"/>
+      <w:bookmarkStart w:id="333" w:name="ref-GoldinMeadow:1977gz"/>
+      <w:bookmarkEnd w:id="332"/>
       <w:r>
         <w:t xml:space="preserve">16. Goldin-Meadow S, Feldman H. 1977 The development of language-like communication without a language model. </w:t>
       </w:r>
@@ -4079,18 +4572,15 @@
         <w:t>197</w:t>
       </w:r>
       <w:r>
-        <w:t>, 401–4</w:t>
-      </w:r>
-      <w:r>
-        <w:t xml:space="preserve">03. </w:t>
+        <w:t xml:space="preserve">, 401–403. </w:t>
       </w:r>
     </w:p>
     <w:p>
       <w:pPr>
         <w:pStyle w:val="Bibliography"/>
       </w:pPr>
-      <w:bookmarkStart w:id="185" w:name="ref-Fay:2014cw"/>
-      <w:bookmarkEnd w:id="184"/>
+      <w:bookmarkStart w:id="334" w:name="ref-Fay:2014cw"/>
+      <w:bookmarkEnd w:id="333"/>
       <w:r>
         <w:t xml:space="preserve">17. Fay N, Lister CJ, Ellison TM, Goldin-Meadow S. 2014 Creating a communication system from scratch: Gesture beats vocalization hands down. </w:t>
       </w:r>
@@ -4117,8 +4607,8 @@
       <w:pPr>
         <w:pStyle w:val="Bibliography"/>
       </w:pPr>
-      <w:bookmarkStart w:id="186" w:name="ref-Arbib:2012htb"/>
-      <w:bookmarkEnd w:id="185"/>
+      <w:bookmarkStart w:id="335" w:name="ref-Arbib:2012htb"/>
+      <w:bookmarkEnd w:id="334"/>
       <w:r>
         <w:t xml:space="preserve">18. Arbib MA. 2012 </w:t>
       </w:r>
@@ -4129,18 +4619,15 @@
         <w:t>How the brain got language: The mirror system hypothesis</w:t>
       </w:r>
       <w:r>
-        <w:t xml:space="preserve">. </w:t>
-      </w:r>
-      <w:r>
-        <w:t xml:space="preserve">Oxford University Press. </w:t>
+        <w:t xml:space="preserve">. Oxford University Press. </w:t>
       </w:r>
     </w:p>
     <w:p>
       <w:pPr>
         <w:pStyle w:val="Bibliography"/>
       </w:pPr>
-      <w:bookmarkStart w:id="187" w:name="ref-Armstrong:2007go"/>
-      <w:bookmarkEnd w:id="186"/>
+      <w:bookmarkStart w:id="336" w:name="ref-Armstrong:2007go"/>
+      <w:bookmarkEnd w:id="335"/>
       <w:r>
         <w:t xml:space="preserve">19. Armstrong DF, Wilcox S. 2007 </w:t>
       </w:r>
@@ -4158,8 +4645,8 @@
       <w:pPr>
         <w:pStyle w:val="Bibliography"/>
       </w:pPr>
-      <w:bookmarkStart w:id="188" w:name="ref-Corballis:2003ha"/>
-      <w:bookmarkEnd w:id="187"/>
+      <w:bookmarkStart w:id="337" w:name="ref-Corballis:2003ha"/>
+      <w:bookmarkEnd w:id="336"/>
       <w:r>
         <w:t xml:space="preserve">20. Corballis MC. 2003 </w:t>
       </w:r>
@@ -4177,13 +4664,10 @@
       <w:pPr>
         <w:pStyle w:val="Bibliography"/>
       </w:pPr>
-      <w:bookmarkStart w:id="189" w:name="ref-Hewes:1973vr"/>
-      <w:bookmarkEnd w:id="188"/>
-      <w:r>
-        <w:t xml:space="preserve">21. Hewes GW. 1973 Primate Communication </w:t>
-      </w:r>
-      <w:r>
-        <w:t xml:space="preserve">and the Gestural Origin of Language. </w:t>
+      <w:bookmarkStart w:id="338" w:name="ref-Hewes:1973vr"/>
+      <w:bookmarkEnd w:id="337"/>
+      <w:r>
+        <w:t xml:space="preserve">21. Hewes GW. 1973 Primate Communication and the Gestural Origin of Language. </w:t>
       </w:r>
       <w:r>
         <w:rPr>
@@ -4208,8 +4692,8 @@
       <w:pPr>
         <w:pStyle w:val="Bibliography"/>
       </w:pPr>
-      <w:bookmarkStart w:id="190" w:name="ref-Hockett:1978se"/>
-      <w:bookmarkEnd w:id="189"/>
+      <w:bookmarkStart w:id="339" w:name="ref-Hockett:1978se"/>
+      <w:bookmarkEnd w:id="338"/>
       <w:r>
         <w:t xml:space="preserve">22. Hockett CF. 1978 In search of Jove’s brow. </w:t>
       </w:r>
@@ -4236,8 +4720,8 @@
       <w:pPr>
         <w:pStyle w:val="Bibliography"/>
       </w:pPr>
-      <w:bookmarkStart w:id="191" w:name="ref-Tomasello:2010or"/>
-      <w:bookmarkEnd w:id="190"/>
+      <w:bookmarkStart w:id="340" w:name="ref-Tomasello:2010or"/>
+      <w:bookmarkEnd w:id="339"/>
       <w:r>
         <w:t xml:space="preserve">23. Tomasello M. 2010 </w:t>
       </w:r>
@@ -4255,13 +4739,10 @@
       <w:pPr>
         <w:pStyle w:val="Bibliography"/>
       </w:pPr>
-      <w:bookmarkStart w:id="192" w:name="ref-Pinker:2005cv"/>
-      <w:bookmarkEnd w:id="191"/>
-      <w:r>
-        <w:t>24. Pinker S, Jackendoff R. 2005 The faculty</w:t>
-      </w:r>
-      <w:r>
-        <w:t xml:space="preserve"> of language: what’s special about it? </w:t>
+      <w:bookmarkStart w:id="341" w:name="ref-Pinker:2005cv"/>
+      <w:bookmarkEnd w:id="340"/>
+      <w:r>
+        <w:t xml:space="preserve">24. Pinker S, Jackendoff R. 2005 The faculty of language: what’s special about it? </w:t>
       </w:r>
       <w:r>
         <w:rPr>
@@ -4286,8 +4767,8 @@
       <w:pPr>
         <w:pStyle w:val="Bibliography"/>
       </w:pPr>
-      <w:bookmarkStart w:id="193" w:name="ref-Dingemanse:2015cu"/>
-      <w:bookmarkEnd w:id="192"/>
+      <w:bookmarkStart w:id="342" w:name="ref-Dingemanse:2015cu"/>
+      <w:bookmarkEnd w:id="341"/>
       <w:r>
         <w:lastRenderedPageBreak/>
         <w:t xml:space="preserve">25. Dingemanse M, Blasi DE, Lupyan G, Christiansen MH, Monaghan P. 2015 Arbitrariness, Iconicity, and Systematicity in Language. </w:t>
@@ -4315,13 +4796,10 @@
       <w:pPr>
         <w:pStyle w:val="Bibliography"/>
       </w:pPr>
-      <w:bookmarkStart w:id="194" w:name="ref-Perniss:2010fb"/>
-      <w:bookmarkEnd w:id="193"/>
-      <w:r>
-        <w:t>26. Perniss P, Thomps</w:t>
-      </w:r>
-      <w:r>
-        <w:t xml:space="preserve">on RL, Vigliocco G. 2010 Iconicity as a General Property of Language: Evidence from Spoken and Signed Languages. </w:t>
+      <w:bookmarkStart w:id="343" w:name="ref-Perniss:2010fb"/>
+      <w:bookmarkEnd w:id="342"/>
+      <w:r>
+        <w:t xml:space="preserve">26. Perniss P, Thompson RL, Vigliocco G. 2010 Iconicity as a General Property of Language: Evidence from Spoken and Signed Languages. </w:t>
       </w:r>
       <w:r>
         <w:rPr>
@@ -4346,8 +4824,8 @@
       <w:pPr>
         <w:pStyle w:val="Bibliography"/>
       </w:pPr>
-      <w:bookmarkStart w:id="195" w:name="ref-Clark:1990cl"/>
-      <w:bookmarkEnd w:id="194"/>
+      <w:bookmarkStart w:id="344" w:name="ref-Clark:1990cl"/>
+      <w:bookmarkEnd w:id="343"/>
       <w:r>
         <w:t xml:space="preserve">27. Clark HH, Gerrig RJ. 1990 Quotations as demonstrations. </w:t>
       </w:r>
@@ -4374,13 +4852,10 @@
       <w:pPr>
         <w:pStyle w:val="Bibliography"/>
       </w:pPr>
-      <w:bookmarkStart w:id="196" w:name="ref-Lewis:2009wz"/>
-      <w:bookmarkEnd w:id="195"/>
-      <w:r>
-        <w:t>28. Lewis J. 2009 As well as wor</w:t>
-      </w:r>
-      <w:r>
-        <w:t xml:space="preserve">ds: Congo Pygmy hunting, mimicry, and play. In </w:t>
+      <w:bookmarkStart w:id="345" w:name="ref-Lewis:2009wz"/>
+      <w:bookmarkEnd w:id="344"/>
+      <w:r>
+        <w:t xml:space="preserve">28. Lewis J. 2009 As well as words: Congo Pygmy hunting, mimicry, and play. In </w:t>
       </w:r>
       <w:r>
         <w:rPr>
@@ -4396,8 +4871,8 @@
       <w:pPr>
         <w:pStyle w:val="Bibliography"/>
       </w:pPr>
-      <w:bookmarkStart w:id="197" w:name="ref-Brown:1955wy"/>
-      <w:bookmarkEnd w:id="196"/>
+      <w:bookmarkStart w:id="346" w:name="ref-Brown:1955wy"/>
+      <w:bookmarkEnd w:id="345"/>
       <w:r>
         <w:t xml:space="preserve">29. Brown RW, Black AH, Horowitz AE. 1955 Phonetic symbolism in natural languages. </w:t>
       </w:r>
@@ -4424,8 +4899,8 @@
       <w:pPr>
         <w:pStyle w:val="Bibliography"/>
       </w:pPr>
-      <w:bookmarkStart w:id="198" w:name="ref-Dingemanse:2014gj"/>
-      <w:bookmarkEnd w:id="197"/>
+      <w:bookmarkStart w:id="347" w:name="ref-Dingemanse:2014gj"/>
+      <w:bookmarkEnd w:id="346"/>
       <w:r>
         <w:t xml:space="preserve">30. Dingemanse M. 2014 Making new ideophones in Siwu: Creative depiction in conversation. </w:t>
       </w:r>
@@ -4443,8 +4918,8 @@
       <w:pPr>
         <w:pStyle w:val="Bibliography"/>
       </w:pPr>
-      <w:bookmarkStart w:id="199" w:name="ref-Donald:2016kd"/>
-      <w:bookmarkEnd w:id="198"/>
+      <w:bookmarkStart w:id="348" w:name="ref-Donald:2016kd"/>
+      <w:bookmarkEnd w:id="347"/>
       <w:r>
         <w:t xml:space="preserve">31. Donald M. 2016 Key cognitive preconditions for the evolution of language. </w:t>
       </w:r>
@@ -4462,13 +4937,10 @@
       <w:pPr>
         <w:pStyle w:val="Bibliography"/>
       </w:pPr>
-      <w:bookmarkStart w:id="200" w:name="ref-Imai:2014dea"/>
-      <w:bookmarkEnd w:id="199"/>
-      <w:r>
-        <w:t>32. Imai M, Kita S. 2014 Th</w:t>
-      </w:r>
-      <w:r>
-        <w:t xml:space="preserve">e sound symbolism bootstrapping hypothesis for language acquisition and language evolution. </w:t>
+      <w:bookmarkStart w:id="349" w:name="ref-Imai:2014dea"/>
+      <w:bookmarkEnd w:id="348"/>
+      <w:r>
+        <w:t xml:space="preserve">32. Imai M, Kita S. 2014 The sound symbolism bootstrapping hypothesis for language acquisition and language evolution. </w:t>
       </w:r>
       <w:r>
         <w:rPr>
@@ -4493,13 +4965,10 @@
       <w:pPr>
         <w:pStyle w:val="Bibliography"/>
       </w:pPr>
-      <w:bookmarkStart w:id="201" w:name="ref-Perlman:2015ip"/>
-      <w:bookmarkEnd w:id="200"/>
-      <w:r>
-        <w:t>33. Perlman M, Dale R, Lupyan G. 2015 Iconicity can ground the creation of vocal symbol</w:t>
-      </w:r>
-      <w:r>
-        <w:t xml:space="preserve">s. </w:t>
+      <w:bookmarkStart w:id="350" w:name="ref-Perlman:2015ip"/>
+      <w:bookmarkEnd w:id="349"/>
+      <w:r>
+        <w:t xml:space="preserve">33. Perlman M, Dale R, Lupyan G. 2015 Iconicity can ground the creation of vocal symbols. </w:t>
       </w:r>
       <w:r>
         <w:rPr>
@@ -4524,8 +4993,8 @@
       <w:pPr>
         <w:pStyle w:val="Bibliography"/>
       </w:pPr>
-      <w:bookmarkStart w:id="202" w:name="ref-Lemaitre:2014kr"/>
-      <w:bookmarkEnd w:id="201"/>
+      <w:bookmarkStart w:id="351" w:name="ref-Lemaitre:2014kr"/>
+      <w:bookmarkEnd w:id="350"/>
       <w:r>
         <w:t xml:space="preserve">34. Lemaitre G, Rocchesso D. 2014 On the effectiveness of vocal imitations and verbal descriptions of sounds. </w:t>
       </w:r>
@@ -4552,14 +5021,11 @@
       <w:pPr>
         <w:pStyle w:val="Bibliography"/>
       </w:pPr>
-      <w:bookmarkStart w:id="203" w:name="ref-Lemaitre:2016kz"/>
-      <w:bookmarkEnd w:id="202"/>
+      <w:bookmarkStart w:id="352" w:name="ref-Lemaitre:2016kz"/>
+      <w:bookmarkEnd w:id="351"/>
       <w:r>
         <w:lastRenderedPageBreak/>
-        <w:t>35. Lemaitre G, Houix O, Voisin F, Mi</w:t>
-      </w:r>
-      <w:r>
-        <w:t xml:space="preserve">sdariis N, Susini P. 2016 Vocal Imitations of Non-Vocal Sounds. </w:t>
+        <w:t xml:space="preserve">35. Lemaitre G, Houix O, Voisin F, Misdariis N, Susini P. 2016 Vocal Imitations of Non-Vocal Sounds. </w:t>
       </w:r>
       <w:r>
         <w:rPr>
@@ -4584,8 +5050,8 @@
       <w:pPr>
         <w:pStyle w:val="Bibliography"/>
       </w:pPr>
-      <w:bookmarkStart w:id="204" w:name="ref-Rhodes:1994au"/>
-      <w:bookmarkEnd w:id="203"/>
+      <w:bookmarkStart w:id="353" w:name="ref-Rhodes:1994au"/>
+      <w:bookmarkEnd w:id="352"/>
       <w:r>
         <w:t xml:space="preserve">36. Rhodes R. 1994 Aural images. </w:t>
       </w:r>
@@ -4603,8 +5069,8 @@
       <w:pPr>
         <w:pStyle w:val="Bibliography"/>
       </w:pPr>
-      <w:bookmarkStart w:id="205" w:name="ref-Tamariz:2017bd"/>
-      <w:bookmarkEnd w:id="204"/>
+      <w:bookmarkStart w:id="354" w:name="ref-Tamariz:2017bd"/>
+      <w:bookmarkEnd w:id="353"/>
       <w:r>
         <w:t xml:space="preserve">37. Tamariz M. 2017 Experimental Studies on the Cultural Evolution of Language. </w:t>
       </w:r>
@@ -4631,8 +5097,8 @@
       <w:pPr>
         <w:pStyle w:val="Bibliography"/>
       </w:pPr>
-      <w:bookmarkStart w:id="206" w:name="ref-Kirby:2008kja"/>
-      <w:bookmarkEnd w:id="205"/>
+      <w:bookmarkStart w:id="355" w:name="ref-Kirby:2008kja"/>
+      <w:bookmarkEnd w:id="354"/>
       <w:r>
         <w:t xml:space="preserve">38. Kirby S, Cornish H, Smith K. 2008 Cumulative cultural evolution in the laboratory: an experimental approach to the origins of structure in human language. </w:t>
       </w:r>
@@ -4652,18 +5118,15 @@
         <w:t>105</w:t>
       </w:r>
       <w:r>
-        <w:t>, 10</w:t>
-      </w:r>
-      <w:r>
-        <w:t xml:space="preserve">681–10686. </w:t>
+        <w:t xml:space="preserve">, 10681–10686. </w:t>
       </w:r>
     </w:p>
     <w:p>
       <w:pPr>
         <w:pStyle w:val="Bibliography"/>
       </w:pPr>
-      <w:bookmarkStart w:id="207" w:name="ref-PCT:1.1"/>
-      <w:bookmarkEnd w:id="206"/>
+      <w:bookmarkStart w:id="356" w:name="ref-PCT:1.1"/>
+      <w:bookmarkEnd w:id="355"/>
       <w:r>
         <w:t xml:space="preserve">39. Hall KC, Allen B, Fry M, Mackie S, McAuliffe M. 2016 Phonological CorpusTools. </w:t>
       </w:r>
@@ -4681,8 +5144,8 @@
       <w:pPr>
         <w:pStyle w:val="Bibliography"/>
       </w:pPr>
-      <w:bookmarkStart w:id="208" w:name="ref-Edmiston:2015he"/>
-      <w:bookmarkEnd w:id="207"/>
+      <w:bookmarkStart w:id="357" w:name="ref-Edmiston:2015he"/>
+      <w:bookmarkEnd w:id="356"/>
       <w:r>
         <w:t xml:space="preserve">40. Edmiston P, Lupyan G. 2015 What makes words special? Words as unmotivated cues. </w:t>
       </w:r>
@@ -4709,13 +5172,10 @@
       <w:pPr>
         <w:pStyle w:val="Bibliography"/>
       </w:pPr>
-      <w:bookmarkStart w:id="209" w:name="ref-Lupyan:2012cp"/>
-      <w:bookmarkEnd w:id="208"/>
-      <w:r>
-        <w:t xml:space="preserve">41. Lupyan </w:t>
-      </w:r>
-      <w:r>
-        <w:t xml:space="preserve">G, Thompson-Schill SL. 2012 The evocative power of words: Activation of concepts by verbal and nonverbal means. </w:t>
+      <w:bookmarkStart w:id="358" w:name="ref-Lupyan:2012cp"/>
+      <w:bookmarkEnd w:id="357"/>
+      <w:r>
+        <w:t xml:space="preserve">41. Lupyan G, Thompson-Schill SL. 2012 The evocative power of words: Activation of concepts by verbal and nonverbal means. </w:t>
       </w:r>
       <w:r>
         <w:rPr>
@@ -4740,13 +5200,10 @@
       <w:pPr>
         <w:pStyle w:val="Bibliography"/>
       </w:pPr>
-      <w:bookmarkStart w:id="210" w:name="ref-Fay:2014ih"/>
-      <w:bookmarkEnd w:id="209"/>
-      <w:r>
-        <w:t>42. Fay N, Ellison TM, Garrod S. 2014 Iconicity: From sign to system in human communi</w:t>
-      </w:r>
-      <w:r>
-        <w:t xml:space="preserve">cation and language. </w:t>
+      <w:bookmarkStart w:id="359" w:name="ref-Fay:2014ih"/>
+      <w:bookmarkEnd w:id="358"/>
+      <w:r>
+        <w:t xml:space="preserve">42. Fay N, Ellison TM, Garrod S. 2014 Iconicity: From sign to system in human communication and language. </w:t>
       </w:r>
       <w:r>
         <w:rPr>
@@ -4771,8 +5228,8 @@
       <w:pPr>
         <w:pStyle w:val="Bibliography"/>
       </w:pPr>
-      <w:bookmarkStart w:id="211" w:name="ref-Boutonnet:2015fz"/>
-      <w:bookmarkEnd w:id="210"/>
+      <w:bookmarkStart w:id="360" w:name="ref-Boutonnet:2015fz"/>
+      <w:bookmarkEnd w:id="359"/>
       <w:r>
         <w:t xml:space="preserve">43. Boutonnet B, Lupyan G. 2015 Words Jump-Start Vision: A Label Advantage in Object Recognition. </w:t>
       </w:r>
@@ -4799,8 +5256,8 @@
       <w:pPr>
         <w:pStyle w:val="Bibliography"/>
       </w:pPr>
-      <w:bookmarkStart w:id="212" w:name="ref-Crystal:1987en"/>
-      <w:bookmarkEnd w:id="211"/>
+      <w:bookmarkStart w:id="361" w:name="ref-Crystal:1987en"/>
+      <w:bookmarkEnd w:id="360"/>
       <w:r>
         <w:t xml:space="preserve">44. Crystal D. 1987 </w:t>
       </w:r>
@@ -4818,8 +5275,8 @@
       <w:pPr>
         <w:pStyle w:val="Bibliography"/>
       </w:pPr>
-      <w:bookmarkStart w:id="213" w:name="ref-Newmeyer:1992we"/>
-      <w:bookmarkEnd w:id="212"/>
+      <w:bookmarkStart w:id="362" w:name="ref-Newmeyer:1992we"/>
+      <w:bookmarkEnd w:id="361"/>
       <w:r>
         <w:lastRenderedPageBreak/>
         <w:t xml:space="preserve">45. Newmeyer FJ. 1992 Iconicity and generative grammar. </w:t>
@@ -4838,8 +5295,8 @@
       <w:pPr>
         <w:pStyle w:val="Bibliography"/>
       </w:pPr>
-      <w:bookmarkStart w:id="214" w:name="ref-Dingemanse:2012fc"/>
-      <w:bookmarkEnd w:id="213"/>
+      <w:bookmarkStart w:id="363" w:name="ref-Dingemanse:2012fc"/>
+      <w:bookmarkEnd w:id="362"/>
       <w:r>
         <w:t xml:space="preserve">46. Dingemanse M. 2012 Advances in the Cross-Linguistic Study of Ideophones. </w:t>
       </w:r>
@@ -4866,13 +5323,10 @@
       <w:pPr>
         <w:pStyle w:val="Bibliography"/>
       </w:pPr>
-      <w:bookmarkStart w:id="215" w:name="ref-Vigliocco:2014fc"/>
-      <w:bookmarkEnd w:id="214"/>
-      <w:r>
-        <w:t>47. Vigliocco G, Perniss P, Vinson D. 2014</w:t>
-      </w:r>
-      <w:r>
-        <w:t xml:space="preserve"> Language as a multimodal phenomenon: implications for language learning, processing and evolution. </w:t>
+      <w:bookmarkStart w:id="364" w:name="ref-Vigliocco:2014fc"/>
+      <w:bookmarkEnd w:id="363"/>
+      <w:r>
+        <w:t xml:space="preserve">47. Vigliocco G, Perniss P, Vinson D. 2014 Language as a multimodal phenomenon: implications for language learning, processing and evolution. </w:t>
       </w:r>
       <w:r>
         <w:rPr>
@@ -4897,8 +5351,8 @@
       <w:pPr>
         <w:pStyle w:val="Bibliography"/>
       </w:pPr>
-      <w:bookmarkStart w:id="216" w:name="ref-Sobkowiak:1990ph"/>
-      <w:bookmarkEnd w:id="215"/>
+      <w:bookmarkStart w:id="365" w:name="ref-Sobkowiak:1990ph"/>
+      <w:bookmarkEnd w:id="364"/>
       <w:r>
         <w:t xml:space="preserve">48. Sobkowiak W. 1990 On the phonostatistics of English onomatopoeia. </w:t>
       </w:r>
@@ -4925,8 +5379,8 @@
       <w:pPr>
         <w:pStyle w:val="Bibliography"/>
       </w:pPr>
-      <w:bookmarkStart w:id="217" w:name="ref-Nuckolls:1999ca"/>
-      <w:bookmarkEnd w:id="216"/>
+      <w:bookmarkStart w:id="366" w:name="ref-Nuckolls:1999ca"/>
+      <w:bookmarkEnd w:id="365"/>
       <w:r>
         <w:t xml:space="preserve">49. Nuckolls JB. 1999 The case for sound symbolism. </w:t>
       </w:r>
@@ -4953,8 +5407,8 @@
       <w:pPr>
         <w:pStyle w:val="Bibliography"/>
       </w:pPr>
-      <w:bookmarkStart w:id="218" w:name="ref-Voeltz:2001vv"/>
-      <w:bookmarkEnd w:id="217"/>
+      <w:bookmarkStart w:id="367" w:name="ref-Voeltz:2001vv"/>
+      <w:bookmarkEnd w:id="366"/>
       <w:r>
         <w:t xml:space="preserve">50. Voeltz FE, Kilian-Hatz C. 2001 </w:t>
       </w:r>
@@ -4965,18 +5419,15 @@
         <w:t>Ideophones</w:t>
       </w:r>
       <w:r>
-        <w:t>. Joh</w:t>
-      </w:r>
-      <w:r>
-        <w:t xml:space="preserve">n Benjamins Publishing. </w:t>
+        <w:t xml:space="preserve">. John Benjamins Publishing. </w:t>
       </w:r>
     </w:p>
     <w:p>
       <w:pPr>
         <w:pStyle w:val="Bibliography"/>
       </w:pPr>
-      <w:bookmarkStart w:id="219" w:name="ref-Dingemanse:2016vd"/>
-      <w:bookmarkEnd w:id="218"/>
+      <w:bookmarkStart w:id="368" w:name="ref-Dingemanse:2016vd"/>
+      <w:bookmarkEnd w:id="367"/>
       <w:r>
         <w:t xml:space="preserve">51. Dingemanse M, Schuerman W, Reinisch E. 2016 What sound symbolism can and cannot do: Testing the iconicity of ideophones from five languages. </w:t>
       </w:r>
@@ -5003,8 +5454,8 @@
       <w:pPr>
         <w:pStyle w:val="Bibliography"/>
       </w:pPr>
-      <w:bookmarkStart w:id="220" w:name="ref-Lupyan:2015vic"/>
-      <w:bookmarkEnd w:id="219"/>
+      <w:bookmarkStart w:id="369" w:name="ref-Lupyan:2015vic"/>
+      <w:bookmarkEnd w:id="368"/>
       <w:r>
         <w:t xml:space="preserve">52. Lupyan G, Perlman M. 2015 The vocal iconicity challenge! In </w:t>
       </w:r>
@@ -5012,13 +5463,7 @@
         <w:rPr>
           <w:i/>
         </w:rPr>
-        <w:t>The th b</w:t>
-      </w:r>
-      <w:r>
-        <w:rPr>
-          <w:i/>
-        </w:rPr>
-        <w:t>iennial protolanguage conference</w:t>
+        <w:t>The th biennial protolanguage conference</w:t>
       </w:r>
       <w:r>
         <w:t xml:space="preserve">, Rome, Italy. </w:t>
@@ -5028,8 +5473,8 @@
       <w:pPr>
         <w:pStyle w:val="Bibliography"/>
       </w:pPr>
-      <w:bookmarkStart w:id="221" w:name="ref-Fay:2013jpa"/>
-      <w:bookmarkEnd w:id="220"/>
+      <w:bookmarkStart w:id="370" w:name="ref-Fay:2013jpa"/>
+      <w:bookmarkEnd w:id="369"/>
       <w:r>
         <w:t xml:space="preserve">53. Fay N, Arbib MA, Garrod S. 2013 How to Bootstrap a Human Communication System. </w:t>
       </w:r>
@@ -5051,12 +5496,10 @@
       <w:r>
         <w:t xml:space="preserve">, 1356–1367. </w:t>
       </w:r>
-      <w:bookmarkEnd w:id="169"/>
-      <w:bookmarkEnd w:id="221"/>
+      <w:bookmarkEnd w:id="318"/>
+      <w:bookmarkEnd w:id="370"/>
     </w:p>
     <w:sectPr>
-      <w:headerReference w:type="default" r:id="rId13"/>
-      <w:footerReference w:type="default" r:id="rId14"/>
       <w:pgSz w:w="12240" w:h="15840"/>
       <w:pgMar w:top="1418" w:right="1418" w:bottom="1418" w:left="1418" w:header="720" w:footer="720" w:gutter="0"/>
       <w:cols w:space="720"/>
@@ -5065,8 +5508,131 @@
 </w:document>
 </file>
 
+<file path=word/comments.xml><?xml version="1.0" encoding="utf-8"?>
+<w:comments xmlns:wpc="http://schemas.microsoft.com/office/word/2010/wordprocessingCanvas" xmlns:mo="http://schemas.microsoft.com/office/mac/office/2008/main" xmlns:mc="http://schemas.openxmlformats.org/markup-compatibility/2006" xmlns:mv="urn:schemas-microsoft-com:mac:vml" xmlns:o="urn:schemas-microsoft-com:office:office" xmlns:r="http://schemas.openxmlformats.org/officeDocument/2006/relationships" xmlns:m="http://schemas.openxmlformats.org/officeDocument/2006/math" xmlns:v="urn:schemas-microsoft-com:vml" xmlns:wp14="http://schemas.microsoft.com/office/word/2010/wordprocessingDrawing" xmlns:wp="http://schemas.openxmlformats.org/drawingml/2006/wordprocessingDrawing" xmlns:w10="urn:schemas-microsoft-com:office:word" xmlns:w="http://schemas.openxmlformats.org/wordprocessingml/2006/main" xmlns:w14="http://schemas.microsoft.com/office/word/2010/wordml" xmlns:w15="http://schemas.microsoft.com/office/word/2012/wordml" xmlns:wpg="http://schemas.microsoft.com/office/word/2010/wordprocessingGroup" xmlns:wpi="http://schemas.microsoft.com/office/word/2010/wordprocessingInk" xmlns:wne="http://schemas.microsoft.com/office/word/2006/wordml" xmlns:wps="http://schemas.microsoft.com/office/word/2010/wordprocessingShape" mc:Ignorable="w14 w15 wp14">
+  <w:comment w:id="256" w:author="Gary Lupyan" w:date="2018-02-07T14:35:00Z" w:initials="GL">
+    <w:p>
+      <w:pPr>
+        <w:spacing w:line="480" w:lineRule="auto"/>
+        <w:ind w:hanging="480"/>
+        <w:rPr>
+          <w:rFonts w:eastAsia="Times New Roman"/>
+        </w:rPr>
+      </w:pPr>
+      <w:r>
+        <w:rPr>
+          <w:rStyle w:val="CommentReference"/>
+        </w:rPr>
+        <w:annotationRef/>
+      </w:r>
+      <w:r>
+        <w:rPr>
+          <w:rFonts w:eastAsia="Times New Roman"/>
+        </w:rPr>
+        <w:t xml:space="preserve">Perlman, M., Dale, R., &amp; Lupyan, G. (2015). Iconicity can ground the creation of vocal symbols. </w:t>
+      </w:r>
+      <w:r>
+        <w:rPr>
+          <w:rFonts w:eastAsia="Times New Roman"/>
+          <w:i/>
+          <w:iCs/>
+        </w:rPr>
+        <w:t>Royal Society Open Science</w:t>
+      </w:r>
+      <w:r>
+        <w:rPr>
+          <w:rFonts w:eastAsia="Times New Roman"/>
+        </w:rPr>
+        <w:t xml:space="preserve">, </w:t>
+      </w:r>
+      <w:r>
+        <w:rPr>
+          <w:rFonts w:eastAsia="Times New Roman"/>
+          <w:i/>
+          <w:iCs/>
+        </w:rPr>
+        <w:t>2</w:t>
+      </w:r>
+      <w:r>
+        <w:rPr>
+          <w:rFonts w:eastAsia="Times New Roman"/>
+        </w:rPr>
+        <w:t>(8), 150152.</w:t>
+      </w:r>
+    </w:p>
+    <w:p>
+      <w:pPr>
+        <w:spacing w:line="480" w:lineRule="auto"/>
+        <w:ind w:hanging="480"/>
+        <w:rPr>
+          <w:rFonts w:eastAsia="Times New Roman"/>
+        </w:rPr>
+      </w:pPr>
+    </w:p>
+    <w:p>
+      <w:pPr>
+        <w:spacing w:line="480" w:lineRule="auto"/>
+        <w:ind w:hanging="480"/>
+        <w:rPr>
+          <w:rFonts w:eastAsia="Times New Roman"/>
+        </w:rPr>
+      </w:pPr>
+      <w:r>
+        <w:rPr>
+          <w:rFonts w:eastAsia="Times New Roman"/>
+        </w:rPr>
+        <w:t xml:space="preserve">Perlman, M., &amp; Lupyan, G. (2018). People Can Create Iconic Vocalizations to Communicate Various Meanings to Naïve Listeners. </w:t>
+      </w:r>
+      <w:r>
+        <w:rPr>
+          <w:rFonts w:eastAsia="Times New Roman"/>
+          <w:i/>
+          <w:iCs/>
+        </w:rPr>
+        <w:t>Scientific Reports</w:t>
+      </w:r>
+      <w:r>
+        <w:rPr>
+          <w:rFonts w:eastAsia="Times New Roman"/>
+        </w:rPr>
+        <w:t xml:space="preserve">. </w:t>
+      </w:r>
+      <w:hyperlink r:id="rId1" w:history="1">
+        <w:r>
+          <w:rPr>
+            <w:rStyle w:val="Hyperlink"/>
+            <w:rFonts w:eastAsia="Times New Roman"/>
+          </w:rPr>
+          <w:t>https://doi.org/10.1038/s41598-018-20961-6</w:t>
+        </w:r>
+      </w:hyperlink>
+    </w:p>
+    <w:p>
+      <w:pPr>
+        <w:spacing w:line="480" w:lineRule="auto"/>
+        <w:ind w:hanging="480"/>
+        <w:rPr>
+          <w:rFonts w:eastAsia="Times New Roman"/>
+        </w:rPr>
+      </w:pPr>
+    </w:p>
+    <w:p>
+      <w:pPr>
+        <w:pStyle w:val="CommentText"/>
+      </w:pPr>
+    </w:p>
+  </w:comment>
+</w:comments>
+</file>
+
+<file path=word/commentsExtended.xml><?xml version="1.0" encoding="utf-8"?>
+<w15:commentsEx xmlns:wpc="http://schemas.microsoft.com/office/word/2010/wordprocessingCanvas" xmlns:mo="http://schemas.microsoft.com/office/mac/office/2008/main" xmlns:mc="http://schemas.openxmlformats.org/markup-compatibility/2006" xmlns:mv="urn:schemas-microsoft-com:mac:vml" xmlns:o="urn:schemas-microsoft-com:office:office" xmlns:r="http://schemas.openxmlformats.org/officeDocument/2006/relationships" xmlns:m="http://schemas.openxmlformats.org/officeDocument/2006/math" xmlns:v="urn:schemas-microsoft-com:vml" xmlns:wp14="http://schemas.microsoft.com/office/word/2010/wordprocessingDrawing" xmlns:wp="http://schemas.openxmlformats.org/drawingml/2006/wordprocessingDrawing" xmlns:w10="urn:schemas-microsoft-com:office:word" xmlns:w="http://schemas.openxmlformats.org/wordprocessingml/2006/main" xmlns:w14="http://schemas.microsoft.com/office/word/2010/wordml" xmlns:w15="http://schemas.microsoft.com/office/word/2012/wordml" xmlns:wpg="http://schemas.microsoft.com/office/word/2010/wordprocessingGroup" xmlns:wpi="http://schemas.microsoft.com/office/word/2010/wordprocessingInk" xmlns:wne="http://schemas.microsoft.com/office/word/2006/wordml" xmlns:wps="http://schemas.microsoft.com/office/word/2010/wordprocessingShape" mc:Ignorable="w14 w15 wp14">
+  <w15:commentEx w15:paraId="4F1B0A40" w15:done="0"/>
+</w15:commentsEx>
+</file>
+
 <file path=word/endnotes.xml><?xml version="1.0" encoding="utf-8"?>
-<w:endnotes xmlns:wpc="http://schemas.microsoft.com/office/word/2010/wordprocessingCanvas" xmlns:cx="http://schemas.microsoft.com/office/drawing/2014/chartex" xmlns:cx1="http://schemas.microsoft.com/office/drawing/2015/9/8/chartex" xmlns:cx2="http://schemas.microsoft.com/office/drawing/2015/10/21/chartex" xmlns:cx3="http://schemas.microsoft.com/office/drawing/2016/5/9/chartex" xmlns:cx4="http://schemas.microsoft.com/office/drawing/2016/5/10/chartex" xmlns:cx5="http://schemas.microsoft.com/office/drawing/2016/5/11/chartex" xmlns:cx6="http://schemas.microsoft.com/office/drawing/2016/5/12/chartex" xmlns:cx7="http://schemas.microsoft.com/office/drawing/2016/5/13/chartex" xmlns:cx8="http://schemas.microsoft.com/office/drawing/2016/5/14/chartex" xmlns:mc="http://schemas.openxmlformats.org/markup-compatibility/2006" xmlns:aink="http://schemas.microsoft.com/office/drawing/2016/ink" xmlns:am3d="http://schemas.microsoft.com/office/drawing/2017/model3d" xmlns:o="urn:schemas-microsoft-com:office:office" xmlns:r="http://schemas.openxmlformats.org/officeDocument/2006/relationships" xmlns:m="http://schemas.openxmlformats.org/officeDocument/2006/math" xmlns:v="urn:schemas-microsoft-com:vml" xmlns:wp14="http://schemas.microsoft.com/office/word/2010/wordprocessingDrawing" xmlns:wp="http://schemas.openxmlformats.org/drawingml/2006/wordprocessingDrawing" xmlns:w10="urn:schemas-microsoft-com:office:word" xmlns:w="http://schemas.openxmlformats.org/wordprocessingml/2006/main" xmlns:w14="http://schemas.microsoft.com/office/word/2010/wordml" xmlns:w15="http://schemas.microsoft.com/office/word/2012/wordml" xmlns:w16cid="http://schemas.microsoft.com/office/word/2016/wordml/cid" xmlns:w16se="http://schemas.microsoft.com/office/word/2015/wordml/symex" xmlns:wpg="http://schemas.microsoft.com/office/word/2010/wordprocessingGroup" xmlns:wpi="http://schemas.microsoft.com/office/word/2010/wordprocessingInk" xmlns:wne="http://schemas.microsoft.com/office/word/2006/wordml" xmlns:wps="http://schemas.microsoft.com/office/word/2010/wordprocessingShape" mc:Ignorable="w14 w15 w16se w16cid wp14">
+<w:endnotes xmlns:wpc="http://schemas.microsoft.com/office/word/2010/wordprocessingCanvas" xmlns:mo="http://schemas.microsoft.com/office/mac/office/2008/main" xmlns:mc="http://schemas.openxmlformats.org/markup-compatibility/2006" xmlns:mv="urn:schemas-microsoft-com:mac:vml" xmlns:o="urn:schemas-microsoft-com:office:office" xmlns:r="http://schemas.openxmlformats.org/officeDocument/2006/relationships" xmlns:m="http://schemas.openxmlformats.org/officeDocument/2006/math" xmlns:v="urn:schemas-microsoft-com:vml" xmlns:wp14="http://schemas.microsoft.com/office/word/2010/wordprocessingDrawing" xmlns:wp="http://schemas.openxmlformats.org/drawingml/2006/wordprocessingDrawing" xmlns:w10="urn:schemas-microsoft-com:office:word" xmlns:w="http://schemas.openxmlformats.org/wordprocessingml/2006/main" xmlns:w14="http://schemas.microsoft.com/office/word/2010/wordml" xmlns:w15="http://schemas.microsoft.com/office/word/2012/wordml" xmlns:wpg="http://schemas.microsoft.com/office/word/2010/wordprocessingGroup" xmlns:wpi="http://schemas.microsoft.com/office/word/2010/wordprocessingInk" xmlns:wne="http://schemas.microsoft.com/office/word/2006/wordml" xmlns:wps="http://schemas.microsoft.com/office/word/2010/wordprocessingShape" mc:Ignorable="w14 w15 wp14">
   <w:endnote w:type="separator" w:id="-1">
     <w:p>
       <w:pPr>
@@ -5097,18 +5663,8 @@
 </w:endnotes>
 </file>
 
-<file path=word/footer1.xml><?xml version="1.0" encoding="utf-8"?>
-<w:ftr xmlns:wpc="http://schemas.microsoft.com/office/word/2010/wordprocessingCanvas" xmlns:cx="http://schemas.microsoft.com/office/drawing/2014/chartex" xmlns:cx1="http://schemas.microsoft.com/office/drawing/2015/9/8/chartex" xmlns:cx2="http://schemas.microsoft.com/office/drawing/2015/10/21/chartex" xmlns:cx3="http://schemas.microsoft.com/office/drawing/2016/5/9/chartex" xmlns:cx4="http://schemas.microsoft.com/office/drawing/2016/5/10/chartex" xmlns:cx5="http://schemas.microsoft.com/office/drawing/2016/5/11/chartex" xmlns:cx6="http://schemas.microsoft.com/office/drawing/2016/5/12/chartex" xmlns:cx7="http://schemas.microsoft.com/office/drawing/2016/5/13/chartex" xmlns:cx8="http://schemas.microsoft.com/office/drawing/2016/5/14/chartex" xmlns:mc="http://schemas.openxmlformats.org/markup-compatibility/2006" xmlns:aink="http://schemas.microsoft.com/office/drawing/2016/ink" xmlns:am3d="http://schemas.microsoft.com/office/drawing/2017/model3d" xmlns:o="urn:schemas-microsoft-com:office:office" xmlns:r="http://schemas.openxmlformats.org/officeDocument/2006/relationships" xmlns:m="http://schemas.openxmlformats.org/officeDocument/2006/math" xmlns:v="urn:schemas-microsoft-com:vml" xmlns:wp14="http://schemas.microsoft.com/office/word/2010/wordprocessingDrawing" xmlns:wp="http://schemas.openxmlformats.org/drawingml/2006/wordprocessingDrawing" xmlns:w10="urn:schemas-microsoft-com:office:word" xmlns:w="http://schemas.openxmlformats.org/wordprocessingml/2006/main" xmlns:w14="http://schemas.microsoft.com/office/word/2010/wordml" xmlns:w15="http://schemas.microsoft.com/office/word/2012/wordml" xmlns:w16cid="http://schemas.microsoft.com/office/word/2016/wordml/cid" xmlns:w16se="http://schemas.microsoft.com/office/word/2015/wordml/symex" xmlns:wpg="http://schemas.microsoft.com/office/word/2010/wordprocessingGroup" xmlns:wpi="http://schemas.microsoft.com/office/word/2010/wordprocessingInk" xmlns:wne="http://schemas.microsoft.com/office/word/2006/wordml" xmlns:wps="http://schemas.microsoft.com/office/word/2010/wordprocessingShape" mc:Ignorable="w14 w15 w16se w16cid wp14">
-  <w:p>
-    <w:pPr>
-      <w:pStyle w:val="Footer"/>
-    </w:pPr>
-  </w:p>
-</w:ftr>
-</file>
-
 <file path=word/footnotes.xml><?xml version="1.0" encoding="utf-8"?>
-<w:footnotes xmlns:wpc="http://schemas.microsoft.com/office/word/2010/wordprocessingCanvas" xmlns:cx="http://schemas.microsoft.com/office/drawing/2014/chartex" xmlns:cx1="http://schemas.microsoft.com/office/drawing/2015/9/8/chartex" xmlns:cx2="http://schemas.microsoft.com/office/drawing/2015/10/21/chartex" xmlns:cx3="http://schemas.microsoft.com/office/drawing/2016/5/9/chartex" xmlns:cx4="http://schemas.microsoft.com/office/drawing/2016/5/10/chartex" xmlns:cx5="http://schemas.microsoft.com/office/drawing/2016/5/11/chartex" xmlns:cx6="http://schemas.microsoft.com/office/drawing/2016/5/12/chartex" xmlns:cx7="http://schemas.microsoft.com/office/drawing/2016/5/13/chartex" xmlns:cx8="http://schemas.microsoft.com/office/drawing/2016/5/14/chartex" xmlns:mc="http://schemas.openxmlformats.org/markup-compatibility/2006" xmlns:aink="http://schemas.microsoft.com/office/drawing/2016/ink" xmlns:am3d="http://schemas.microsoft.com/office/drawing/2017/model3d" xmlns:o="urn:schemas-microsoft-com:office:office" xmlns:r="http://schemas.openxmlformats.org/officeDocument/2006/relationships" xmlns:m="http://schemas.openxmlformats.org/officeDocument/2006/math" xmlns:v="urn:schemas-microsoft-com:vml" xmlns:wp14="http://schemas.microsoft.com/office/word/2010/wordprocessingDrawing" xmlns:wp="http://schemas.openxmlformats.org/drawingml/2006/wordprocessingDrawing" xmlns:w10="urn:schemas-microsoft-com:office:word" xmlns:w="http://schemas.openxmlformats.org/wordprocessingml/2006/main" xmlns:w14="http://schemas.microsoft.com/office/word/2010/wordml" xmlns:w15="http://schemas.microsoft.com/office/word/2012/wordml" xmlns:w16cid="http://schemas.microsoft.com/office/word/2016/wordml/cid" xmlns:w16se="http://schemas.microsoft.com/office/word/2015/wordml/symex" xmlns:wpg="http://schemas.microsoft.com/office/word/2010/wordprocessingGroup" xmlns:wpi="http://schemas.microsoft.com/office/word/2010/wordprocessingInk" xmlns:wne="http://schemas.microsoft.com/office/word/2006/wordml" xmlns:wps="http://schemas.microsoft.com/office/word/2010/wordprocessingShape" mc:Ignorable="w14 w15 w16se w16cid wp14">
+<w:footnotes xmlns:wpc="http://schemas.microsoft.com/office/word/2010/wordprocessingCanvas" xmlns:mo="http://schemas.microsoft.com/office/mac/office/2008/main" xmlns:mc="http://schemas.openxmlformats.org/markup-compatibility/2006" xmlns:mv="urn:schemas-microsoft-com:mac:vml" xmlns:o="urn:schemas-microsoft-com:office:office" xmlns:r="http://schemas.openxmlformats.org/officeDocument/2006/relationships" xmlns:m="http://schemas.openxmlformats.org/officeDocument/2006/math" xmlns:v="urn:schemas-microsoft-com:vml" xmlns:wp14="http://schemas.microsoft.com/office/word/2010/wordprocessingDrawing" xmlns:wp="http://schemas.openxmlformats.org/drawingml/2006/wordprocessingDrawing" xmlns:w10="urn:schemas-microsoft-com:office:word" xmlns:w="http://schemas.openxmlformats.org/wordprocessingml/2006/main" xmlns:w14="http://schemas.microsoft.com/office/word/2010/wordml" xmlns:w15="http://schemas.microsoft.com/office/word/2012/wordml" xmlns:wpg="http://schemas.microsoft.com/office/word/2010/wordprocessingGroup" xmlns:wpi="http://schemas.microsoft.com/office/word/2010/wordprocessingInk" xmlns:wne="http://schemas.microsoft.com/office/word/2006/wordml" xmlns:wps="http://schemas.microsoft.com/office/word/2010/wordprocessingShape" mc:Ignorable="w14 w15 wp14">
   <w:footnote w:type="separator" w:id="-1">
     <w:p>
       <w:r>
@@ -5133,19 +5689,9 @@
 </w:footnotes>
 </file>
 
-<file path=word/header1.xml><?xml version="1.0" encoding="utf-8"?>
-<w:hdr xmlns:wpc="http://schemas.microsoft.com/office/word/2010/wordprocessingCanvas" xmlns:cx="http://schemas.microsoft.com/office/drawing/2014/chartex" xmlns:cx1="http://schemas.microsoft.com/office/drawing/2015/9/8/chartex" xmlns:cx2="http://schemas.microsoft.com/office/drawing/2015/10/21/chartex" xmlns:cx3="http://schemas.microsoft.com/office/drawing/2016/5/9/chartex" xmlns:cx4="http://schemas.microsoft.com/office/drawing/2016/5/10/chartex" xmlns:cx5="http://schemas.microsoft.com/office/drawing/2016/5/11/chartex" xmlns:cx6="http://schemas.microsoft.com/office/drawing/2016/5/12/chartex" xmlns:cx7="http://schemas.microsoft.com/office/drawing/2016/5/13/chartex" xmlns:cx8="http://schemas.microsoft.com/office/drawing/2016/5/14/chartex" xmlns:mc="http://schemas.openxmlformats.org/markup-compatibility/2006" xmlns:aink="http://schemas.microsoft.com/office/drawing/2016/ink" xmlns:am3d="http://schemas.microsoft.com/office/drawing/2017/model3d" xmlns:o="urn:schemas-microsoft-com:office:office" xmlns:r="http://schemas.openxmlformats.org/officeDocument/2006/relationships" xmlns:m="http://schemas.openxmlformats.org/officeDocument/2006/math" xmlns:v="urn:schemas-microsoft-com:vml" xmlns:wp14="http://schemas.microsoft.com/office/word/2010/wordprocessingDrawing" xmlns:wp="http://schemas.openxmlformats.org/drawingml/2006/wordprocessingDrawing" xmlns:w10="urn:schemas-microsoft-com:office:word" xmlns:w="http://schemas.openxmlformats.org/wordprocessingml/2006/main" xmlns:w14="http://schemas.microsoft.com/office/word/2010/wordml" xmlns:w15="http://schemas.microsoft.com/office/word/2012/wordml" xmlns:w16cid="http://schemas.microsoft.com/office/word/2016/wordml/cid" xmlns:w16se="http://schemas.microsoft.com/office/word/2015/wordml/symex" xmlns:wpg="http://schemas.microsoft.com/office/word/2010/wordprocessingGroup" xmlns:wpi="http://schemas.microsoft.com/office/word/2010/wordprocessingInk" xmlns:wne="http://schemas.microsoft.com/office/word/2006/wordml" xmlns:wps="http://schemas.microsoft.com/office/word/2010/wordprocessingShape" mc:Ignorable="w14 w15 w16se w16cid wp14">
-  <w:p>
-    <w:pPr>
-      <w:pStyle w:val="Header"/>
-    </w:pPr>
-  </w:p>
-</w:hdr>
-</file>
-
 <file path=word/numbering.xml><?xml version="1.0" encoding="utf-8"?>
-<w:numbering xmlns:wpc="http://schemas.microsoft.com/office/word/2010/wordprocessingCanvas" xmlns:cx="http://schemas.microsoft.com/office/drawing/2014/chartex" xmlns:cx1="http://schemas.microsoft.com/office/drawing/2015/9/8/chartex" xmlns:cx2="http://schemas.microsoft.com/office/drawing/2015/10/21/chartex" xmlns:cx3="http://schemas.microsoft.com/office/drawing/2016/5/9/chartex" xmlns:cx4="http://schemas.microsoft.com/office/drawing/2016/5/10/chartex" xmlns:cx5="http://schemas.microsoft.com/office/drawing/2016/5/11/chartex" xmlns:cx6="http://schemas.microsoft.com/office/drawing/2016/5/12/chartex" xmlns:cx7="http://schemas.microsoft.com/office/drawing/2016/5/13/chartex" xmlns:cx8="http://schemas.microsoft.com/office/drawing/2016/5/14/chartex" xmlns:mc="http://schemas.openxmlformats.org/markup-compatibility/2006" xmlns:aink="http://schemas.microsoft.com/office/drawing/2016/ink" xmlns:am3d="http://schemas.microsoft.com/office/drawing/2017/model3d" xmlns:o="urn:schemas-microsoft-com:office:office" xmlns:r="http://schemas.openxmlformats.org/officeDocument/2006/relationships" xmlns:m="http://schemas.openxmlformats.org/officeDocument/2006/math" xmlns:v="urn:schemas-microsoft-com:vml" xmlns:wp14="http://schemas.microsoft.com/office/word/2010/wordprocessingDrawing" xmlns:wp="http://schemas.openxmlformats.org/drawingml/2006/wordprocessingDrawing" xmlns:w10="urn:schemas-microsoft-com:office:word" xmlns:w="http://schemas.openxmlformats.org/wordprocessingml/2006/main" xmlns:w14="http://schemas.microsoft.com/office/word/2010/wordml" xmlns:w15="http://schemas.microsoft.com/office/word/2012/wordml" xmlns:w16cid="http://schemas.microsoft.com/office/word/2016/wordml/cid" xmlns:w16se="http://schemas.microsoft.com/office/word/2015/wordml/symex" xmlns:wpg="http://schemas.microsoft.com/office/word/2010/wordprocessingGroup" xmlns:wpi="http://schemas.microsoft.com/office/word/2010/wordprocessingInk" xmlns:wne="http://schemas.microsoft.com/office/word/2006/wordml" xmlns:wps="http://schemas.microsoft.com/office/word/2010/wordprocessingShape" mc:Ignorable="w14 w15 w16se w16cid wp14">
-  <w:abstractNum w:abstractNumId="0" w15:restartNumberingAfterBreak="0">
+<w:numbering xmlns:wpc="http://schemas.microsoft.com/office/word/2010/wordprocessingCanvas" xmlns:mo="http://schemas.microsoft.com/office/mac/office/2008/main" xmlns:mc="http://schemas.openxmlformats.org/markup-compatibility/2006" xmlns:mv="urn:schemas-microsoft-com:mac:vml" xmlns:o="urn:schemas-microsoft-com:office:office" xmlns:r="http://schemas.openxmlformats.org/officeDocument/2006/relationships" xmlns:m="http://schemas.openxmlformats.org/officeDocument/2006/math" xmlns:v="urn:schemas-microsoft-com:vml" xmlns:wp14="http://schemas.microsoft.com/office/word/2010/wordprocessingDrawing" xmlns:wp="http://schemas.openxmlformats.org/drawingml/2006/wordprocessingDrawing" xmlns:w10="urn:schemas-microsoft-com:office:word" xmlns:w="http://schemas.openxmlformats.org/wordprocessingml/2006/main" xmlns:w14="http://schemas.microsoft.com/office/word/2010/wordml" xmlns:w15="http://schemas.microsoft.com/office/word/2012/wordml" xmlns:wpg="http://schemas.microsoft.com/office/word/2010/wordprocessingGroup" xmlns:wpi="http://schemas.microsoft.com/office/word/2010/wordprocessingInk" xmlns:wne="http://schemas.microsoft.com/office/word/2006/wordml" xmlns:wps="http://schemas.microsoft.com/office/word/2010/wordprocessingShape" mc:Ignorable="w14 w15 wp14">
+  <w:abstractNum w:abstractNumId="0">
     <w:nsid w:val="C2298BB6"/>
     <w:multiLevelType w:val="multilevel"/>
     <w:tmpl w:val="80AA5CAA"/>
@@ -5237,7 +5783,7 @@
       <w:lvlJc w:val="left"/>
     </w:lvl>
   </w:abstractNum>
-  <w:abstractNum w:abstractNumId="1" w15:restartNumberingAfterBreak="0">
+  <w:abstractNum w:abstractNumId="1">
     <w:nsid w:val="E17F69BA"/>
     <w:multiLevelType w:val="multilevel"/>
     <w:tmpl w:val="9C56148C"/>
@@ -5329,7 +5875,7 @@
       <w:lvlJc w:val="left"/>
     </w:lvl>
   </w:abstractNum>
-  <w:abstractNum w:abstractNumId="2" w15:restartNumberingAfterBreak="0">
+  <w:abstractNum w:abstractNumId="2">
     <w:nsid w:val="FFFFFF7C"/>
     <w:multiLevelType w:val="singleLevel"/>
     <w:tmpl w:val="6180E7C6"/>
@@ -5346,7 +5892,7 @@
       </w:pPr>
     </w:lvl>
   </w:abstractNum>
-  <w:abstractNum w:abstractNumId="3" w15:restartNumberingAfterBreak="0">
+  <w:abstractNum w:abstractNumId="3">
     <w:nsid w:val="FFFFFF7D"/>
     <w:multiLevelType w:val="singleLevel"/>
     <w:tmpl w:val="FE50EFA8"/>
@@ -5363,7 +5909,7 @@
       </w:pPr>
     </w:lvl>
   </w:abstractNum>
-  <w:abstractNum w:abstractNumId="4" w15:restartNumberingAfterBreak="0">
+  <w:abstractNum w:abstractNumId="4">
     <w:nsid w:val="FFFFFF7E"/>
     <w:multiLevelType w:val="singleLevel"/>
     <w:tmpl w:val="81F283C8"/>
@@ -5380,7 +5926,7 @@
       </w:pPr>
     </w:lvl>
   </w:abstractNum>
-  <w:abstractNum w:abstractNumId="5" w15:restartNumberingAfterBreak="0">
+  <w:abstractNum w:abstractNumId="5">
     <w:nsid w:val="FFFFFF7F"/>
     <w:multiLevelType w:val="singleLevel"/>
     <w:tmpl w:val="9090830A"/>
@@ -5397,7 +5943,7 @@
       </w:pPr>
     </w:lvl>
   </w:abstractNum>
-  <w:abstractNum w:abstractNumId="6" w15:restartNumberingAfterBreak="0">
+  <w:abstractNum w:abstractNumId="6">
     <w:nsid w:val="FFFFFF80"/>
     <w:multiLevelType w:val="singleLevel"/>
     <w:tmpl w:val="5C62A8C2"/>
@@ -5417,7 +5963,7 @@
       </w:rPr>
     </w:lvl>
   </w:abstractNum>
-  <w:abstractNum w:abstractNumId="7" w15:restartNumberingAfterBreak="0">
+  <w:abstractNum w:abstractNumId="7">
     <w:nsid w:val="FFFFFF81"/>
     <w:multiLevelType w:val="singleLevel"/>
     <w:tmpl w:val="C8F61246"/>
@@ -5437,7 +5983,7 @@
       </w:rPr>
     </w:lvl>
   </w:abstractNum>
-  <w:abstractNum w:abstractNumId="8" w15:restartNumberingAfterBreak="0">
+  <w:abstractNum w:abstractNumId="8">
     <w:nsid w:val="FFFFFF82"/>
     <w:multiLevelType w:val="singleLevel"/>
     <w:tmpl w:val="5882DDA0"/>
@@ -5457,7 +6003,7 @@
       </w:rPr>
     </w:lvl>
   </w:abstractNum>
-  <w:abstractNum w:abstractNumId="9" w15:restartNumberingAfterBreak="0">
+  <w:abstractNum w:abstractNumId="9">
     <w:nsid w:val="FFFFFF83"/>
     <w:multiLevelType w:val="singleLevel"/>
     <w:tmpl w:val="18EC73FE"/>
@@ -5477,7 +6023,7 @@
       </w:rPr>
     </w:lvl>
   </w:abstractNum>
-  <w:abstractNum w:abstractNumId="10" w15:restartNumberingAfterBreak="0">
+  <w:abstractNum w:abstractNumId="10">
     <w:nsid w:val="FFFFFF88"/>
     <w:multiLevelType w:val="singleLevel"/>
     <w:tmpl w:val="A7F633F2"/>
@@ -5494,7 +6040,7 @@
       </w:pPr>
     </w:lvl>
   </w:abstractNum>
-  <w:abstractNum w:abstractNumId="11" w15:restartNumberingAfterBreak="0">
+  <w:abstractNum w:abstractNumId="11">
     <w:nsid w:val="FFFFFF89"/>
     <w:multiLevelType w:val="singleLevel"/>
     <w:tmpl w:val="FD74D398"/>
@@ -5514,7 +6060,7 @@
       </w:rPr>
     </w:lvl>
   </w:abstractNum>
-  <w:abstractNum w:abstractNumId="12" w15:restartNumberingAfterBreak="0">
+  <w:abstractNum w:abstractNumId="12">
     <w:nsid w:val="3E583A48"/>
     <w:multiLevelType w:val="multilevel"/>
     <w:tmpl w:val="0E1217C2"/>
@@ -5618,7 +6164,7 @@
       </w:pPr>
     </w:lvl>
   </w:abstractNum>
-  <w:abstractNum w:abstractNumId="13" w15:restartNumberingAfterBreak="0">
+  <w:abstractNum w:abstractNumId="13">
     <w:nsid w:val="45B79BDB"/>
     <w:multiLevelType w:val="multilevel"/>
     <w:tmpl w:val="B980DD30"/>
@@ -5767,8 +6313,16 @@
 </w:numbering>
 </file>
 
+<file path=word/people.xml><?xml version="1.0" encoding="utf-8"?>
+<w15:people xmlns:wpc="http://schemas.microsoft.com/office/word/2010/wordprocessingCanvas" xmlns:mo="http://schemas.microsoft.com/office/mac/office/2008/main" xmlns:mc="http://schemas.openxmlformats.org/markup-compatibility/2006" xmlns:mv="urn:schemas-microsoft-com:mac:vml" xmlns:o="urn:schemas-microsoft-com:office:office" xmlns:r="http://schemas.openxmlformats.org/officeDocument/2006/relationships" xmlns:m="http://schemas.openxmlformats.org/officeDocument/2006/math" xmlns:v="urn:schemas-microsoft-com:vml" xmlns:wp14="http://schemas.microsoft.com/office/word/2010/wordprocessingDrawing" xmlns:wp="http://schemas.openxmlformats.org/drawingml/2006/wordprocessingDrawing" xmlns:w10="urn:schemas-microsoft-com:office:word" xmlns:w="http://schemas.openxmlformats.org/wordprocessingml/2006/main" xmlns:w14="http://schemas.microsoft.com/office/word/2010/wordml" xmlns:w15="http://schemas.microsoft.com/office/word/2012/wordml" xmlns:wpg="http://schemas.microsoft.com/office/word/2010/wordprocessingGroup" xmlns:wpi="http://schemas.microsoft.com/office/word/2010/wordprocessingInk" xmlns:wne="http://schemas.microsoft.com/office/word/2006/wordml" xmlns:wps="http://schemas.microsoft.com/office/word/2010/wordprocessingShape" mc:Ignorable="w14 w15 wp14">
+  <w15:person w15:author="Gary Lupyan">
+    <w15:presenceInfo w15:providerId="None" w15:userId="Gary Lupyan"/>
+  </w15:person>
+</w15:people>
+</file>
+
 <file path=word/styles.xml><?xml version="1.0" encoding="utf-8"?>
-<w:styles xmlns:mc="http://schemas.openxmlformats.org/markup-compatibility/2006" xmlns:r="http://schemas.openxmlformats.org/officeDocument/2006/relationships" xmlns:w="http://schemas.openxmlformats.org/wordprocessingml/2006/main" xmlns:w14="http://schemas.microsoft.com/office/word/2010/wordml" xmlns:w15="http://schemas.microsoft.com/office/word/2012/wordml" xmlns:w16cid="http://schemas.microsoft.com/office/word/2016/wordml/cid" xmlns:w16se="http://schemas.microsoft.com/office/word/2015/wordml/symex" mc:Ignorable="w14 w15 w16se w16cid">
+<w:styles xmlns:mc="http://schemas.openxmlformats.org/markup-compatibility/2006" xmlns:r="http://schemas.openxmlformats.org/officeDocument/2006/relationships" xmlns:w="http://schemas.openxmlformats.org/wordprocessingml/2006/main" xmlns:w14="http://schemas.microsoft.com/office/word/2010/wordml" xmlns:w15="http://schemas.microsoft.com/office/word/2012/wordml" mc:Ignorable="w14 w15">
   <w:docDefaults>
     <w:rPrDefault>
       <w:rPr>
@@ -5784,7 +6338,7 @@
       </w:pPr>
     </w:pPrDefault>
   </w:docDefaults>
-  <w:latentStyles w:defLockedState="0" w:defUIPriority="0" w:defSemiHidden="0" w:defUnhideWhenUsed="0" w:defQFormat="0" w:count="375">
+  <w:latentStyles w:defLockedState="0" w:defUIPriority="0" w:defSemiHidden="0" w:defUnhideWhenUsed="0" w:defQFormat="0" w:count="382">
     <w:lsdException w:name="Normal" w:qFormat="1"/>
     <w:lsdException w:name="heading 1" w:uiPriority="9" w:qFormat="1"/>
     <w:lsdException w:name="heading 2" w:uiPriority="9" w:qFormat="1"/>
@@ -5928,6 +6482,9 @@
     <w:lsdException w:name="Table Subtle 2" w:semiHidden="1" w:unhideWhenUsed="1"/>
     <w:lsdException w:name="Table Web 1" w:semiHidden="1" w:unhideWhenUsed="1"/>
     <w:lsdException w:name="Table Web 2" w:semiHidden="1" w:unhideWhenUsed="1"/>
+    <w:lsdException w:name="Table Web 3" w:semiHidden="1" w:unhideWhenUsed="1"/>
+    <w:lsdException w:name="Table Theme" w:semiHidden="1" w:unhideWhenUsed="1"/>
+    <w:lsdException w:name="Light Shading"/>
     <w:lsdException w:name="Light List"/>
     <w:lsdException w:name="Light Grid"/>
     <w:lsdException w:name="Medium Shading 1"/>
@@ -6134,8 +6691,6 @@
     <w:lsdException w:name="List Table 7 Colorful Accent 6" w:uiPriority="52"/>
     <w:lsdException w:name="Mention" w:semiHidden="1" w:uiPriority="99" w:unhideWhenUsed="1"/>
     <w:lsdException w:name="Smart Hyperlink" w:semiHidden="1" w:uiPriority="99" w:unhideWhenUsed="1"/>
-    <w:lsdException w:name="Hashtag" w:semiHidden="1" w:uiPriority="99" w:unhideWhenUsed="1"/>
-    <w:lsdException w:name="Unresolved Mention" w:semiHidden="1" w:uiPriority="99" w:unhideWhenUsed="1"/>
   </w:latentStyles>
   <w:style w:type="paragraph" w:default="1" w:styleId="Normal">
     <w:name w:val="Normal"/>
@@ -6273,7 +6828,6 @@
   <w:style w:type="character" w:default="1" w:styleId="DefaultParagraphFont">
     <w:name w:val="Default Paragraph Font"/>
     <w:uiPriority w:val="1"/>
-    <w:semiHidden/>
     <w:unhideWhenUsed/>
   </w:style>
   <w:style w:type="table" w:default="1" w:styleId="TableNormal">
@@ -7058,6 +7612,37 @@
     <w:uiPriority w:val="99"/>
     <w:semiHidden/>
     <w:rsid w:val="003236D0"/>
+  </w:style>
+  <w:style w:type="paragraph" w:styleId="CommentSubject">
+    <w:name w:val="annotation subject"/>
+    <w:basedOn w:val="CommentText"/>
+    <w:next w:val="CommentText"/>
+    <w:link w:val="CommentSubjectChar"/>
+    <w:semiHidden/>
+    <w:unhideWhenUsed/>
+    <w:rsid w:val="005E4DDC"/>
+    <w:pPr>
+      <w:spacing w:after="200"/>
+    </w:pPr>
+    <w:rPr>
+      <w:b/>
+      <w:bCs/>
+      <w:sz w:val="20"/>
+      <w:szCs w:val="20"/>
+    </w:rPr>
+  </w:style>
+  <w:style w:type="character" w:customStyle="1" w:styleId="CommentSubjectChar">
+    <w:name w:val="Comment Subject Char"/>
+    <w:basedOn w:val="CommentTextChar"/>
+    <w:link w:val="CommentSubject"/>
+    <w:semiHidden/>
+    <w:rsid w:val="005E4DDC"/>
+    <w:rPr>
+      <w:b/>
+      <w:bCs/>
+      <w:sz w:val="20"/>
+      <w:szCs w:val="20"/>
+    </w:rPr>
   </w:style>
 </w:styles>
 </file>

</xml_diff>